<commit_message>
by abdo ( fun req added)
</commit_message>
<xml_diff>
--- a/Document.docx
+++ b/Document.docx
@@ -1,6 +1,6 @@
 
 <file path=word/document.xml><?xml version="1.0" encoding="utf-8"?>
-<w:document xmlns:wpc="http://schemas.microsoft.com/office/word/2010/wordprocessingCanvas" xmlns:mc="http://schemas.openxmlformats.org/markup-compatibility/2006" xmlns:o="urn:schemas-microsoft-com:office:office" xmlns:r="http://schemas.openxmlformats.org/officeDocument/2006/relationships" xmlns:m="http://schemas.openxmlformats.org/officeDocument/2006/math" xmlns:v="urn:schemas-microsoft-com:vml" xmlns:wp14="http://schemas.microsoft.com/office/word/2010/wordprocessingDrawing" xmlns:wp="http://schemas.openxmlformats.org/drawingml/2006/wordprocessingDrawing" xmlns:w10="urn:schemas-microsoft-com:office:word" xmlns:w="http://schemas.openxmlformats.org/wordprocessingml/2006/main" xmlns:w14="http://schemas.microsoft.com/office/word/2010/wordml" xmlns:wpg="http://schemas.microsoft.com/office/word/2010/wordprocessingGroup" xmlns:wpi="http://schemas.microsoft.com/office/word/2010/wordprocessingInk" xmlns:wne="http://schemas.microsoft.com/office/word/2006/wordml" xmlns:wps="http://schemas.microsoft.com/office/word/2010/wordprocessingShape" mc:Ignorable="w14 wp14">
+<w:document xmlns:wpc="http://schemas.microsoft.com/office/word/2010/wordprocessingCanvas" xmlns:cx="http://schemas.microsoft.com/office/drawing/2014/chartex" xmlns:cx1="http://schemas.microsoft.com/office/drawing/2015/9/8/chartex" xmlns:cx2="http://schemas.microsoft.com/office/drawing/2015/10/21/chartex" xmlns:cx3="http://schemas.microsoft.com/office/drawing/2016/5/9/chartex" xmlns:cx4="http://schemas.microsoft.com/office/drawing/2016/5/10/chartex" xmlns:cx5="http://schemas.microsoft.com/office/drawing/2016/5/11/chartex" xmlns:cx6="http://schemas.microsoft.com/office/drawing/2016/5/12/chartex" xmlns:cx7="http://schemas.microsoft.com/office/drawing/2016/5/13/chartex" xmlns:cx8="http://schemas.microsoft.com/office/drawing/2016/5/14/chartex" xmlns:mc="http://schemas.openxmlformats.org/markup-compatibility/2006" xmlns:aink="http://schemas.microsoft.com/office/drawing/2016/ink" xmlns:am3d="http://schemas.microsoft.com/office/drawing/2017/model3d" xmlns:o="urn:schemas-microsoft-com:office:office" xmlns:oel="http://schemas.microsoft.com/office/2019/extlst" xmlns:r="http://schemas.openxmlformats.org/officeDocument/2006/relationships" xmlns:m="http://schemas.openxmlformats.org/officeDocument/2006/math" xmlns:v="urn:schemas-microsoft-com:vml" xmlns:wp14="http://schemas.microsoft.com/office/word/2010/wordprocessingDrawing" xmlns:wp="http://schemas.openxmlformats.org/drawingml/2006/wordprocessingDrawing" xmlns:w10="urn:schemas-microsoft-com:office:word" xmlns:w="http://schemas.openxmlformats.org/wordprocessingml/2006/main" xmlns:w14="http://schemas.microsoft.com/office/word/2010/wordml" xmlns:w15="http://schemas.microsoft.com/office/word/2012/wordml" xmlns:w16cex="http://schemas.microsoft.com/office/word/2018/wordml/cex" xmlns:w16cid="http://schemas.microsoft.com/office/word/2016/wordml/cid" xmlns:w16="http://schemas.microsoft.com/office/word/2018/wordml" xmlns:w16du="http://schemas.microsoft.com/office/word/2023/wordml/word16du" xmlns:w16sdtdh="http://schemas.microsoft.com/office/word/2020/wordml/sdtdatahash" xmlns:w16sdtfl="http://schemas.microsoft.com/office/word/2024/wordml/sdtformatlock" xmlns:w16se="http://schemas.microsoft.com/office/word/2015/wordml/symex" xmlns:wpg="http://schemas.microsoft.com/office/word/2010/wordprocessingGroup" xmlns:wpi="http://schemas.microsoft.com/office/word/2010/wordprocessingInk" xmlns:wne="http://schemas.microsoft.com/office/word/2006/wordml" xmlns:wps="http://schemas.microsoft.com/office/word/2010/wordprocessingShape" mc:Ignorable="w14 w15 w16se w16cid w16 w16cex w16sdtdh w16sdtfl w16du wp14">
   <w:body>
     <w:p>
       <w:pPr>
@@ -21,8 +21,6 @@
           <w:sz w:val="48"/>
         </w:rPr>
       </w:pPr>
-      <w:bookmarkStart w:id="0" w:name="_GoBack"/>
-      <w:bookmarkEnd w:id="0"/>
     </w:p>
     <w:p>
       <w:pPr>
@@ -2173,7 +2171,7 @@
           <w:color w:val="0D0D0D" w:themeColor="text1" w:themeTint="F2"/>
         </w:rPr>
       </w:pPr>
-      <w:bookmarkStart w:id="1" w:name="_Toc195638206"/>
+      <w:bookmarkStart w:id="0" w:name="_Toc195638206"/>
       <w:r>
         <w:rPr>
           <w:color w:val="0D0D0D" w:themeColor="text1" w:themeTint="F2"/>
@@ -2181,6 +2179,34 @@
         <w:lastRenderedPageBreak/>
         <w:t>1 Introduction</w:t>
       </w:r>
+      <w:bookmarkEnd w:id="0"/>
+      <w:r>
+        <w:rPr>
+          <w:color w:val="0D0D0D" w:themeColor="text1" w:themeTint="F2"/>
+        </w:rPr>
+        <w:t xml:space="preserve">  </w:t>
+      </w:r>
+    </w:p>
+    <w:p>
+      <w:pPr>
+        <w:pStyle w:val="Heading2"/>
+        <w:rPr>
+          <w:color w:val="0D0D0D" w:themeColor="text1" w:themeTint="F2"/>
+        </w:rPr>
+      </w:pPr>
+      <w:r>
+        <w:rPr>
+          <w:color w:val="0D0D0D" w:themeColor="text1" w:themeTint="F2"/>
+        </w:rPr>
+        <w:t xml:space="preserve">  </w:t>
+      </w:r>
+      <w:bookmarkStart w:id="1" w:name="_Toc195638207"/>
+      <w:r>
+        <w:rPr>
+          <w:color w:val="0D0D0D" w:themeColor="text1" w:themeTint="F2"/>
+        </w:rPr>
+        <w:t>Purpose</w:t>
+      </w:r>
       <w:bookmarkEnd w:id="1"/>
       <w:r>
         <w:rPr>
@@ -2191,6 +2217,76 @@
     </w:p>
     <w:p>
       <w:pPr>
+        <w:ind w:left="576"/>
+        <w:rPr>
+          <w:color w:val="0D0D0D" w:themeColor="text1" w:themeTint="F2"/>
+        </w:rPr>
+      </w:pPr>
+      <w:r>
+        <w:rPr>
+          <w:color w:val="0D0D0D" w:themeColor="text1" w:themeTint="F2"/>
+          <w:sz w:val="24"/>
+        </w:rPr>
+        <w:t xml:space="preserve">The purpose of this document is to present a detailed description of the </w:t>
+      </w:r>
+      <w:r>
+        <w:rPr>
+          <w:color w:val="0D0D0D" w:themeColor="text1" w:themeTint="F2"/>
+          <w:sz w:val="24"/>
+        </w:rPr>
+        <w:t>Arranging Homestays and Cultural Exchange Platform</w:t>
+      </w:r>
+      <w:r>
+        <w:rPr>
+          <w:color w:val="0D0D0D" w:themeColor="text1" w:themeTint="F2"/>
+          <w:sz w:val="24"/>
+        </w:rPr>
+        <w:fldChar w:fldCharType="begin"/>
+      </w:r>
+      <w:r>
+        <w:rPr>
+          <w:color w:val="0D0D0D" w:themeColor="text1" w:themeTint="F2"/>
+          <w:sz w:val="24"/>
+        </w:rPr>
+        <w:instrText xml:space="preserve"> XE "</w:instrText>
+      </w:r>
+      <w:r>
+        <w:rPr>
+          <w:color w:val="0D0D0D" w:themeColor="text1" w:themeTint="F2"/>
+        </w:rPr>
+        <w:instrText>Web Publishing System"</w:instrText>
+      </w:r>
+      <w:r>
+        <w:rPr>
+          <w:color w:val="0D0D0D" w:themeColor="text1" w:themeTint="F2"/>
+          <w:sz w:val="24"/>
+        </w:rPr>
+        <w:instrText xml:space="preserve"> </w:instrText>
+      </w:r>
+      <w:r>
+        <w:rPr>
+          <w:color w:val="0D0D0D" w:themeColor="text1" w:themeTint="F2"/>
+          <w:sz w:val="24"/>
+        </w:rPr>
+        <w:fldChar w:fldCharType="end"/>
+      </w:r>
+      <w:r>
+        <w:rPr>
+          <w:color w:val="0D0D0D" w:themeColor="text1" w:themeTint="F2"/>
+          <w:sz w:val="24"/>
+        </w:rPr>
+        <w:t>. It will explain the purpose and features of the system, the interfaces of the system, what the system will do, the constraints under which it must operate and how the system will react to external stimuli. This document is intended for both the stakeholders and the developers of the system</w:t>
+      </w:r>
+      <w:r>
+        <w:rPr>
+          <w:color w:val="0D0D0D" w:themeColor="text1" w:themeTint="F2"/>
+          <w:sz w:val="24"/>
+        </w:rPr>
+        <w:t>.</w:t>
+      </w:r>
+    </w:p>
+    <w:p>
+      <w:pPr>
         <w:pStyle w:val="Heading2"/>
         <w:rPr>
           <w:color w:val="0D0D0D" w:themeColor="text1" w:themeTint="F2"/>
@@ -2202,12 +2298,12 @@
         </w:rPr>
         <w:t xml:space="preserve">  </w:t>
       </w:r>
-      <w:bookmarkStart w:id="2" w:name="_Toc195638207"/>
-      <w:r>
-        <w:rPr>
-          <w:color w:val="0D0D0D" w:themeColor="text1" w:themeTint="F2"/>
-        </w:rPr>
-        <w:t>Purpose</w:t>
+      <w:bookmarkStart w:id="2" w:name="_Toc195638208"/>
+      <w:r>
+        <w:rPr>
+          <w:color w:val="0D0D0D" w:themeColor="text1" w:themeTint="F2"/>
+        </w:rPr>
+        <w:t>Project Scope</w:t>
       </w:r>
       <w:bookmarkEnd w:id="2"/>
       <w:r>
@@ -2227,64 +2323,22 @@
       <w:r>
         <w:rPr>
           <w:color w:val="0D0D0D" w:themeColor="text1" w:themeTint="F2"/>
-          <w:sz w:val="24"/>
-        </w:rPr>
-        <w:t xml:space="preserve">The purpose of this document is to present a detailed description of the </w:t>
-      </w:r>
-      <w:r>
-        <w:rPr>
-          <w:color w:val="0D0D0D" w:themeColor="text1" w:themeTint="F2"/>
-          <w:sz w:val="24"/>
-        </w:rPr>
-        <w:t>Arranging Homestays and Cultural Exchange Platform</w:t>
-      </w:r>
-      <w:r>
-        <w:rPr>
-          <w:color w:val="0D0D0D" w:themeColor="text1" w:themeTint="F2"/>
-          <w:sz w:val="24"/>
-        </w:rPr>
-        <w:fldChar w:fldCharType="begin"/>
-      </w:r>
-      <w:r>
-        <w:rPr>
-          <w:color w:val="0D0D0D" w:themeColor="text1" w:themeTint="F2"/>
-          <w:sz w:val="24"/>
-        </w:rPr>
-        <w:instrText xml:space="preserve"> XE "</w:instrText>
-      </w:r>
-      <w:r>
-        <w:rPr>
-          <w:color w:val="0D0D0D" w:themeColor="text1" w:themeTint="F2"/>
-        </w:rPr>
-        <w:instrText>Web Publishing System"</w:instrText>
-      </w:r>
-      <w:r>
-        <w:rPr>
-          <w:color w:val="0D0D0D" w:themeColor="text1" w:themeTint="F2"/>
-          <w:sz w:val="24"/>
-        </w:rPr>
-        <w:instrText xml:space="preserve"> </w:instrText>
-      </w:r>
-      <w:r>
-        <w:rPr>
-          <w:color w:val="0D0D0D" w:themeColor="text1" w:themeTint="F2"/>
-          <w:sz w:val="24"/>
-        </w:rPr>
-        <w:fldChar w:fldCharType="end"/>
-      </w:r>
-      <w:r>
-        <w:rPr>
-          <w:color w:val="0D0D0D" w:themeColor="text1" w:themeTint="F2"/>
-          <w:sz w:val="24"/>
-        </w:rPr>
-        <w:t>. It will explain the purpose and features of the system, the interfaces of the system, what the system will do, the constraints under which it must operate and how the system will react to external stimuli. This document is intended for both the stakeholders and the developers of the system</w:t>
-      </w:r>
-      <w:r>
-        <w:rPr>
-          <w:color w:val="0D0D0D" w:themeColor="text1" w:themeTint="F2"/>
-          <w:sz w:val="24"/>
-        </w:rPr>
-        <w:t>.</w:t>
+        </w:rPr>
+        <w:t xml:space="preserve">This project involves the development of a platform designed to facilitate homestays and cultural exchanges between hosts and travelers. The system aims to connect individuals globally, encouraging cultural immersion, skill sharing, and budget-friendly travel solutions. It allows hosts to specify their needs and </w:t>
+      </w:r>
+      <w:proofErr w:type="gramStart"/>
+      <w:r>
+        <w:rPr>
+          <w:color w:val="0D0D0D" w:themeColor="text1" w:themeTint="F2"/>
+        </w:rPr>
+        <w:t>accommodations</w:t>
+      </w:r>
+      <w:proofErr w:type="gramEnd"/>
+      <w:r>
+        <w:rPr>
+          <w:color w:val="0D0D0D" w:themeColor="text1" w:themeTint="F2"/>
+        </w:rPr>
+        <w:t xml:space="preserve"> while enabling travelers to create profiles showcasing their skills and preferences. The platform supports secure communication and efficient management of arrangements, fostering meaningful interactions between diverse communities by promoting cultural exchange, offering affordable travel options through skill-based contributions, supporting hosts in isolated or underserved communities, providing flexible arrangements for both short-term and long-term stays, and streamlining profile creation, communication, and arrangement management.</w:t>
       </w:r>
     </w:p>
     <w:p>
@@ -2300,56 +2354,14 @@
         </w:rPr>
         <w:t xml:space="preserve">  </w:t>
       </w:r>
-      <w:bookmarkStart w:id="3" w:name="_Toc195638208"/>
-      <w:r>
-        <w:rPr>
-          <w:color w:val="0D0D0D" w:themeColor="text1" w:themeTint="F2"/>
-        </w:rPr>
-        <w:t>Project Scope</w:t>
+      <w:bookmarkStart w:id="3" w:name="_Toc195638209"/>
+      <w:r>
+        <w:rPr>
+          <w:color w:val="0D0D0D" w:themeColor="text1" w:themeTint="F2"/>
+        </w:rPr>
+        <w:t>Glossary and Abbreviations</w:t>
       </w:r>
       <w:bookmarkEnd w:id="3"/>
-      <w:r>
-        <w:rPr>
-          <w:color w:val="0D0D0D" w:themeColor="text1" w:themeTint="F2"/>
-        </w:rPr>
-        <w:t xml:space="preserve">  </w:t>
-      </w:r>
-    </w:p>
-    <w:p>
-      <w:pPr>
-        <w:ind w:left="576"/>
-        <w:rPr>
-          <w:color w:val="0D0D0D" w:themeColor="text1" w:themeTint="F2"/>
-        </w:rPr>
-      </w:pPr>
-      <w:r>
-        <w:rPr>
-          <w:color w:val="0D0D0D" w:themeColor="text1" w:themeTint="F2"/>
-        </w:rPr>
-        <w:t>This project involves the development of a platform designed to facilitate homestays and cultural exchanges between hosts and travelers. The system aims to connect individuals globally, encouraging cultural immersion, skill sharing, and budget-friendly travel solutions. It allows hosts to specify their needs and accommodations while enabling travelers to create profiles showcasing their skills and preferences. The platform supports secure communication and efficient management of arrangements, fostering meaningful interactions between diverse communities by promoting cultural exchange, offering affordable travel options through skill-based contributions, supporting hosts in isolated or underserved communities, providing flexible arrangements for both short-term and long-term stays, and streamlining profile creation, communication, and arrangement management.</w:t>
-      </w:r>
-    </w:p>
-    <w:p>
-      <w:pPr>
-        <w:pStyle w:val="Heading2"/>
-        <w:rPr>
-          <w:color w:val="0D0D0D" w:themeColor="text1" w:themeTint="F2"/>
-        </w:rPr>
-      </w:pPr>
-      <w:r>
-        <w:rPr>
-          <w:color w:val="0D0D0D" w:themeColor="text1" w:themeTint="F2"/>
-        </w:rPr>
-        <w:t xml:space="preserve">  </w:t>
-      </w:r>
-      <w:bookmarkStart w:id="4" w:name="_Toc195638209"/>
-      <w:r>
-        <w:rPr>
-          <w:color w:val="0D0D0D" w:themeColor="text1" w:themeTint="F2"/>
-        </w:rPr>
-        <w:t>Glossary and Abbreviations</w:t>
-      </w:r>
-      <w:bookmarkEnd w:id="4"/>
       <w:r>
         <w:rPr>
           <w:color w:val="0D0D0D" w:themeColor="text1" w:themeTint="F2"/>
@@ -2475,7 +2487,21 @@
               <w:rPr>
                 <w:color w:val="0D0D0D" w:themeColor="text1" w:themeTint="F2"/>
               </w:rPr>
-              <w:t>The document that is tracked by the system; it is a narrative that is planned to be posted to the public website.</w:t>
+              <w:t xml:space="preserve">The document that is tracked by the </w:t>
+            </w:r>
+            <w:proofErr w:type="gramStart"/>
+            <w:r>
+              <w:rPr>
+                <w:color w:val="0D0D0D" w:themeColor="text1" w:themeTint="F2"/>
+              </w:rPr>
+              <w:t>system; it</w:t>
+            </w:r>
+            <w:proofErr w:type="gramEnd"/>
+            <w:r>
+              <w:rPr>
+                <w:color w:val="0D0D0D" w:themeColor="text1" w:themeTint="F2"/>
+              </w:rPr>
+              <w:t xml:space="preserve"> is a narrative that is planned to be posted to the public website.</w:t>
             </w:r>
           </w:p>
         </w:tc>
@@ -2626,11 +2652,19 @@
                 <w:color w:val="0D0D0D" w:themeColor="text1" w:themeTint="F2"/>
               </w:rPr>
             </w:pPr>
+            <w:proofErr w:type="gramStart"/>
             <w:r>
               <w:rPr>
                 <w:color w:val="0D0D0D" w:themeColor="text1" w:themeTint="F2"/>
               </w:rPr>
-              <w:t>Person who receives articles, sends articles for review, and makes final judgments for publications.</w:t>
+              <w:t>Person</w:t>
+            </w:r>
+            <w:proofErr w:type="gramEnd"/>
+            <w:r>
+              <w:rPr>
+                <w:color w:val="0D0D0D" w:themeColor="text1" w:themeTint="F2"/>
+              </w:rPr>
+              <w:t xml:space="preserve"> who receives articles, sends articles for review, and makes final judgments for publications.</w:t>
             </w:r>
           </w:p>
         </w:tc>
@@ -2865,7 +2899,21 @@
               <w:rPr>
                 <w:color w:val="0D0D0D" w:themeColor="text1" w:themeTint="F2"/>
               </w:rPr>
-              <w:t>A written recommendation about the appropriateness of an article for publication; may include suggestions for improvement.</w:t>
+              <w:t xml:space="preserve">A written recommendation about the appropriateness of an article for </w:t>
+            </w:r>
+            <w:proofErr w:type="gramStart"/>
+            <w:r>
+              <w:rPr>
+                <w:color w:val="0D0D0D" w:themeColor="text1" w:themeTint="F2"/>
+              </w:rPr>
+              <w:t>publication;</w:t>
+            </w:r>
+            <w:proofErr w:type="gramEnd"/>
+            <w:r>
+              <w:rPr>
+                <w:color w:val="0D0D0D" w:themeColor="text1" w:themeTint="F2"/>
+              </w:rPr>
+              <w:t xml:space="preserve"> may include suggestions for improvement.</w:t>
             </w:r>
           </w:p>
         </w:tc>
@@ -2913,7 +2961,21 @@
               <w:rPr>
                 <w:color w:val="0D0D0D" w:themeColor="text1" w:themeTint="F2"/>
               </w:rPr>
-              <w:t>A person that examines an article and has the ability to recommend approval of the article for publication or to request that changes be made in the article.</w:t>
+              <w:t xml:space="preserve">A person that examines an article and </w:t>
+            </w:r>
+            <w:proofErr w:type="gramStart"/>
+            <w:r>
+              <w:rPr>
+                <w:color w:val="0D0D0D" w:themeColor="text1" w:themeTint="F2"/>
+              </w:rPr>
+              <w:t>has the ability to</w:t>
+            </w:r>
+            <w:proofErr w:type="gramEnd"/>
+            <w:r>
+              <w:rPr>
+                <w:color w:val="0D0D0D" w:themeColor="text1" w:themeTint="F2"/>
+              </w:rPr>
+              <w:t xml:space="preserve"> recommend approval of the article for publication or to request that changes be made in the article.</w:t>
             </w:r>
           </w:p>
         </w:tc>
@@ -2960,7 +3022,21 @@
               <w:rPr>
                 <w:color w:val="0D0D0D" w:themeColor="text1" w:themeTint="F2"/>
               </w:rPr>
-              <w:t>A document that completely describes all of the functions of a proposed system and the constraints under which it must operate. For example, this document.</w:t>
+              <w:t xml:space="preserve">A document that completely describes </w:t>
+            </w:r>
+            <w:proofErr w:type="gramStart"/>
+            <w:r>
+              <w:rPr>
+                <w:color w:val="0D0D0D" w:themeColor="text1" w:themeTint="F2"/>
+              </w:rPr>
+              <w:t>all of</w:t>
+            </w:r>
+            <w:proofErr w:type="gramEnd"/>
+            <w:r>
+              <w:rPr>
+                <w:color w:val="0D0D0D" w:themeColor="text1" w:themeTint="F2"/>
+              </w:rPr>
+              <w:t xml:space="preserve"> the functions of a proposed system and the constraints under which it must operate. For example, this document.</w:t>
             </w:r>
           </w:p>
         </w:tc>
@@ -3080,14 +3156,14 @@
         </w:rPr>
         <w:t xml:space="preserve">  </w:t>
       </w:r>
-      <w:bookmarkStart w:id="5" w:name="_Toc195638210"/>
+      <w:bookmarkStart w:id="4" w:name="_Toc195638210"/>
       <w:r>
         <w:rPr>
           <w:color w:val="0D0D0D" w:themeColor="text1" w:themeTint="F2"/>
         </w:rPr>
         <w:t>List of System Stakeholders</w:t>
       </w:r>
-      <w:bookmarkEnd w:id="5"/>
+      <w:bookmarkEnd w:id="4"/>
       <w:r>
         <w:rPr>
           <w:color w:val="0D0D0D" w:themeColor="text1" w:themeTint="F2"/>
@@ -3107,7 +3183,21 @@
         <w:rPr>
           <w:color w:val="0D0D0D" w:themeColor="text1" w:themeTint="F2"/>
         </w:rPr>
-        <w:t>1. Travelers/Volunteers: Individuals looking for affordable accommodations and cultural immersion experiences. They contribute their time and skills in exchange for food and lodging.</w:t>
+        <w:t xml:space="preserve">1. Travelers/Volunteers: Individuals looking for affordable </w:t>
+      </w:r>
+      <w:proofErr w:type="gramStart"/>
+      <w:r>
+        <w:rPr>
+          <w:color w:val="0D0D0D" w:themeColor="text1" w:themeTint="F2"/>
+        </w:rPr>
+        <w:t>accommodations</w:t>
+      </w:r>
+      <w:proofErr w:type="gramEnd"/>
+      <w:r>
+        <w:rPr>
+          <w:color w:val="0D0D0D" w:themeColor="text1" w:themeTint="F2"/>
+        </w:rPr>
+        <w:t xml:space="preserve"> and cultural immersion experiences. They contribute their time and skills in exchange for food and lodging.</w:t>
       </w:r>
     </w:p>
     <w:p>
@@ -3122,7 +3212,21 @@
         <w:rPr>
           <w:color w:val="0D0D0D" w:themeColor="text1" w:themeTint="F2"/>
         </w:rPr>
-        <w:t>2. Hosts: People or families offering accommodations and seeking assistance with specific tasks. They are central to the platform's operations.</w:t>
+        <w:t xml:space="preserve">2. Hosts: People or families offering </w:t>
+      </w:r>
+      <w:proofErr w:type="gramStart"/>
+      <w:r>
+        <w:rPr>
+          <w:color w:val="0D0D0D" w:themeColor="text1" w:themeTint="F2"/>
+        </w:rPr>
+        <w:t>accommodations</w:t>
+      </w:r>
+      <w:proofErr w:type="gramEnd"/>
+      <w:r>
+        <w:rPr>
+          <w:color w:val="0D0D0D" w:themeColor="text1" w:themeTint="F2"/>
+        </w:rPr>
+        <w:t xml:space="preserve"> and seeking assistance with specific tasks. They are central to the platform's operations.</w:t>
       </w:r>
     </w:p>
     <w:p>
@@ -3167,7 +3271,21 @@
         <w:rPr>
           <w:color w:val="0D0D0D" w:themeColor="text1" w:themeTint="F2"/>
         </w:rPr>
-        <w:t>5. Language Learners: Both hosts and travelers aiming to improve their foreign language skills through immersive experiences.</w:t>
+        <w:t xml:space="preserve">5. Language Learners: Both hosts and travelers </w:t>
+      </w:r>
+      <w:proofErr w:type="gramStart"/>
+      <w:r>
+        <w:rPr>
+          <w:color w:val="0D0D0D" w:themeColor="text1" w:themeTint="F2"/>
+        </w:rPr>
+        <w:t>aiming</w:t>
+      </w:r>
+      <w:proofErr w:type="gramEnd"/>
+      <w:r>
+        <w:rPr>
+          <w:color w:val="0D0D0D" w:themeColor="text1" w:themeTint="F2"/>
+        </w:rPr>
+        <w:t xml:space="preserve"> to improve their foreign language skills through immersive experiences.</w:t>
       </w:r>
     </w:p>
     <w:p>
@@ -3228,14 +3346,14 @@
         </w:rPr>
         <w:t xml:space="preserve">  </w:t>
       </w:r>
-      <w:bookmarkStart w:id="6" w:name="_Toc195638211"/>
+      <w:bookmarkStart w:id="5" w:name="_Toc195638211"/>
       <w:r>
         <w:rPr>
           <w:color w:val="0D0D0D" w:themeColor="text1" w:themeTint="F2"/>
         </w:rPr>
         <w:t>References</w:t>
       </w:r>
-      <w:bookmarkEnd w:id="6"/>
+      <w:bookmarkEnd w:id="5"/>
       <w:r>
         <w:rPr>
           <w:color w:val="0D0D0D" w:themeColor="text1" w:themeTint="F2"/>
@@ -3278,7 +3396,7 @@
           <w:color w:val="0070C0"/>
         </w:rPr>
       </w:pPr>
-      <w:hyperlink r:id="rId9" w:history="1">
+      <w:hyperlink r:id="rId8" w:history="1">
         <w:r>
           <w:rPr>
             <w:rStyle w:val="Hyperlink"/>
@@ -3295,7 +3413,7 @@
           <w:color w:val="0070C0"/>
         </w:rPr>
       </w:pPr>
-      <w:hyperlink r:id="rId10" w:history="1">
+      <w:hyperlink r:id="rId9" w:history="1">
         <w:r>
           <w:rPr>
             <w:rStyle w:val="Hyperlink"/>
@@ -3312,7 +3430,7 @@
           <w:color w:val="0D0D0D" w:themeColor="text1" w:themeTint="F2"/>
         </w:rPr>
       </w:pPr>
-      <w:bookmarkStart w:id="7" w:name="_Toc195638212"/>
+      <w:bookmarkStart w:id="6" w:name="_Toc195638212"/>
       <w:r>
         <w:rPr>
           <w:color w:val="0D0D0D" w:themeColor="text1" w:themeTint="F2"/>
@@ -3320,6 +3438,1680 @@
         <w:lastRenderedPageBreak/>
         <w:t>Functional Requirements</w:t>
       </w:r>
+      <w:bookmarkEnd w:id="6"/>
+      <w:r>
+        <w:rPr>
+          <w:color w:val="0D0D0D" w:themeColor="text1" w:themeTint="F2"/>
+        </w:rPr>
+        <w:t xml:space="preserve">  </w:t>
+      </w:r>
+    </w:p>
+    <w:p>
+      <w:pPr>
+        <w:pStyle w:val="Heading2"/>
+        <w:rPr>
+          <w:color w:val="0D0D0D" w:themeColor="text1" w:themeTint="F2"/>
+          <w:lang w:val="en-GB"/>
+        </w:rPr>
+      </w:pPr>
+      <w:r>
+        <w:rPr>
+          <w:color w:val="0D0D0D" w:themeColor="text1" w:themeTint="F2"/>
+          <w:lang w:val="en-GB"/>
+        </w:rPr>
+        <w:t>User Requirements Specification (URS)</w:t>
+      </w:r>
+    </w:p>
+    <w:p>
+      <w:pPr>
+        <w:pStyle w:val="NormalWeb"/>
+        <w:numPr>
+          <w:ilvl w:val="0"/>
+          <w:numId w:val="2"/>
+        </w:numPr>
+        <w:shd w:val="clear" w:color="auto" w:fill="292A2D"/>
+        <w:spacing w:before="0" w:beforeAutospacing="0" w:after="60" w:afterAutospacing="0" w:line="429" w:lineRule="atLeast"/>
+        <w:rPr>
+          <w:rFonts w:ascii="Segoe UI" w:hAnsi="Segoe UI" w:cs="Segoe UI"/>
+          <w:color w:val="F8FAFF"/>
+        </w:rPr>
+      </w:pPr>
+      <w:r>
+        <w:rPr>
+          <w:rStyle w:val="Strong"/>
+          <w:rFonts w:ascii="Segoe UI" w:eastAsiaTheme="majorEastAsia" w:hAnsi="Segoe UI" w:cs="Segoe UI"/>
+          <w:color w:val="F8FAFF"/>
+        </w:rPr>
+        <w:t>User Registration &amp; Profiles</w:t>
+      </w:r>
+    </w:p>
+    <w:p>
+      <w:pPr>
+        <w:pStyle w:val="NormalWeb"/>
+        <w:numPr>
+          <w:ilvl w:val="1"/>
+          <w:numId w:val="2"/>
+        </w:numPr>
+        <w:shd w:val="clear" w:color="auto" w:fill="292A2D"/>
+        <w:spacing w:before="0" w:beforeAutospacing="0" w:after="0" w:afterAutospacing="0" w:line="429" w:lineRule="atLeast"/>
+        <w:rPr>
+          <w:rFonts w:ascii="Segoe UI" w:hAnsi="Segoe UI" w:cs="Segoe UI"/>
+          <w:color w:val="F8FAFF"/>
+        </w:rPr>
+      </w:pPr>
+      <w:r>
+        <w:rPr>
+          <w:rFonts w:ascii="Segoe UI" w:hAnsi="Segoe UI" w:cs="Segoe UI"/>
+          <w:color w:val="F8FAFF"/>
+        </w:rPr>
+        <w:t>Travelers and hosts must be able to create accounts with personal details (e.g., name, skills, preferences).</w:t>
+      </w:r>
+    </w:p>
+    <w:p>
+      <w:pPr>
+        <w:pStyle w:val="NormalWeb"/>
+        <w:numPr>
+          <w:ilvl w:val="1"/>
+          <w:numId w:val="2"/>
+        </w:numPr>
+        <w:shd w:val="clear" w:color="auto" w:fill="292A2D"/>
+        <w:spacing w:before="0" w:beforeAutospacing="0" w:after="0" w:afterAutospacing="0" w:line="429" w:lineRule="atLeast"/>
+        <w:rPr>
+          <w:rFonts w:ascii="Segoe UI" w:hAnsi="Segoe UI" w:cs="Segoe UI"/>
+          <w:color w:val="F8FAFF"/>
+        </w:rPr>
+      </w:pPr>
+      <w:r>
+        <w:rPr>
+          <w:rFonts w:ascii="Segoe UI" w:hAnsi="Segoe UI" w:cs="Segoe UI"/>
+          <w:color w:val="F8FAFF"/>
+        </w:rPr>
+        <w:t>Hosts should describe their accommodation, required help, and expectations.</w:t>
+      </w:r>
+    </w:p>
+    <w:p>
+      <w:pPr>
+        <w:pStyle w:val="NormalWeb"/>
+        <w:numPr>
+          <w:ilvl w:val="1"/>
+          <w:numId w:val="2"/>
+        </w:numPr>
+        <w:shd w:val="clear" w:color="auto" w:fill="292A2D"/>
+        <w:spacing w:before="0" w:beforeAutospacing="0" w:after="0" w:afterAutospacing="0" w:line="429" w:lineRule="atLeast"/>
+        <w:rPr>
+          <w:rFonts w:ascii="Segoe UI" w:hAnsi="Segoe UI" w:cs="Segoe UI"/>
+          <w:color w:val="F8FAFF"/>
+        </w:rPr>
+      </w:pPr>
+      <w:r>
+        <w:rPr>
+          <w:rFonts w:ascii="Segoe UI" w:hAnsi="Segoe UI" w:cs="Segoe UI"/>
+          <w:color w:val="F8FAFF"/>
+        </w:rPr>
+        <w:t>Travelers must be able to edit or delete the information in the profiles</w:t>
+      </w:r>
+    </w:p>
+    <w:p>
+      <w:pPr>
+        <w:pStyle w:val="NormalWeb"/>
+        <w:numPr>
+          <w:ilvl w:val="0"/>
+          <w:numId w:val="2"/>
+        </w:numPr>
+        <w:shd w:val="clear" w:color="auto" w:fill="292A2D"/>
+        <w:spacing w:before="0" w:beforeAutospacing="0" w:after="60" w:afterAutospacing="0" w:line="429" w:lineRule="atLeast"/>
+        <w:rPr>
+          <w:rFonts w:ascii="Segoe UI" w:hAnsi="Segoe UI" w:cs="Segoe UI"/>
+          <w:color w:val="F8FAFF"/>
+        </w:rPr>
+      </w:pPr>
+      <w:r>
+        <w:rPr>
+          <w:rStyle w:val="Strong"/>
+          <w:rFonts w:ascii="Segoe UI" w:eastAsiaTheme="majorEastAsia" w:hAnsi="Segoe UI" w:cs="Segoe UI"/>
+          <w:color w:val="F8FAFF"/>
+        </w:rPr>
+        <w:t>Search &amp; Matching</w:t>
+      </w:r>
+    </w:p>
+    <w:p>
+      <w:pPr>
+        <w:pStyle w:val="NormalWeb"/>
+        <w:numPr>
+          <w:ilvl w:val="1"/>
+          <w:numId w:val="2"/>
+        </w:numPr>
+        <w:shd w:val="clear" w:color="auto" w:fill="292A2D"/>
+        <w:spacing w:before="0" w:beforeAutospacing="0" w:after="0" w:afterAutospacing="0" w:line="429" w:lineRule="atLeast"/>
+        <w:rPr>
+          <w:rFonts w:ascii="Segoe UI" w:hAnsi="Segoe UI" w:cs="Segoe UI"/>
+          <w:color w:val="F8FAFF"/>
+        </w:rPr>
+      </w:pPr>
+      <w:r>
+        <w:rPr>
+          <w:rFonts w:ascii="Segoe UI" w:hAnsi="Segoe UI" w:cs="Segoe UI"/>
+          <w:color w:val="F8FAFF"/>
+        </w:rPr>
+        <w:t>Travelers can search/filter hosts by location, type of work (e.g., gardening, farming), duration, and amenities.</w:t>
+      </w:r>
+    </w:p>
+    <w:p>
+      <w:pPr>
+        <w:pStyle w:val="NormalWeb"/>
+        <w:numPr>
+          <w:ilvl w:val="1"/>
+          <w:numId w:val="2"/>
+        </w:numPr>
+        <w:shd w:val="clear" w:color="auto" w:fill="292A2D"/>
+        <w:spacing w:before="0" w:beforeAutospacing="0" w:after="0" w:afterAutospacing="0" w:line="429" w:lineRule="atLeast"/>
+        <w:rPr>
+          <w:rFonts w:ascii="Segoe UI" w:hAnsi="Segoe UI" w:cs="Segoe UI"/>
+          <w:color w:val="F8FAFF"/>
+        </w:rPr>
+      </w:pPr>
+      <w:r>
+        <w:rPr>
+          <w:rFonts w:ascii="Segoe UI" w:hAnsi="Segoe UI" w:cs="Segoe UI"/>
+          <w:color w:val="F8FAFF"/>
+        </w:rPr>
+        <w:t xml:space="preserve">Hosts can search for </w:t>
+      </w:r>
+      <w:proofErr w:type="spellStart"/>
+      <w:r>
+        <w:rPr>
+          <w:rFonts w:ascii="Segoe UI" w:hAnsi="Segoe UI" w:cs="Segoe UI"/>
+          <w:color w:val="F8FAFF"/>
+        </w:rPr>
+        <w:t>travelers</w:t>
+      </w:r>
+      <w:proofErr w:type="spellEnd"/>
+      <w:r>
+        <w:rPr>
+          <w:rFonts w:ascii="Segoe UI" w:hAnsi="Segoe UI" w:cs="Segoe UI"/>
+          <w:color w:val="F8FAFF"/>
+        </w:rPr>
+        <w:t xml:space="preserve"> based on skills, availability, and interests.</w:t>
+      </w:r>
+    </w:p>
+    <w:p>
+      <w:pPr>
+        <w:pStyle w:val="NormalWeb"/>
+        <w:numPr>
+          <w:ilvl w:val="0"/>
+          <w:numId w:val="2"/>
+        </w:numPr>
+        <w:shd w:val="clear" w:color="auto" w:fill="292A2D"/>
+        <w:spacing w:before="0" w:beforeAutospacing="0" w:after="60" w:afterAutospacing="0" w:line="429" w:lineRule="atLeast"/>
+        <w:rPr>
+          <w:rFonts w:ascii="Segoe UI" w:hAnsi="Segoe UI" w:cs="Segoe UI"/>
+          <w:color w:val="F8FAFF"/>
+        </w:rPr>
+      </w:pPr>
+      <w:r>
+        <w:rPr>
+          <w:rStyle w:val="Strong"/>
+          <w:rFonts w:ascii="Segoe UI" w:eastAsiaTheme="majorEastAsia" w:hAnsi="Segoe UI" w:cs="Segoe UI"/>
+          <w:color w:val="F8FAFF"/>
+        </w:rPr>
+        <w:t>Communication</w:t>
+      </w:r>
+    </w:p>
+    <w:p>
+      <w:pPr>
+        <w:pStyle w:val="NormalWeb"/>
+        <w:numPr>
+          <w:ilvl w:val="1"/>
+          <w:numId w:val="2"/>
+        </w:numPr>
+        <w:shd w:val="clear" w:color="auto" w:fill="292A2D"/>
+        <w:spacing w:before="0" w:beforeAutospacing="0" w:after="0" w:afterAutospacing="0" w:line="429" w:lineRule="atLeast"/>
+        <w:rPr>
+          <w:rFonts w:ascii="Segoe UI" w:hAnsi="Segoe UI" w:cs="Segoe UI"/>
+          <w:color w:val="F8FAFF"/>
+        </w:rPr>
+      </w:pPr>
+      <w:r>
+        <w:rPr>
+          <w:rFonts w:ascii="Segoe UI" w:hAnsi="Segoe UI" w:cs="Segoe UI"/>
+          <w:color w:val="F8FAFF"/>
+        </w:rPr>
+        <w:t xml:space="preserve">Secure messaging system for </w:t>
+      </w:r>
+      <w:proofErr w:type="spellStart"/>
+      <w:r>
+        <w:rPr>
+          <w:rFonts w:ascii="Segoe UI" w:hAnsi="Segoe UI" w:cs="Segoe UI"/>
+          <w:color w:val="F8FAFF"/>
+        </w:rPr>
+        <w:t>travelers</w:t>
+      </w:r>
+      <w:proofErr w:type="spellEnd"/>
+      <w:r>
+        <w:rPr>
+          <w:rFonts w:ascii="Segoe UI" w:hAnsi="Segoe UI" w:cs="Segoe UI"/>
+          <w:color w:val="F8FAFF"/>
+        </w:rPr>
+        <w:t xml:space="preserve"> and hosts to discuss arrangements.</w:t>
+      </w:r>
+    </w:p>
+    <w:p>
+      <w:pPr>
+        <w:pStyle w:val="NormalWeb"/>
+        <w:numPr>
+          <w:ilvl w:val="0"/>
+          <w:numId w:val="2"/>
+        </w:numPr>
+        <w:shd w:val="clear" w:color="auto" w:fill="292A2D"/>
+        <w:spacing w:before="0" w:beforeAutospacing="0" w:after="60" w:afterAutospacing="0" w:line="429" w:lineRule="atLeast"/>
+        <w:rPr>
+          <w:rFonts w:ascii="Segoe UI" w:hAnsi="Segoe UI" w:cs="Segoe UI"/>
+          <w:color w:val="F8FAFF"/>
+        </w:rPr>
+      </w:pPr>
+      <w:r>
+        <w:rPr>
+          <w:rStyle w:val="Strong"/>
+          <w:rFonts w:ascii="Segoe UI" w:eastAsiaTheme="majorEastAsia" w:hAnsi="Segoe UI" w:cs="Segoe UI"/>
+          <w:color w:val="F8FAFF"/>
+        </w:rPr>
+        <w:t>Agreement Management</w:t>
+      </w:r>
+    </w:p>
+    <w:p>
+      <w:pPr>
+        <w:pStyle w:val="NormalWeb"/>
+        <w:numPr>
+          <w:ilvl w:val="1"/>
+          <w:numId w:val="2"/>
+        </w:numPr>
+        <w:shd w:val="clear" w:color="auto" w:fill="292A2D"/>
+        <w:spacing w:before="0" w:beforeAutospacing="0" w:after="0" w:afterAutospacing="0" w:line="429" w:lineRule="atLeast"/>
+        <w:rPr>
+          <w:rFonts w:ascii="Segoe UI" w:hAnsi="Segoe UI" w:cs="Segoe UI"/>
+          <w:color w:val="F8FAFF"/>
+        </w:rPr>
+      </w:pPr>
+      <w:r>
+        <w:rPr>
+          <w:rFonts w:ascii="Segoe UI" w:hAnsi="Segoe UI" w:cs="Segoe UI"/>
+          <w:color w:val="F8FAFF"/>
+        </w:rPr>
+        <w:t>Platform should allow users to formalize agreements (e.g., hours/day, duration, lodging details).</w:t>
+      </w:r>
+    </w:p>
+    <w:p>
+      <w:pPr>
+        <w:pStyle w:val="NormalWeb"/>
+        <w:numPr>
+          <w:ilvl w:val="0"/>
+          <w:numId w:val="2"/>
+        </w:numPr>
+        <w:shd w:val="clear" w:color="auto" w:fill="292A2D"/>
+        <w:spacing w:before="0" w:beforeAutospacing="0" w:after="60" w:afterAutospacing="0" w:line="429" w:lineRule="atLeast"/>
+        <w:rPr>
+          <w:rFonts w:ascii="Segoe UI" w:hAnsi="Segoe UI" w:cs="Segoe UI"/>
+          <w:color w:val="F8FAFF"/>
+        </w:rPr>
+      </w:pPr>
+      <w:r>
+        <w:rPr>
+          <w:rStyle w:val="Strong"/>
+          <w:rFonts w:ascii="Segoe UI" w:eastAsiaTheme="majorEastAsia" w:hAnsi="Segoe UI" w:cs="Segoe UI"/>
+          <w:color w:val="F8FAFF"/>
+        </w:rPr>
+        <w:t>Membership &amp; Payments</w:t>
+      </w:r>
+    </w:p>
+    <w:p>
+      <w:pPr>
+        <w:pStyle w:val="NormalWeb"/>
+        <w:numPr>
+          <w:ilvl w:val="1"/>
+          <w:numId w:val="2"/>
+        </w:numPr>
+        <w:shd w:val="clear" w:color="auto" w:fill="292A2D"/>
+        <w:spacing w:before="0" w:beforeAutospacing="0" w:after="0" w:afterAutospacing="0" w:line="429" w:lineRule="atLeast"/>
+        <w:rPr>
+          <w:rFonts w:ascii="Segoe UI" w:hAnsi="Segoe UI" w:cs="Segoe UI"/>
+          <w:color w:val="F8FAFF"/>
+        </w:rPr>
+      </w:pPr>
+      <w:r>
+        <w:rPr>
+          <w:rFonts w:ascii="Segoe UI" w:hAnsi="Segoe UI" w:cs="Segoe UI"/>
+          <w:color w:val="F8FAFF"/>
+        </w:rPr>
+        <w:t>Travelers pay a yearly fee to access host listings; hosts list for free.</w:t>
+      </w:r>
+    </w:p>
+    <w:p>
+      <w:pPr>
+        <w:pStyle w:val="NormalWeb"/>
+        <w:numPr>
+          <w:ilvl w:val="1"/>
+          <w:numId w:val="2"/>
+        </w:numPr>
+        <w:shd w:val="clear" w:color="auto" w:fill="292A2D"/>
+        <w:spacing w:before="0" w:beforeAutospacing="0" w:after="0" w:afterAutospacing="0" w:line="429" w:lineRule="atLeast"/>
+        <w:rPr>
+          <w:rFonts w:ascii="Segoe UI" w:hAnsi="Segoe UI" w:cs="Segoe UI"/>
+          <w:color w:val="F8FAFF"/>
+        </w:rPr>
+      </w:pPr>
+      <w:r>
+        <w:rPr>
+          <w:rFonts w:ascii="Segoe UI" w:hAnsi="Segoe UI" w:cs="Segoe UI"/>
+          <w:color w:val="F8FAFF"/>
+        </w:rPr>
+        <w:t>Payment gateway integration (e.g., credit card, PayPal).</w:t>
+      </w:r>
+    </w:p>
+    <w:p>
+      <w:pPr>
+        <w:pStyle w:val="NormalWeb"/>
+        <w:numPr>
+          <w:ilvl w:val="0"/>
+          <w:numId w:val="2"/>
+        </w:numPr>
+        <w:shd w:val="clear" w:color="auto" w:fill="292A2D"/>
+        <w:spacing w:before="0" w:beforeAutospacing="0" w:after="60" w:afterAutospacing="0" w:line="429" w:lineRule="atLeast"/>
+        <w:rPr>
+          <w:rFonts w:ascii="Segoe UI" w:hAnsi="Segoe UI" w:cs="Segoe UI"/>
+          <w:color w:val="F8FAFF"/>
+        </w:rPr>
+      </w:pPr>
+      <w:r>
+        <w:rPr>
+          <w:rStyle w:val="Strong"/>
+          <w:rFonts w:ascii="Segoe UI" w:eastAsiaTheme="majorEastAsia" w:hAnsi="Segoe UI" w:cs="Segoe UI"/>
+          <w:color w:val="F8FAFF"/>
+        </w:rPr>
+        <w:t>Reviews &amp; Ratings</w:t>
+      </w:r>
+    </w:p>
+    <w:p>
+      <w:pPr>
+        <w:pStyle w:val="NormalWeb"/>
+        <w:numPr>
+          <w:ilvl w:val="1"/>
+          <w:numId w:val="2"/>
+        </w:numPr>
+        <w:shd w:val="clear" w:color="auto" w:fill="292A2D"/>
+        <w:spacing w:before="0" w:beforeAutospacing="0" w:after="0" w:afterAutospacing="0" w:line="429" w:lineRule="atLeast"/>
+        <w:rPr>
+          <w:rFonts w:ascii="Segoe UI" w:hAnsi="Segoe UI" w:cs="Segoe UI"/>
+          <w:color w:val="F8FAFF"/>
+        </w:rPr>
+      </w:pPr>
+      <w:r>
+        <w:rPr>
+          <w:rFonts w:ascii="Segoe UI" w:hAnsi="Segoe UI" w:cs="Segoe UI"/>
+          <w:color w:val="F8FAFF"/>
+        </w:rPr>
+        <w:t xml:space="preserve">Both </w:t>
+      </w:r>
+      <w:proofErr w:type="spellStart"/>
+      <w:r>
+        <w:rPr>
+          <w:rFonts w:ascii="Segoe UI" w:hAnsi="Segoe UI" w:cs="Segoe UI"/>
+          <w:color w:val="F8FAFF"/>
+        </w:rPr>
+        <w:t>travelers</w:t>
+      </w:r>
+      <w:proofErr w:type="spellEnd"/>
+      <w:r>
+        <w:rPr>
+          <w:rFonts w:ascii="Segoe UI" w:hAnsi="Segoe UI" w:cs="Segoe UI"/>
+          <w:color w:val="F8FAFF"/>
+        </w:rPr>
+        <w:t xml:space="preserve"> and hosts can rate/review each other after exchanges.</w:t>
+      </w:r>
+    </w:p>
+    <w:p>
+      <w:pPr>
+        <w:pStyle w:val="NormalWeb"/>
+        <w:numPr>
+          <w:ilvl w:val="1"/>
+          <w:numId w:val="2"/>
+        </w:numPr>
+        <w:shd w:val="clear" w:color="auto" w:fill="292A2D"/>
+        <w:spacing w:before="0" w:beforeAutospacing="0" w:after="0" w:afterAutospacing="0" w:line="429" w:lineRule="atLeast"/>
+        <w:rPr>
+          <w:rFonts w:ascii="Segoe UI" w:hAnsi="Segoe UI" w:cs="Segoe UI"/>
+          <w:color w:val="F8FAFF"/>
+        </w:rPr>
+      </w:pPr>
+      <w:r>
+        <w:rPr>
+          <w:rFonts w:ascii="Segoe UI" w:hAnsi="Segoe UI" w:cs="Segoe UI"/>
+          <w:color w:val="F8FAFF"/>
+        </w:rPr>
+        <w:t>Hosts must be able to accept or reject applications</w:t>
+      </w:r>
+    </w:p>
+    <w:p>
+      <w:pPr>
+        <w:pStyle w:val="NormalWeb"/>
+        <w:numPr>
+          <w:ilvl w:val="0"/>
+          <w:numId w:val="2"/>
+        </w:numPr>
+        <w:shd w:val="clear" w:color="auto" w:fill="292A2D"/>
+        <w:spacing w:before="0" w:beforeAutospacing="0" w:after="60" w:afterAutospacing="0" w:line="429" w:lineRule="atLeast"/>
+        <w:rPr>
+          <w:rFonts w:ascii="Segoe UI" w:hAnsi="Segoe UI" w:cs="Segoe UI"/>
+          <w:color w:val="F8FAFF"/>
+        </w:rPr>
+      </w:pPr>
+      <w:r>
+        <w:rPr>
+          <w:rStyle w:val="Strong"/>
+          <w:rFonts w:ascii="Segoe UI" w:eastAsiaTheme="majorEastAsia" w:hAnsi="Segoe UI" w:cs="Segoe UI"/>
+          <w:color w:val="F8FAFF"/>
+        </w:rPr>
+        <w:t>Safety &amp; Verification</w:t>
+      </w:r>
+    </w:p>
+    <w:p>
+      <w:pPr>
+        <w:pStyle w:val="NormalWeb"/>
+        <w:numPr>
+          <w:ilvl w:val="1"/>
+          <w:numId w:val="2"/>
+        </w:numPr>
+        <w:shd w:val="clear" w:color="auto" w:fill="292A2D"/>
+        <w:spacing w:before="0" w:beforeAutospacing="0" w:after="0" w:afterAutospacing="0" w:line="429" w:lineRule="atLeast"/>
+        <w:rPr>
+          <w:rFonts w:ascii="Segoe UI" w:hAnsi="Segoe UI" w:cs="Segoe UI"/>
+          <w:color w:val="F8FAFF"/>
+        </w:rPr>
+      </w:pPr>
+      <w:r>
+        <w:rPr>
+          <w:rFonts w:ascii="Segoe UI" w:hAnsi="Segoe UI" w:cs="Segoe UI"/>
+          <w:color w:val="F8FAFF"/>
+        </w:rPr>
+        <w:t>ID verification for users (e.g., passport, phone number).</w:t>
+      </w:r>
+    </w:p>
+    <w:p>
+      <w:pPr>
+        <w:pStyle w:val="NormalWeb"/>
+        <w:numPr>
+          <w:ilvl w:val="1"/>
+          <w:numId w:val="2"/>
+        </w:numPr>
+        <w:shd w:val="clear" w:color="auto" w:fill="292A2D"/>
+        <w:spacing w:before="0" w:beforeAutospacing="0" w:after="0" w:afterAutospacing="0" w:line="429" w:lineRule="atLeast"/>
+        <w:rPr>
+          <w:rFonts w:ascii="Segoe UI" w:hAnsi="Segoe UI" w:cs="Segoe UI"/>
+          <w:color w:val="F8FAFF"/>
+        </w:rPr>
+      </w:pPr>
+      <w:r>
+        <w:rPr>
+          <w:rFonts w:ascii="Segoe UI" w:hAnsi="Segoe UI" w:cs="Segoe UI"/>
+          <w:color w:val="F8FAFF"/>
+        </w:rPr>
+        <w:t>Reporting system for suspicious activity.</w:t>
+      </w:r>
+    </w:p>
+    <w:p>
+      <w:pPr>
+        <w:pStyle w:val="NormalWeb"/>
+        <w:numPr>
+          <w:ilvl w:val="0"/>
+          <w:numId w:val="2"/>
+        </w:numPr>
+        <w:shd w:val="clear" w:color="auto" w:fill="292A2D"/>
+        <w:spacing w:before="0" w:beforeAutospacing="0" w:after="60" w:afterAutospacing="0" w:line="429" w:lineRule="atLeast"/>
+        <w:rPr>
+          <w:rFonts w:ascii="Segoe UI" w:hAnsi="Segoe UI" w:cs="Segoe UI"/>
+          <w:color w:val="F8FAFF"/>
+        </w:rPr>
+      </w:pPr>
+      <w:r>
+        <w:rPr>
+          <w:rStyle w:val="Strong"/>
+          <w:rFonts w:ascii="Segoe UI" w:eastAsiaTheme="majorEastAsia" w:hAnsi="Segoe UI" w:cs="Segoe UI"/>
+          <w:color w:val="F8FAFF"/>
+        </w:rPr>
+        <w:t>Localization</w:t>
+      </w:r>
+    </w:p>
+    <w:p>
+      <w:pPr>
+        <w:pStyle w:val="NormalWeb"/>
+        <w:numPr>
+          <w:ilvl w:val="1"/>
+          <w:numId w:val="2"/>
+        </w:numPr>
+        <w:shd w:val="clear" w:color="auto" w:fill="292A2D"/>
+        <w:spacing w:before="0" w:beforeAutospacing="0" w:after="0" w:afterAutospacing="0" w:line="429" w:lineRule="atLeast"/>
+        <w:rPr>
+          <w:rFonts w:ascii="Segoe UI" w:hAnsi="Segoe UI" w:cs="Segoe UI"/>
+          <w:color w:val="F8FAFF"/>
+        </w:rPr>
+      </w:pPr>
+      <w:r>
+        <w:rPr>
+          <w:rFonts w:ascii="Segoe UI" w:hAnsi="Segoe UI" w:cs="Segoe UI"/>
+          <w:color w:val="F8FAFF"/>
+        </w:rPr>
+        <w:t>Multilingual support for global users.</w:t>
+      </w:r>
+    </w:p>
+    <w:p>
+      <w:pPr>
+        <w:rPr>
+          <w:lang w:bidi="ar-EG"/>
+        </w:rPr>
+      </w:pPr>
+    </w:p>
+    <w:p>
+      <w:pPr>
+        <w:pStyle w:val="Heading2"/>
+        <w:rPr>
+          <w:color w:val="0D0D0D" w:themeColor="text1" w:themeTint="F2"/>
+          <w:lang w:val="en-GB"/>
+        </w:rPr>
+      </w:pPr>
+      <w:r>
+        <w:rPr>
+          <w:color w:val="0D0D0D" w:themeColor="text1" w:themeTint="F2"/>
+          <w:lang w:val="en-GB"/>
+        </w:rPr>
+        <w:lastRenderedPageBreak/>
+        <w:t>System Requirements Specification (SRS)</w:t>
+      </w:r>
+    </w:p>
+    <w:p>
+      <w:pPr>
+        <w:pStyle w:val="NormalWeb"/>
+        <w:numPr>
+          <w:ilvl w:val="0"/>
+          <w:numId w:val="3"/>
+        </w:numPr>
+        <w:shd w:val="clear" w:color="auto" w:fill="292A2D"/>
+        <w:spacing w:before="0" w:beforeAutospacing="0" w:after="60" w:afterAutospacing="0" w:line="429" w:lineRule="atLeast"/>
+        <w:rPr>
+          <w:rFonts w:ascii="Segoe UI" w:hAnsi="Segoe UI" w:cs="Segoe UI"/>
+          <w:color w:val="F8FAFF"/>
+        </w:rPr>
+      </w:pPr>
+      <w:r>
+        <w:rPr>
+          <w:rStyle w:val="Strong"/>
+          <w:rFonts w:ascii="Segoe UI" w:eastAsiaTheme="majorEastAsia" w:hAnsi="Segoe UI" w:cs="Segoe UI"/>
+          <w:color w:val="F8FAFF"/>
+        </w:rPr>
+        <w:t>Backend</w:t>
+      </w:r>
+    </w:p>
+    <w:p>
+      <w:pPr>
+        <w:pStyle w:val="NormalWeb"/>
+        <w:numPr>
+          <w:ilvl w:val="1"/>
+          <w:numId w:val="3"/>
+        </w:numPr>
+        <w:shd w:val="clear" w:color="auto" w:fill="292A2D"/>
+        <w:spacing w:before="0" w:beforeAutospacing="0" w:after="0" w:afterAutospacing="0" w:line="429" w:lineRule="atLeast"/>
+        <w:rPr>
+          <w:rFonts w:ascii="Segoe UI" w:hAnsi="Segoe UI" w:cs="Segoe UI"/>
+          <w:color w:val="F8FAFF"/>
+        </w:rPr>
+      </w:pPr>
+      <w:r>
+        <w:rPr>
+          <w:rFonts w:ascii="Segoe UI" w:hAnsi="Segoe UI" w:cs="Segoe UI"/>
+          <w:color w:val="F8FAFF"/>
+        </w:rPr>
+        <w:t>Database to store user profiles, listings, messages, and agreements.</w:t>
+      </w:r>
+    </w:p>
+    <w:p>
+      <w:pPr>
+        <w:pStyle w:val="NormalWeb"/>
+        <w:numPr>
+          <w:ilvl w:val="1"/>
+          <w:numId w:val="3"/>
+        </w:numPr>
+        <w:shd w:val="clear" w:color="auto" w:fill="292A2D"/>
+        <w:spacing w:before="0" w:beforeAutospacing="0" w:after="0" w:afterAutospacing="0" w:line="429" w:lineRule="atLeast"/>
+        <w:rPr>
+          <w:rFonts w:ascii="Segoe UI" w:hAnsi="Segoe UI" w:cs="Segoe UI"/>
+          <w:color w:val="F8FAFF"/>
+        </w:rPr>
+      </w:pPr>
+      <w:r>
+        <w:rPr>
+          <w:rFonts w:ascii="Segoe UI" w:hAnsi="Segoe UI" w:cs="Segoe UI"/>
+          <w:color w:val="F8FAFF"/>
+        </w:rPr>
+        <w:t xml:space="preserve">Algorithm for matching </w:t>
+      </w:r>
+      <w:proofErr w:type="spellStart"/>
+      <w:r>
+        <w:rPr>
+          <w:rFonts w:ascii="Segoe UI" w:hAnsi="Segoe UI" w:cs="Segoe UI"/>
+          <w:color w:val="F8FAFF"/>
+        </w:rPr>
+        <w:t>travelers</w:t>
+      </w:r>
+      <w:proofErr w:type="spellEnd"/>
+      <w:r>
+        <w:rPr>
+          <w:rFonts w:ascii="Segoe UI" w:hAnsi="Segoe UI" w:cs="Segoe UI"/>
+          <w:color w:val="F8FAFF"/>
+        </w:rPr>
+        <w:t>/hosts based on preferences.</w:t>
+      </w:r>
+    </w:p>
+    <w:p>
+      <w:pPr>
+        <w:pStyle w:val="NormalWeb"/>
+        <w:numPr>
+          <w:ilvl w:val="0"/>
+          <w:numId w:val="3"/>
+        </w:numPr>
+        <w:shd w:val="clear" w:color="auto" w:fill="292A2D"/>
+        <w:spacing w:before="0" w:beforeAutospacing="0" w:after="60" w:afterAutospacing="0" w:line="429" w:lineRule="atLeast"/>
+        <w:rPr>
+          <w:rFonts w:ascii="Segoe UI" w:hAnsi="Segoe UI" w:cs="Segoe UI"/>
+          <w:color w:val="F8FAFF"/>
+        </w:rPr>
+      </w:pPr>
+      <w:r>
+        <w:rPr>
+          <w:rStyle w:val="Strong"/>
+          <w:rFonts w:ascii="Segoe UI" w:eastAsiaTheme="majorEastAsia" w:hAnsi="Segoe UI" w:cs="Segoe UI"/>
+          <w:color w:val="F8FAFF"/>
+        </w:rPr>
+        <w:t>Frontend</w:t>
+      </w:r>
+    </w:p>
+    <w:p>
+      <w:pPr>
+        <w:pStyle w:val="NormalWeb"/>
+        <w:numPr>
+          <w:ilvl w:val="1"/>
+          <w:numId w:val="3"/>
+        </w:numPr>
+        <w:shd w:val="clear" w:color="auto" w:fill="292A2D"/>
+        <w:spacing w:before="0" w:beforeAutospacing="0" w:after="0" w:afterAutospacing="0" w:line="429" w:lineRule="atLeast"/>
+        <w:rPr>
+          <w:rFonts w:ascii="Segoe UI" w:hAnsi="Segoe UI" w:cs="Segoe UI"/>
+          <w:color w:val="F8FAFF"/>
+        </w:rPr>
+      </w:pPr>
+      <w:r>
+        <w:rPr>
+          <w:rFonts w:ascii="Segoe UI" w:hAnsi="Segoe UI" w:cs="Segoe UI"/>
+          <w:color w:val="F8FAFF"/>
+        </w:rPr>
+        <w:t>Responsive UI for web/mobile (e.g., React, Flutter).</w:t>
+      </w:r>
+    </w:p>
+    <w:p>
+      <w:pPr>
+        <w:pStyle w:val="NormalWeb"/>
+        <w:numPr>
+          <w:ilvl w:val="1"/>
+          <w:numId w:val="3"/>
+        </w:numPr>
+        <w:shd w:val="clear" w:color="auto" w:fill="292A2D"/>
+        <w:spacing w:before="0" w:beforeAutospacing="0" w:after="0" w:afterAutospacing="0" w:line="429" w:lineRule="atLeast"/>
+        <w:rPr>
+          <w:rFonts w:ascii="Segoe UI" w:hAnsi="Segoe UI" w:cs="Segoe UI"/>
+          <w:color w:val="F8FAFF"/>
+        </w:rPr>
+      </w:pPr>
+      <w:r>
+        <w:rPr>
+          <w:rFonts w:ascii="Segoe UI" w:hAnsi="Segoe UI" w:cs="Segoe UI"/>
+          <w:color w:val="F8FAFF"/>
+        </w:rPr>
+        <w:t>Intuitive forms for profile creation and search filters.</w:t>
+      </w:r>
+    </w:p>
+    <w:p>
+      <w:pPr>
+        <w:pStyle w:val="NormalWeb"/>
+        <w:numPr>
+          <w:ilvl w:val="0"/>
+          <w:numId w:val="3"/>
+        </w:numPr>
+        <w:shd w:val="clear" w:color="auto" w:fill="292A2D"/>
+        <w:spacing w:before="0" w:beforeAutospacing="0" w:after="60" w:afterAutospacing="0" w:line="429" w:lineRule="atLeast"/>
+        <w:rPr>
+          <w:rFonts w:ascii="Segoe UI" w:hAnsi="Segoe UI" w:cs="Segoe UI"/>
+          <w:color w:val="F8FAFF"/>
+        </w:rPr>
+      </w:pPr>
+      <w:r>
+        <w:rPr>
+          <w:rStyle w:val="Strong"/>
+          <w:rFonts w:ascii="Segoe UI" w:eastAsiaTheme="majorEastAsia" w:hAnsi="Segoe UI" w:cs="Segoe UI"/>
+          <w:color w:val="F8FAFF"/>
+        </w:rPr>
+        <w:t>Admin Panel</w:t>
+      </w:r>
+    </w:p>
+    <w:p>
+      <w:pPr>
+        <w:pStyle w:val="NormalWeb"/>
+        <w:numPr>
+          <w:ilvl w:val="1"/>
+          <w:numId w:val="3"/>
+        </w:numPr>
+        <w:shd w:val="clear" w:color="auto" w:fill="292A2D"/>
+        <w:spacing w:before="0" w:beforeAutospacing="0" w:after="0" w:afterAutospacing="0" w:line="429" w:lineRule="atLeast"/>
+        <w:rPr>
+          <w:rFonts w:ascii="Segoe UI" w:hAnsi="Segoe UI" w:cs="Segoe UI"/>
+          <w:color w:val="F8FAFF"/>
+        </w:rPr>
+      </w:pPr>
+      <w:r>
+        <w:rPr>
+          <w:rFonts w:ascii="Segoe UI" w:hAnsi="Segoe UI" w:cs="Segoe UI"/>
+          <w:color w:val="F8FAFF"/>
+        </w:rPr>
+        <w:t xml:space="preserve">Dashboard to manage users, </w:t>
+      </w:r>
+      <w:r>
+        <w:rPr>
+          <w:rFonts w:ascii="Segoe UI" w:hAnsi="Segoe UI" w:cs="Segoe UI"/>
+          <w:color w:val="F8FAFF"/>
+        </w:rPr>
+        <w:t xml:space="preserve">content and </w:t>
+      </w:r>
+      <w:proofErr w:type="gramStart"/>
+      <w:r>
+        <w:rPr>
+          <w:rFonts w:ascii="Segoe UI" w:hAnsi="Segoe UI" w:cs="Segoe UI"/>
+          <w:color w:val="F8FAFF"/>
+        </w:rPr>
+        <w:t>reports ,</w:t>
+      </w:r>
+      <w:r>
+        <w:rPr>
+          <w:rFonts w:ascii="Segoe UI" w:hAnsi="Segoe UI" w:cs="Segoe UI"/>
+          <w:color w:val="F8FAFF"/>
+        </w:rPr>
+        <w:t>resolve</w:t>
+      </w:r>
+      <w:proofErr w:type="gramEnd"/>
+      <w:r>
+        <w:rPr>
+          <w:rFonts w:ascii="Segoe UI" w:hAnsi="Segoe UI" w:cs="Segoe UI"/>
+          <w:color w:val="F8FAFF"/>
+        </w:rPr>
+        <w:t xml:space="preserve"> disputes</w:t>
+      </w:r>
+      <w:r>
+        <w:rPr>
+          <w:rFonts w:ascii="Segoe UI" w:hAnsi="Segoe UI" w:cs="Segoe UI"/>
+          <w:color w:val="F8FAFF"/>
+        </w:rPr>
+        <w:t xml:space="preserve"> </w:t>
+      </w:r>
+      <w:r>
+        <w:rPr>
+          <w:rFonts w:ascii="Segoe UI" w:hAnsi="Segoe UI" w:cs="Segoe UI"/>
+          <w:color w:val="F8FAFF"/>
+        </w:rPr>
+        <w:t>and monitor reviews.</w:t>
+      </w:r>
+    </w:p>
+    <w:p>
+      <w:pPr>
+        <w:rPr>
+          <w:lang w:val="en-GB"/>
+        </w:rPr>
+      </w:pPr>
+    </w:p>
+    <w:p>
+      <w:pPr>
+        <w:pStyle w:val="Heading2"/>
+        <w:rPr>
+          <w:color w:val="0D0D0D" w:themeColor="text1" w:themeTint="F2"/>
+          <w:lang w:val="en-GB"/>
+        </w:rPr>
+      </w:pPr>
+      <w:r>
+        <w:rPr>
+          <w:color w:val="0D0D0D" w:themeColor="text1" w:themeTint="F2"/>
+          <w:lang w:val="en-GB"/>
+        </w:rPr>
+        <w:t>c) Requirements’ Priorities</w:t>
+      </w:r>
+    </w:p>
+    <w:tbl>
+      <w:tblPr>
+        <w:tblW w:w="0" w:type="auto"/>
+        <w:shd w:val="clear" w:color="auto" w:fill="292A2D"/>
+        <w:tblCellMar>
+          <w:top w:w="15" w:type="dxa"/>
+          <w:left w:w="15" w:type="dxa"/>
+          <w:bottom w:w="15" w:type="dxa"/>
+          <w:right w:w="15" w:type="dxa"/>
+        </w:tblCellMar>
+        <w:tblLook w:val="04A0" w:firstRow="1" w:lastRow="0" w:firstColumn="1" w:lastColumn="0" w:noHBand="0" w:noVBand="1"/>
+      </w:tblPr>
+      <w:tblGrid>
+        <w:gridCol w:w="973"/>
+        <w:gridCol w:w="3374"/>
+        <w:gridCol w:w="2008"/>
+      </w:tblGrid>
+      <w:tr>
+        <w:trPr>
+          <w:tblHeader/>
+        </w:trPr>
+        <w:tc>
+          <w:tcPr>
+            <w:tcW w:w="0" w:type="auto"/>
+            <w:tcBorders>
+              <w:top w:val="single" w:sz="6" w:space="0" w:color="737373"/>
+              <w:bottom w:val="single" w:sz="6" w:space="0" w:color="737373"/>
+            </w:tcBorders>
+            <w:shd w:val="clear" w:color="auto" w:fill="292A2D"/>
+            <w:tcMar>
+              <w:top w:w="103" w:type="dxa"/>
+              <w:left w:w="0" w:type="dxa"/>
+              <w:bottom w:w="103" w:type="dxa"/>
+              <w:right w:w="206" w:type="dxa"/>
+            </w:tcMar>
+            <w:vAlign w:val="center"/>
+            <w:hideMark/>
+          </w:tcPr>
+          <w:p>
+            <w:pPr>
+              <w:rPr>
+                <w:b/>
+                <w:bCs/>
+                <w:lang w:val="en-GB"/>
+              </w:rPr>
+            </w:pPr>
+            <w:r>
+              <w:rPr>
+                <w:b/>
+                <w:bCs/>
+                <w:lang w:val="en-GB"/>
+              </w:rPr>
+              <w:t>Priority</w:t>
+            </w:r>
+          </w:p>
+        </w:tc>
+        <w:tc>
+          <w:tcPr>
+            <w:tcW w:w="0" w:type="auto"/>
+            <w:tcBorders>
+              <w:top w:val="single" w:sz="6" w:space="0" w:color="737373"/>
+              <w:bottom w:val="single" w:sz="6" w:space="0" w:color="737373"/>
+            </w:tcBorders>
+            <w:shd w:val="clear" w:color="auto" w:fill="292A2D"/>
+            <w:tcMar>
+              <w:top w:w="103" w:type="dxa"/>
+              <w:left w:w="206" w:type="dxa"/>
+              <w:bottom w:w="103" w:type="dxa"/>
+              <w:right w:w="206" w:type="dxa"/>
+            </w:tcMar>
+            <w:vAlign w:val="center"/>
+            <w:hideMark/>
+          </w:tcPr>
+          <w:p>
+            <w:pPr>
+              <w:rPr>
+                <w:b/>
+                <w:bCs/>
+                <w:lang w:val="en-GB"/>
+              </w:rPr>
+            </w:pPr>
+            <w:r>
+              <w:rPr>
+                <w:b/>
+                <w:bCs/>
+                <w:lang w:val="en-GB"/>
+              </w:rPr>
+              <w:t>Requirement</w:t>
+            </w:r>
+          </w:p>
+        </w:tc>
+        <w:tc>
+          <w:tcPr>
+            <w:tcW w:w="0" w:type="auto"/>
+            <w:tcBorders>
+              <w:top w:val="single" w:sz="6" w:space="0" w:color="737373"/>
+              <w:bottom w:val="single" w:sz="6" w:space="0" w:color="737373"/>
+            </w:tcBorders>
+            <w:shd w:val="clear" w:color="auto" w:fill="292A2D"/>
+            <w:tcMar>
+              <w:top w:w="103" w:type="dxa"/>
+              <w:left w:w="206" w:type="dxa"/>
+              <w:bottom w:w="103" w:type="dxa"/>
+              <w:right w:w="206" w:type="dxa"/>
+            </w:tcMar>
+            <w:vAlign w:val="center"/>
+            <w:hideMark/>
+          </w:tcPr>
+          <w:p>
+            <w:pPr>
+              <w:rPr>
+                <w:b/>
+                <w:bCs/>
+                <w:lang w:val="en-GB"/>
+              </w:rPr>
+            </w:pPr>
+            <w:r>
+              <w:rPr>
+                <w:b/>
+                <w:bCs/>
+                <w:lang w:val="en-GB"/>
+              </w:rPr>
+              <w:t>Category</w:t>
+            </w:r>
+          </w:p>
+        </w:tc>
+      </w:tr>
+      <w:tr>
+        <w:tc>
+          <w:tcPr>
+            <w:tcW w:w="0" w:type="auto"/>
+            <w:tcBorders>
+              <w:bottom w:val="single" w:sz="6" w:space="0" w:color="737373"/>
+            </w:tcBorders>
+            <w:shd w:val="clear" w:color="auto" w:fill="292A2D"/>
+            <w:tcMar>
+              <w:top w:w="103" w:type="dxa"/>
+              <w:left w:w="0" w:type="dxa"/>
+              <w:bottom w:w="103" w:type="dxa"/>
+              <w:right w:w="206" w:type="dxa"/>
+            </w:tcMar>
+            <w:vAlign w:val="center"/>
+            <w:hideMark/>
+          </w:tcPr>
+          <w:p>
+            <w:pPr>
+              <w:rPr>
+                <w:lang w:val="en-GB"/>
+              </w:rPr>
+            </w:pPr>
+            <w:r>
+              <w:rPr>
+                <w:b/>
+                <w:bCs/>
+                <w:lang w:val="en-GB"/>
+              </w:rPr>
+              <w:t>MUST</w:t>
+            </w:r>
+          </w:p>
+        </w:tc>
+        <w:tc>
+          <w:tcPr>
+            <w:tcW w:w="0" w:type="auto"/>
+            <w:tcBorders>
+              <w:bottom w:val="single" w:sz="6" w:space="0" w:color="737373"/>
+            </w:tcBorders>
+            <w:shd w:val="clear" w:color="auto" w:fill="292A2D"/>
+            <w:tcMar>
+              <w:top w:w="103" w:type="dxa"/>
+              <w:left w:w="206" w:type="dxa"/>
+              <w:bottom w:w="103" w:type="dxa"/>
+              <w:right w:w="206" w:type="dxa"/>
+            </w:tcMar>
+            <w:vAlign w:val="center"/>
+            <w:hideMark/>
+          </w:tcPr>
+          <w:p>
+            <w:pPr>
+              <w:rPr>
+                <w:lang w:val="en-GB"/>
+              </w:rPr>
+            </w:pPr>
+            <w:r>
+              <w:rPr>
+                <w:lang w:val="en-GB"/>
+              </w:rPr>
+              <w:t>User registration/profile creation</w:t>
+            </w:r>
+          </w:p>
+        </w:tc>
+        <w:tc>
+          <w:tcPr>
+            <w:tcW w:w="0" w:type="auto"/>
+            <w:tcBorders>
+              <w:bottom w:val="single" w:sz="6" w:space="0" w:color="737373"/>
+            </w:tcBorders>
+            <w:shd w:val="clear" w:color="auto" w:fill="292A2D"/>
+            <w:tcMar>
+              <w:top w:w="103" w:type="dxa"/>
+              <w:left w:w="206" w:type="dxa"/>
+              <w:bottom w:w="103" w:type="dxa"/>
+              <w:right w:w="206" w:type="dxa"/>
+            </w:tcMar>
+            <w:vAlign w:val="center"/>
+            <w:hideMark/>
+          </w:tcPr>
+          <w:p>
+            <w:pPr>
+              <w:rPr>
+                <w:lang w:val="en-GB"/>
+              </w:rPr>
+            </w:pPr>
+            <w:r>
+              <w:rPr>
+                <w:lang w:val="en-GB"/>
+              </w:rPr>
+              <w:t>Core functionality</w:t>
+            </w:r>
+          </w:p>
+        </w:tc>
+      </w:tr>
+      <w:tr>
+        <w:tc>
+          <w:tcPr>
+            <w:tcW w:w="0" w:type="auto"/>
+            <w:tcBorders>
+              <w:bottom w:val="single" w:sz="6" w:space="0" w:color="737373"/>
+            </w:tcBorders>
+            <w:shd w:val="clear" w:color="auto" w:fill="292A2D"/>
+            <w:tcMar>
+              <w:top w:w="103" w:type="dxa"/>
+              <w:left w:w="0" w:type="dxa"/>
+              <w:bottom w:w="103" w:type="dxa"/>
+              <w:right w:w="206" w:type="dxa"/>
+            </w:tcMar>
+            <w:vAlign w:val="center"/>
+            <w:hideMark/>
+          </w:tcPr>
+          <w:p>
+            <w:pPr>
+              <w:rPr>
+                <w:lang w:val="en-GB"/>
+              </w:rPr>
+            </w:pPr>
+            <w:r>
+              <w:rPr>
+                <w:b/>
+                <w:bCs/>
+                <w:lang w:val="en-GB"/>
+              </w:rPr>
+              <w:t>MUST</w:t>
+            </w:r>
+          </w:p>
+        </w:tc>
+        <w:tc>
+          <w:tcPr>
+            <w:tcW w:w="0" w:type="auto"/>
+            <w:tcBorders>
+              <w:bottom w:val="single" w:sz="6" w:space="0" w:color="737373"/>
+            </w:tcBorders>
+            <w:shd w:val="clear" w:color="auto" w:fill="292A2D"/>
+            <w:tcMar>
+              <w:top w:w="103" w:type="dxa"/>
+              <w:left w:w="206" w:type="dxa"/>
+              <w:bottom w:w="103" w:type="dxa"/>
+              <w:right w:w="206" w:type="dxa"/>
+            </w:tcMar>
+            <w:vAlign w:val="center"/>
+            <w:hideMark/>
+          </w:tcPr>
+          <w:p>
+            <w:pPr>
+              <w:rPr>
+                <w:lang w:val="en-GB"/>
+              </w:rPr>
+            </w:pPr>
+            <w:r>
+              <w:rPr>
+                <w:lang w:val="en-GB"/>
+              </w:rPr>
+              <w:t>Search/filter hosts/</w:t>
+            </w:r>
+            <w:proofErr w:type="spellStart"/>
+            <w:r>
+              <w:rPr>
+                <w:lang w:val="en-GB"/>
+              </w:rPr>
+              <w:t>travelers</w:t>
+            </w:r>
+            <w:proofErr w:type="spellEnd"/>
+          </w:p>
+        </w:tc>
+        <w:tc>
+          <w:tcPr>
+            <w:tcW w:w="0" w:type="auto"/>
+            <w:tcBorders>
+              <w:bottom w:val="single" w:sz="6" w:space="0" w:color="737373"/>
+            </w:tcBorders>
+            <w:shd w:val="clear" w:color="auto" w:fill="292A2D"/>
+            <w:tcMar>
+              <w:top w:w="103" w:type="dxa"/>
+              <w:left w:w="206" w:type="dxa"/>
+              <w:bottom w:w="103" w:type="dxa"/>
+              <w:right w:w="206" w:type="dxa"/>
+            </w:tcMar>
+            <w:vAlign w:val="center"/>
+            <w:hideMark/>
+          </w:tcPr>
+          <w:p>
+            <w:pPr>
+              <w:rPr>
+                <w:lang w:val="en-GB"/>
+              </w:rPr>
+            </w:pPr>
+            <w:r>
+              <w:rPr>
+                <w:lang w:val="en-GB"/>
+              </w:rPr>
+              <w:t>Core functionality</w:t>
+            </w:r>
+          </w:p>
+        </w:tc>
+      </w:tr>
+      <w:tr>
+        <w:tc>
+          <w:tcPr>
+            <w:tcW w:w="0" w:type="auto"/>
+            <w:tcBorders>
+              <w:bottom w:val="single" w:sz="6" w:space="0" w:color="737373"/>
+            </w:tcBorders>
+            <w:shd w:val="clear" w:color="auto" w:fill="292A2D"/>
+            <w:tcMar>
+              <w:top w:w="103" w:type="dxa"/>
+              <w:left w:w="0" w:type="dxa"/>
+              <w:bottom w:w="103" w:type="dxa"/>
+              <w:right w:w="206" w:type="dxa"/>
+            </w:tcMar>
+            <w:vAlign w:val="center"/>
+            <w:hideMark/>
+          </w:tcPr>
+          <w:p>
+            <w:pPr>
+              <w:rPr>
+                <w:lang w:val="en-GB"/>
+              </w:rPr>
+            </w:pPr>
+            <w:r>
+              <w:rPr>
+                <w:b/>
+                <w:bCs/>
+                <w:lang w:val="en-GB"/>
+              </w:rPr>
+              <w:t>MUST</w:t>
+            </w:r>
+          </w:p>
+        </w:tc>
+        <w:tc>
+          <w:tcPr>
+            <w:tcW w:w="0" w:type="auto"/>
+            <w:tcBorders>
+              <w:bottom w:val="single" w:sz="6" w:space="0" w:color="737373"/>
+            </w:tcBorders>
+            <w:shd w:val="clear" w:color="auto" w:fill="292A2D"/>
+            <w:tcMar>
+              <w:top w:w="103" w:type="dxa"/>
+              <w:left w:w="206" w:type="dxa"/>
+              <w:bottom w:w="103" w:type="dxa"/>
+              <w:right w:w="206" w:type="dxa"/>
+            </w:tcMar>
+            <w:vAlign w:val="center"/>
+            <w:hideMark/>
+          </w:tcPr>
+          <w:p>
+            <w:pPr>
+              <w:rPr>
+                <w:lang w:val="en-GB"/>
+              </w:rPr>
+            </w:pPr>
+            <w:r>
+              <w:rPr>
+                <w:lang w:val="en-GB"/>
+              </w:rPr>
+              <w:t>Secure messaging system</w:t>
+            </w:r>
+          </w:p>
+        </w:tc>
+        <w:tc>
+          <w:tcPr>
+            <w:tcW w:w="0" w:type="auto"/>
+            <w:tcBorders>
+              <w:bottom w:val="single" w:sz="6" w:space="0" w:color="737373"/>
+            </w:tcBorders>
+            <w:shd w:val="clear" w:color="auto" w:fill="292A2D"/>
+            <w:tcMar>
+              <w:top w:w="103" w:type="dxa"/>
+              <w:left w:w="206" w:type="dxa"/>
+              <w:bottom w:w="103" w:type="dxa"/>
+              <w:right w:w="206" w:type="dxa"/>
+            </w:tcMar>
+            <w:vAlign w:val="center"/>
+            <w:hideMark/>
+          </w:tcPr>
+          <w:p>
+            <w:pPr>
+              <w:rPr>
+                <w:lang w:val="en-GB"/>
+              </w:rPr>
+            </w:pPr>
+            <w:r>
+              <w:rPr>
+                <w:lang w:val="en-GB"/>
+              </w:rPr>
+              <w:t>Core functionality</w:t>
+            </w:r>
+          </w:p>
+        </w:tc>
+      </w:tr>
+      <w:tr>
+        <w:tc>
+          <w:tcPr>
+            <w:tcW w:w="0" w:type="auto"/>
+            <w:tcBorders>
+              <w:bottom w:val="single" w:sz="6" w:space="0" w:color="737373"/>
+            </w:tcBorders>
+            <w:shd w:val="clear" w:color="auto" w:fill="292A2D"/>
+            <w:tcMar>
+              <w:top w:w="103" w:type="dxa"/>
+              <w:left w:w="0" w:type="dxa"/>
+              <w:bottom w:w="103" w:type="dxa"/>
+              <w:right w:w="206" w:type="dxa"/>
+            </w:tcMar>
+            <w:vAlign w:val="center"/>
+            <w:hideMark/>
+          </w:tcPr>
+          <w:p>
+            <w:pPr>
+              <w:rPr>
+                <w:lang w:val="en-GB"/>
+              </w:rPr>
+            </w:pPr>
+            <w:r>
+              <w:rPr>
+                <w:b/>
+                <w:bCs/>
+                <w:lang w:val="en-GB"/>
+              </w:rPr>
+              <w:t>MUST</w:t>
+            </w:r>
+          </w:p>
+        </w:tc>
+        <w:tc>
+          <w:tcPr>
+            <w:tcW w:w="0" w:type="auto"/>
+            <w:tcBorders>
+              <w:bottom w:val="single" w:sz="6" w:space="0" w:color="737373"/>
+            </w:tcBorders>
+            <w:shd w:val="clear" w:color="auto" w:fill="292A2D"/>
+            <w:tcMar>
+              <w:top w:w="103" w:type="dxa"/>
+              <w:left w:w="206" w:type="dxa"/>
+              <w:bottom w:w="103" w:type="dxa"/>
+              <w:right w:w="206" w:type="dxa"/>
+            </w:tcMar>
+            <w:vAlign w:val="center"/>
+            <w:hideMark/>
+          </w:tcPr>
+          <w:p>
+            <w:pPr>
+              <w:rPr>
+                <w:lang w:val="en-GB"/>
+              </w:rPr>
+            </w:pPr>
+            <w:r>
+              <w:rPr>
+                <w:lang w:val="en-GB"/>
+              </w:rPr>
+              <w:t xml:space="preserve">Payment processing for </w:t>
+            </w:r>
+            <w:proofErr w:type="spellStart"/>
+            <w:r>
+              <w:rPr>
+                <w:lang w:val="en-GB"/>
+              </w:rPr>
+              <w:t>travelers</w:t>
+            </w:r>
+            <w:proofErr w:type="spellEnd"/>
+          </w:p>
+        </w:tc>
+        <w:tc>
+          <w:tcPr>
+            <w:tcW w:w="0" w:type="auto"/>
+            <w:tcBorders>
+              <w:bottom w:val="single" w:sz="6" w:space="0" w:color="737373"/>
+            </w:tcBorders>
+            <w:shd w:val="clear" w:color="auto" w:fill="292A2D"/>
+            <w:tcMar>
+              <w:top w:w="103" w:type="dxa"/>
+              <w:left w:w="206" w:type="dxa"/>
+              <w:bottom w:w="103" w:type="dxa"/>
+              <w:right w:w="206" w:type="dxa"/>
+            </w:tcMar>
+            <w:vAlign w:val="center"/>
+            <w:hideMark/>
+          </w:tcPr>
+          <w:p>
+            <w:pPr>
+              <w:rPr>
+                <w:lang w:val="en-GB"/>
+              </w:rPr>
+            </w:pPr>
+            <w:r>
+              <w:rPr>
+                <w:lang w:val="en-GB"/>
+              </w:rPr>
+              <w:t>Core functionality</w:t>
+            </w:r>
+          </w:p>
+        </w:tc>
+      </w:tr>
+      <w:tr>
+        <w:tc>
+          <w:tcPr>
+            <w:tcW w:w="0" w:type="auto"/>
+            <w:tcBorders>
+              <w:bottom w:val="single" w:sz="6" w:space="0" w:color="737373"/>
+            </w:tcBorders>
+            <w:shd w:val="clear" w:color="auto" w:fill="292A2D"/>
+            <w:tcMar>
+              <w:top w:w="103" w:type="dxa"/>
+              <w:left w:w="0" w:type="dxa"/>
+              <w:bottom w:w="103" w:type="dxa"/>
+              <w:right w:w="206" w:type="dxa"/>
+            </w:tcMar>
+            <w:vAlign w:val="center"/>
+            <w:hideMark/>
+          </w:tcPr>
+          <w:p>
+            <w:pPr>
+              <w:rPr>
+                <w:lang w:val="en-GB"/>
+              </w:rPr>
+            </w:pPr>
+            <w:r>
+              <w:rPr>
+                <w:b/>
+                <w:bCs/>
+                <w:lang w:val="en-GB"/>
+              </w:rPr>
+              <w:t>SHOULD</w:t>
+            </w:r>
+          </w:p>
+        </w:tc>
+        <w:tc>
+          <w:tcPr>
+            <w:tcW w:w="0" w:type="auto"/>
+            <w:tcBorders>
+              <w:bottom w:val="single" w:sz="6" w:space="0" w:color="737373"/>
+            </w:tcBorders>
+            <w:shd w:val="clear" w:color="auto" w:fill="292A2D"/>
+            <w:tcMar>
+              <w:top w:w="103" w:type="dxa"/>
+              <w:left w:w="206" w:type="dxa"/>
+              <w:bottom w:w="103" w:type="dxa"/>
+              <w:right w:w="206" w:type="dxa"/>
+            </w:tcMar>
+            <w:vAlign w:val="center"/>
+            <w:hideMark/>
+          </w:tcPr>
+          <w:p>
+            <w:pPr>
+              <w:rPr>
+                <w:lang w:val="en-GB"/>
+              </w:rPr>
+            </w:pPr>
+            <w:r>
+              <w:rPr>
+                <w:lang w:val="en-GB"/>
+              </w:rPr>
+              <w:t>ID verification &amp; safety features</w:t>
+            </w:r>
+          </w:p>
+        </w:tc>
+        <w:tc>
+          <w:tcPr>
+            <w:tcW w:w="0" w:type="auto"/>
+            <w:tcBorders>
+              <w:bottom w:val="single" w:sz="6" w:space="0" w:color="737373"/>
+            </w:tcBorders>
+            <w:shd w:val="clear" w:color="auto" w:fill="292A2D"/>
+            <w:tcMar>
+              <w:top w:w="103" w:type="dxa"/>
+              <w:left w:w="206" w:type="dxa"/>
+              <w:bottom w:w="103" w:type="dxa"/>
+              <w:right w:w="206" w:type="dxa"/>
+            </w:tcMar>
+            <w:vAlign w:val="center"/>
+            <w:hideMark/>
+          </w:tcPr>
+          <w:p>
+            <w:pPr>
+              <w:rPr>
+                <w:lang w:val="en-GB"/>
+              </w:rPr>
+            </w:pPr>
+            <w:r>
+              <w:rPr>
+                <w:lang w:val="en-GB"/>
+              </w:rPr>
+              <w:t>Trust/Safety</w:t>
+            </w:r>
+          </w:p>
+        </w:tc>
+      </w:tr>
+      <w:tr>
+        <w:tc>
+          <w:tcPr>
+            <w:tcW w:w="0" w:type="auto"/>
+            <w:tcBorders>
+              <w:bottom w:val="single" w:sz="6" w:space="0" w:color="737373"/>
+            </w:tcBorders>
+            <w:shd w:val="clear" w:color="auto" w:fill="292A2D"/>
+            <w:tcMar>
+              <w:top w:w="103" w:type="dxa"/>
+              <w:left w:w="0" w:type="dxa"/>
+              <w:bottom w:w="103" w:type="dxa"/>
+              <w:right w:w="206" w:type="dxa"/>
+            </w:tcMar>
+            <w:vAlign w:val="center"/>
+            <w:hideMark/>
+          </w:tcPr>
+          <w:p>
+            <w:pPr>
+              <w:rPr>
+                <w:lang w:val="en-GB"/>
+              </w:rPr>
+            </w:pPr>
+            <w:r>
+              <w:rPr>
+                <w:b/>
+                <w:bCs/>
+                <w:lang w:val="en-GB"/>
+              </w:rPr>
+              <w:t>SHOULD</w:t>
+            </w:r>
+          </w:p>
+        </w:tc>
+        <w:tc>
+          <w:tcPr>
+            <w:tcW w:w="0" w:type="auto"/>
+            <w:tcBorders>
+              <w:bottom w:val="single" w:sz="6" w:space="0" w:color="737373"/>
+            </w:tcBorders>
+            <w:shd w:val="clear" w:color="auto" w:fill="292A2D"/>
+            <w:tcMar>
+              <w:top w:w="103" w:type="dxa"/>
+              <w:left w:w="206" w:type="dxa"/>
+              <w:bottom w:w="103" w:type="dxa"/>
+              <w:right w:w="206" w:type="dxa"/>
+            </w:tcMar>
+            <w:vAlign w:val="center"/>
+            <w:hideMark/>
+          </w:tcPr>
+          <w:p>
+            <w:pPr>
+              <w:rPr>
+                <w:lang w:val="en-GB"/>
+              </w:rPr>
+            </w:pPr>
+            <w:r>
+              <w:rPr>
+                <w:lang w:val="en-GB"/>
+              </w:rPr>
+              <w:t>Review/rating system</w:t>
+            </w:r>
+          </w:p>
+        </w:tc>
+        <w:tc>
+          <w:tcPr>
+            <w:tcW w:w="0" w:type="auto"/>
+            <w:tcBorders>
+              <w:bottom w:val="single" w:sz="6" w:space="0" w:color="737373"/>
+            </w:tcBorders>
+            <w:shd w:val="clear" w:color="auto" w:fill="292A2D"/>
+            <w:tcMar>
+              <w:top w:w="103" w:type="dxa"/>
+              <w:left w:w="206" w:type="dxa"/>
+              <w:bottom w:w="103" w:type="dxa"/>
+              <w:right w:w="206" w:type="dxa"/>
+            </w:tcMar>
+            <w:vAlign w:val="center"/>
+            <w:hideMark/>
+          </w:tcPr>
+          <w:p>
+            <w:pPr>
+              <w:rPr>
+                <w:lang w:val="en-GB"/>
+              </w:rPr>
+            </w:pPr>
+            <w:r>
+              <w:rPr>
+                <w:lang w:val="en-GB"/>
+              </w:rPr>
+              <w:t>Quality assurance</w:t>
+            </w:r>
+          </w:p>
+        </w:tc>
+      </w:tr>
+      <w:tr>
+        <w:tc>
+          <w:tcPr>
+            <w:tcW w:w="0" w:type="auto"/>
+            <w:tcBorders>
+              <w:bottom w:val="single" w:sz="6" w:space="0" w:color="737373"/>
+            </w:tcBorders>
+            <w:shd w:val="clear" w:color="auto" w:fill="292A2D"/>
+            <w:tcMar>
+              <w:top w:w="103" w:type="dxa"/>
+              <w:left w:w="0" w:type="dxa"/>
+              <w:bottom w:w="103" w:type="dxa"/>
+              <w:right w:w="206" w:type="dxa"/>
+            </w:tcMar>
+            <w:vAlign w:val="center"/>
+            <w:hideMark/>
+          </w:tcPr>
+          <w:p>
+            <w:pPr>
+              <w:rPr>
+                <w:lang w:val="en-GB"/>
+              </w:rPr>
+            </w:pPr>
+            <w:r>
+              <w:rPr>
+                <w:b/>
+                <w:bCs/>
+                <w:lang w:val="en-GB"/>
+              </w:rPr>
+              <w:t>COULD</w:t>
+            </w:r>
+          </w:p>
+        </w:tc>
+        <w:tc>
+          <w:tcPr>
+            <w:tcW w:w="0" w:type="auto"/>
+            <w:tcBorders>
+              <w:bottom w:val="single" w:sz="6" w:space="0" w:color="737373"/>
+            </w:tcBorders>
+            <w:shd w:val="clear" w:color="auto" w:fill="292A2D"/>
+            <w:tcMar>
+              <w:top w:w="103" w:type="dxa"/>
+              <w:left w:w="206" w:type="dxa"/>
+              <w:bottom w:w="103" w:type="dxa"/>
+              <w:right w:w="206" w:type="dxa"/>
+            </w:tcMar>
+            <w:vAlign w:val="center"/>
+            <w:hideMark/>
+          </w:tcPr>
+          <w:p>
+            <w:pPr>
+              <w:rPr>
+                <w:lang w:val="en-GB"/>
+              </w:rPr>
+            </w:pPr>
+            <w:r>
+              <w:rPr>
+                <w:lang w:val="en-GB"/>
+              </w:rPr>
+              <w:t>Multilingual support</w:t>
+            </w:r>
+          </w:p>
+        </w:tc>
+        <w:tc>
+          <w:tcPr>
+            <w:tcW w:w="0" w:type="auto"/>
+            <w:tcBorders>
+              <w:bottom w:val="single" w:sz="6" w:space="0" w:color="737373"/>
+            </w:tcBorders>
+            <w:shd w:val="clear" w:color="auto" w:fill="292A2D"/>
+            <w:tcMar>
+              <w:top w:w="103" w:type="dxa"/>
+              <w:left w:w="206" w:type="dxa"/>
+              <w:bottom w:w="103" w:type="dxa"/>
+              <w:right w:w="206" w:type="dxa"/>
+            </w:tcMar>
+            <w:vAlign w:val="center"/>
+            <w:hideMark/>
+          </w:tcPr>
+          <w:p>
+            <w:pPr>
+              <w:rPr>
+                <w:lang w:val="en-GB"/>
+              </w:rPr>
+            </w:pPr>
+            <w:r>
+              <w:rPr>
+                <w:lang w:val="en-GB"/>
+              </w:rPr>
+              <w:t>Enhanced UX</w:t>
+            </w:r>
+          </w:p>
+        </w:tc>
+      </w:tr>
+    </w:tbl>
+    <w:p>
+      <w:pPr>
+        <w:rPr>
+          <w:color w:val="0D0D0D" w:themeColor="text1" w:themeTint="F2"/>
+        </w:rPr>
+      </w:pPr>
+    </w:p>
+    <w:p>
+      <w:pPr>
+        <w:pStyle w:val="Heading1"/>
+        <w:rPr>
+          <w:color w:val="0D0D0D" w:themeColor="text1" w:themeTint="F2"/>
+        </w:rPr>
+      </w:pPr>
+      <w:bookmarkStart w:id="7" w:name="_Toc195638216"/>
+      <w:r>
+        <w:rPr>
+          <w:color w:val="0D0D0D" w:themeColor="text1" w:themeTint="F2"/>
+        </w:rPr>
+        <w:lastRenderedPageBreak/>
+        <w:t>Non-functional Requirements</w:t>
+      </w:r>
       <w:bookmarkEnd w:id="7"/>
       <w:r>
         <w:rPr>
@@ -3341,12 +5133,12 @@
         </w:rPr>
         <w:t xml:space="preserve">  </w:t>
       </w:r>
-      <w:bookmarkStart w:id="8" w:name="_Toc195638213"/>
-      <w:r>
-        <w:rPr>
-          <w:color w:val="0D0D0D" w:themeColor="text1" w:themeTint="F2"/>
-        </w:rPr>
-        <w:t>User Requirements Specification</w:t>
+      <w:bookmarkStart w:id="8" w:name="_Toc195638217"/>
+      <w:r>
+        <w:rPr>
+          <w:color w:val="0D0D0D" w:themeColor="text1" w:themeTint="F2"/>
+        </w:rPr>
+        <w:t>General Types/Categories</w:t>
       </w:r>
       <w:bookmarkEnd w:id="8"/>
       <w:r>
@@ -3369,12 +5161,12 @@
         </w:rPr>
         <w:t xml:space="preserve">  </w:t>
       </w:r>
-      <w:bookmarkStart w:id="9" w:name="_Toc195638214"/>
-      <w:r>
-        <w:rPr>
-          <w:color w:val="0D0D0D" w:themeColor="text1" w:themeTint="F2"/>
-        </w:rPr>
-        <w:t>System Requirements Specification</w:t>
+      <w:bookmarkStart w:id="9" w:name="_Toc195638218"/>
+      <w:r>
+        <w:rPr>
+          <w:color w:val="0D0D0D" w:themeColor="text1" w:themeTint="F2"/>
+        </w:rPr>
+        <w:t>Specification</w:t>
       </w:r>
       <w:bookmarkEnd w:id="9"/>
       <w:r>
@@ -3397,12 +5189,12 @@
         </w:rPr>
         <w:t xml:space="preserve">  </w:t>
       </w:r>
-      <w:bookmarkStart w:id="10" w:name="_Toc195638215"/>
-      <w:r>
-        <w:rPr>
-          <w:color w:val="0D0D0D" w:themeColor="text1" w:themeTint="F2"/>
-        </w:rPr>
-        <w:t>Requirements’ Priorities</w:t>
+      <w:bookmarkStart w:id="10" w:name="_Toc195638219"/>
+      <w:r>
+        <w:rPr>
+          <w:color w:val="0D0D0D" w:themeColor="text1" w:themeTint="F2"/>
+        </w:rPr>
+        <w:t>Fit Criteria</w:t>
       </w:r>
       <w:bookmarkEnd w:id="10"/>
       <w:r>
@@ -3414,6 +5206,34 @@
     </w:p>
     <w:p>
       <w:pPr>
+        <w:pStyle w:val="Heading2"/>
+        <w:rPr>
+          <w:color w:val="0D0D0D" w:themeColor="text1" w:themeTint="F2"/>
+        </w:rPr>
+      </w:pPr>
+      <w:r>
+        <w:rPr>
+          <w:color w:val="0D0D0D" w:themeColor="text1" w:themeTint="F2"/>
+        </w:rPr>
+        <w:t xml:space="preserve">  </w:t>
+      </w:r>
+      <w:bookmarkStart w:id="11" w:name="_Toc195638220"/>
+      <w:r>
+        <w:rPr>
+          <w:color w:val="0D0D0D" w:themeColor="text1" w:themeTint="F2"/>
+        </w:rPr>
+        <w:t>Effect on Architecture</w:t>
+      </w:r>
+      <w:bookmarkEnd w:id="11"/>
+      <w:r>
+        <w:rPr>
+          <w:color w:val="0D0D0D" w:themeColor="text1" w:themeTint="F2"/>
+        </w:rPr>
+        <w:t xml:space="preserve">  </w:t>
+      </w:r>
+    </w:p>
+    <w:p>
+      <w:pPr>
         <w:rPr>
           <w:color w:val="0D0D0D" w:themeColor="text1" w:themeTint="F2"/>
         </w:rPr>
@@ -3426,14 +5246,14 @@
           <w:color w:val="0D0D0D" w:themeColor="text1" w:themeTint="F2"/>
         </w:rPr>
       </w:pPr>
-      <w:bookmarkStart w:id="11" w:name="_Toc195638216"/>
-      <w:r>
-        <w:rPr>
-          <w:color w:val="0D0D0D" w:themeColor="text1" w:themeTint="F2"/>
-        </w:rPr>
-        <w:t>Non-functional Requirements</w:t>
-      </w:r>
-      <w:bookmarkEnd w:id="11"/>
+      <w:bookmarkStart w:id="12" w:name="_Toc195638221"/>
+      <w:r>
+        <w:rPr>
+          <w:color w:val="0D0D0D" w:themeColor="text1" w:themeTint="F2"/>
+        </w:rPr>
+        <w:t>Design &amp; Implementation Constraints</w:t>
+      </w:r>
+      <w:bookmarkEnd w:id="12"/>
       <w:r>
         <w:rPr>
           <w:color w:val="0D0D0D" w:themeColor="text1" w:themeTint="F2"/>
@@ -3443,6 +5263,35 @@
     </w:p>
     <w:p>
       <w:pPr>
+        <w:rPr>
+          <w:color w:val="0D0D0D" w:themeColor="text1" w:themeTint="F2"/>
+        </w:rPr>
+      </w:pPr>
+    </w:p>
+    <w:p>
+      <w:pPr>
+        <w:pStyle w:val="Heading1"/>
+        <w:rPr>
+          <w:color w:val="0D0D0D" w:themeColor="text1" w:themeTint="F2"/>
+        </w:rPr>
+      </w:pPr>
+      <w:bookmarkStart w:id="13" w:name="_Toc195638222"/>
+      <w:r>
+        <w:rPr>
+          <w:color w:val="0D0D0D" w:themeColor="text1" w:themeTint="F2"/>
+        </w:rPr>
+        <w:t>System Evolution</w:t>
+      </w:r>
+      <w:bookmarkEnd w:id="13"/>
+      <w:r>
+        <w:rPr>
+          <w:color w:val="0D0D0D" w:themeColor="text1" w:themeTint="F2"/>
+        </w:rPr>
+        <w:t xml:space="preserve">  </w:t>
+      </w:r>
+    </w:p>
+    <w:p>
+      <w:pPr>
         <w:pStyle w:val="Heading2"/>
         <w:rPr>
           <w:color w:val="0D0D0D" w:themeColor="text1" w:themeTint="F2"/>
@@ -3454,14 +5303,14 @@
         </w:rPr>
         <w:t xml:space="preserve">  </w:t>
       </w:r>
-      <w:bookmarkStart w:id="12" w:name="_Toc195638217"/>
-      <w:r>
-        <w:rPr>
-          <w:color w:val="0D0D0D" w:themeColor="text1" w:themeTint="F2"/>
-        </w:rPr>
-        <w:t>General Types/Categories</w:t>
-      </w:r>
-      <w:bookmarkEnd w:id="12"/>
+      <w:bookmarkStart w:id="14" w:name="_Toc195638223"/>
+      <w:r>
+        <w:rPr>
+          <w:color w:val="0D0D0D" w:themeColor="text1" w:themeTint="F2"/>
+        </w:rPr>
+        <w:t>Anticipated Changes</w:t>
+      </w:r>
+      <w:bookmarkEnd w:id="14"/>
       <w:r>
         <w:rPr>
           <w:color w:val="0D0D0D" w:themeColor="text1" w:themeTint="F2"/>
@@ -3482,14 +5331,14 @@
         </w:rPr>
         <w:t xml:space="preserve">  </w:t>
       </w:r>
-      <w:bookmarkStart w:id="13" w:name="_Toc195638218"/>
-      <w:r>
-        <w:rPr>
-          <w:color w:val="0D0D0D" w:themeColor="text1" w:themeTint="F2"/>
-        </w:rPr>
-        <w:t>Specification</w:t>
-      </w:r>
-      <w:bookmarkEnd w:id="13"/>
+      <w:bookmarkStart w:id="15" w:name="_Toc195638224"/>
+      <w:r>
+        <w:rPr>
+          <w:color w:val="0D0D0D" w:themeColor="text1" w:themeTint="F2"/>
+        </w:rPr>
+        <w:t>Effect on Design</w:t>
+      </w:r>
+      <w:bookmarkEnd w:id="15"/>
       <w:r>
         <w:rPr>
           <w:color w:val="0D0D0D" w:themeColor="text1" w:themeTint="F2"/>
@@ -3499,59 +5348,32 @@
     </w:p>
     <w:p>
       <w:pPr>
-        <w:pStyle w:val="Heading2"/>
-        <w:rPr>
-          <w:color w:val="0D0D0D" w:themeColor="text1" w:themeTint="F2"/>
-        </w:rPr>
-      </w:pPr>
+        <w:rPr>
+          <w:color w:val="0D0D0D" w:themeColor="text1" w:themeTint="F2"/>
+        </w:rPr>
+      </w:pPr>
+    </w:p>
+    <w:p>
+      <w:pPr>
+        <w:pStyle w:val="Heading1"/>
+        <w:rPr>
+          <w:color w:val="0D0D0D" w:themeColor="text1" w:themeTint="F2"/>
+        </w:rPr>
+      </w:pPr>
+      <w:bookmarkStart w:id="16" w:name="_Toc195638225"/>
+      <w:r>
+        <w:rPr>
+          <w:color w:val="0D0D0D" w:themeColor="text1" w:themeTint="F2"/>
+        </w:rPr>
+        <w:t>Requirements Discovery Approaches</w:t>
+      </w:r>
+      <w:bookmarkEnd w:id="16"/>
       <w:r>
         <w:rPr>
           <w:color w:val="0D0D0D" w:themeColor="text1" w:themeTint="F2"/>
         </w:rPr>
         <w:t xml:space="preserve">  </w:t>
       </w:r>
-      <w:bookmarkStart w:id="14" w:name="_Toc195638219"/>
-      <w:r>
-        <w:rPr>
-          <w:color w:val="0D0D0D" w:themeColor="text1" w:themeTint="F2"/>
-        </w:rPr>
-        <w:t>Fit Criteria</w:t>
-      </w:r>
-      <w:bookmarkEnd w:id="14"/>
-      <w:r>
-        <w:rPr>
-          <w:color w:val="0D0D0D" w:themeColor="text1" w:themeTint="F2"/>
-        </w:rPr>
-        <w:t xml:space="preserve">  </w:t>
-      </w:r>
-    </w:p>
-    <w:p>
-      <w:pPr>
-        <w:pStyle w:val="Heading2"/>
-        <w:rPr>
-          <w:color w:val="0D0D0D" w:themeColor="text1" w:themeTint="F2"/>
-        </w:rPr>
-      </w:pPr>
-      <w:r>
-        <w:rPr>
-          <w:color w:val="0D0D0D" w:themeColor="text1" w:themeTint="F2"/>
-        </w:rPr>
-        <w:t xml:space="preserve">  </w:t>
-      </w:r>
-      <w:bookmarkStart w:id="15" w:name="_Toc195638220"/>
-      <w:r>
-        <w:rPr>
-          <w:color w:val="0D0D0D" w:themeColor="text1" w:themeTint="F2"/>
-        </w:rPr>
-        <w:t>Effect on Architecture</w:t>
-      </w:r>
-      <w:bookmarkEnd w:id="15"/>
-      <w:r>
-        <w:rPr>
-          <w:color w:val="0D0D0D" w:themeColor="text1" w:themeTint="F2"/>
-        </w:rPr>
-        <w:t xml:space="preserve">  </w:t>
-      </w:r>
     </w:p>
     <w:p>
       <w:pPr>
@@ -3567,160 +5389,17 @@
           <w:color w:val="0D0D0D" w:themeColor="text1" w:themeTint="F2"/>
         </w:rPr>
       </w:pPr>
-      <w:bookmarkStart w:id="16" w:name="_Toc195638221"/>
-      <w:r>
-        <w:rPr>
-          <w:color w:val="0D0D0D" w:themeColor="text1" w:themeTint="F2"/>
-        </w:rPr>
-        <w:t>Design &amp; Implementation Constraints</w:t>
-      </w:r>
-      <w:bookmarkEnd w:id="16"/>
-      <w:r>
-        <w:rPr>
-          <w:color w:val="0D0D0D" w:themeColor="text1" w:themeTint="F2"/>
-        </w:rPr>
-        <w:t xml:space="preserve">  </w:t>
-      </w:r>
-    </w:p>
-    <w:p>
-      <w:pPr>
-        <w:rPr>
-          <w:color w:val="0D0D0D" w:themeColor="text1" w:themeTint="F2"/>
-        </w:rPr>
-      </w:pPr>
-    </w:p>
-    <w:p>
-      <w:pPr>
-        <w:pStyle w:val="Heading1"/>
-        <w:rPr>
-          <w:color w:val="0D0D0D" w:themeColor="text1" w:themeTint="F2"/>
-        </w:rPr>
-      </w:pPr>
-      <w:bookmarkStart w:id="17" w:name="_Toc195638222"/>
-      <w:r>
-        <w:rPr>
-          <w:color w:val="0D0D0D" w:themeColor="text1" w:themeTint="F2"/>
-        </w:rPr>
-        <w:t>System Evolution</w:t>
+      <w:bookmarkStart w:id="17" w:name="_Toc195638226"/>
+      <w:r>
+        <w:rPr>
+          <w:color w:val="0D0D0D" w:themeColor="text1" w:themeTint="F2"/>
+        </w:rPr>
+        <w:t>Requirements Validation Techniques</w:t>
       </w:r>
       <w:bookmarkEnd w:id="17"/>
-      <w:r>
-        <w:rPr>
-          <w:color w:val="0D0D0D" w:themeColor="text1" w:themeTint="F2"/>
-        </w:rPr>
-        <w:t xml:space="preserve">  </w:t>
-      </w:r>
-    </w:p>
-    <w:p>
-      <w:pPr>
-        <w:pStyle w:val="Heading2"/>
-        <w:rPr>
-          <w:color w:val="0D0D0D" w:themeColor="text1" w:themeTint="F2"/>
-        </w:rPr>
-      </w:pPr>
-      <w:r>
-        <w:rPr>
-          <w:color w:val="0D0D0D" w:themeColor="text1" w:themeTint="F2"/>
-        </w:rPr>
-        <w:t xml:space="preserve">  </w:t>
-      </w:r>
-      <w:bookmarkStart w:id="18" w:name="_Toc195638223"/>
-      <w:r>
-        <w:rPr>
-          <w:color w:val="0D0D0D" w:themeColor="text1" w:themeTint="F2"/>
-        </w:rPr>
-        <w:t>Anticipated Changes</w:t>
-      </w:r>
-      <w:bookmarkEnd w:id="18"/>
-      <w:r>
-        <w:rPr>
-          <w:color w:val="0D0D0D" w:themeColor="text1" w:themeTint="F2"/>
-        </w:rPr>
-        <w:t xml:space="preserve">  </w:t>
-      </w:r>
-    </w:p>
-    <w:p>
-      <w:pPr>
-        <w:pStyle w:val="Heading2"/>
-        <w:rPr>
-          <w:color w:val="0D0D0D" w:themeColor="text1" w:themeTint="F2"/>
-        </w:rPr>
-      </w:pPr>
-      <w:r>
-        <w:rPr>
-          <w:color w:val="0D0D0D" w:themeColor="text1" w:themeTint="F2"/>
-        </w:rPr>
-        <w:t xml:space="preserve">  </w:t>
-      </w:r>
-      <w:bookmarkStart w:id="19" w:name="_Toc195638224"/>
-      <w:r>
-        <w:rPr>
-          <w:color w:val="0D0D0D" w:themeColor="text1" w:themeTint="F2"/>
-        </w:rPr>
-        <w:t>Effect on Design</w:t>
-      </w:r>
-      <w:bookmarkEnd w:id="19"/>
-      <w:r>
-        <w:rPr>
-          <w:color w:val="0D0D0D" w:themeColor="text1" w:themeTint="F2"/>
-        </w:rPr>
-        <w:t xml:space="preserve">  </w:t>
-      </w:r>
-    </w:p>
-    <w:p>
-      <w:pPr>
-        <w:rPr>
-          <w:color w:val="0D0D0D" w:themeColor="text1" w:themeTint="F2"/>
-        </w:rPr>
-      </w:pPr>
-    </w:p>
-    <w:p>
-      <w:pPr>
-        <w:pStyle w:val="Heading1"/>
-        <w:rPr>
-          <w:color w:val="0D0D0D" w:themeColor="text1" w:themeTint="F2"/>
-        </w:rPr>
-      </w:pPr>
-      <w:bookmarkStart w:id="20" w:name="_Toc195638225"/>
-      <w:r>
-        <w:rPr>
-          <w:color w:val="0D0D0D" w:themeColor="text1" w:themeTint="F2"/>
-        </w:rPr>
-        <w:t>Requirements Discovery Approaches</w:t>
-      </w:r>
-      <w:bookmarkEnd w:id="20"/>
-      <w:r>
-        <w:rPr>
-          <w:color w:val="0D0D0D" w:themeColor="text1" w:themeTint="F2"/>
-        </w:rPr>
-        <w:t xml:space="preserve">  </w:t>
-      </w:r>
-    </w:p>
-    <w:p>
-      <w:pPr>
-        <w:rPr>
-          <w:color w:val="0D0D0D" w:themeColor="text1" w:themeTint="F2"/>
-        </w:rPr>
-      </w:pPr>
-    </w:p>
-    <w:p>
-      <w:pPr>
-        <w:pStyle w:val="Heading1"/>
-        <w:rPr>
-          <w:color w:val="0D0D0D" w:themeColor="text1" w:themeTint="F2"/>
-        </w:rPr>
-      </w:pPr>
-      <w:bookmarkStart w:id="21" w:name="_Toc195638226"/>
-      <w:r>
-        <w:rPr>
-          <w:color w:val="0D0D0D" w:themeColor="text1" w:themeTint="F2"/>
-        </w:rPr>
-        <w:t>Requirements Validation Techniques</w:t>
-      </w:r>
-      <w:bookmarkEnd w:id="21"/>
     </w:p>
     <w:sectPr>
-      <w:footerReference w:type="default" r:id="rId11"/>
+      <w:footerReference w:type="default" r:id="rId10"/>
       <w:pgSz w:w="12240" w:h="15840"/>
       <w:pgMar w:top="1440" w:right="1440" w:bottom="1440" w:left="1440" w:header="720" w:footer="720" w:gutter="0"/>
       <w:pgBorders w:offsetFrom="page">
@@ -3737,7 +5416,7 @@
 </file>
 
 <file path=word/endnotes.xml><?xml version="1.0" encoding="utf-8"?>
-<w:endnotes xmlns:wpc="http://schemas.microsoft.com/office/word/2010/wordprocessingCanvas" xmlns:mc="http://schemas.openxmlformats.org/markup-compatibility/2006" xmlns:o="urn:schemas-microsoft-com:office:office" xmlns:r="http://schemas.openxmlformats.org/officeDocument/2006/relationships" xmlns:m="http://schemas.openxmlformats.org/officeDocument/2006/math" xmlns:v="urn:schemas-microsoft-com:vml" xmlns:wp14="http://schemas.microsoft.com/office/word/2010/wordprocessingDrawing" xmlns:wp="http://schemas.openxmlformats.org/drawingml/2006/wordprocessingDrawing" xmlns:w10="urn:schemas-microsoft-com:office:word" xmlns:w="http://schemas.openxmlformats.org/wordprocessingml/2006/main" xmlns:w14="http://schemas.microsoft.com/office/word/2010/wordml" xmlns:wpg="http://schemas.microsoft.com/office/word/2010/wordprocessingGroup" xmlns:wpi="http://schemas.microsoft.com/office/word/2010/wordprocessingInk" xmlns:wne="http://schemas.microsoft.com/office/word/2006/wordml" xmlns:wps="http://schemas.microsoft.com/office/word/2010/wordprocessingShape" mc:Ignorable="w14 wp14">
+<w:endnotes xmlns:wpc="http://schemas.microsoft.com/office/word/2010/wordprocessingCanvas" xmlns:cx="http://schemas.microsoft.com/office/drawing/2014/chartex" xmlns:cx1="http://schemas.microsoft.com/office/drawing/2015/9/8/chartex" xmlns:cx2="http://schemas.microsoft.com/office/drawing/2015/10/21/chartex" xmlns:cx3="http://schemas.microsoft.com/office/drawing/2016/5/9/chartex" xmlns:cx4="http://schemas.microsoft.com/office/drawing/2016/5/10/chartex" xmlns:cx5="http://schemas.microsoft.com/office/drawing/2016/5/11/chartex" xmlns:cx6="http://schemas.microsoft.com/office/drawing/2016/5/12/chartex" xmlns:cx7="http://schemas.microsoft.com/office/drawing/2016/5/13/chartex" xmlns:cx8="http://schemas.microsoft.com/office/drawing/2016/5/14/chartex" xmlns:mc="http://schemas.openxmlformats.org/markup-compatibility/2006" xmlns:aink="http://schemas.microsoft.com/office/drawing/2016/ink" xmlns:am3d="http://schemas.microsoft.com/office/drawing/2017/model3d" xmlns:o="urn:schemas-microsoft-com:office:office" xmlns:oel="http://schemas.microsoft.com/office/2019/extlst" xmlns:r="http://schemas.openxmlformats.org/officeDocument/2006/relationships" xmlns:m="http://schemas.openxmlformats.org/officeDocument/2006/math" xmlns:v="urn:schemas-microsoft-com:vml" xmlns:wp14="http://schemas.microsoft.com/office/word/2010/wordprocessingDrawing" xmlns:wp="http://schemas.openxmlformats.org/drawingml/2006/wordprocessingDrawing" xmlns:w10="urn:schemas-microsoft-com:office:word" xmlns:w="http://schemas.openxmlformats.org/wordprocessingml/2006/main" xmlns:w14="http://schemas.microsoft.com/office/word/2010/wordml" xmlns:w15="http://schemas.microsoft.com/office/word/2012/wordml" xmlns:w16cex="http://schemas.microsoft.com/office/word/2018/wordml/cex" xmlns:w16cid="http://schemas.microsoft.com/office/word/2016/wordml/cid" xmlns:w16="http://schemas.microsoft.com/office/word/2018/wordml" xmlns:w16du="http://schemas.microsoft.com/office/word/2023/wordml/word16du" xmlns:w16sdtdh="http://schemas.microsoft.com/office/word/2020/wordml/sdtdatahash" xmlns:w16sdtfl="http://schemas.microsoft.com/office/word/2024/wordml/sdtformatlock" xmlns:w16se="http://schemas.microsoft.com/office/word/2015/wordml/symex" xmlns:wpg="http://schemas.microsoft.com/office/word/2010/wordprocessingGroup" xmlns:wpi="http://schemas.microsoft.com/office/word/2010/wordprocessingInk" xmlns:wne="http://schemas.microsoft.com/office/word/2006/wordml" xmlns:wps="http://schemas.microsoft.com/office/word/2010/wordprocessingShape" mc:Ignorable="w14 w15 w16se w16cid w16 w16cex w16sdtdh w16sdtfl w16du wp14">
   <w:endnote w:type="separator" w:id="-1">
     <w:p>
       <w:pPr>
@@ -3762,7 +5441,7 @@
 </file>
 
 <file path=word/footer1.xml><?xml version="1.0" encoding="utf-8"?>
-<w:ftr xmlns:wpc="http://schemas.microsoft.com/office/word/2010/wordprocessingCanvas" xmlns:mc="http://schemas.openxmlformats.org/markup-compatibility/2006" xmlns:o="urn:schemas-microsoft-com:office:office" xmlns:r="http://schemas.openxmlformats.org/officeDocument/2006/relationships" xmlns:m="http://schemas.openxmlformats.org/officeDocument/2006/math" xmlns:v="urn:schemas-microsoft-com:vml" xmlns:wp14="http://schemas.microsoft.com/office/word/2010/wordprocessingDrawing" xmlns:wp="http://schemas.openxmlformats.org/drawingml/2006/wordprocessingDrawing" xmlns:w10="urn:schemas-microsoft-com:office:word" xmlns:w="http://schemas.openxmlformats.org/wordprocessingml/2006/main" xmlns:w14="http://schemas.microsoft.com/office/word/2010/wordml" xmlns:wpg="http://schemas.microsoft.com/office/word/2010/wordprocessingGroup" xmlns:wpi="http://schemas.microsoft.com/office/word/2010/wordprocessingInk" xmlns:wne="http://schemas.microsoft.com/office/word/2006/wordml" xmlns:wps="http://schemas.microsoft.com/office/word/2010/wordprocessingShape" mc:Ignorable="w14 wp14">
+<w:ftr xmlns:wpc="http://schemas.microsoft.com/office/word/2010/wordprocessingCanvas" xmlns:cx="http://schemas.microsoft.com/office/drawing/2014/chartex" xmlns:cx1="http://schemas.microsoft.com/office/drawing/2015/9/8/chartex" xmlns:cx2="http://schemas.microsoft.com/office/drawing/2015/10/21/chartex" xmlns:cx3="http://schemas.microsoft.com/office/drawing/2016/5/9/chartex" xmlns:cx4="http://schemas.microsoft.com/office/drawing/2016/5/10/chartex" xmlns:cx5="http://schemas.microsoft.com/office/drawing/2016/5/11/chartex" xmlns:cx6="http://schemas.microsoft.com/office/drawing/2016/5/12/chartex" xmlns:cx7="http://schemas.microsoft.com/office/drawing/2016/5/13/chartex" xmlns:cx8="http://schemas.microsoft.com/office/drawing/2016/5/14/chartex" xmlns:mc="http://schemas.openxmlformats.org/markup-compatibility/2006" xmlns:aink="http://schemas.microsoft.com/office/drawing/2016/ink" xmlns:am3d="http://schemas.microsoft.com/office/drawing/2017/model3d" xmlns:o="urn:schemas-microsoft-com:office:office" xmlns:oel="http://schemas.microsoft.com/office/2019/extlst" xmlns:r="http://schemas.openxmlformats.org/officeDocument/2006/relationships" xmlns:m="http://schemas.openxmlformats.org/officeDocument/2006/math" xmlns:v="urn:schemas-microsoft-com:vml" xmlns:wp14="http://schemas.microsoft.com/office/word/2010/wordprocessingDrawing" xmlns:wp="http://schemas.openxmlformats.org/drawingml/2006/wordprocessingDrawing" xmlns:w10="urn:schemas-microsoft-com:office:word" xmlns:w="http://schemas.openxmlformats.org/wordprocessingml/2006/main" xmlns:w14="http://schemas.microsoft.com/office/word/2010/wordml" xmlns:w15="http://schemas.microsoft.com/office/word/2012/wordml" xmlns:w16cex="http://schemas.microsoft.com/office/word/2018/wordml/cex" xmlns:w16cid="http://schemas.microsoft.com/office/word/2016/wordml/cid" xmlns:w16="http://schemas.microsoft.com/office/word/2018/wordml" xmlns:w16du="http://schemas.microsoft.com/office/word/2023/wordml/word16du" xmlns:w16sdtdh="http://schemas.microsoft.com/office/word/2020/wordml/sdtdatahash" xmlns:w16sdtfl="http://schemas.microsoft.com/office/word/2024/wordml/sdtformatlock" xmlns:w16se="http://schemas.microsoft.com/office/word/2015/wordml/symex" xmlns:wpg="http://schemas.microsoft.com/office/word/2010/wordprocessingGroup" xmlns:wpi="http://schemas.microsoft.com/office/word/2010/wordprocessingInk" xmlns:wne="http://schemas.microsoft.com/office/word/2006/wordml" xmlns:wps="http://schemas.microsoft.com/office/word/2010/wordprocessingShape" mc:Ignorable="w14 w15 w16se w16cid w16 w16cex w16sdtdh w16sdtfl w16du wp14">
   <w:p>
     <w:pPr>
       <w:pStyle w:val="Footer"/>
@@ -3820,7 +5499,7 @@
 </file>
 
 <file path=word/footnotes.xml><?xml version="1.0" encoding="utf-8"?>
-<w:footnotes xmlns:wpc="http://schemas.microsoft.com/office/word/2010/wordprocessingCanvas" xmlns:mc="http://schemas.openxmlformats.org/markup-compatibility/2006" xmlns:o="urn:schemas-microsoft-com:office:office" xmlns:r="http://schemas.openxmlformats.org/officeDocument/2006/relationships" xmlns:m="http://schemas.openxmlformats.org/officeDocument/2006/math" xmlns:v="urn:schemas-microsoft-com:vml" xmlns:wp14="http://schemas.microsoft.com/office/word/2010/wordprocessingDrawing" xmlns:wp="http://schemas.openxmlformats.org/drawingml/2006/wordprocessingDrawing" xmlns:w10="urn:schemas-microsoft-com:office:word" xmlns:w="http://schemas.openxmlformats.org/wordprocessingml/2006/main" xmlns:w14="http://schemas.microsoft.com/office/word/2010/wordml" xmlns:wpg="http://schemas.microsoft.com/office/word/2010/wordprocessingGroup" xmlns:wpi="http://schemas.microsoft.com/office/word/2010/wordprocessingInk" xmlns:wne="http://schemas.microsoft.com/office/word/2006/wordml" xmlns:wps="http://schemas.microsoft.com/office/word/2010/wordprocessingShape" mc:Ignorable="w14 wp14">
+<w:footnotes xmlns:wpc="http://schemas.microsoft.com/office/word/2010/wordprocessingCanvas" xmlns:cx="http://schemas.microsoft.com/office/drawing/2014/chartex" xmlns:cx1="http://schemas.microsoft.com/office/drawing/2015/9/8/chartex" xmlns:cx2="http://schemas.microsoft.com/office/drawing/2015/10/21/chartex" xmlns:cx3="http://schemas.microsoft.com/office/drawing/2016/5/9/chartex" xmlns:cx4="http://schemas.microsoft.com/office/drawing/2016/5/10/chartex" xmlns:cx5="http://schemas.microsoft.com/office/drawing/2016/5/11/chartex" xmlns:cx6="http://schemas.microsoft.com/office/drawing/2016/5/12/chartex" xmlns:cx7="http://schemas.microsoft.com/office/drawing/2016/5/13/chartex" xmlns:cx8="http://schemas.microsoft.com/office/drawing/2016/5/14/chartex" xmlns:mc="http://schemas.openxmlformats.org/markup-compatibility/2006" xmlns:aink="http://schemas.microsoft.com/office/drawing/2016/ink" xmlns:am3d="http://schemas.microsoft.com/office/drawing/2017/model3d" xmlns:o="urn:schemas-microsoft-com:office:office" xmlns:oel="http://schemas.microsoft.com/office/2019/extlst" xmlns:r="http://schemas.openxmlformats.org/officeDocument/2006/relationships" xmlns:m="http://schemas.openxmlformats.org/officeDocument/2006/math" xmlns:v="urn:schemas-microsoft-com:vml" xmlns:wp14="http://schemas.microsoft.com/office/word/2010/wordprocessingDrawing" xmlns:wp="http://schemas.openxmlformats.org/drawingml/2006/wordprocessingDrawing" xmlns:w10="urn:schemas-microsoft-com:office:word" xmlns:w="http://schemas.openxmlformats.org/wordprocessingml/2006/main" xmlns:w14="http://schemas.microsoft.com/office/word/2010/wordml" xmlns:w15="http://schemas.microsoft.com/office/word/2012/wordml" xmlns:w16cex="http://schemas.microsoft.com/office/word/2018/wordml/cex" xmlns:w16cid="http://schemas.microsoft.com/office/word/2016/wordml/cid" xmlns:w16="http://schemas.microsoft.com/office/word/2018/wordml" xmlns:w16du="http://schemas.microsoft.com/office/word/2023/wordml/word16du" xmlns:w16sdtdh="http://schemas.microsoft.com/office/word/2020/wordml/sdtdatahash" xmlns:w16sdtfl="http://schemas.microsoft.com/office/word/2024/wordml/sdtformatlock" xmlns:w16se="http://schemas.microsoft.com/office/word/2015/wordml/symex" xmlns:wpg="http://schemas.microsoft.com/office/word/2010/wordprocessingGroup" xmlns:wpi="http://schemas.microsoft.com/office/word/2010/wordprocessingInk" xmlns:wne="http://schemas.microsoft.com/office/word/2006/wordml" xmlns:wps="http://schemas.microsoft.com/office/word/2010/wordprocessingShape" mc:Ignorable="w14 w15 w16se w16cid w16 w16cex w16sdtdh w16sdtfl w16du wp14">
   <w:footnote w:type="separator" w:id="-1">
     <w:p>
       <w:pPr>
@@ -3845,8 +5524,8 @@
 </file>
 
 <file path=word/numbering.xml><?xml version="1.0" encoding="utf-8"?>
-<w:numbering xmlns:wpc="http://schemas.microsoft.com/office/word/2010/wordprocessingCanvas" xmlns:mc="http://schemas.openxmlformats.org/markup-compatibility/2006" xmlns:o="urn:schemas-microsoft-com:office:office" xmlns:r="http://schemas.openxmlformats.org/officeDocument/2006/relationships" xmlns:m="http://schemas.openxmlformats.org/officeDocument/2006/math" xmlns:v="urn:schemas-microsoft-com:vml" xmlns:wp14="http://schemas.microsoft.com/office/word/2010/wordprocessingDrawing" xmlns:wp="http://schemas.openxmlformats.org/drawingml/2006/wordprocessingDrawing" xmlns:w10="urn:schemas-microsoft-com:office:word" xmlns:w="http://schemas.openxmlformats.org/wordprocessingml/2006/main" xmlns:w14="http://schemas.microsoft.com/office/word/2010/wordml" xmlns:wpg="http://schemas.microsoft.com/office/word/2010/wordprocessingGroup" xmlns:wpi="http://schemas.microsoft.com/office/word/2010/wordprocessingInk" xmlns:wne="http://schemas.microsoft.com/office/word/2006/wordml" xmlns:wps="http://schemas.microsoft.com/office/word/2010/wordprocessingShape" mc:Ignorable="w14 wp14">
-  <w:abstractNum w:abstractNumId="0">
+<w:numbering xmlns:wpc="http://schemas.microsoft.com/office/word/2010/wordprocessingCanvas" xmlns:cx="http://schemas.microsoft.com/office/drawing/2014/chartex" xmlns:cx1="http://schemas.microsoft.com/office/drawing/2015/9/8/chartex" xmlns:cx2="http://schemas.microsoft.com/office/drawing/2015/10/21/chartex" xmlns:cx3="http://schemas.microsoft.com/office/drawing/2016/5/9/chartex" xmlns:cx4="http://schemas.microsoft.com/office/drawing/2016/5/10/chartex" xmlns:cx5="http://schemas.microsoft.com/office/drawing/2016/5/11/chartex" xmlns:cx6="http://schemas.microsoft.com/office/drawing/2016/5/12/chartex" xmlns:cx7="http://schemas.microsoft.com/office/drawing/2016/5/13/chartex" xmlns:cx8="http://schemas.microsoft.com/office/drawing/2016/5/14/chartex" xmlns:mc="http://schemas.openxmlformats.org/markup-compatibility/2006" xmlns:aink="http://schemas.microsoft.com/office/drawing/2016/ink" xmlns:am3d="http://schemas.microsoft.com/office/drawing/2017/model3d" xmlns:o="urn:schemas-microsoft-com:office:office" xmlns:oel="http://schemas.microsoft.com/office/2019/extlst" xmlns:r="http://schemas.openxmlformats.org/officeDocument/2006/relationships" xmlns:m="http://schemas.openxmlformats.org/officeDocument/2006/math" xmlns:v="urn:schemas-microsoft-com:vml" xmlns:wp14="http://schemas.microsoft.com/office/word/2010/wordprocessingDrawing" xmlns:wp="http://schemas.openxmlformats.org/drawingml/2006/wordprocessingDrawing" xmlns:w10="urn:schemas-microsoft-com:office:word" xmlns:w="http://schemas.openxmlformats.org/wordprocessingml/2006/main" xmlns:w14="http://schemas.microsoft.com/office/word/2010/wordml" xmlns:w15="http://schemas.microsoft.com/office/word/2012/wordml" xmlns:w16cex="http://schemas.microsoft.com/office/word/2018/wordml/cex" xmlns:w16cid="http://schemas.microsoft.com/office/word/2016/wordml/cid" xmlns:w16="http://schemas.microsoft.com/office/word/2018/wordml" xmlns:w16du="http://schemas.microsoft.com/office/word/2023/wordml/word16du" xmlns:w16sdtdh="http://schemas.microsoft.com/office/word/2020/wordml/sdtdatahash" xmlns:w16sdtfl="http://schemas.microsoft.com/office/word/2024/wordml/sdtformatlock" xmlns:w16se="http://schemas.microsoft.com/office/word/2015/wordml/symex" xmlns:wpg="http://schemas.microsoft.com/office/word/2010/wordprocessingGroup" xmlns:wpi="http://schemas.microsoft.com/office/word/2010/wordprocessingInk" xmlns:wne="http://schemas.microsoft.com/office/word/2006/wordml" xmlns:wps="http://schemas.microsoft.com/office/word/2010/wordprocessingShape" mc:Ignorable="w14 w15 w16se w16cid w16 w16cex w16sdtdh w16sdtfl w16du wp14">
+  <w:abstractNum w:abstractNumId="0" w15:restartNumberingAfterBreak="0">
     <w:nsid w:val="43027157"/>
     <w:multiLevelType w:val="multilevel"/>
     <w:tmpl w:val="04090025"/>
@@ -3941,14 +5620,254 @@
       </w:pPr>
     </w:lvl>
   </w:abstractNum>
-  <w:num w:numId="1">
+  <w:abstractNum w:abstractNumId="1" w15:restartNumberingAfterBreak="0">
+    <w:nsid w:val="4DD11F51"/>
+    <w:multiLevelType w:val="multilevel"/>
+    <w:tmpl w:val="1F68325E"/>
+    <w:lvl w:ilvl="0">
+      <w:start w:val="1"/>
+      <w:numFmt w:val="decimal"/>
+      <w:lvlText w:val="%1."/>
+      <w:lvlJc w:val="left"/>
+      <w:pPr>
+        <w:tabs>
+          <w:tab w:val="num" w:pos="720"/>
+        </w:tabs>
+        <w:ind w:left="720" w:hanging="360"/>
+      </w:pPr>
+    </w:lvl>
+    <w:lvl w:ilvl="1">
+      <w:start w:val="1"/>
+      <w:numFmt w:val="bullet"/>
+      <w:lvlText w:val="o"/>
+      <w:lvlJc w:val="left"/>
+      <w:pPr>
+        <w:tabs>
+          <w:tab w:val="num" w:pos="1440"/>
+        </w:tabs>
+        <w:ind w:left="1440" w:hanging="360"/>
+      </w:pPr>
+      <w:rPr>
+        <w:rFonts w:ascii="Courier New" w:hAnsi="Courier New" w:hint="default"/>
+        <w:sz w:val="20"/>
+      </w:rPr>
+    </w:lvl>
+    <w:lvl w:ilvl="2" w:tentative="1">
+      <w:start w:val="1"/>
+      <w:numFmt w:val="decimal"/>
+      <w:lvlText w:val="%3."/>
+      <w:lvlJc w:val="left"/>
+      <w:pPr>
+        <w:tabs>
+          <w:tab w:val="num" w:pos="2160"/>
+        </w:tabs>
+        <w:ind w:left="2160" w:hanging="360"/>
+      </w:pPr>
+    </w:lvl>
+    <w:lvl w:ilvl="3" w:tentative="1">
+      <w:start w:val="1"/>
+      <w:numFmt w:val="decimal"/>
+      <w:lvlText w:val="%4."/>
+      <w:lvlJc w:val="left"/>
+      <w:pPr>
+        <w:tabs>
+          <w:tab w:val="num" w:pos="2880"/>
+        </w:tabs>
+        <w:ind w:left="2880" w:hanging="360"/>
+      </w:pPr>
+    </w:lvl>
+    <w:lvl w:ilvl="4" w:tentative="1">
+      <w:start w:val="1"/>
+      <w:numFmt w:val="decimal"/>
+      <w:lvlText w:val="%5."/>
+      <w:lvlJc w:val="left"/>
+      <w:pPr>
+        <w:tabs>
+          <w:tab w:val="num" w:pos="3600"/>
+        </w:tabs>
+        <w:ind w:left="3600" w:hanging="360"/>
+      </w:pPr>
+    </w:lvl>
+    <w:lvl w:ilvl="5" w:tentative="1">
+      <w:start w:val="1"/>
+      <w:numFmt w:val="decimal"/>
+      <w:lvlText w:val="%6."/>
+      <w:lvlJc w:val="left"/>
+      <w:pPr>
+        <w:tabs>
+          <w:tab w:val="num" w:pos="4320"/>
+        </w:tabs>
+        <w:ind w:left="4320" w:hanging="360"/>
+      </w:pPr>
+    </w:lvl>
+    <w:lvl w:ilvl="6" w:tentative="1">
+      <w:start w:val="1"/>
+      <w:numFmt w:val="decimal"/>
+      <w:lvlText w:val="%7."/>
+      <w:lvlJc w:val="left"/>
+      <w:pPr>
+        <w:tabs>
+          <w:tab w:val="num" w:pos="5040"/>
+        </w:tabs>
+        <w:ind w:left="5040" w:hanging="360"/>
+      </w:pPr>
+    </w:lvl>
+    <w:lvl w:ilvl="7" w:tentative="1">
+      <w:start w:val="1"/>
+      <w:numFmt w:val="decimal"/>
+      <w:lvlText w:val="%8."/>
+      <w:lvlJc w:val="left"/>
+      <w:pPr>
+        <w:tabs>
+          <w:tab w:val="num" w:pos="5760"/>
+        </w:tabs>
+        <w:ind w:left="5760" w:hanging="360"/>
+      </w:pPr>
+    </w:lvl>
+    <w:lvl w:ilvl="8" w:tentative="1">
+      <w:start w:val="1"/>
+      <w:numFmt w:val="decimal"/>
+      <w:lvlText w:val="%9."/>
+      <w:lvlJc w:val="left"/>
+      <w:pPr>
+        <w:tabs>
+          <w:tab w:val="num" w:pos="6480"/>
+        </w:tabs>
+        <w:ind w:left="6480" w:hanging="360"/>
+      </w:pPr>
+    </w:lvl>
+  </w:abstractNum>
+  <w:abstractNum w:abstractNumId="2" w15:restartNumberingAfterBreak="0">
+    <w:nsid w:val="72405C81"/>
+    <w:multiLevelType w:val="multilevel"/>
+    <w:tmpl w:val="2E5607FA"/>
+    <w:lvl w:ilvl="0">
+      <w:start w:val="1"/>
+      <w:numFmt w:val="decimal"/>
+      <w:lvlText w:val="%1."/>
+      <w:lvlJc w:val="left"/>
+      <w:pPr>
+        <w:tabs>
+          <w:tab w:val="num" w:pos="720"/>
+        </w:tabs>
+        <w:ind w:left="720" w:hanging="360"/>
+      </w:pPr>
+    </w:lvl>
+    <w:lvl w:ilvl="1">
+      <w:start w:val="1"/>
+      <w:numFmt w:val="bullet"/>
+      <w:lvlText w:val="o"/>
+      <w:lvlJc w:val="left"/>
+      <w:pPr>
+        <w:tabs>
+          <w:tab w:val="num" w:pos="1440"/>
+        </w:tabs>
+        <w:ind w:left="1440" w:hanging="360"/>
+      </w:pPr>
+      <w:rPr>
+        <w:rFonts w:ascii="Courier New" w:hAnsi="Courier New" w:hint="default"/>
+        <w:sz w:val="20"/>
+      </w:rPr>
+    </w:lvl>
+    <w:lvl w:ilvl="2" w:tentative="1">
+      <w:start w:val="1"/>
+      <w:numFmt w:val="decimal"/>
+      <w:lvlText w:val="%3."/>
+      <w:lvlJc w:val="left"/>
+      <w:pPr>
+        <w:tabs>
+          <w:tab w:val="num" w:pos="2160"/>
+        </w:tabs>
+        <w:ind w:left="2160" w:hanging="360"/>
+      </w:pPr>
+    </w:lvl>
+    <w:lvl w:ilvl="3" w:tentative="1">
+      <w:start w:val="1"/>
+      <w:numFmt w:val="decimal"/>
+      <w:lvlText w:val="%4."/>
+      <w:lvlJc w:val="left"/>
+      <w:pPr>
+        <w:tabs>
+          <w:tab w:val="num" w:pos="2880"/>
+        </w:tabs>
+        <w:ind w:left="2880" w:hanging="360"/>
+      </w:pPr>
+    </w:lvl>
+    <w:lvl w:ilvl="4" w:tentative="1">
+      <w:start w:val="1"/>
+      <w:numFmt w:val="decimal"/>
+      <w:lvlText w:val="%5."/>
+      <w:lvlJc w:val="left"/>
+      <w:pPr>
+        <w:tabs>
+          <w:tab w:val="num" w:pos="3600"/>
+        </w:tabs>
+        <w:ind w:left="3600" w:hanging="360"/>
+      </w:pPr>
+    </w:lvl>
+    <w:lvl w:ilvl="5" w:tentative="1">
+      <w:start w:val="1"/>
+      <w:numFmt w:val="decimal"/>
+      <w:lvlText w:val="%6."/>
+      <w:lvlJc w:val="left"/>
+      <w:pPr>
+        <w:tabs>
+          <w:tab w:val="num" w:pos="4320"/>
+        </w:tabs>
+        <w:ind w:left="4320" w:hanging="360"/>
+      </w:pPr>
+    </w:lvl>
+    <w:lvl w:ilvl="6" w:tentative="1">
+      <w:start w:val="1"/>
+      <w:numFmt w:val="decimal"/>
+      <w:lvlText w:val="%7."/>
+      <w:lvlJc w:val="left"/>
+      <w:pPr>
+        <w:tabs>
+          <w:tab w:val="num" w:pos="5040"/>
+        </w:tabs>
+        <w:ind w:left="5040" w:hanging="360"/>
+      </w:pPr>
+    </w:lvl>
+    <w:lvl w:ilvl="7" w:tentative="1">
+      <w:start w:val="1"/>
+      <w:numFmt w:val="decimal"/>
+      <w:lvlText w:val="%8."/>
+      <w:lvlJc w:val="left"/>
+      <w:pPr>
+        <w:tabs>
+          <w:tab w:val="num" w:pos="5760"/>
+        </w:tabs>
+        <w:ind w:left="5760" w:hanging="360"/>
+      </w:pPr>
+    </w:lvl>
+    <w:lvl w:ilvl="8" w:tentative="1">
+      <w:start w:val="1"/>
+      <w:numFmt w:val="decimal"/>
+      <w:lvlText w:val="%9."/>
+      <w:lvlJc w:val="left"/>
+      <w:pPr>
+        <w:tabs>
+          <w:tab w:val="num" w:pos="6480"/>
+        </w:tabs>
+        <w:ind w:left="6480" w:hanging="360"/>
+      </w:pPr>
+    </w:lvl>
+  </w:abstractNum>
+  <w:num w:numId="1" w16cid:durableId="979387964">
     <w:abstractNumId w:val="0"/>
+  </w:num>
+  <w:num w:numId="2" w16cid:durableId="768962675">
+    <w:abstractNumId w:val="2"/>
+  </w:num>
+  <w:num w:numId="3" w16cid:durableId="1146164023">
+    <w:abstractNumId w:val="1"/>
   </w:num>
 </w:numbering>
 </file>
 
 <file path=word/styles.xml><?xml version="1.0" encoding="utf-8"?>
-<w:styles xmlns:mc="http://schemas.openxmlformats.org/markup-compatibility/2006" xmlns:r="http://schemas.openxmlformats.org/officeDocument/2006/relationships" xmlns:w="http://schemas.openxmlformats.org/wordprocessingml/2006/main" xmlns:w14="http://schemas.microsoft.com/office/word/2010/wordml" mc:Ignorable="w14">
+<w:styles xmlns:mc="http://schemas.openxmlformats.org/markup-compatibility/2006" xmlns:r="http://schemas.openxmlformats.org/officeDocument/2006/relationships" xmlns:w="http://schemas.openxmlformats.org/wordprocessingml/2006/main" xmlns:w14="http://schemas.microsoft.com/office/word/2010/wordml" xmlns:w15="http://schemas.microsoft.com/office/word/2012/wordml" xmlns:w16cex="http://schemas.microsoft.com/office/word/2018/wordml/cex" xmlns:w16cid="http://schemas.microsoft.com/office/word/2016/wordml/cid" xmlns:w16="http://schemas.microsoft.com/office/word/2018/wordml" xmlns:w16du="http://schemas.microsoft.com/office/word/2023/wordml/word16du" xmlns:w16sdtdh="http://schemas.microsoft.com/office/word/2020/wordml/sdtdatahash" xmlns:w16sdtfl="http://schemas.microsoft.com/office/word/2024/wordml/sdtformatlock" xmlns:w16se="http://schemas.microsoft.com/office/word/2015/wordml/symex" mc:Ignorable="w14 w15 w16se w16cid w16 w16cex w16sdtdh w16sdtfl w16du">
   <w:docDefaults>
     <w:rPrDefault>
       <w:rPr>
@@ -3964,145 +5883,383 @@
       </w:pPr>
     </w:pPrDefault>
   </w:docDefaults>
-  <w:latentStyles w:defLockedState="0" w:defUIPriority="99" w:defSemiHidden="1" w:defUnhideWhenUsed="1" w:defQFormat="0" w:count="267">
-    <w:lsdException w:name="Normal" w:semiHidden="0" w:uiPriority="0" w:unhideWhenUsed="0" w:qFormat="1"/>
-    <w:lsdException w:name="heading 1" w:semiHidden="0" w:uiPriority="9" w:unhideWhenUsed="0" w:qFormat="1"/>
-    <w:lsdException w:name="heading 2" w:uiPriority="9" w:qFormat="1"/>
-    <w:lsdException w:name="heading 3" w:uiPriority="9" w:qFormat="1"/>
-    <w:lsdException w:name="heading 4" w:uiPriority="9" w:qFormat="1"/>
-    <w:lsdException w:name="heading 5" w:uiPriority="9" w:qFormat="1"/>
-    <w:lsdException w:name="heading 6" w:uiPriority="9" w:qFormat="1"/>
-    <w:lsdException w:name="heading 7" w:uiPriority="9" w:qFormat="1"/>
-    <w:lsdException w:name="heading 8" w:uiPriority="9" w:qFormat="1"/>
-    <w:lsdException w:name="heading 9" w:uiPriority="9" w:qFormat="1"/>
-    <w:lsdException w:name="toc 1" w:uiPriority="39"/>
-    <w:lsdException w:name="toc 2" w:uiPriority="39"/>
-    <w:lsdException w:name="toc 3" w:uiPriority="39"/>
-    <w:lsdException w:name="toc 4" w:uiPriority="39"/>
-    <w:lsdException w:name="toc 5" w:uiPriority="39"/>
-    <w:lsdException w:name="toc 6" w:uiPriority="39"/>
-    <w:lsdException w:name="toc 7" w:uiPriority="39"/>
-    <w:lsdException w:name="toc 8" w:uiPriority="39"/>
-    <w:lsdException w:name="toc 9" w:uiPriority="39"/>
-    <w:lsdException w:name="caption" w:uiPriority="35" w:qFormat="1"/>
-    <w:lsdException w:name="Title" w:semiHidden="0" w:uiPriority="10" w:unhideWhenUsed="0" w:qFormat="1"/>
-    <w:lsdException w:name="Default Paragraph Font" w:uiPriority="1"/>
-    <w:lsdException w:name="Body Text" w:uiPriority="0"/>
-    <w:lsdException w:name="Subtitle" w:semiHidden="0" w:uiPriority="11" w:unhideWhenUsed="0" w:qFormat="1"/>
-    <w:lsdException w:name="Strong" w:semiHidden="0" w:uiPriority="22" w:unhideWhenUsed="0" w:qFormat="1"/>
-    <w:lsdException w:name="Emphasis" w:semiHidden="0" w:uiPriority="20" w:unhideWhenUsed="0" w:qFormat="1"/>
-    <w:lsdException w:name="Table Grid" w:semiHidden="0" w:uiPriority="59" w:unhideWhenUsed="0"/>
-    <w:lsdException w:name="Placeholder Text" w:unhideWhenUsed="0"/>
-    <w:lsdException w:name="No Spacing" w:semiHidden="0" w:uiPriority="1" w:unhideWhenUsed="0" w:qFormat="1"/>
-    <w:lsdException w:name="Light Shading" w:semiHidden="0" w:uiPriority="60" w:unhideWhenUsed="0"/>
-    <w:lsdException w:name="Light List" w:semiHidden="0" w:uiPriority="61" w:unhideWhenUsed="0"/>
-    <w:lsdException w:name="Light Grid" w:semiHidden="0" w:uiPriority="62" w:unhideWhenUsed="0"/>
-    <w:lsdException w:name="Medium Shading 1" w:semiHidden="0" w:uiPriority="63" w:unhideWhenUsed="0"/>
-    <w:lsdException w:name="Medium Shading 2" w:semiHidden="0" w:uiPriority="64" w:unhideWhenUsed="0"/>
-    <w:lsdException w:name="Medium List 1" w:semiHidden="0" w:uiPriority="65" w:unhideWhenUsed="0"/>
-    <w:lsdException w:name="Medium List 2" w:semiHidden="0" w:uiPriority="66" w:unhideWhenUsed="0"/>
-    <w:lsdException w:name="Medium Grid 1" w:semiHidden="0" w:uiPriority="67" w:unhideWhenUsed="0"/>
-    <w:lsdException w:name="Medium Grid 2" w:semiHidden="0" w:uiPriority="68" w:unhideWhenUsed="0"/>
-    <w:lsdException w:name="Medium Grid 3" w:semiHidden="0" w:uiPriority="69" w:unhideWhenUsed="0"/>
-    <w:lsdException w:name="Dark List" w:semiHidden="0" w:uiPriority="70" w:unhideWhenUsed="0"/>
-    <w:lsdException w:name="Colorful Shading" w:semiHidden="0" w:uiPriority="71" w:unhideWhenUsed="0"/>
-    <w:lsdException w:name="Colorful List" w:semiHidden="0" w:uiPriority="72" w:unhideWhenUsed="0"/>
-    <w:lsdException w:name="Colorful Grid" w:semiHidden="0" w:uiPriority="73" w:unhideWhenUsed="0"/>
-    <w:lsdException w:name="Light Shading Accent 1" w:semiHidden="0" w:uiPriority="60" w:unhideWhenUsed="0"/>
-    <w:lsdException w:name="Light List Accent 1" w:semiHidden="0" w:uiPriority="61" w:unhideWhenUsed="0"/>
-    <w:lsdException w:name="Light Grid Accent 1" w:semiHidden="0" w:uiPriority="62" w:unhideWhenUsed="0"/>
-    <w:lsdException w:name="Medium Shading 1 Accent 1" w:semiHidden="0" w:uiPriority="63" w:unhideWhenUsed="0"/>
-    <w:lsdException w:name="Medium Shading 2 Accent 1" w:semiHidden="0" w:uiPriority="64" w:unhideWhenUsed="0"/>
-    <w:lsdException w:name="Medium List 1 Accent 1" w:semiHidden="0" w:uiPriority="65" w:unhideWhenUsed="0"/>
-    <w:lsdException w:name="Revision" w:unhideWhenUsed="0"/>
-    <w:lsdException w:name="List Paragraph" w:semiHidden="0" w:uiPriority="34" w:unhideWhenUsed="0" w:qFormat="1"/>
-    <w:lsdException w:name="Quote" w:semiHidden="0" w:uiPriority="29" w:unhideWhenUsed="0" w:qFormat="1"/>
-    <w:lsdException w:name="Intense Quote" w:semiHidden="0" w:uiPriority="30" w:unhideWhenUsed="0" w:qFormat="1"/>
-    <w:lsdException w:name="Medium List 2 Accent 1" w:semiHidden="0" w:uiPriority="66" w:unhideWhenUsed="0"/>
-    <w:lsdException w:name="Medium Grid 1 Accent 1" w:semiHidden="0" w:uiPriority="67" w:unhideWhenUsed="0"/>
-    <w:lsdException w:name="Medium Grid 2 Accent 1" w:semiHidden="0" w:uiPriority="68" w:unhideWhenUsed="0"/>
-    <w:lsdException w:name="Medium Grid 3 Accent 1" w:semiHidden="0" w:uiPriority="69" w:unhideWhenUsed="0"/>
-    <w:lsdException w:name="Dark List Accent 1" w:semiHidden="0" w:uiPriority="70" w:unhideWhenUsed="0"/>
-    <w:lsdException w:name="Colorful Shading Accent 1" w:semiHidden="0" w:uiPriority="71" w:unhideWhenUsed="0"/>
-    <w:lsdException w:name="Colorful List Accent 1" w:semiHidden="0" w:uiPriority="72" w:unhideWhenUsed="0"/>
-    <w:lsdException w:name="Colorful Grid Accent 1" w:semiHidden="0" w:uiPriority="73" w:unhideWhenUsed="0"/>
-    <w:lsdException w:name="Light Shading Accent 2" w:semiHidden="0" w:uiPriority="60" w:unhideWhenUsed="0"/>
-    <w:lsdException w:name="Light List Accent 2" w:semiHidden="0" w:uiPriority="61" w:unhideWhenUsed="0"/>
-    <w:lsdException w:name="Light Grid Accent 2" w:semiHidden="0" w:uiPriority="62" w:unhideWhenUsed="0"/>
-    <w:lsdException w:name="Medium Shading 1 Accent 2" w:semiHidden="0" w:uiPriority="63" w:unhideWhenUsed="0"/>
-    <w:lsdException w:name="Medium Shading 2 Accent 2" w:semiHidden="0" w:uiPriority="64" w:unhideWhenUsed="0"/>
-    <w:lsdException w:name="Medium List 1 Accent 2" w:semiHidden="0" w:uiPriority="65" w:unhideWhenUsed="0"/>
-    <w:lsdException w:name="Medium List 2 Accent 2" w:semiHidden="0" w:uiPriority="66" w:unhideWhenUsed="0"/>
-    <w:lsdException w:name="Medium Grid 1 Accent 2" w:semiHidden="0" w:uiPriority="67" w:unhideWhenUsed="0"/>
-    <w:lsdException w:name="Medium Grid 2 Accent 2" w:semiHidden="0" w:uiPriority="68" w:unhideWhenUsed="0"/>
-    <w:lsdException w:name="Medium Grid 3 Accent 2" w:semiHidden="0" w:uiPriority="69" w:unhideWhenUsed="0"/>
-    <w:lsdException w:name="Dark List Accent 2" w:semiHidden="0" w:uiPriority="70" w:unhideWhenUsed="0"/>
-    <w:lsdException w:name="Colorful Shading Accent 2" w:semiHidden="0" w:uiPriority="71" w:unhideWhenUsed="0"/>
-    <w:lsdException w:name="Colorful List Accent 2" w:semiHidden="0" w:uiPriority="72" w:unhideWhenUsed="0"/>
-    <w:lsdException w:name="Colorful Grid Accent 2" w:semiHidden="0" w:uiPriority="73" w:unhideWhenUsed="0"/>
-    <w:lsdException w:name="Light Shading Accent 3" w:semiHidden="0" w:uiPriority="60" w:unhideWhenUsed="0"/>
-    <w:lsdException w:name="Light List Accent 3" w:semiHidden="0" w:uiPriority="61" w:unhideWhenUsed="0"/>
-    <w:lsdException w:name="Light Grid Accent 3" w:semiHidden="0" w:uiPriority="62" w:unhideWhenUsed="0"/>
-    <w:lsdException w:name="Medium Shading 1 Accent 3" w:semiHidden="0" w:uiPriority="63" w:unhideWhenUsed="0"/>
-    <w:lsdException w:name="Medium Shading 2 Accent 3" w:semiHidden="0" w:uiPriority="64" w:unhideWhenUsed="0"/>
-    <w:lsdException w:name="Medium List 1 Accent 3" w:semiHidden="0" w:uiPriority="65" w:unhideWhenUsed="0"/>
-    <w:lsdException w:name="Medium List 2 Accent 3" w:semiHidden="0" w:uiPriority="66" w:unhideWhenUsed="0"/>
-    <w:lsdException w:name="Medium Grid 1 Accent 3" w:semiHidden="0" w:uiPriority="67" w:unhideWhenUsed="0"/>
-    <w:lsdException w:name="Medium Grid 2 Accent 3" w:semiHidden="0" w:uiPriority="68" w:unhideWhenUsed="0"/>
-    <w:lsdException w:name="Medium Grid 3 Accent 3" w:semiHidden="0" w:uiPriority="69" w:unhideWhenUsed="0"/>
-    <w:lsdException w:name="Dark List Accent 3" w:semiHidden="0" w:uiPriority="70" w:unhideWhenUsed="0"/>
-    <w:lsdException w:name="Colorful Shading Accent 3" w:semiHidden="0" w:uiPriority="71" w:unhideWhenUsed="0"/>
-    <w:lsdException w:name="Colorful List Accent 3" w:semiHidden="0" w:uiPriority="72" w:unhideWhenUsed="0"/>
-    <w:lsdException w:name="Colorful Grid Accent 3" w:semiHidden="0" w:uiPriority="73" w:unhideWhenUsed="0"/>
-    <w:lsdException w:name="Light Shading Accent 4" w:semiHidden="0" w:uiPriority="60" w:unhideWhenUsed="0"/>
-    <w:lsdException w:name="Light List Accent 4" w:semiHidden="0" w:uiPriority="61" w:unhideWhenUsed="0"/>
-    <w:lsdException w:name="Light Grid Accent 4" w:semiHidden="0" w:uiPriority="62" w:unhideWhenUsed="0"/>
-    <w:lsdException w:name="Medium Shading 1 Accent 4" w:semiHidden="0" w:uiPriority="63" w:unhideWhenUsed="0"/>
-    <w:lsdException w:name="Medium Shading 2 Accent 4" w:semiHidden="0" w:uiPriority="64" w:unhideWhenUsed="0"/>
-    <w:lsdException w:name="Medium List 1 Accent 4" w:semiHidden="0" w:uiPriority="65" w:unhideWhenUsed="0"/>
-    <w:lsdException w:name="Medium List 2 Accent 4" w:semiHidden="0" w:uiPriority="66" w:unhideWhenUsed="0"/>
-    <w:lsdException w:name="Medium Grid 1 Accent 4" w:semiHidden="0" w:uiPriority="67" w:unhideWhenUsed="0"/>
-    <w:lsdException w:name="Medium Grid 2 Accent 4" w:semiHidden="0" w:uiPriority="68" w:unhideWhenUsed="0"/>
-    <w:lsdException w:name="Medium Grid 3 Accent 4" w:semiHidden="0" w:uiPriority="69" w:unhideWhenUsed="0"/>
-    <w:lsdException w:name="Dark List Accent 4" w:semiHidden="0" w:uiPriority="70" w:unhideWhenUsed="0"/>
-    <w:lsdException w:name="Colorful Shading Accent 4" w:semiHidden="0" w:uiPriority="71" w:unhideWhenUsed="0"/>
-    <w:lsdException w:name="Colorful List Accent 4" w:semiHidden="0" w:uiPriority="72" w:unhideWhenUsed="0"/>
-    <w:lsdException w:name="Colorful Grid Accent 4" w:semiHidden="0" w:uiPriority="73" w:unhideWhenUsed="0"/>
-    <w:lsdException w:name="Light Shading Accent 5" w:semiHidden="0" w:uiPriority="60" w:unhideWhenUsed="0"/>
-    <w:lsdException w:name="Light List Accent 5" w:semiHidden="0" w:uiPriority="61" w:unhideWhenUsed="0"/>
-    <w:lsdException w:name="Light Grid Accent 5" w:semiHidden="0" w:uiPriority="62" w:unhideWhenUsed="0"/>
-    <w:lsdException w:name="Medium Shading 1 Accent 5" w:semiHidden="0" w:uiPriority="63" w:unhideWhenUsed="0"/>
-    <w:lsdException w:name="Medium Shading 2 Accent 5" w:semiHidden="0" w:uiPriority="64" w:unhideWhenUsed="0"/>
-    <w:lsdException w:name="Medium List 1 Accent 5" w:semiHidden="0" w:uiPriority="65" w:unhideWhenUsed="0"/>
-    <w:lsdException w:name="Medium List 2 Accent 5" w:semiHidden="0" w:uiPriority="66" w:unhideWhenUsed="0"/>
-    <w:lsdException w:name="Medium Grid 1 Accent 5" w:semiHidden="0" w:uiPriority="67" w:unhideWhenUsed="0"/>
-    <w:lsdException w:name="Medium Grid 2 Accent 5" w:semiHidden="0" w:uiPriority="68" w:unhideWhenUsed="0"/>
-    <w:lsdException w:name="Medium Grid 3 Accent 5" w:semiHidden="0" w:uiPriority="69" w:unhideWhenUsed="0"/>
-    <w:lsdException w:name="Dark List Accent 5" w:semiHidden="0" w:uiPriority="70" w:unhideWhenUsed="0"/>
-    <w:lsdException w:name="Colorful Shading Accent 5" w:semiHidden="0" w:uiPriority="71" w:unhideWhenUsed="0"/>
-    <w:lsdException w:name="Colorful List Accent 5" w:semiHidden="0" w:uiPriority="72" w:unhideWhenUsed="0"/>
-    <w:lsdException w:name="Colorful Grid Accent 5" w:semiHidden="0" w:uiPriority="73" w:unhideWhenUsed="0"/>
-    <w:lsdException w:name="Light Shading Accent 6" w:semiHidden="0" w:uiPriority="60" w:unhideWhenUsed="0"/>
-    <w:lsdException w:name="Light List Accent 6" w:semiHidden="0" w:uiPriority="61" w:unhideWhenUsed="0"/>
-    <w:lsdException w:name="Light Grid Accent 6" w:semiHidden="0" w:uiPriority="62" w:unhideWhenUsed="0"/>
-    <w:lsdException w:name="Medium Shading 1 Accent 6" w:semiHidden="0" w:uiPriority="63" w:unhideWhenUsed="0"/>
-    <w:lsdException w:name="Medium Shading 2 Accent 6" w:semiHidden="0" w:uiPriority="64" w:unhideWhenUsed="0"/>
-    <w:lsdException w:name="Medium List 1 Accent 6" w:semiHidden="0" w:uiPriority="65" w:unhideWhenUsed="0"/>
-    <w:lsdException w:name="Medium List 2 Accent 6" w:semiHidden="0" w:uiPriority="66" w:unhideWhenUsed="0"/>
-    <w:lsdException w:name="Medium Grid 1 Accent 6" w:semiHidden="0" w:uiPriority="67" w:unhideWhenUsed="0"/>
-    <w:lsdException w:name="Medium Grid 2 Accent 6" w:semiHidden="0" w:uiPriority="68" w:unhideWhenUsed="0"/>
-    <w:lsdException w:name="Medium Grid 3 Accent 6" w:semiHidden="0" w:uiPriority="69" w:unhideWhenUsed="0"/>
-    <w:lsdException w:name="Dark List Accent 6" w:semiHidden="0" w:uiPriority="70" w:unhideWhenUsed="0"/>
-    <w:lsdException w:name="Colorful Shading Accent 6" w:semiHidden="0" w:uiPriority="71" w:unhideWhenUsed="0"/>
-    <w:lsdException w:name="Colorful List Accent 6" w:semiHidden="0" w:uiPriority="72" w:unhideWhenUsed="0"/>
-    <w:lsdException w:name="Colorful Grid Accent 6" w:semiHidden="0" w:uiPriority="73" w:unhideWhenUsed="0"/>
-    <w:lsdException w:name="Subtle Emphasis" w:semiHidden="0" w:uiPriority="19" w:unhideWhenUsed="0" w:qFormat="1"/>
-    <w:lsdException w:name="Intense Emphasis" w:semiHidden="0" w:uiPriority="21" w:unhideWhenUsed="0" w:qFormat="1"/>
-    <w:lsdException w:name="Subtle Reference" w:semiHidden="0" w:uiPriority="31" w:unhideWhenUsed="0" w:qFormat="1"/>
-    <w:lsdException w:name="Intense Reference" w:semiHidden="0" w:uiPriority="32" w:unhideWhenUsed="0" w:qFormat="1"/>
-    <w:lsdException w:name="Book Title" w:semiHidden="0" w:uiPriority="33" w:unhideWhenUsed="0" w:qFormat="1"/>
-    <w:lsdException w:name="Bibliography" w:uiPriority="37"/>
-    <w:lsdException w:name="TOC Heading" w:uiPriority="39" w:qFormat="1"/>
+  <w:latentStyles w:defLockedState="0" w:defUIPriority="99" w:defSemiHidden="0" w:defUnhideWhenUsed="0" w:defQFormat="0" w:count="376">
+    <w:lsdException w:name="Normal" w:uiPriority="0" w:qFormat="1"/>
+    <w:lsdException w:name="heading 1" w:uiPriority="9" w:qFormat="1"/>
+    <w:lsdException w:name="heading 2" w:semiHidden="1" w:uiPriority="9" w:unhideWhenUsed="1" w:qFormat="1"/>
+    <w:lsdException w:name="heading 3" w:semiHidden="1" w:uiPriority="9" w:unhideWhenUsed="1" w:qFormat="1"/>
+    <w:lsdException w:name="heading 4" w:semiHidden="1" w:uiPriority="9" w:unhideWhenUsed="1" w:qFormat="1"/>
+    <w:lsdException w:name="heading 5" w:semiHidden="1" w:uiPriority="9" w:unhideWhenUsed="1" w:qFormat="1"/>
+    <w:lsdException w:name="heading 6" w:semiHidden="1" w:uiPriority="9" w:unhideWhenUsed="1" w:qFormat="1"/>
+    <w:lsdException w:name="heading 7" w:semiHidden="1" w:uiPriority="9" w:unhideWhenUsed="1" w:qFormat="1"/>
+    <w:lsdException w:name="heading 8" w:semiHidden="1" w:uiPriority="9" w:unhideWhenUsed="1" w:qFormat="1"/>
+    <w:lsdException w:name="heading 9" w:semiHidden="1" w:uiPriority="9" w:unhideWhenUsed="1" w:qFormat="1"/>
+    <w:lsdException w:name="index 1" w:semiHidden="1" w:unhideWhenUsed="1"/>
+    <w:lsdException w:name="index 2" w:semiHidden="1" w:unhideWhenUsed="1"/>
+    <w:lsdException w:name="index 3" w:semiHidden="1" w:unhideWhenUsed="1"/>
+    <w:lsdException w:name="index 4" w:semiHidden="1" w:unhideWhenUsed="1"/>
+    <w:lsdException w:name="index 5" w:semiHidden="1" w:unhideWhenUsed="1"/>
+    <w:lsdException w:name="index 6" w:semiHidden="1" w:unhideWhenUsed="1"/>
+    <w:lsdException w:name="index 7" w:semiHidden="1" w:unhideWhenUsed="1"/>
+    <w:lsdException w:name="index 8" w:semiHidden="1" w:unhideWhenUsed="1"/>
+    <w:lsdException w:name="index 9" w:semiHidden="1" w:unhideWhenUsed="1"/>
+    <w:lsdException w:name="toc 1" w:semiHidden="1" w:uiPriority="39" w:unhideWhenUsed="1"/>
+    <w:lsdException w:name="toc 2" w:semiHidden="1" w:uiPriority="39" w:unhideWhenUsed="1"/>
+    <w:lsdException w:name="toc 3" w:semiHidden="1" w:uiPriority="39" w:unhideWhenUsed="1"/>
+    <w:lsdException w:name="toc 4" w:semiHidden="1" w:uiPriority="39" w:unhideWhenUsed="1"/>
+    <w:lsdException w:name="toc 5" w:semiHidden="1" w:uiPriority="39" w:unhideWhenUsed="1"/>
+    <w:lsdException w:name="toc 6" w:semiHidden="1" w:uiPriority="39" w:unhideWhenUsed="1"/>
+    <w:lsdException w:name="toc 7" w:semiHidden="1" w:uiPriority="39" w:unhideWhenUsed="1"/>
+    <w:lsdException w:name="toc 8" w:semiHidden="1" w:uiPriority="39" w:unhideWhenUsed="1"/>
+    <w:lsdException w:name="toc 9" w:semiHidden="1" w:uiPriority="39" w:unhideWhenUsed="1"/>
+    <w:lsdException w:name="Normal Indent" w:semiHidden="1" w:unhideWhenUsed="1"/>
+    <w:lsdException w:name="footnote text" w:semiHidden="1" w:unhideWhenUsed="1"/>
+    <w:lsdException w:name="annotation text" w:semiHidden="1" w:unhideWhenUsed="1"/>
+    <w:lsdException w:name="header" w:semiHidden="1" w:unhideWhenUsed="1"/>
+    <w:lsdException w:name="footer" w:semiHidden="1" w:unhideWhenUsed="1"/>
+    <w:lsdException w:name="index heading" w:semiHidden="1" w:unhideWhenUsed="1"/>
+    <w:lsdException w:name="caption" w:semiHidden="1" w:uiPriority="35" w:unhideWhenUsed="1" w:qFormat="1"/>
+    <w:lsdException w:name="table of figures" w:semiHidden="1" w:unhideWhenUsed="1"/>
+    <w:lsdException w:name="envelope address" w:semiHidden="1" w:unhideWhenUsed="1"/>
+    <w:lsdException w:name="envelope return" w:semiHidden="1" w:unhideWhenUsed="1"/>
+    <w:lsdException w:name="footnote reference" w:semiHidden="1" w:unhideWhenUsed="1"/>
+    <w:lsdException w:name="annotation reference" w:semiHidden="1" w:unhideWhenUsed="1"/>
+    <w:lsdException w:name="line number" w:semiHidden="1" w:unhideWhenUsed="1"/>
+    <w:lsdException w:name="page number" w:semiHidden="1" w:unhideWhenUsed="1"/>
+    <w:lsdException w:name="endnote reference" w:semiHidden="1" w:unhideWhenUsed="1"/>
+    <w:lsdException w:name="endnote text" w:semiHidden="1" w:unhideWhenUsed="1"/>
+    <w:lsdException w:name="table of authorities" w:semiHidden="1" w:unhideWhenUsed="1"/>
+    <w:lsdException w:name="macro" w:semiHidden="1" w:unhideWhenUsed="1"/>
+    <w:lsdException w:name="toa heading" w:semiHidden="1" w:unhideWhenUsed="1"/>
+    <w:lsdException w:name="List" w:semiHidden="1" w:unhideWhenUsed="1"/>
+    <w:lsdException w:name="List Bullet" w:semiHidden="1" w:unhideWhenUsed="1"/>
+    <w:lsdException w:name="List Number" w:semiHidden="1" w:unhideWhenUsed="1"/>
+    <w:lsdException w:name="List 2" w:semiHidden="1" w:unhideWhenUsed="1"/>
+    <w:lsdException w:name="List 3" w:semiHidden="1" w:unhideWhenUsed="1"/>
+    <w:lsdException w:name="List 4" w:semiHidden="1" w:unhideWhenUsed="1"/>
+    <w:lsdException w:name="List 5" w:semiHidden="1" w:unhideWhenUsed="1"/>
+    <w:lsdException w:name="List Bullet 2" w:semiHidden="1" w:unhideWhenUsed="1"/>
+    <w:lsdException w:name="List Bullet 3" w:semiHidden="1" w:unhideWhenUsed="1"/>
+    <w:lsdException w:name="List Bullet 4" w:semiHidden="1" w:unhideWhenUsed="1"/>
+    <w:lsdException w:name="List Bullet 5" w:semiHidden="1" w:unhideWhenUsed="1"/>
+    <w:lsdException w:name="List Number 2" w:semiHidden="1" w:unhideWhenUsed="1"/>
+    <w:lsdException w:name="List Number 3" w:semiHidden="1" w:unhideWhenUsed="1"/>
+    <w:lsdException w:name="List Number 4" w:semiHidden="1" w:unhideWhenUsed="1"/>
+    <w:lsdException w:name="List Number 5" w:semiHidden="1" w:unhideWhenUsed="1"/>
+    <w:lsdException w:name="Title" w:uiPriority="10" w:qFormat="1"/>
+    <w:lsdException w:name="Closing" w:semiHidden="1" w:unhideWhenUsed="1"/>
+    <w:lsdException w:name="Signature" w:semiHidden="1" w:unhideWhenUsed="1"/>
+    <w:lsdException w:name="Default Paragraph Font" w:semiHidden="1" w:uiPriority="1" w:unhideWhenUsed="1"/>
+    <w:lsdException w:name="Body Text" w:semiHidden="1" w:uiPriority="0" w:unhideWhenUsed="1"/>
+    <w:lsdException w:name="Body Text Indent" w:semiHidden="1" w:unhideWhenUsed="1"/>
+    <w:lsdException w:name="List Continue" w:semiHidden="1" w:unhideWhenUsed="1"/>
+    <w:lsdException w:name="List Continue 2" w:semiHidden="1" w:unhideWhenUsed="1"/>
+    <w:lsdException w:name="List Continue 3" w:semiHidden="1" w:unhideWhenUsed="1"/>
+    <w:lsdException w:name="List Continue 4" w:semiHidden="1" w:unhideWhenUsed="1"/>
+    <w:lsdException w:name="List Continue 5" w:semiHidden="1" w:unhideWhenUsed="1"/>
+    <w:lsdException w:name="Message Header" w:semiHidden="1" w:unhideWhenUsed="1"/>
+    <w:lsdException w:name="Subtitle" w:uiPriority="11" w:qFormat="1"/>
+    <w:lsdException w:name="Salutation" w:semiHidden="1" w:unhideWhenUsed="1"/>
+    <w:lsdException w:name="Date" w:semiHidden="1" w:unhideWhenUsed="1"/>
+    <w:lsdException w:name="Body Text First Indent" w:semiHidden="1" w:unhideWhenUsed="1"/>
+    <w:lsdException w:name="Body Text First Indent 2" w:semiHidden="1" w:unhideWhenUsed="1"/>
+    <w:lsdException w:name="Note Heading" w:semiHidden="1" w:unhideWhenUsed="1"/>
+    <w:lsdException w:name="Body Text 2" w:semiHidden="1" w:unhideWhenUsed="1"/>
+    <w:lsdException w:name="Body Text 3" w:semiHidden="1" w:unhideWhenUsed="1"/>
+    <w:lsdException w:name="Body Text Indent 2" w:semiHidden="1" w:unhideWhenUsed="1"/>
+    <w:lsdException w:name="Body Text Indent 3" w:semiHidden="1" w:unhideWhenUsed="1"/>
+    <w:lsdException w:name="Block Text" w:semiHidden="1" w:unhideWhenUsed="1"/>
+    <w:lsdException w:name="Hyperlink" w:semiHidden="1" w:unhideWhenUsed="1"/>
+    <w:lsdException w:name="FollowedHyperlink" w:semiHidden="1" w:unhideWhenUsed="1"/>
+    <w:lsdException w:name="Strong" w:uiPriority="22" w:qFormat="1"/>
+    <w:lsdException w:name="Emphasis" w:uiPriority="20" w:qFormat="1"/>
+    <w:lsdException w:name="Document Map" w:semiHidden="1" w:unhideWhenUsed="1"/>
+    <w:lsdException w:name="Plain Text" w:semiHidden="1" w:unhideWhenUsed="1"/>
+    <w:lsdException w:name="E-mail Signature" w:semiHidden="1" w:unhideWhenUsed="1"/>
+    <w:lsdException w:name="HTML Top of Form" w:semiHidden="1" w:unhideWhenUsed="1"/>
+    <w:lsdException w:name="HTML Bottom of Form" w:semiHidden="1" w:unhideWhenUsed="1"/>
+    <w:lsdException w:name="Normal (Web)" w:semiHidden="1" w:unhideWhenUsed="1"/>
+    <w:lsdException w:name="HTML Acronym" w:semiHidden="1" w:unhideWhenUsed="1"/>
+    <w:lsdException w:name="HTML Address" w:semiHidden="1" w:unhideWhenUsed="1"/>
+    <w:lsdException w:name="HTML Cite" w:semiHidden="1" w:unhideWhenUsed="1"/>
+    <w:lsdException w:name="HTML Code" w:semiHidden="1" w:unhideWhenUsed="1"/>
+    <w:lsdException w:name="HTML Definition" w:semiHidden="1" w:unhideWhenUsed="1"/>
+    <w:lsdException w:name="HTML Keyboard" w:semiHidden="1" w:unhideWhenUsed="1"/>
+    <w:lsdException w:name="HTML Preformatted" w:semiHidden="1" w:unhideWhenUsed="1"/>
+    <w:lsdException w:name="HTML Sample" w:semiHidden="1" w:unhideWhenUsed="1"/>
+    <w:lsdException w:name="HTML Typewriter" w:semiHidden="1" w:unhideWhenUsed="1"/>
+    <w:lsdException w:name="HTML Variable" w:semiHidden="1" w:unhideWhenUsed="1"/>
+    <w:lsdException w:name="Normal Table" w:semiHidden="1" w:unhideWhenUsed="1"/>
+    <w:lsdException w:name="annotation subject" w:semiHidden="1" w:unhideWhenUsed="1"/>
+    <w:lsdException w:name="No List" w:semiHidden="1" w:unhideWhenUsed="1"/>
+    <w:lsdException w:name="Outline List 1" w:semiHidden="1" w:unhideWhenUsed="1"/>
+    <w:lsdException w:name="Outline List 2" w:semiHidden="1" w:unhideWhenUsed="1"/>
+    <w:lsdException w:name="Outline List 3" w:semiHidden="1" w:unhideWhenUsed="1"/>
+    <w:lsdException w:name="Table Simple 1" w:semiHidden="1" w:unhideWhenUsed="1"/>
+    <w:lsdException w:name="Table Simple 2" w:semiHidden="1" w:unhideWhenUsed="1"/>
+    <w:lsdException w:name="Table Simple 3" w:semiHidden="1" w:unhideWhenUsed="1"/>
+    <w:lsdException w:name="Table Classic 1" w:semiHidden="1" w:unhideWhenUsed="1"/>
+    <w:lsdException w:name="Table Classic 2" w:semiHidden="1" w:unhideWhenUsed="1"/>
+    <w:lsdException w:name="Table Classic 3" w:semiHidden="1" w:unhideWhenUsed="1"/>
+    <w:lsdException w:name="Table Classic 4" w:semiHidden="1" w:unhideWhenUsed="1"/>
+    <w:lsdException w:name="Table Colorful 1" w:semiHidden="1" w:unhideWhenUsed="1"/>
+    <w:lsdException w:name="Table Colorful 2" w:semiHidden="1" w:unhideWhenUsed="1"/>
+    <w:lsdException w:name="Table Colorful 3" w:semiHidden="1" w:unhideWhenUsed="1"/>
+    <w:lsdException w:name="Table Columns 1" w:semiHidden="1" w:unhideWhenUsed="1"/>
+    <w:lsdException w:name="Table Columns 2" w:semiHidden="1" w:unhideWhenUsed="1"/>
+    <w:lsdException w:name="Table Columns 3" w:semiHidden="1" w:unhideWhenUsed="1"/>
+    <w:lsdException w:name="Table Columns 4" w:semiHidden="1" w:unhideWhenUsed="1"/>
+    <w:lsdException w:name="Table Columns 5" w:semiHidden="1" w:unhideWhenUsed="1"/>
+    <w:lsdException w:name="Table Grid 1" w:semiHidden="1" w:unhideWhenUsed="1"/>
+    <w:lsdException w:name="Table Grid 2" w:semiHidden="1" w:unhideWhenUsed="1"/>
+    <w:lsdException w:name="Table Grid 3" w:semiHidden="1" w:unhideWhenUsed="1"/>
+    <w:lsdException w:name="Table Grid 4" w:semiHidden="1" w:unhideWhenUsed="1"/>
+    <w:lsdException w:name="Table Grid 5" w:semiHidden="1" w:unhideWhenUsed="1"/>
+    <w:lsdException w:name="Table Grid 6" w:semiHidden="1" w:unhideWhenUsed="1"/>
+    <w:lsdException w:name="Table Grid 7" w:semiHidden="1" w:unhideWhenUsed="1"/>
+    <w:lsdException w:name="Table Grid 8" w:semiHidden="1" w:unhideWhenUsed="1"/>
+    <w:lsdException w:name="Table List 1" w:semiHidden="1" w:unhideWhenUsed="1"/>
+    <w:lsdException w:name="Table List 2" w:semiHidden="1" w:unhideWhenUsed="1"/>
+    <w:lsdException w:name="Table List 3" w:semiHidden="1" w:unhideWhenUsed="1"/>
+    <w:lsdException w:name="Table List 4" w:semiHidden="1" w:unhideWhenUsed="1"/>
+    <w:lsdException w:name="Table List 5" w:semiHidden="1" w:unhideWhenUsed="1"/>
+    <w:lsdException w:name="Table List 6" w:semiHidden="1" w:unhideWhenUsed="1"/>
+    <w:lsdException w:name="Table List 7" w:semiHidden="1" w:unhideWhenUsed="1"/>
+    <w:lsdException w:name="Table List 8" w:semiHidden="1" w:unhideWhenUsed="1"/>
+    <w:lsdException w:name="Table 3D effects 1" w:semiHidden="1" w:unhideWhenUsed="1"/>
+    <w:lsdException w:name="Table 3D effects 2" w:semiHidden="1" w:unhideWhenUsed="1"/>
+    <w:lsdException w:name="Table 3D effects 3" w:semiHidden="1" w:unhideWhenUsed="1"/>
+    <w:lsdException w:name="Table Contemporary" w:semiHidden="1" w:unhideWhenUsed="1"/>
+    <w:lsdException w:name="Table Elegant" w:semiHidden="1" w:unhideWhenUsed="1"/>
+    <w:lsdException w:name="Table Professional" w:semiHidden="1" w:unhideWhenUsed="1"/>
+    <w:lsdException w:name="Table Subtle 1" w:semiHidden="1" w:unhideWhenUsed="1"/>
+    <w:lsdException w:name="Table Subtle 2" w:semiHidden="1" w:unhideWhenUsed="1"/>
+    <w:lsdException w:name="Table Web 1" w:semiHidden="1" w:unhideWhenUsed="1"/>
+    <w:lsdException w:name="Table Web 2" w:semiHidden="1" w:unhideWhenUsed="1"/>
+    <w:lsdException w:name="Table Web 3" w:semiHidden="1" w:unhideWhenUsed="1"/>
+    <w:lsdException w:name="Balloon Text" w:semiHidden="1" w:unhideWhenUsed="1"/>
+    <w:lsdException w:name="Table Grid" w:uiPriority="59"/>
+    <w:lsdException w:name="Table Theme" w:semiHidden="1" w:unhideWhenUsed="1"/>
+    <w:lsdException w:name="Placeholder Text" w:semiHidden="1"/>
+    <w:lsdException w:name="No Spacing" w:uiPriority="1" w:qFormat="1"/>
+    <w:lsdException w:name="Light Shading" w:uiPriority="60"/>
+    <w:lsdException w:name="Light List" w:uiPriority="61"/>
+    <w:lsdException w:name="Light Grid" w:uiPriority="62"/>
+    <w:lsdException w:name="Medium Shading 1" w:uiPriority="63"/>
+    <w:lsdException w:name="Medium Shading 2" w:uiPriority="64"/>
+    <w:lsdException w:name="Medium List 1" w:uiPriority="65"/>
+    <w:lsdException w:name="Medium List 2" w:uiPriority="66"/>
+    <w:lsdException w:name="Medium Grid 1" w:uiPriority="67"/>
+    <w:lsdException w:name="Medium Grid 2" w:uiPriority="68"/>
+    <w:lsdException w:name="Medium Grid 3" w:uiPriority="69"/>
+    <w:lsdException w:name="Dark List" w:uiPriority="70"/>
+    <w:lsdException w:name="Colorful Shading" w:uiPriority="71"/>
+    <w:lsdException w:name="Colorful List" w:uiPriority="72"/>
+    <w:lsdException w:name="Colorful Grid" w:uiPriority="73"/>
+    <w:lsdException w:name="Light Shading Accent 1" w:uiPriority="60"/>
+    <w:lsdException w:name="Light List Accent 1" w:uiPriority="61"/>
+    <w:lsdException w:name="Light Grid Accent 1" w:uiPriority="62"/>
+    <w:lsdException w:name="Medium Shading 1 Accent 1" w:uiPriority="63"/>
+    <w:lsdException w:name="Medium Shading 2 Accent 1" w:uiPriority="64"/>
+    <w:lsdException w:name="Medium List 1 Accent 1" w:uiPriority="65"/>
+    <w:lsdException w:name="Revision" w:semiHidden="1"/>
+    <w:lsdException w:name="List Paragraph" w:uiPriority="34" w:qFormat="1"/>
+    <w:lsdException w:name="Quote" w:uiPriority="29" w:qFormat="1"/>
+    <w:lsdException w:name="Intense Quote" w:uiPriority="30" w:qFormat="1"/>
+    <w:lsdException w:name="Medium List 2 Accent 1" w:uiPriority="66"/>
+    <w:lsdException w:name="Medium Grid 1 Accent 1" w:uiPriority="67"/>
+    <w:lsdException w:name="Medium Grid 2 Accent 1" w:uiPriority="68"/>
+    <w:lsdException w:name="Medium Grid 3 Accent 1" w:uiPriority="69"/>
+    <w:lsdException w:name="Dark List Accent 1" w:uiPriority="70"/>
+    <w:lsdException w:name="Colorful Shading Accent 1" w:uiPriority="71"/>
+    <w:lsdException w:name="Colorful List Accent 1" w:uiPriority="72"/>
+    <w:lsdException w:name="Colorful Grid Accent 1" w:uiPriority="73"/>
+    <w:lsdException w:name="Light Shading Accent 2" w:uiPriority="60"/>
+    <w:lsdException w:name="Light List Accent 2" w:uiPriority="61"/>
+    <w:lsdException w:name="Light Grid Accent 2" w:uiPriority="62"/>
+    <w:lsdException w:name="Medium Shading 1 Accent 2" w:uiPriority="63"/>
+    <w:lsdException w:name="Medium Shading 2 Accent 2" w:uiPriority="64"/>
+    <w:lsdException w:name="Medium List 1 Accent 2" w:uiPriority="65"/>
+    <w:lsdException w:name="Medium List 2 Accent 2" w:uiPriority="66"/>
+    <w:lsdException w:name="Medium Grid 1 Accent 2" w:uiPriority="67"/>
+    <w:lsdException w:name="Medium Grid 2 Accent 2" w:uiPriority="68"/>
+    <w:lsdException w:name="Medium Grid 3 Accent 2" w:uiPriority="69"/>
+    <w:lsdException w:name="Dark List Accent 2" w:uiPriority="70"/>
+    <w:lsdException w:name="Colorful Shading Accent 2" w:uiPriority="71"/>
+    <w:lsdException w:name="Colorful List Accent 2" w:uiPriority="72"/>
+    <w:lsdException w:name="Colorful Grid Accent 2" w:uiPriority="73"/>
+    <w:lsdException w:name="Light Shading Accent 3" w:uiPriority="60"/>
+    <w:lsdException w:name="Light List Accent 3" w:uiPriority="61"/>
+    <w:lsdException w:name="Light Grid Accent 3" w:uiPriority="62"/>
+    <w:lsdException w:name="Medium Shading 1 Accent 3" w:uiPriority="63"/>
+    <w:lsdException w:name="Medium Shading 2 Accent 3" w:uiPriority="64"/>
+    <w:lsdException w:name="Medium List 1 Accent 3" w:uiPriority="65"/>
+    <w:lsdException w:name="Medium List 2 Accent 3" w:uiPriority="66"/>
+    <w:lsdException w:name="Medium Grid 1 Accent 3" w:uiPriority="67"/>
+    <w:lsdException w:name="Medium Grid 2 Accent 3" w:uiPriority="68"/>
+    <w:lsdException w:name="Medium Grid 3 Accent 3" w:uiPriority="69"/>
+    <w:lsdException w:name="Dark List Accent 3" w:uiPriority="70"/>
+    <w:lsdException w:name="Colorful Shading Accent 3" w:uiPriority="71"/>
+    <w:lsdException w:name="Colorful List Accent 3" w:uiPriority="72"/>
+    <w:lsdException w:name="Colorful Grid Accent 3" w:uiPriority="73"/>
+    <w:lsdException w:name="Light Shading Accent 4" w:uiPriority="60"/>
+    <w:lsdException w:name="Light List Accent 4" w:uiPriority="61"/>
+    <w:lsdException w:name="Light Grid Accent 4" w:uiPriority="62"/>
+    <w:lsdException w:name="Medium Shading 1 Accent 4" w:uiPriority="63"/>
+    <w:lsdException w:name="Medium Shading 2 Accent 4" w:uiPriority="64"/>
+    <w:lsdException w:name="Medium List 1 Accent 4" w:uiPriority="65"/>
+    <w:lsdException w:name="Medium List 2 Accent 4" w:uiPriority="66"/>
+    <w:lsdException w:name="Medium Grid 1 Accent 4" w:uiPriority="67"/>
+    <w:lsdException w:name="Medium Grid 2 Accent 4" w:uiPriority="68"/>
+    <w:lsdException w:name="Medium Grid 3 Accent 4" w:uiPriority="69"/>
+    <w:lsdException w:name="Dark List Accent 4" w:uiPriority="70"/>
+    <w:lsdException w:name="Colorful Shading Accent 4" w:uiPriority="71"/>
+    <w:lsdException w:name="Colorful List Accent 4" w:uiPriority="72"/>
+    <w:lsdException w:name="Colorful Grid Accent 4" w:uiPriority="73"/>
+    <w:lsdException w:name="Light Shading Accent 5" w:uiPriority="60"/>
+    <w:lsdException w:name="Light List Accent 5" w:uiPriority="61"/>
+    <w:lsdException w:name="Light Grid Accent 5" w:uiPriority="62"/>
+    <w:lsdException w:name="Medium Shading 1 Accent 5" w:uiPriority="63"/>
+    <w:lsdException w:name="Medium Shading 2 Accent 5" w:uiPriority="64"/>
+    <w:lsdException w:name="Medium List 1 Accent 5" w:uiPriority="65"/>
+    <w:lsdException w:name="Medium List 2 Accent 5" w:uiPriority="66"/>
+    <w:lsdException w:name="Medium Grid 1 Accent 5" w:uiPriority="67"/>
+    <w:lsdException w:name="Medium Grid 2 Accent 5" w:uiPriority="68"/>
+    <w:lsdException w:name="Medium Grid 3 Accent 5" w:uiPriority="69"/>
+    <w:lsdException w:name="Dark List Accent 5" w:uiPriority="70"/>
+    <w:lsdException w:name="Colorful Shading Accent 5" w:uiPriority="71"/>
+    <w:lsdException w:name="Colorful List Accent 5" w:uiPriority="72"/>
+    <w:lsdException w:name="Colorful Grid Accent 5" w:uiPriority="73"/>
+    <w:lsdException w:name="Light Shading Accent 6" w:uiPriority="60"/>
+    <w:lsdException w:name="Light List Accent 6" w:uiPriority="61"/>
+    <w:lsdException w:name="Light Grid Accent 6" w:uiPriority="62"/>
+    <w:lsdException w:name="Medium Shading 1 Accent 6" w:uiPriority="63"/>
+    <w:lsdException w:name="Medium Shading 2 Accent 6" w:uiPriority="64"/>
+    <w:lsdException w:name="Medium List 1 Accent 6" w:uiPriority="65"/>
+    <w:lsdException w:name="Medium List 2 Accent 6" w:uiPriority="66"/>
+    <w:lsdException w:name="Medium Grid 1 Accent 6" w:uiPriority="67"/>
+    <w:lsdException w:name="Medium Grid 2 Accent 6" w:uiPriority="68"/>
+    <w:lsdException w:name="Medium Grid 3 Accent 6" w:uiPriority="69"/>
+    <w:lsdException w:name="Dark List Accent 6" w:uiPriority="70"/>
+    <w:lsdException w:name="Colorful Shading Accent 6" w:uiPriority="71"/>
+    <w:lsdException w:name="Colorful List Accent 6" w:uiPriority="72"/>
+    <w:lsdException w:name="Colorful Grid Accent 6" w:uiPriority="73"/>
+    <w:lsdException w:name="Subtle Emphasis" w:uiPriority="19" w:qFormat="1"/>
+    <w:lsdException w:name="Intense Emphasis" w:uiPriority="21" w:qFormat="1"/>
+    <w:lsdException w:name="Subtle Reference" w:uiPriority="31" w:qFormat="1"/>
+    <w:lsdException w:name="Intense Reference" w:uiPriority="32" w:qFormat="1"/>
+    <w:lsdException w:name="Book Title" w:uiPriority="33" w:qFormat="1"/>
+    <w:lsdException w:name="Bibliography" w:semiHidden="1" w:uiPriority="37" w:unhideWhenUsed="1"/>
+    <w:lsdException w:name="TOC Heading" w:semiHidden="1" w:uiPriority="39" w:unhideWhenUsed="1" w:qFormat="1"/>
+    <w:lsdException w:name="Plain Table 1" w:uiPriority="41"/>
+    <w:lsdException w:name="Plain Table 2" w:uiPriority="42"/>
+    <w:lsdException w:name="Plain Table 3" w:uiPriority="43"/>
+    <w:lsdException w:name="Plain Table 4" w:uiPriority="44"/>
+    <w:lsdException w:name="Plain Table 5" w:uiPriority="45"/>
+    <w:lsdException w:name="Grid Table Light" w:uiPriority="40"/>
+    <w:lsdException w:name="Grid Table 1 Light" w:uiPriority="46"/>
+    <w:lsdException w:name="Grid Table 2" w:uiPriority="47"/>
+    <w:lsdException w:name="Grid Table 3" w:uiPriority="48"/>
+    <w:lsdException w:name="Grid Table 4" w:uiPriority="49"/>
+    <w:lsdException w:name="Grid Table 5 Dark" w:uiPriority="50"/>
+    <w:lsdException w:name="Grid Table 6 Colorful" w:uiPriority="51"/>
+    <w:lsdException w:name="Grid Table 7 Colorful" w:uiPriority="52"/>
+    <w:lsdException w:name="Grid Table 1 Light Accent 1" w:uiPriority="46"/>
+    <w:lsdException w:name="Grid Table 2 Accent 1" w:uiPriority="47"/>
+    <w:lsdException w:name="Grid Table 3 Accent 1" w:uiPriority="48"/>
+    <w:lsdException w:name="Grid Table 4 Accent 1" w:uiPriority="49"/>
+    <w:lsdException w:name="Grid Table 5 Dark Accent 1" w:uiPriority="50"/>
+    <w:lsdException w:name="Grid Table 6 Colorful Accent 1" w:uiPriority="51"/>
+    <w:lsdException w:name="Grid Table 7 Colorful Accent 1" w:uiPriority="52"/>
+    <w:lsdException w:name="Grid Table 1 Light Accent 2" w:uiPriority="46"/>
+    <w:lsdException w:name="Grid Table 2 Accent 2" w:uiPriority="47"/>
+    <w:lsdException w:name="Grid Table 3 Accent 2" w:uiPriority="48"/>
+    <w:lsdException w:name="Grid Table 4 Accent 2" w:uiPriority="49"/>
+    <w:lsdException w:name="Grid Table 5 Dark Accent 2" w:uiPriority="50"/>
+    <w:lsdException w:name="Grid Table 6 Colorful Accent 2" w:uiPriority="51"/>
+    <w:lsdException w:name="Grid Table 7 Colorful Accent 2" w:uiPriority="52"/>
+    <w:lsdException w:name="Grid Table 1 Light Accent 3" w:uiPriority="46"/>
+    <w:lsdException w:name="Grid Table 2 Accent 3" w:uiPriority="47"/>
+    <w:lsdException w:name="Grid Table 3 Accent 3" w:uiPriority="48"/>
+    <w:lsdException w:name="Grid Table 4 Accent 3" w:uiPriority="49"/>
+    <w:lsdException w:name="Grid Table 5 Dark Accent 3" w:uiPriority="50"/>
+    <w:lsdException w:name="Grid Table 6 Colorful Accent 3" w:uiPriority="51"/>
+    <w:lsdException w:name="Grid Table 7 Colorful Accent 3" w:uiPriority="52"/>
+    <w:lsdException w:name="Grid Table 1 Light Accent 4" w:uiPriority="46"/>
+    <w:lsdException w:name="Grid Table 2 Accent 4" w:uiPriority="47"/>
+    <w:lsdException w:name="Grid Table 3 Accent 4" w:uiPriority="48"/>
+    <w:lsdException w:name="Grid Table 4 Accent 4" w:uiPriority="49"/>
+    <w:lsdException w:name="Grid Table 5 Dark Accent 4" w:uiPriority="50"/>
+    <w:lsdException w:name="Grid Table 6 Colorful Accent 4" w:uiPriority="51"/>
+    <w:lsdException w:name="Grid Table 7 Colorful Accent 4" w:uiPriority="52"/>
+    <w:lsdException w:name="Grid Table 1 Light Accent 5" w:uiPriority="46"/>
+    <w:lsdException w:name="Grid Table 2 Accent 5" w:uiPriority="47"/>
+    <w:lsdException w:name="Grid Table 3 Accent 5" w:uiPriority="48"/>
+    <w:lsdException w:name="Grid Table 4 Accent 5" w:uiPriority="49"/>
+    <w:lsdException w:name="Grid Table 5 Dark Accent 5" w:uiPriority="50"/>
+    <w:lsdException w:name="Grid Table 6 Colorful Accent 5" w:uiPriority="51"/>
+    <w:lsdException w:name="Grid Table 7 Colorful Accent 5" w:uiPriority="52"/>
+    <w:lsdException w:name="Grid Table 1 Light Accent 6" w:uiPriority="46"/>
+    <w:lsdException w:name="Grid Table 2 Accent 6" w:uiPriority="47"/>
+    <w:lsdException w:name="Grid Table 3 Accent 6" w:uiPriority="48"/>
+    <w:lsdException w:name="Grid Table 4 Accent 6" w:uiPriority="49"/>
+    <w:lsdException w:name="Grid Table 5 Dark Accent 6" w:uiPriority="50"/>
+    <w:lsdException w:name="Grid Table 6 Colorful Accent 6" w:uiPriority="51"/>
+    <w:lsdException w:name="Grid Table 7 Colorful Accent 6" w:uiPriority="52"/>
+    <w:lsdException w:name="List Table 1 Light" w:uiPriority="46"/>
+    <w:lsdException w:name="List Table 2" w:uiPriority="47"/>
+    <w:lsdException w:name="List Table 3" w:uiPriority="48"/>
+    <w:lsdException w:name="List Table 4" w:uiPriority="49"/>
+    <w:lsdException w:name="List Table 5 Dark" w:uiPriority="50"/>
+    <w:lsdException w:name="List Table 6 Colorful" w:uiPriority="51"/>
+    <w:lsdException w:name="List Table 7 Colorful" w:uiPriority="52"/>
+    <w:lsdException w:name="List Table 1 Light Accent 1" w:uiPriority="46"/>
+    <w:lsdException w:name="List Table 2 Accent 1" w:uiPriority="47"/>
+    <w:lsdException w:name="List Table 3 Accent 1" w:uiPriority="48"/>
+    <w:lsdException w:name="List Table 4 Accent 1" w:uiPriority="49"/>
+    <w:lsdException w:name="List Table 5 Dark Accent 1" w:uiPriority="50"/>
+    <w:lsdException w:name="List Table 6 Colorful Accent 1" w:uiPriority="51"/>
+    <w:lsdException w:name="List Table 7 Colorful Accent 1" w:uiPriority="52"/>
+    <w:lsdException w:name="List Table 1 Light Accent 2" w:uiPriority="46"/>
+    <w:lsdException w:name="List Table 2 Accent 2" w:uiPriority="47"/>
+    <w:lsdException w:name="List Table 3 Accent 2" w:uiPriority="48"/>
+    <w:lsdException w:name="List Table 4 Accent 2" w:uiPriority="49"/>
+    <w:lsdException w:name="List Table 5 Dark Accent 2" w:uiPriority="50"/>
+    <w:lsdException w:name="List Table 6 Colorful Accent 2" w:uiPriority="51"/>
+    <w:lsdException w:name="List Table 7 Colorful Accent 2" w:uiPriority="52"/>
+    <w:lsdException w:name="List Table 1 Light Accent 3" w:uiPriority="46"/>
+    <w:lsdException w:name="List Table 2 Accent 3" w:uiPriority="47"/>
+    <w:lsdException w:name="List Table 3 Accent 3" w:uiPriority="48"/>
+    <w:lsdException w:name="List Table 4 Accent 3" w:uiPriority="49"/>
+    <w:lsdException w:name="List Table 5 Dark Accent 3" w:uiPriority="50"/>
+    <w:lsdException w:name="List Table 6 Colorful Accent 3" w:uiPriority="51"/>
+    <w:lsdException w:name="List Table 7 Colorful Accent 3" w:uiPriority="52"/>
+    <w:lsdException w:name="List Table 1 Light Accent 4" w:uiPriority="46"/>
+    <w:lsdException w:name="List Table 2 Accent 4" w:uiPriority="47"/>
+    <w:lsdException w:name="List Table 3 Accent 4" w:uiPriority="48"/>
+    <w:lsdException w:name="List Table 4 Accent 4" w:uiPriority="49"/>
+    <w:lsdException w:name="List Table 5 Dark Accent 4" w:uiPriority="50"/>
+    <w:lsdException w:name="List Table 6 Colorful Accent 4" w:uiPriority="51"/>
+    <w:lsdException w:name="List Table 7 Colorful Accent 4" w:uiPriority="52"/>
+    <w:lsdException w:name="List Table 1 Light Accent 5" w:uiPriority="46"/>
+    <w:lsdException w:name="List Table 2 Accent 5" w:uiPriority="47"/>
+    <w:lsdException w:name="List Table 3 Accent 5" w:uiPriority="48"/>
+    <w:lsdException w:name="List Table 4 Accent 5" w:uiPriority="49"/>
+    <w:lsdException w:name="List Table 5 Dark Accent 5" w:uiPriority="50"/>
+    <w:lsdException w:name="List Table 6 Colorful Accent 5" w:uiPriority="51"/>
+    <w:lsdException w:name="List Table 7 Colorful Accent 5" w:uiPriority="52"/>
+    <w:lsdException w:name="List Table 1 Light Accent 6" w:uiPriority="46"/>
+    <w:lsdException w:name="List Table 2 Accent 6" w:uiPriority="47"/>
+    <w:lsdException w:name="List Table 3 Accent 6" w:uiPriority="48"/>
+    <w:lsdException w:name="List Table 4 Accent 6" w:uiPriority="49"/>
+    <w:lsdException w:name="List Table 5 Dark Accent 6" w:uiPriority="50"/>
+    <w:lsdException w:name="List Table 6 Colorful Accent 6" w:uiPriority="51"/>
+    <w:lsdException w:name="List Table 7 Colorful Accent 6" w:uiPriority="52"/>
+    <w:lsdException w:name="Mention" w:semiHidden="1" w:unhideWhenUsed="1"/>
+    <w:lsdException w:name="Smart Hyperlink" w:semiHidden="1" w:unhideWhenUsed="1"/>
+    <w:lsdException w:name="Hashtag" w:semiHidden="1" w:unhideWhenUsed="1"/>
+    <w:lsdException w:name="Unresolved Mention" w:semiHidden="1" w:unhideWhenUsed="1"/>
+    <w:lsdException w:name="Smart Link" w:semiHidden="1" w:unhideWhenUsed="1"/>
   </w:latentStyles>
   <w:style w:type="paragraph" w:default="1" w:styleId="Normal">
     <w:name w:val="Normal"/>
@@ -4356,7 +6513,6 @@
   <w:style w:type="character" w:default="1" w:styleId="DefaultParagraphFont">
     <w:name w:val="Default Paragraph Font"/>
     <w:uiPriority w:val="1"/>
-    <w:semiHidden/>
     <w:unhideWhenUsed/>
   </w:style>
   <w:style w:type="table" w:default="1" w:styleId="TableNormal">
@@ -4696,757 +6852,33 @@
     <w:uiPriority w:val="99"/>
     <w:rsid w:val="0058459B"/>
   </w:style>
-</w:styles>
-</file>
-
-<file path=word/stylesWithEffects.xml><?xml version="1.0" encoding="utf-8"?>
-<w:styles xmlns:wpc="http://schemas.microsoft.com/office/word/2010/wordprocessingCanvas" xmlns:mc="http://schemas.openxmlformats.org/markup-compatibility/2006" xmlns:o="urn:schemas-microsoft-com:office:office" xmlns:r="http://schemas.openxmlformats.org/officeDocument/2006/relationships" xmlns:m="http://schemas.openxmlformats.org/officeDocument/2006/math" xmlns:v="urn:schemas-microsoft-com:vml" xmlns:wp14="http://schemas.microsoft.com/office/word/2010/wordprocessingDrawing" xmlns:wp="http://schemas.openxmlformats.org/drawingml/2006/wordprocessingDrawing" xmlns:w10="urn:schemas-microsoft-com:office:word" xmlns:w="http://schemas.openxmlformats.org/wordprocessingml/2006/main" xmlns:w14="http://schemas.microsoft.com/office/word/2010/wordml" xmlns:wpg="http://schemas.microsoft.com/office/word/2010/wordprocessingGroup" xmlns:wpi="http://schemas.microsoft.com/office/word/2010/wordprocessingInk" xmlns:wne="http://schemas.microsoft.com/office/word/2006/wordml" xmlns:wps="http://schemas.microsoft.com/office/word/2010/wordprocessingShape" mc:Ignorable="w14 wp14">
-  <w:docDefaults>
-    <w:rPrDefault>
-      <w:rPr>
-        <w:rFonts w:asciiTheme="minorHAnsi" w:eastAsiaTheme="minorHAnsi" w:hAnsiTheme="minorHAnsi" w:cstheme="minorBidi"/>
-        <w:sz w:val="22"/>
-        <w:szCs w:val="22"/>
-        <w:lang w:val="en-US" w:eastAsia="en-US" w:bidi="ar-SA"/>
-      </w:rPr>
-    </w:rPrDefault>
-    <w:pPrDefault>
-      <w:pPr>
-        <w:spacing w:after="200" w:line="276" w:lineRule="auto"/>
-      </w:pPr>
-    </w:pPrDefault>
-  </w:docDefaults>
-  <w:latentStyles w:defLockedState="0" w:defUIPriority="99" w:defSemiHidden="1" w:defUnhideWhenUsed="1" w:defQFormat="0" w:count="267">
-    <w:lsdException w:name="Normal" w:semiHidden="0" w:uiPriority="0" w:unhideWhenUsed="0" w:qFormat="1"/>
-    <w:lsdException w:name="heading 1" w:semiHidden="0" w:uiPriority="9" w:unhideWhenUsed="0" w:qFormat="1"/>
-    <w:lsdException w:name="heading 2" w:uiPriority="9" w:qFormat="1"/>
-    <w:lsdException w:name="heading 3" w:uiPriority="9" w:qFormat="1"/>
-    <w:lsdException w:name="heading 4" w:uiPriority="9" w:qFormat="1"/>
-    <w:lsdException w:name="heading 5" w:uiPriority="9" w:qFormat="1"/>
-    <w:lsdException w:name="heading 6" w:uiPriority="9" w:qFormat="1"/>
-    <w:lsdException w:name="heading 7" w:uiPriority="9" w:qFormat="1"/>
-    <w:lsdException w:name="heading 8" w:uiPriority="9" w:qFormat="1"/>
-    <w:lsdException w:name="heading 9" w:uiPriority="9" w:qFormat="1"/>
-    <w:lsdException w:name="toc 1" w:uiPriority="39"/>
-    <w:lsdException w:name="toc 2" w:uiPriority="39"/>
-    <w:lsdException w:name="toc 3" w:uiPriority="39"/>
-    <w:lsdException w:name="toc 4" w:uiPriority="39"/>
-    <w:lsdException w:name="toc 5" w:uiPriority="39"/>
-    <w:lsdException w:name="toc 6" w:uiPriority="39"/>
-    <w:lsdException w:name="toc 7" w:uiPriority="39"/>
-    <w:lsdException w:name="toc 8" w:uiPriority="39"/>
-    <w:lsdException w:name="toc 9" w:uiPriority="39"/>
-    <w:lsdException w:name="caption" w:uiPriority="35" w:qFormat="1"/>
-    <w:lsdException w:name="Title" w:semiHidden="0" w:uiPriority="10" w:unhideWhenUsed="0" w:qFormat="1"/>
-    <w:lsdException w:name="Default Paragraph Font" w:uiPriority="1"/>
-    <w:lsdException w:name="Body Text" w:uiPriority="0"/>
-    <w:lsdException w:name="Subtitle" w:semiHidden="0" w:uiPriority="11" w:unhideWhenUsed="0" w:qFormat="1"/>
-    <w:lsdException w:name="Strong" w:semiHidden="0" w:uiPriority="22" w:unhideWhenUsed="0" w:qFormat="1"/>
-    <w:lsdException w:name="Emphasis" w:semiHidden="0" w:uiPriority="20" w:unhideWhenUsed="0" w:qFormat="1"/>
-    <w:lsdException w:name="Table Grid" w:semiHidden="0" w:uiPriority="59" w:unhideWhenUsed="0"/>
-    <w:lsdException w:name="Placeholder Text" w:unhideWhenUsed="0"/>
-    <w:lsdException w:name="No Spacing" w:semiHidden="0" w:uiPriority="1" w:unhideWhenUsed="0" w:qFormat="1"/>
-    <w:lsdException w:name="Light Shading" w:semiHidden="0" w:uiPriority="60" w:unhideWhenUsed="0"/>
-    <w:lsdException w:name="Light List" w:semiHidden="0" w:uiPriority="61" w:unhideWhenUsed="0"/>
-    <w:lsdException w:name="Light Grid" w:semiHidden="0" w:uiPriority="62" w:unhideWhenUsed="0"/>
-    <w:lsdException w:name="Medium Shading 1" w:semiHidden="0" w:uiPriority="63" w:unhideWhenUsed="0"/>
-    <w:lsdException w:name="Medium Shading 2" w:semiHidden="0" w:uiPriority="64" w:unhideWhenUsed="0"/>
-    <w:lsdException w:name="Medium List 1" w:semiHidden="0" w:uiPriority="65" w:unhideWhenUsed="0"/>
-    <w:lsdException w:name="Medium List 2" w:semiHidden="0" w:uiPriority="66" w:unhideWhenUsed="0"/>
-    <w:lsdException w:name="Medium Grid 1" w:semiHidden="0" w:uiPriority="67" w:unhideWhenUsed="0"/>
-    <w:lsdException w:name="Medium Grid 2" w:semiHidden="0" w:uiPriority="68" w:unhideWhenUsed="0"/>
-    <w:lsdException w:name="Medium Grid 3" w:semiHidden="0" w:uiPriority="69" w:unhideWhenUsed="0"/>
-    <w:lsdException w:name="Dark List" w:semiHidden="0" w:uiPriority="70" w:unhideWhenUsed="0"/>
-    <w:lsdException w:name="Colorful Shading" w:semiHidden="0" w:uiPriority="71" w:unhideWhenUsed="0"/>
-    <w:lsdException w:name="Colorful List" w:semiHidden="0" w:uiPriority="72" w:unhideWhenUsed="0"/>
-    <w:lsdException w:name="Colorful Grid" w:semiHidden="0" w:uiPriority="73" w:unhideWhenUsed="0"/>
-    <w:lsdException w:name="Light Shading Accent 1" w:semiHidden="0" w:uiPriority="60" w:unhideWhenUsed="0"/>
-    <w:lsdException w:name="Light List Accent 1" w:semiHidden="0" w:uiPriority="61" w:unhideWhenUsed="0"/>
-    <w:lsdException w:name="Light Grid Accent 1" w:semiHidden="0" w:uiPriority="62" w:unhideWhenUsed="0"/>
-    <w:lsdException w:name="Medium Shading 1 Accent 1" w:semiHidden="0" w:uiPriority="63" w:unhideWhenUsed="0"/>
-    <w:lsdException w:name="Medium Shading 2 Accent 1" w:semiHidden="0" w:uiPriority="64" w:unhideWhenUsed="0"/>
-    <w:lsdException w:name="Medium List 1 Accent 1" w:semiHidden="0" w:uiPriority="65" w:unhideWhenUsed="0"/>
-    <w:lsdException w:name="Revision" w:unhideWhenUsed="0"/>
-    <w:lsdException w:name="List Paragraph" w:semiHidden="0" w:uiPriority="34" w:unhideWhenUsed="0" w:qFormat="1"/>
-    <w:lsdException w:name="Quote" w:semiHidden="0" w:uiPriority="29" w:unhideWhenUsed="0" w:qFormat="1"/>
-    <w:lsdException w:name="Intense Quote" w:semiHidden="0" w:uiPriority="30" w:unhideWhenUsed="0" w:qFormat="1"/>
-    <w:lsdException w:name="Medium List 2 Accent 1" w:semiHidden="0" w:uiPriority="66" w:unhideWhenUsed="0"/>
-    <w:lsdException w:name="Medium Grid 1 Accent 1" w:semiHidden="0" w:uiPriority="67" w:unhideWhenUsed="0"/>
-    <w:lsdException w:name="Medium Grid 2 Accent 1" w:semiHidden="0" w:uiPriority="68" w:unhideWhenUsed="0"/>
-    <w:lsdException w:name="Medium Grid 3 Accent 1" w:semiHidden="0" w:uiPriority="69" w:unhideWhenUsed="0"/>
-    <w:lsdException w:name="Dark List Accent 1" w:semiHidden="0" w:uiPriority="70" w:unhideWhenUsed="0"/>
-    <w:lsdException w:name="Colorful Shading Accent 1" w:semiHidden="0" w:uiPriority="71" w:unhideWhenUsed="0"/>
-    <w:lsdException w:name="Colorful List Accent 1" w:semiHidden="0" w:uiPriority="72" w:unhideWhenUsed="0"/>
-    <w:lsdException w:name="Colorful Grid Accent 1" w:semiHidden="0" w:uiPriority="73" w:unhideWhenUsed="0"/>
-    <w:lsdException w:name="Light Shading Accent 2" w:semiHidden="0" w:uiPriority="60" w:unhideWhenUsed="0"/>
-    <w:lsdException w:name="Light List Accent 2" w:semiHidden="0" w:uiPriority="61" w:unhideWhenUsed="0"/>
-    <w:lsdException w:name="Light Grid Accent 2" w:semiHidden="0" w:uiPriority="62" w:unhideWhenUsed="0"/>
-    <w:lsdException w:name="Medium Shading 1 Accent 2" w:semiHidden="0" w:uiPriority="63" w:unhideWhenUsed="0"/>
-    <w:lsdException w:name="Medium Shading 2 Accent 2" w:semiHidden="0" w:uiPriority="64" w:unhideWhenUsed="0"/>
-    <w:lsdException w:name="Medium List 1 Accent 2" w:semiHidden="0" w:uiPriority="65" w:unhideWhenUsed="0"/>
-    <w:lsdException w:name="Medium List 2 Accent 2" w:semiHidden="0" w:uiPriority="66" w:unhideWhenUsed="0"/>
-    <w:lsdException w:name="Medium Grid 1 Accent 2" w:semiHidden="0" w:uiPriority="67" w:unhideWhenUsed="0"/>
-    <w:lsdException w:name="Medium Grid 2 Accent 2" w:semiHidden="0" w:uiPriority="68" w:unhideWhenUsed="0"/>
-    <w:lsdException w:name="Medium Grid 3 Accent 2" w:semiHidden="0" w:uiPriority="69" w:unhideWhenUsed="0"/>
-    <w:lsdException w:name="Dark List Accent 2" w:semiHidden="0" w:uiPriority="70" w:unhideWhenUsed="0"/>
-    <w:lsdException w:name="Colorful Shading Accent 2" w:semiHidden="0" w:uiPriority="71" w:unhideWhenUsed="0"/>
-    <w:lsdException w:name="Colorful List Accent 2" w:semiHidden="0" w:uiPriority="72" w:unhideWhenUsed="0"/>
-    <w:lsdException w:name="Colorful Grid Accent 2" w:semiHidden="0" w:uiPriority="73" w:unhideWhenUsed="0"/>
-    <w:lsdException w:name="Light Shading Accent 3" w:semiHidden="0" w:uiPriority="60" w:unhideWhenUsed="0"/>
-    <w:lsdException w:name="Light List Accent 3" w:semiHidden="0" w:uiPriority="61" w:unhideWhenUsed="0"/>
-    <w:lsdException w:name="Light Grid Accent 3" w:semiHidden="0" w:uiPriority="62" w:unhideWhenUsed="0"/>
-    <w:lsdException w:name="Medium Shading 1 Accent 3" w:semiHidden="0" w:uiPriority="63" w:unhideWhenUsed="0"/>
-    <w:lsdException w:name="Medium Shading 2 Accent 3" w:semiHidden="0" w:uiPriority="64" w:unhideWhenUsed="0"/>
-    <w:lsdException w:name="Medium List 1 Accent 3" w:semiHidden="0" w:uiPriority="65" w:unhideWhenUsed="0"/>
-    <w:lsdException w:name="Medium List 2 Accent 3" w:semiHidden="0" w:uiPriority="66" w:unhideWhenUsed="0"/>
-    <w:lsdException w:name="Medium Grid 1 Accent 3" w:semiHidden="0" w:uiPriority="67" w:unhideWhenUsed="0"/>
-    <w:lsdException w:name="Medium Grid 2 Accent 3" w:semiHidden="0" w:uiPriority="68" w:unhideWhenUsed="0"/>
-    <w:lsdException w:name="Medium Grid 3 Accent 3" w:semiHidden="0" w:uiPriority="69" w:unhideWhenUsed="0"/>
-    <w:lsdException w:name="Dark List Accent 3" w:semiHidden="0" w:uiPriority="70" w:unhideWhenUsed="0"/>
-    <w:lsdException w:name="Colorful Shading Accent 3" w:semiHidden="0" w:uiPriority="71" w:unhideWhenUsed="0"/>
-    <w:lsdException w:name="Colorful List Accent 3" w:semiHidden="0" w:uiPriority="72" w:unhideWhenUsed="0"/>
-    <w:lsdException w:name="Colorful Grid Accent 3" w:semiHidden="0" w:uiPriority="73" w:unhideWhenUsed="0"/>
-    <w:lsdException w:name="Light Shading Accent 4" w:semiHidden="0" w:uiPriority="60" w:unhideWhenUsed="0"/>
-    <w:lsdException w:name="Light List Accent 4" w:semiHidden="0" w:uiPriority="61" w:unhideWhenUsed="0"/>
-    <w:lsdException w:name="Light Grid Accent 4" w:semiHidden="0" w:uiPriority="62" w:unhideWhenUsed="0"/>
-    <w:lsdException w:name="Medium Shading 1 Accent 4" w:semiHidden="0" w:uiPriority="63" w:unhideWhenUsed="0"/>
-    <w:lsdException w:name="Medium Shading 2 Accent 4" w:semiHidden="0" w:uiPriority="64" w:unhideWhenUsed="0"/>
-    <w:lsdException w:name="Medium List 1 Accent 4" w:semiHidden="0" w:uiPriority="65" w:unhideWhenUsed="0"/>
-    <w:lsdException w:name="Medium List 2 Accent 4" w:semiHidden="0" w:uiPriority="66" w:unhideWhenUsed="0"/>
-    <w:lsdException w:name="Medium Grid 1 Accent 4" w:semiHidden="0" w:uiPriority="67" w:unhideWhenUsed="0"/>
-    <w:lsdException w:name="Medium Grid 2 Accent 4" w:semiHidden="0" w:uiPriority="68" w:unhideWhenUsed="0"/>
-    <w:lsdException w:name="Medium Grid 3 Accent 4" w:semiHidden="0" w:uiPriority="69" w:unhideWhenUsed="0"/>
-    <w:lsdException w:name="Dark List Accent 4" w:semiHidden="0" w:uiPriority="70" w:unhideWhenUsed="0"/>
-    <w:lsdException w:name="Colorful Shading Accent 4" w:semiHidden="0" w:uiPriority="71" w:unhideWhenUsed="0"/>
-    <w:lsdException w:name="Colorful List Accent 4" w:semiHidden="0" w:uiPriority="72" w:unhideWhenUsed="0"/>
-    <w:lsdException w:name="Colorful Grid Accent 4" w:semiHidden="0" w:uiPriority="73" w:unhideWhenUsed="0"/>
-    <w:lsdException w:name="Light Shading Accent 5" w:semiHidden="0" w:uiPriority="60" w:unhideWhenUsed="0"/>
-    <w:lsdException w:name="Light List Accent 5" w:semiHidden="0" w:uiPriority="61" w:unhideWhenUsed="0"/>
-    <w:lsdException w:name="Light Grid Accent 5" w:semiHidden="0" w:uiPriority="62" w:unhideWhenUsed="0"/>
-    <w:lsdException w:name="Medium Shading 1 Accent 5" w:semiHidden="0" w:uiPriority="63" w:unhideWhenUsed="0"/>
-    <w:lsdException w:name="Medium Shading 2 Accent 5" w:semiHidden="0" w:uiPriority="64" w:unhideWhenUsed="0"/>
-    <w:lsdException w:name="Medium List 1 Accent 5" w:semiHidden="0" w:uiPriority="65" w:unhideWhenUsed="0"/>
-    <w:lsdException w:name="Medium List 2 Accent 5" w:semiHidden="0" w:uiPriority="66" w:unhideWhenUsed="0"/>
-    <w:lsdException w:name="Medium Grid 1 Accent 5" w:semiHidden="0" w:uiPriority="67" w:unhideWhenUsed="0"/>
-    <w:lsdException w:name="Medium Grid 2 Accent 5" w:semiHidden="0" w:uiPriority="68" w:unhideWhenUsed="0"/>
-    <w:lsdException w:name="Medium Grid 3 Accent 5" w:semiHidden="0" w:uiPriority="69" w:unhideWhenUsed="0"/>
-    <w:lsdException w:name="Dark List Accent 5" w:semiHidden="0" w:uiPriority="70" w:unhideWhenUsed="0"/>
-    <w:lsdException w:name="Colorful Shading Accent 5" w:semiHidden="0" w:uiPriority="71" w:unhideWhenUsed="0"/>
-    <w:lsdException w:name="Colorful List Accent 5" w:semiHidden="0" w:uiPriority="72" w:unhideWhenUsed="0"/>
-    <w:lsdException w:name="Colorful Grid Accent 5" w:semiHidden="0" w:uiPriority="73" w:unhideWhenUsed="0"/>
-    <w:lsdException w:name="Light Shading Accent 6" w:semiHidden="0" w:uiPriority="60" w:unhideWhenUsed="0"/>
-    <w:lsdException w:name="Light List Accent 6" w:semiHidden="0" w:uiPriority="61" w:unhideWhenUsed="0"/>
-    <w:lsdException w:name="Light Grid Accent 6" w:semiHidden="0" w:uiPriority="62" w:unhideWhenUsed="0"/>
-    <w:lsdException w:name="Medium Shading 1 Accent 6" w:semiHidden="0" w:uiPriority="63" w:unhideWhenUsed="0"/>
-    <w:lsdException w:name="Medium Shading 2 Accent 6" w:semiHidden="0" w:uiPriority="64" w:unhideWhenUsed="0"/>
-    <w:lsdException w:name="Medium List 1 Accent 6" w:semiHidden="0" w:uiPriority="65" w:unhideWhenUsed="0"/>
-    <w:lsdException w:name="Medium List 2 Accent 6" w:semiHidden="0" w:uiPriority="66" w:unhideWhenUsed="0"/>
-    <w:lsdException w:name="Medium Grid 1 Accent 6" w:semiHidden="0" w:uiPriority="67" w:unhideWhenUsed="0"/>
-    <w:lsdException w:name="Medium Grid 2 Accent 6" w:semiHidden="0" w:uiPriority="68" w:unhideWhenUsed="0"/>
-    <w:lsdException w:name="Medium Grid 3 Accent 6" w:semiHidden="0" w:uiPriority="69" w:unhideWhenUsed="0"/>
-    <w:lsdException w:name="Dark List Accent 6" w:semiHidden="0" w:uiPriority="70" w:unhideWhenUsed="0"/>
-    <w:lsdException w:name="Colorful Shading Accent 6" w:semiHidden="0" w:uiPriority="71" w:unhideWhenUsed="0"/>
-    <w:lsdException w:name="Colorful List Accent 6" w:semiHidden="0" w:uiPriority="72" w:unhideWhenUsed="0"/>
-    <w:lsdException w:name="Colorful Grid Accent 6" w:semiHidden="0" w:uiPriority="73" w:unhideWhenUsed="0"/>
-    <w:lsdException w:name="Subtle Emphasis" w:semiHidden="0" w:uiPriority="19" w:unhideWhenUsed="0" w:qFormat="1"/>
-    <w:lsdException w:name="Intense Emphasis" w:semiHidden="0" w:uiPriority="21" w:unhideWhenUsed="0" w:qFormat="1"/>
-    <w:lsdException w:name="Subtle Reference" w:semiHidden="0" w:uiPriority="31" w:unhideWhenUsed="0" w:qFormat="1"/>
-    <w:lsdException w:name="Intense Reference" w:semiHidden="0" w:uiPriority="32" w:unhideWhenUsed="0" w:qFormat="1"/>
-    <w:lsdException w:name="Book Title" w:semiHidden="0" w:uiPriority="33" w:unhideWhenUsed="0" w:qFormat="1"/>
-    <w:lsdException w:name="Bibliography" w:uiPriority="37"/>
-    <w:lsdException w:name="TOC Heading" w:uiPriority="39" w:qFormat="1"/>
-  </w:latentStyles>
-  <w:style w:type="paragraph" w:default="1" w:styleId="Normal">
-    <w:name w:val="Normal"/>
-    <w:qFormat/>
-  </w:style>
-  <w:style w:type="paragraph" w:styleId="Heading1">
-    <w:name w:val="heading 1"/>
+  <w:style w:type="paragraph" w:styleId="NormalWeb">
+    <w:name w:val="Normal (Web)"/>
     <w:basedOn w:val="Normal"/>
-    <w:next w:val="Normal"/>
-    <w:link w:val="Heading1Char"/>
-    <w:uiPriority w:val="9"/>
-    <w:qFormat/>
-    <w:rsid w:val="00DB1921"/>
-    <w:pPr>
-      <w:keepNext/>
-      <w:keepLines/>
-      <w:numPr>
-        <w:numId w:val="1"/>
-      </w:numPr>
-      <w:spacing w:before="480" w:after="0"/>
-      <w:outlineLvl w:val="0"/>
-    </w:pPr>
-    <w:rPr>
-      <w:rFonts w:asciiTheme="majorHAnsi" w:eastAsiaTheme="majorEastAsia" w:hAnsiTheme="majorHAnsi" w:cstheme="majorBidi"/>
-      <w:b/>
-      <w:bCs/>
-      <w:color w:val="365F91" w:themeColor="accent1" w:themeShade="BF"/>
-      <w:sz w:val="28"/>
-      <w:szCs w:val="28"/>
-    </w:rPr>
-  </w:style>
-  <w:style w:type="paragraph" w:styleId="Heading2">
-    <w:name w:val="heading 2"/>
-    <w:basedOn w:val="Normal"/>
-    <w:next w:val="Normal"/>
-    <w:link w:val="Heading2Char"/>
-    <w:uiPriority w:val="9"/>
-    <w:unhideWhenUsed/>
-    <w:qFormat/>
-    <w:rsid w:val="00DB1921"/>
-    <w:pPr>
-      <w:keepNext/>
-      <w:keepLines/>
-      <w:numPr>
-        <w:ilvl w:val="1"/>
-        <w:numId w:val="1"/>
-      </w:numPr>
-      <w:spacing w:before="200" w:after="0"/>
-      <w:outlineLvl w:val="1"/>
-    </w:pPr>
-    <w:rPr>
-      <w:rFonts w:asciiTheme="majorHAnsi" w:eastAsiaTheme="majorEastAsia" w:hAnsiTheme="majorHAnsi" w:cstheme="majorBidi"/>
-      <w:b/>
-      <w:bCs/>
-      <w:color w:val="4F81BD" w:themeColor="accent1"/>
-      <w:sz w:val="26"/>
-      <w:szCs w:val="26"/>
-    </w:rPr>
-  </w:style>
-  <w:style w:type="paragraph" w:styleId="Heading3">
-    <w:name w:val="heading 3"/>
-    <w:basedOn w:val="Normal"/>
-    <w:next w:val="Normal"/>
-    <w:link w:val="Heading3Char"/>
-    <w:uiPriority w:val="9"/>
-    <w:semiHidden/>
-    <w:unhideWhenUsed/>
-    <w:qFormat/>
-    <w:rsid w:val="00DB1921"/>
-    <w:pPr>
-      <w:keepNext/>
-      <w:keepLines/>
-      <w:numPr>
-        <w:ilvl w:val="2"/>
-        <w:numId w:val="1"/>
-      </w:numPr>
-      <w:spacing w:before="200" w:after="0"/>
-      <w:outlineLvl w:val="2"/>
-    </w:pPr>
-    <w:rPr>
-      <w:rFonts w:asciiTheme="majorHAnsi" w:eastAsiaTheme="majorEastAsia" w:hAnsiTheme="majorHAnsi" w:cstheme="majorBidi"/>
-      <w:b/>
-      <w:bCs/>
-      <w:color w:val="4F81BD" w:themeColor="accent1"/>
-    </w:rPr>
-  </w:style>
-  <w:style w:type="paragraph" w:styleId="Heading4">
-    <w:name w:val="heading 4"/>
-    <w:basedOn w:val="Normal"/>
-    <w:next w:val="Normal"/>
-    <w:link w:val="Heading4Char"/>
-    <w:uiPriority w:val="9"/>
-    <w:semiHidden/>
-    <w:unhideWhenUsed/>
-    <w:qFormat/>
-    <w:rsid w:val="00DB1921"/>
-    <w:pPr>
-      <w:keepNext/>
-      <w:keepLines/>
-      <w:numPr>
-        <w:ilvl w:val="3"/>
-        <w:numId w:val="1"/>
-      </w:numPr>
-      <w:spacing w:before="200" w:after="0"/>
-      <w:outlineLvl w:val="3"/>
-    </w:pPr>
-    <w:rPr>
-      <w:rFonts w:asciiTheme="majorHAnsi" w:eastAsiaTheme="majorEastAsia" w:hAnsiTheme="majorHAnsi" w:cstheme="majorBidi"/>
-      <w:b/>
-      <w:bCs/>
-      <w:i/>
-      <w:iCs/>
-      <w:color w:val="4F81BD" w:themeColor="accent1"/>
-    </w:rPr>
-  </w:style>
-  <w:style w:type="paragraph" w:styleId="Heading5">
-    <w:name w:val="heading 5"/>
-    <w:basedOn w:val="Normal"/>
-    <w:next w:val="Normal"/>
-    <w:link w:val="Heading5Char"/>
-    <w:uiPriority w:val="9"/>
-    <w:semiHidden/>
-    <w:unhideWhenUsed/>
-    <w:qFormat/>
-    <w:rsid w:val="00DB1921"/>
-    <w:pPr>
-      <w:keepNext/>
-      <w:keepLines/>
-      <w:numPr>
-        <w:ilvl w:val="4"/>
-        <w:numId w:val="1"/>
-      </w:numPr>
-      <w:spacing w:before="200" w:after="0"/>
-      <w:outlineLvl w:val="4"/>
-    </w:pPr>
-    <w:rPr>
-      <w:rFonts w:asciiTheme="majorHAnsi" w:eastAsiaTheme="majorEastAsia" w:hAnsiTheme="majorHAnsi" w:cstheme="majorBidi"/>
-      <w:color w:val="243F60" w:themeColor="accent1" w:themeShade="7F"/>
-    </w:rPr>
-  </w:style>
-  <w:style w:type="paragraph" w:styleId="Heading6">
-    <w:name w:val="heading 6"/>
-    <w:basedOn w:val="Normal"/>
-    <w:next w:val="Normal"/>
-    <w:link w:val="Heading6Char"/>
-    <w:uiPriority w:val="9"/>
-    <w:semiHidden/>
-    <w:unhideWhenUsed/>
-    <w:qFormat/>
-    <w:rsid w:val="00DB1921"/>
-    <w:pPr>
-      <w:keepNext/>
-      <w:keepLines/>
-      <w:numPr>
-        <w:ilvl w:val="5"/>
-        <w:numId w:val="1"/>
-      </w:numPr>
-      <w:spacing w:before="200" w:after="0"/>
-      <w:outlineLvl w:val="5"/>
-    </w:pPr>
-    <w:rPr>
-      <w:rFonts w:asciiTheme="majorHAnsi" w:eastAsiaTheme="majorEastAsia" w:hAnsiTheme="majorHAnsi" w:cstheme="majorBidi"/>
-      <w:i/>
-      <w:iCs/>
-      <w:color w:val="243F60" w:themeColor="accent1" w:themeShade="7F"/>
-    </w:rPr>
-  </w:style>
-  <w:style w:type="paragraph" w:styleId="Heading7">
-    <w:name w:val="heading 7"/>
-    <w:basedOn w:val="Normal"/>
-    <w:next w:val="Normal"/>
-    <w:link w:val="Heading7Char"/>
-    <w:uiPriority w:val="9"/>
-    <w:semiHidden/>
-    <w:unhideWhenUsed/>
-    <w:qFormat/>
-    <w:rsid w:val="00DB1921"/>
-    <w:pPr>
-      <w:keepNext/>
-      <w:keepLines/>
-      <w:numPr>
-        <w:ilvl w:val="6"/>
-        <w:numId w:val="1"/>
-      </w:numPr>
-      <w:spacing w:before="200" w:after="0"/>
-      <w:outlineLvl w:val="6"/>
-    </w:pPr>
-    <w:rPr>
-      <w:rFonts w:asciiTheme="majorHAnsi" w:eastAsiaTheme="majorEastAsia" w:hAnsiTheme="majorHAnsi" w:cstheme="majorBidi"/>
-      <w:i/>
-      <w:iCs/>
-      <w:color w:val="404040" w:themeColor="text1" w:themeTint="BF"/>
-    </w:rPr>
-  </w:style>
-  <w:style w:type="paragraph" w:styleId="Heading8">
-    <w:name w:val="heading 8"/>
-    <w:basedOn w:val="Normal"/>
-    <w:next w:val="Normal"/>
-    <w:link w:val="Heading8Char"/>
-    <w:uiPriority w:val="9"/>
-    <w:semiHidden/>
-    <w:unhideWhenUsed/>
-    <w:qFormat/>
-    <w:rsid w:val="00DB1921"/>
-    <w:pPr>
-      <w:keepNext/>
-      <w:keepLines/>
-      <w:numPr>
-        <w:ilvl w:val="7"/>
-        <w:numId w:val="1"/>
-      </w:numPr>
-      <w:spacing w:before="200" w:after="0"/>
-      <w:outlineLvl w:val="7"/>
-    </w:pPr>
-    <w:rPr>
-      <w:rFonts w:asciiTheme="majorHAnsi" w:eastAsiaTheme="majorEastAsia" w:hAnsiTheme="majorHAnsi" w:cstheme="majorBidi"/>
-      <w:color w:val="404040" w:themeColor="text1" w:themeTint="BF"/>
-      <w:sz w:val="20"/>
-      <w:szCs w:val="20"/>
-    </w:rPr>
-  </w:style>
-  <w:style w:type="paragraph" w:styleId="Heading9">
-    <w:name w:val="heading 9"/>
-    <w:basedOn w:val="Normal"/>
-    <w:next w:val="Normal"/>
-    <w:link w:val="Heading9Char"/>
-    <w:uiPriority w:val="9"/>
-    <w:semiHidden/>
-    <w:unhideWhenUsed/>
-    <w:qFormat/>
-    <w:rsid w:val="00DB1921"/>
-    <w:pPr>
-      <w:keepNext/>
-      <w:keepLines/>
-      <w:numPr>
-        <w:ilvl w:val="8"/>
-        <w:numId w:val="1"/>
-      </w:numPr>
-      <w:spacing w:before="200" w:after="0"/>
-      <w:outlineLvl w:val="8"/>
-    </w:pPr>
-    <w:rPr>
-      <w:rFonts w:asciiTheme="majorHAnsi" w:eastAsiaTheme="majorEastAsia" w:hAnsiTheme="majorHAnsi" w:cstheme="majorBidi"/>
-      <w:i/>
-      <w:iCs/>
-      <w:color w:val="404040" w:themeColor="text1" w:themeTint="BF"/>
-      <w:sz w:val="20"/>
-      <w:szCs w:val="20"/>
-    </w:rPr>
-  </w:style>
-  <w:style w:type="character" w:default="1" w:styleId="DefaultParagraphFont">
-    <w:name w:val="Default Paragraph Font"/>
-    <w:uiPriority w:val="1"/>
-    <w:semiHidden/>
-    <w:unhideWhenUsed/>
-  </w:style>
-  <w:style w:type="table" w:default="1" w:styleId="TableNormal">
-    <w:name w:val="Normal Table"/>
     <w:uiPriority w:val="99"/>
     <w:semiHidden/>
     <w:unhideWhenUsed/>
-    <w:tblPr>
-      <w:tblInd w:w="0" w:type="dxa"/>
-      <w:tblCellMar>
-        <w:top w:w="0" w:type="dxa"/>
-        <w:left w:w="108" w:type="dxa"/>
-        <w:bottom w:w="0" w:type="dxa"/>
-        <w:right w:w="108" w:type="dxa"/>
-      </w:tblCellMar>
-    </w:tblPr>
-  </w:style>
-  <w:style w:type="numbering" w:default="1" w:styleId="NoList">
-    <w:name w:val="No List"/>
-    <w:uiPriority w:val="99"/>
-    <w:semiHidden/>
-    <w:unhideWhenUsed/>
-  </w:style>
-  <w:style w:type="character" w:customStyle="1" w:styleId="Heading1Char">
-    <w:name w:val="Heading 1 Char"/>
-    <w:basedOn w:val="DefaultParagraphFont"/>
-    <w:link w:val="Heading1"/>
-    <w:uiPriority w:val="9"/>
-    <w:rsid w:val="00DB1921"/>
-    <w:rPr>
-      <w:rFonts w:asciiTheme="majorHAnsi" w:eastAsiaTheme="majorEastAsia" w:hAnsiTheme="majorHAnsi" w:cstheme="majorBidi"/>
-      <w:b/>
-      <w:bCs/>
-      <w:color w:val="365F91" w:themeColor="accent1" w:themeShade="BF"/>
-      <w:sz w:val="28"/>
-      <w:szCs w:val="28"/>
-    </w:rPr>
-  </w:style>
-  <w:style w:type="character" w:customStyle="1" w:styleId="Heading2Char">
-    <w:name w:val="Heading 2 Char"/>
-    <w:basedOn w:val="DefaultParagraphFont"/>
-    <w:link w:val="Heading2"/>
-    <w:uiPriority w:val="9"/>
-    <w:rsid w:val="00DB1921"/>
-    <w:rPr>
-      <w:rFonts w:asciiTheme="majorHAnsi" w:eastAsiaTheme="majorEastAsia" w:hAnsiTheme="majorHAnsi" w:cstheme="majorBidi"/>
-      <w:b/>
-      <w:bCs/>
-      <w:color w:val="4F81BD" w:themeColor="accent1"/>
-      <w:sz w:val="26"/>
-      <w:szCs w:val="26"/>
-    </w:rPr>
-  </w:style>
-  <w:style w:type="character" w:customStyle="1" w:styleId="Heading3Char">
-    <w:name w:val="Heading 3 Char"/>
-    <w:basedOn w:val="DefaultParagraphFont"/>
-    <w:link w:val="Heading3"/>
-    <w:uiPriority w:val="9"/>
-    <w:semiHidden/>
-    <w:rsid w:val="00DB1921"/>
-    <w:rPr>
-      <w:rFonts w:asciiTheme="majorHAnsi" w:eastAsiaTheme="majorEastAsia" w:hAnsiTheme="majorHAnsi" w:cstheme="majorBidi"/>
-      <w:b/>
-      <w:bCs/>
-      <w:color w:val="4F81BD" w:themeColor="accent1"/>
-    </w:rPr>
-  </w:style>
-  <w:style w:type="character" w:customStyle="1" w:styleId="Heading4Char">
-    <w:name w:val="Heading 4 Char"/>
-    <w:basedOn w:val="DefaultParagraphFont"/>
-    <w:link w:val="Heading4"/>
-    <w:uiPriority w:val="9"/>
-    <w:semiHidden/>
-    <w:rsid w:val="00DB1921"/>
-    <w:rPr>
-      <w:rFonts w:asciiTheme="majorHAnsi" w:eastAsiaTheme="majorEastAsia" w:hAnsiTheme="majorHAnsi" w:cstheme="majorBidi"/>
-      <w:b/>
-      <w:bCs/>
-      <w:i/>
-      <w:iCs/>
-      <w:color w:val="4F81BD" w:themeColor="accent1"/>
-    </w:rPr>
-  </w:style>
-  <w:style w:type="character" w:customStyle="1" w:styleId="Heading5Char">
-    <w:name w:val="Heading 5 Char"/>
-    <w:basedOn w:val="DefaultParagraphFont"/>
-    <w:link w:val="Heading5"/>
-    <w:uiPriority w:val="9"/>
-    <w:semiHidden/>
-    <w:rsid w:val="00DB1921"/>
-    <w:rPr>
-      <w:rFonts w:asciiTheme="majorHAnsi" w:eastAsiaTheme="majorEastAsia" w:hAnsiTheme="majorHAnsi" w:cstheme="majorBidi"/>
-      <w:color w:val="243F60" w:themeColor="accent1" w:themeShade="7F"/>
-    </w:rPr>
-  </w:style>
-  <w:style w:type="character" w:customStyle="1" w:styleId="Heading6Char">
-    <w:name w:val="Heading 6 Char"/>
-    <w:basedOn w:val="DefaultParagraphFont"/>
-    <w:link w:val="Heading6"/>
-    <w:uiPriority w:val="9"/>
-    <w:semiHidden/>
-    <w:rsid w:val="00DB1921"/>
-    <w:rPr>
-      <w:rFonts w:asciiTheme="majorHAnsi" w:eastAsiaTheme="majorEastAsia" w:hAnsiTheme="majorHAnsi" w:cstheme="majorBidi"/>
-      <w:i/>
-      <w:iCs/>
-      <w:color w:val="243F60" w:themeColor="accent1" w:themeShade="7F"/>
-    </w:rPr>
-  </w:style>
-  <w:style w:type="character" w:customStyle="1" w:styleId="Heading7Char">
-    <w:name w:val="Heading 7 Char"/>
-    <w:basedOn w:val="DefaultParagraphFont"/>
-    <w:link w:val="Heading7"/>
-    <w:uiPriority w:val="9"/>
-    <w:semiHidden/>
-    <w:rsid w:val="00DB1921"/>
-    <w:rPr>
-      <w:rFonts w:asciiTheme="majorHAnsi" w:eastAsiaTheme="majorEastAsia" w:hAnsiTheme="majorHAnsi" w:cstheme="majorBidi"/>
-      <w:i/>
-      <w:iCs/>
-      <w:color w:val="404040" w:themeColor="text1" w:themeTint="BF"/>
-    </w:rPr>
-  </w:style>
-  <w:style w:type="character" w:customStyle="1" w:styleId="Heading8Char">
-    <w:name w:val="Heading 8 Char"/>
-    <w:basedOn w:val="DefaultParagraphFont"/>
-    <w:link w:val="Heading8"/>
-    <w:uiPriority w:val="9"/>
-    <w:semiHidden/>
-    <w:rsid w:val="00DB1921"/>
-    <w:rPr>
-      <w:rFonts w:asciiTheme="majorHAnsi" w:eastAsiaTheme="majorEastAsia" w:hAnsiTheme="majorHAnsi" w:cstheme="majorBidi"/>
-      <w:color w:val="404040" w:themeColor="text1" w:themeTint="BF"/>
-      <w:sz w:val="20"/>
-      <w:szCs w:val="20"/>
-    </w:rPr>
-  </w:style>
-  <w:style w:type="character" w:customStyle="1" w:styleId="Heading9Char">
-    <w:name w:val="Heading 9 Char"/>
-    <w:basedOn w:val="DefaultParagraphFont"/>
-    <w:link w:val="Heading9"/>
-    <w:uiPriority w:val="9"/>
-    <w:semiHidden/>
-    <w:rsid w:val="00DB1921"/>
-    <w:rPr>
-      <w:rFonts w:asciiTheme="majorHAnsi" w:eastAsiaTheme="majorEastAsia" w:hAnsiTheme="majorHAnsi" w:cstheme="majorBidi"/>
-      <w:i/>
-      <w:iCs/>
-      <w:color w:val="404040" w:themeColor="text1" w:themeTint="BF"/>
-      <w:sz w:val="20"/>
-      <w:szCs w:val="20"/>
-    </w:rPr>
-  </w:style>
-  <w:style w:type="paragraph" w:styleId="TOCHeading">
-    <w:name w:val="TOC Heading"/>
-    <w:basedOn w:val="Heading1"/>
-    <w:next w:val="Normal"/>
-    <w:uiPriority w:val="39"/>
-    <w:semiHidden/>
-    <w:unhideWhenUsed/>
-    <w:qFormat/>
-    <w:rsid w:val="00DB1921"/>
+    <w:rsid w:val="00A05D54"/>
     <w:pPr>
-      <w:numPr>
-        <w:numId w:val="0"/>
-      </w:numPr>
-      <w:outlineLvl w:val="9"/>
-    </w:pPr>
-    <w:rPr>
-      <w:lang w:eastAsia="ja-JP"/>
-    </w:rPr>
-  </w:style>
-  <w:style w:type="paragraph" w:styleId="TOC1">
-    <w:name w:val="toc 1"/>
-    <w:basedOn w:val="Normal"/>
-    <w:next w:val="Normal"/>
-    <w:autoRedefine/>
-    <w:uiPriority w:val="39"/>
-    <w:unhideWhenUsed/>
-    <w:rsid w:val="00DB1921"/>
-    <w:pPr>
-      <w:spacing w:after="100"/>
-    </w:pPr>
-  </w:style>
-  <w:style w:type="paragraph" w:styleId="TOC2">
-    <w:name w:val="toc 2"/>
-    <w:basedOn w:val="Normal"/>
-    <w:next w:val="Normal"/>
-    <w:autoRedefine/>
-    <w:uiPriority w:val="39"/>
-    <w:unhideWhenUsed/>
-    <w:rsid w:val="00DB1921"/>
-    <w:pPr>
-      <w:spacing w:after="100"/>
-      <w:ind w:left="220"/>
-    </w:pPr>
-  </w:style>
-  <w:style w:type="character" w:styleId="Hyperlink">
-    <w:name w:val="Hyperlink"/>
-    <w:basedOn w:val="DefaultParagraphFont"/>
-    <w:uiPriority w:val="99"/>
-    <w:unhideWhenUsed/>
-    <w:rsid w:val="00DB1921"/>
-    <w:rPr>
-      <w:color w:val="0000FF" w:themeColor="hyperlink"/>
-      <w:u w:val="single"/>
-    </w:rPr>
-  </w:style>
-  <w:style w:type="paragraph" w:styleId="BalloonText">
-    <w:name w:val="Balloon Text"/>
-    <w:basedOn w:val="Normal"/>
-    <w:link w:val="BalloonTextChar"/>
-    <w:uiPriority w:val="99"/>
-    <w:semiHidden/>
-    <w:unhideWhenUsed/>
-    <w:rsid w:val="00DB1921"/>
-    <w:pPr>
-      <w:spacing w:after="0" w:line="240" w:lineRule="auto"/>
-    </w:pPr>
-    <w:rPr>
-      <w:rFonts w:ascii="Tahoma" w:hAnsi="Tahoma" w:cs="Tahoma"/>
-      <w:sz w:val="16"/>
-      <w:szCs w:val="16"/>
-    </w:rPr>
-  </w:style>
-  <w:style w:type="character" w:customStyle="1" w:styleId="BalloonTextChar">
-    <w:name w:val="Balloon Text Char"/>
-    <w:basedOn w:val="DefaultParagraphFont"/>
-    <w:link w:val="BalloonText"/>
-    <w:uiPriority w:val="99"/>
-    <w:semiHidden/>
-    <w:rsid w:val="00DB1921"/>
-    <w:rPr>
-      <w:rFonts w:ascii="Tahoma" w:hAnsi="Tahoma" w:cs="Tahoma"/>
-      <w:sz w:val="16"/>
-      <w:szCs w:val="16"/>
-    </w:rPr>
-  </w:style>
-  <w:style w:type="paragraph" w:styleId="BodyText">
-    <w:name w:val="Body Text"/>
-    <w:basedOn w:val="Normal"/>
-    <w:link w:val="BodyTextChar"/>
-    <w:unhideWhenUsed/>
-    <w:rsid w:val="005B2E3A"/>
-    <w:pPr>
-      <w:spacing w:after="0" w:line="240" w:lineRule="auto"/>
+      <w:spacing w:before="100" w:beforeAutospacing="1" w:after="100" w:afterAutospacing="1" w:line="240" w:lineRule="auto"/>
     </w:pPr>
     <w:rPr>
       <w:rFonts w:ascii="Times New Roman" w:eastAsia="Times New Roman" w:hAnsi="Times New Roman" w:cs="Times New Roman"/>
       <w:sz w:val="24"/>
-      <w:szCs w:val="20"/>
+      <w:szCs w:val="24"/>
+      <w:lang w:val="en-GB" w:eastAsia="en-GB"/>
     </w:rPr>
   </w:style>
-  <w:style w:type="character" w:customStyle="1" w:styleId="BodyTextChar">
-    <w:name w:val="Body Text Char"/>
+  <w:style w:type="character" w:styleId="Strong">
+    <w:name w:val="Strong"/>
     <w:basedOn w:val="DefaultParagraphFont"/>
-    <w:link w:val="BodyText"/>
-    <w:rsid w:val="005B2E3A"/>
+    <w:uiPriority w:val="22"/>
+    <w:qFormat/>
+    <w:rsid w:val="00A05D54"/>
     <w:rPr>
-      <w:rFonts w:ascii="Times New Roman" w:eastAsia="Times New Roman" w:hAnsi="Times New Roman" w:cs="Times New Roman"/>
-      <w:sz w:val="24"/>
-      <w:szCs w:val="20"/>
+      <w:b/>
+      <w:bCs/>
     </w:rPr>
-  </w:style>
-  <w:style w:type="character" w:styleId="FollowedHyperlink">
-    <w:name w:val="FollowedHyperlink"/>
-    <w:basedOn w:val="DefaultParagraphFont"/>
-    <w:uiPriority w:val="99"/>
-    <w:semiHidden/>
-    <w:unhideWhenUsed/>
-    <w:rsid w:val="0058568D"/>
-    <w:rPr>
-      <w:color w:val="800080" w:themeColor="followedHyperlink"/>
-      <w:u w:val="single"/>
-    </w:rPr>
-  </w:style>
-  <w:style w:type="table" w:styleId="TableGrid">
-    <w:name w:val="Table Grid"/>
-    <w:basedOn w:val="TableNormal"/>
-    <w:uiPriority w:val="59"/>
-    <w:rsid w:val="007C5E22"/>
-    <w:pPr>
-      <w:spacing w:after="0" w:line="240" w:lineRule="auto"/>
-    </w:pPr>
-    <w:tblPr>
-      <w:tblBorders>
-        <w:top w:val="single" w:sz="4" w:space="0" w:color="auto"/>
-        <w:left w:val="single" w:sz="4" w:space="0" w:color="auto"/>
-        <w:bottom w:val="single" w:sz="4" w:space="0" w:color="auto"/>
-        <w:right w:val="single" w:sz="4" w:space="0" w:color="auto"/>
-        <w:insideH w:val="single" w:sz="4" w:space="0" w:color="auto"/>
-        <w:insideV w:val="single" w:sz="4" w:space="0" w:color="auto"/>
-      </w:tblBorders>
-    </w:tblPr>
-  </w:style>
-  <w:style w:type="paragraph" w:styleId="Header">
-    <w:name w:val="header"/>
-    <w:basedOn w:val="Normal"/>
-    <w:link w:val="HeaderChar"/>
-    <w:uiPriority w:val="99"/>
-    <w:unhideWhenUsed/>
-    <w:rsid w:val="0058459B"/>
-    <w:pPr>
-      <w:tabs>
-        <w:tab w:val="center" w:pos="4680"/>
-        <w:tab w:val="right" w:pos="9360"/>
-      </w:tabs>
-      <w:spacing w:after="0" w:line="240" w:lineRule="auto"/>
-    </w:pPr>
-  </w:style>
-  <w:style w:type="character" w:customStyle="1" w:styleId="HeaderChar">
-    <w:name w:val="Header Char"/>
-    <w:basedOn w:val="DefaultParagraphFont"/>
-    <w:link w:val="Header"/>
-    <w:uiPriority w:val="99"/>
-    <w:rsid w:val="0058459B"/>
-  </w:style>
-  <w:style w:type="paragraph" w:styleId="Footer">
-    <w:name w:val="footer"/>
-    <w:basedOn w:val="Normal"/>
-    <w:link w:val="FooterChar"/>
-    <w:uiPriority w:val="99"/>
-    <w:unhideWhenUsed/>
-    <w:rsid w:val="0058459B"/>
-    <w:pPr>
-      <w:tabs>
-        <w:tab w:val="center" w:pos="4680"/>
-        <w:tab w:val="right" w:pos="9360"/>
-      </w:tabs>
-      <w:spacing w:after="0" w:line="240" w:lineRule="auto"/>
-    </w:pPr>
-  </w:style>
-  <w:style w:type="character" w:customStyle="1" w:styleId="FooterChar">
-    <w:name w:val="Footer Char"/>
-    <w:basedOn w:val="DefaultParagraphFont"/>
-    <w:link w:val="Footer"/>
-    <w:uiPriority w:val="99"/>
-    <w:rsid w:val="0058459B"/>
   </w:style>
 </w:styles>
 </file>

</xml_diff>

<commit_message>
After Added point 5
</commit_message>
<xml_diff>
--- a/Document.docx
+++ b/Document.docx
@@ -5273,15 +5273,1079 @@
         <w:pStyle w:val="Heading1"/>
         <w:rPr>
           <w:color w:val="0D0D0D" w:themeColor="text1" w:themeTint="F2"/>
-        </w:rPr>
-      </w:pPr>
-      <w:bookmarkStart w:id="13" w:name="_Toc195638222"/>
+          <w:rtl/>
+        </w:rPr>
+      </w:pPr>
+      <w:bookmarkStart w:id="13" w:name="_Toc195638225"/>
+      <w:bookmarkStart w:id="14" w:name="_Toc195638222"/>
       <w:r>
         <w:rPr>
           <w:color w:val="0D0D0D" w:themeColor="text1" w:themeTint="F2"/>
         </w:rPr>
         <w:t>System Evolution</w:t>
       </w:r>
+      <w:bookmarkEnd w:id="14"/>
+      <w:r>
+        <w:rPr>
+          <w:color w:val="0D0D0D" w:themeColor="text1" w:themeTint="F2"/>
+        </w:rPr>
+        <w:t xml:space="preserve">  </w:t>
+      </w:r>
+    </w:p>
+    <w:p>
+      <w:r>
+        <w:rPr>
+          <w:rFonts w:hint="cs"/>
+          <w:rtl/>
+        </w:rPr>
+        <w:t xml:space="preserve">  </w:t>
+      </w:r>
+      <w:r>
+        <w:t xml:space="preserve">As platforms grow, they must </w:t>
+      </w:r>
+      <w:r>
+        <w:rPr>
+          <w:b/>
+          <w:bCs/>
+        </w:rPr>
+        <w:t>evolve</w:t>
+      </w:r>
+      <w:r>
+        <w:t xml:space="preserve"> to meet user needs, improve security, and add features. The </w:t>
+      </w:r>
+      <w:r>
+        <w:rPr>
+          <w:rFonts w:hint="cs"/>
+          <w:rtl/>
+        </w:rPr>
+        <w:t xml:space="preserve">         </w:t>
+      </w:r>
+      <w:r>
+        <w:t xml:space="preserve">following outlines planned </w:t>
+      </w:r>
+      <w:r>
+        <w:rPr>
+          <w:b/>
+          <w:bCs/>
+        </w:rPr>
+        <w:t>future upgrades</w:t>
+      </w:r>
+      <w:r>
+        <w:t xml:space="preserve"> and how they affect the </w:t>
+      </w:r>
+      <w:r>
+        <w:rPr>
+          <w:b/>
+          <w:bCs/>
+        </w:rPr>
+        <w:t>system's architecture</w:t>
+      </w:r>
+      <w:r>
+        <w:t>.</w:t>
+      </w:r>
+    </w:p>
+    <w:p>
+      <w:pPr>
+        <w:pStyle w:val="Heading2"/>
+        <w:rPr>
+          <w:color w:val="0D0D0D" w:themeColor="text1" w:themeTint="F2"/>
+          <w:rtl/>
+        </w:rPr>
+      </w:pPr>
+      <w:r>
+        <w:rPr>
+          <w:color w:val="0D0D0D" w:themeColor="text1" w:themeTint="F2"/>
+        </w:rPr>
+        <w:t xml:space="preserve">  Anticipated Changes  </w:t>
+      </w:r>
+    </w:p>
+    <w:p>
+      <w:pPr>
+        <w:ind w:left="360"/>
+        <w:rPr>
+          <w:b/>
+          <w:bCs/>
+        </w:rPr>
+      </w:pPr>
+      <w:r>
+        <w:rPr>
+          <w:rFonts w:hint="cs"/>
+          <w:b/>
+          <w:bCs/>
+          <w:sz w:val="24"/>
+          <w:szCs w:val="24"/>
+          <w:rtl/>
+        </w:rPr>
+        <w:t>5.1.1</w:t>
+      </w:r>
+      <w:r>
+        <w:rPr>
+          <w:b/>
+          <w:bCs/>
+          <w:sz w:val="24"/>
+          <w:szCs w:val="24"/>
+        </w:rPr>
+        <w:t xml:space="preserve"> Adding Host Verification through Government ID</w:t>
+      </w:r>
+      <w:r>
+        <w:rPr>
+          <w:rFonts w:hint="cs"/>
+          <w:b/>
+          <w:bCs/>
+          <w:sz w:val="24"/>
+          <w:szCs w:val="24"/>
+          <w:rtl/>
+        </w:rPr>
+        <w:t>:</w:t>
+      </w:r>
+    </w:p>
+    <w:p>
+      <w:pPr>
+        <w:numPr>
+          <w:ilvl w:val="0"/>
+          <w:numId w:val="4"/>
+        </w:numPr>
+      </w:pPr>
+      <w:proofErr w:type="gramStart"/>
+      <w:r>
+        <w:rPr>
+          <w:b/>
+          <w:bCs/>
+        </w:rPr>
+        <w:t>What it is:</w:t>
+      </w:r>
+      <w:r>
+        <w:t xml:space="preserve"> Hosts</w:t>
+      </w:r>
+      <w:proofErr w:type="gramEnd"/>
+      <w:r>
+        <w:t xml:space="preserve"> will be required to upload a valid government-issued ID for identity verification.</w:t>
+      </w:r>
+    </w:p>
+    <w:p>
+      <w:pPr>
+        <w:numPr>
+          <w:ilvl w:val="0"/>
+          <w:numId w:val="4"/>
+        </w:numPr>
+      </w:pPr>
+      <w:r>
+        <w:rPr>
+          <w:b/>
+          <w:bCs/>
+        </w:rPr>
+        <w:t>Purpose:</w:t>
+      </w:r>
+      <w:r>
+        <w:t xml:space="preserve"> Increases trust and safety on the platform.</w:t>
+      </w:r>
+    </w:p>
+    <w:p>
+      <w:pPr>
+        <w:numPr>
+          <w:ilvl w:val="0"/>
+          <w:numId w:val="4"/>
+        </w:numPr>
+      </w:pPr>
+      <w:r>
+        <w:rPr>
+          <w:b/>
+          <w:bCs/>
+        </w:rPr>
+        <w:t>Example:</w:t>
+      </w:r>
+      <w:r>
+        <w:t xml:space="preserve"> </w:t>
+      </w:r>
+      <w:proofErr w:type="gramStart"/>
+      <w:r>
+        <w:t>Similar to</w:t>
+      </w:r>
+      <w:proofErr w:type="gramEnd"/>
+      <w:r>
+        <w:t xml:space="preserve"> Airbnb's ID verification process </w:t>
+      </w:r>
+      <w:hyperlink r:id="rId10" w:history="1">
+        <w:r>
+          <w:rPr>
+            <w:rStyle w:val="Hyperlink"/>
+          </w:rPr>
+          <w:t>Airbnb Help Center</w:t>
+        </w:r>
+      </w:hyperlink>
+      <w:r>
+        <w:t>.</w:t>
+      </w:r>
+    </w:p>
+    <w:p>
+      <w:pPr>
+        <w:ind w:left="360"/>
+        <w:rPr>
+          <w:b/>
+          <w:bCs/>
+          <w:sz w:val="24"/>
+          <w:szCs w:val="24"/>
+        </w:rPr>
+      </w:pPr>
+      <w:r>
+        <w:rPr>
+          <w:rFonts w:hint="cs"/>
+          <w:b/>
+          <w:bCs/>
+          <w:sz w:val="24"/>
+          <w:szCs w:val="24"/>
+          <w:rtl/>
+        </w:rPr>
+        <w:t>5.1.2</w:t>
+      </w:r>
+      <w:r>
+        <w:rPr>
+          <w:b/>
+          <w:bCs/>
+          <w:sz w:val="24"/>
+          <w:szCs w:val="24"/>
+        </w:rPr>
+        <w:t xml:space="preserve"> Mobile App with Offline </w:t>
+      </w:r>
+      <w:proofErr w:type="gramStart"/>
+      <w:r>
+        <w:rPr>
+          <w:b/>
+          <w:bCs/>
+          <w:sz w:val="24"/>
+          <w:szCs w:val="24"/>
+        </w:rPr>
+        <w:t>Messaging</w:t>
+      </w:r>
+      <w:r>
+        <w:rPr>
+          <w:rFonts w:hint="cs"/>
+          <w:b/>
+          <w:bCs/>
+          <w:sz w:val="24"/>
+          <w:szCs w:val="24"/>
+          <w:rtl/>
+        </w:rPr>
+        <w:t xml:space="preserve"> :</w:t>
+      </w:r>
+      <w:proofErr w:type="gramEnd"/>
+      <w:r>
+        <w:rPr>
+          <w:rFonts w:hint="cs"/>
+          <w:b/>
+          <w:bCs/>
+          <w:sz w:val="24"/>
+          <w:szCs w:val="24"/>
+          <w:rtl/>
+        </w:rPr>
+        <w:t xml:space="preserve"> </w:t>
+      </w:r>
+    </w:p>
+    <w:p>
+      <w:pPr>
+        <w:numPr>
+          <w:ilvl w:val="0"/>
+          <w:numId w:val="5"/>
+        </w:numPr>
+      </w:pPr>
+      <w:r>
+        <w:rPr>
+          <w:b/>
+          <w:bCs/>
+        </w:rPr>
+        <w:t>What it is:</w:t>
+      </w:r>
+      <w:r>
+        <w:t xml:space="preserve"> A dedicated mobile app will allow volunteers and hosts to message each other even without internet, syncing messages when reconnected.</w:t>
+      </w:r>
+    </w:p>
+    <w:p>
+      <w:pPr>
+        <w:numPr>
+          <w:ilvl w:val="0"/>
+          <w:numId w:val="5"/>
+        </w:numPr>
+      </w:pPr>
+      <w:r>
+        <w:rPr>
+          <w:b/>
+          <w:bCs/>
+        </w:rPr>
+        <w:t>Purpose:</w:t>
+      </w:r>
+      <w:r>
+        <w:t xml:space="preserve"> Supports users in remote or rural areas.</w:t>
+      </w:r>
+    </w:p>
+    <w:p>
+      <w:pPr>
+        <w:numPr>
+          <w:ilvl w:val="0"/>
+          <w:numId w:val="5"/>
+        </w:numPr>
+      </w:pPr>
+      <w:r>
+        <w:rPr>
+          <w:b/>
+          <w:bCs/>
+        </w:rPr>
+        <w:t>Example:</w:t>
+      </w:r>
+      <w:r>
+        <w:t xml:space="preserve"> WhatsApp and Signal offer similar offline message queuing.</w:t>
+      </w:r>
+    </w:p>
+    <w:p>
+      <w:pPr>
+        <w:ind w:left="360"/>
+        <w:rPr>
+          <w:b/>
+          <w:bCs/>
+          <w:sz w:val="24"/>
+          <w:szCs w:val="24"/>
+        </w:rPr>
+      </w:pPr>
+      <w:r>
+        <w:rPr>
+          <w:rFonts w:hint="cs"/>
+          <w:b/>
+          <w:bCs/>
+          <w:sz w:val="24"/>
+          <w:szCs w:val="24"/>
+          <w:rtl/>
+        </w:rPr>
+        <w:t>5.1.3</w:t>
+      </w:r>
+      <w:r>
+        <w:rPr>
+          <w:b/>
+          <w:bCs/>
+          <w:sz w:val="24"/>
+          <w:szCs w:val="24"/>
+        </w:rPr>
+        <w:t xml:space="preserve"> Integration with Travel Insurance APIs</w:t>
+      </w:r>
+      <w:r>
+        <w:rPr>
+          <w:rFonts w:hint="cs"/>
+          <w:b/>
+          <w:bCs/>
+          <w:sz w:val="24"/>
+          <w:szCs w:val="24"/>
+          <w:rtl/>
+        </w:rPr>
+        <w:t xml:space="preserve">: </w:t>
+      </w:r>
+    </w:p>
+    <w:p>
+      <w:pPr>
+        <w:numPr>
+          <w:ilvl w:val="0"/>
+          <w:numId w:val="6"/>
+        </w:numPr>
+      </w:pPr>
+      <w:r>
+        <w:rPr>
+          <w:b/>
+          <w:bCs/>
+        </w:rPr>
+        <w:t>What it is:</w:t>
+      </w:r>
+      <w:r>
+        <w:t xml:space="preserve"> The platform will integrate with third-party travel insurance providers (e.g., Safety Wing, World Nomads) to offer coverage options to travelers.</w:t>
+      </w:r>
+    </w:p>
+    <w:p>
+      <w:pPr>
+        <w:numPr>
+          <w:ilvl w:val="0"/>
+          <w:numId w:val="6"/>
+        </w:numPr>
+      </w:pPr>
+      <w:r>
+        <w:rPr>
+          <w:b/>
+          <w:bCs/>
+        </w:rPr>
+        <w:t>Purpose:</w:t>
+      </w:r>
+      <w:r>
+        <w:t xml:space="preserve"> Adds value and ensures travelers are protected in case of injury, theft, etc.</w:t>
+      </w:r>
+    </w:p>
+    <w:p>
+      <w:pPr>
+        <w:numPr>
+          <w:ilvl w:val="0"/>
+          <w:numId w:val="6"/>
+        </w:numPr>
+      </w:pPr>
+      <w:r>
+        <w:rPr>
+          <w:b/>
+          <w:bCs/>
+        </w:rPr>
+        <w:lastRenderedPageBreak/>
+        <w:t>Example:</w:t>
+      </w:r>
+      <w:r>
+        <w:t xml:space="preserve"> APIs like Safety Wing’s Nomad Insurance can be embedded in booking flows </w:t>
+      </w:r>
+      <w:hyperlink r:id="rId11" w:history="1">
+        <w:r>
+          <w:rPr>
+            <w:rStyle w:val="Hyperlink"/>
+          </w:rPr>
+          <w:t>Safety</w:t>
+        </w:r>
+        <w:r>
+          <w:rPr>
+            <w:rStyle w:val="Hyperlink"/>
+          </w:rPr>
+          <w:t xml:space="preserve"> </w:t>
+        </w:r>
+        <w:r>
+          <w:rPr>
+            <w:rStyle w:val="Hyperlink"/>
+          </w:rPr>
+          <w:t>Wing</w:t>
+        </w:r>
+      </w:hyperlink>
+      <w:r>
+        <w:t>.</w:t>
+      </w:r>
+    </w:p>
+    <w:p/>
+    <w:p>
+      <w:pPr>
+        <w:pStyle w:val="Heading2"/>
+        <w:rPr>
+          <w:color w:val="0D0D0D" w:themeColor="text1" w:themeTint="F2"/>
+        </w:rPr>
+      </w:pPr>
+      <w:r>
+        <w:rPr>
+          <w:color w:val="0D0D0D" w:themeColor="text1" w:themeTint="F2"/>
+        </w:rPr>
+        <w:t xml:space="preserve">  Effect on Design  </w:t>
+      </w:r>
+    </w:p>
+    <w:p>
+      <w:pPr>
+        <w:rPr>
+          <w:color w:val="0D0D0D" w:themeColor="text1" w:themeTint="F2"/>
+        </w:rPr>
+      </w:pPr>
+      <w:r>
+        <w:rPr>
+          <w:color w:val="0D0D0D" w:themeColor="text1" w:themeTint="F2"/>
+        </w:rPr>
+        <w:t xml:space="preserve"> </w:t>
+      </w:r>
+      <w:r>
+        <w:rPr>
+          <w:color w:val="0D0D0D" w:themeColor="text1" w:themeTint="F2"/>
+        </w:rPr>
+        <w:t xml:space="preserve">These changes will </w:t>
+      </w:r>
+      <w:proofErr w:type="gramStart"/>
+      <w:r>
+        <w:rPr>
+          <w:b/>
+          <w:bCs/>
+          <w:color w:val="0D0D0D" w:themeColor="text1" w:themeTint="F2"/>
+        </w:rPr>
+        <w:t>impact</w:t>
+      </w:r>
+      <w:proofErr w:type="gramEnd"/>
+      <w:r>
+        <w:rPr>
+          <w:b/>
+          <w:bCs/>
+          <w:color w:val="0D0D0D" w:themeColor="text1" w:themeTint="F2"/>
+        </w:rPr>
+        <w:t xml:space="preserve"> the system's architecture</w:t>
+      </w:r>
+      <w:r>
+        <w:rPr>
+          <w:color w:val="0D0D0D" w:themeColor="text1" w:themeTint="F2"/>
+        </w:rPr>
+        <w:t xml:space="preserve"> in the following ways:</w:t>
+      </w:r>
+    </w:p>
+    <w:p>
+      <w:pPr>
+        <w:rPr>
+          <w:b/>
+          <w:bCs/>
+          <w:color w:val="0D0D0D" w:themeColor="text1" w:themeTint="F2"/>
+          <w:sz w:val="24"/>
+          <w:szCs w:val="24"/>
+        </w:rPr>
+      </w:pPr>
+      <w:r>
+        <w:rPr>
+          <w:b/>
+          <w:bCs/>
+          <w:color w:val="0D0D0D" w:themeColor="text1" w:themeTint="F2"/>
+          <w:sz w:val="24"/>
+          <w:szCs w:val="24"/>
+        </w:rPr>
+        <w:t xml:space="preserve">5.2.1. Plug-and-Play Authentication </w:t>
+      </w:r>
+      <w:proofErr w:type="gramStart"/>
+      <w:r>
+        <w:rPr>
+          <w:b/>
+          <w:bCs/>
+          <w:color w:val="0D0D0D" w:themeColor="text1" w:themeTint="F2"/>
+          <w:sz w:val="24"/>
+          <w:szCs w:val="24"/>
+        </w:rPr>
+        <w:t>Providers</w:t>
+      </w:r>
+      <w:r>
+        <w:rPr>
+          <w:b/>
+          <w:bCs/>
+          <w:color w:val="0D0D0D" w:themeColor="text1" w:themeTint="F2"/>
+          <w:sz w:val="24"/>
+          <w:szCs w:val="24"/>
+        </w:rPr>
+        <w:t xml:space="preserve"> :</w:t>
+      </w:r>
+      <w:proofErr w:type="gramEnd"/>
+      <w:r>
+        <w:rPr>
+          <w:b/>
+          <w:bCs/>
+          <w:color w:val="0D0D0D" w:themeColor="text1" w:themeTint="F2"/>
+          <w:sz w:val="24"/>
+          <w:szCs w:val="24"/>
+        </w:rPr>
+        <w:t xml:space="preserve"> </w:t>
+      </w:r>
+    </w:p>
+    <w:p>
+      <w:pPr>
+        <w:numPr>
+          <w:ilvl w:val="0"/>
+          <w:numId w:val="7"/>
+        </w:numPr>
+        <w:rPr>
+          <w:color w:val="0D0D0D" w:themeColor="text1" w:themeTint="F2"/>
+        </w:rPr>
+      </w:pPr>
+      <w:r>
+        <w:rPr>
+          <w:color w:val="0D0D0D" w:themeColor="text1" w:themeTint="F2"/>
+        </w:rPr>
+        <w:t xml:space="preserve">The system must allow </w:t>
+      </w:r>
+      <w:r>
+        <w:rPr>
+          <w:b/>
+          <w:bCs/>
+          <w:color w:val="0D0D0D" w:themeColor="text1" w:themeTint="F2"/>
+        </w:rPr>
+        <w:t>easy integration</w:t>
+      </w:r>
+      <w:r>
+        <w:rPr>
+          <w:color w:val="0D0D0D" w:themeColor="text1" w:themeTint="F2"/>
+        </w:rPr>
+        <w:t xml:space="preserve"> of different authentication methods like:</w:t>
+      </w:r>
+    </w:p>
+    <w:p>
+      <w:pPr>
+        <w:numPr>
+          <w:ilvl w:val="1"/>
+          <w:numId w:val="7"/>
+        </w:numPr>
+        <w:rPr>
+          <w:color w:val="0D0D0D" w:themeColor="text1" w:themeTint="F2"/>
+        </w:rPr>
+      </w:pPr>
+      <w:r>
+        <w:rPr>
+          <w:color w:val="0D0D0D" w:themeColor="text1" w:themeTint="F2"/>
+        </w:rPr>
+        <w:t>Government ID verification</w:t>
+      </w:r>
+    </w:p>
+    <w:p>
+      <w:pPr>
+        <w:numPr>
+          <w:ilvl w:val="1"/>
+          <w:numId w:val="7"/>
+        </w:numPr>
+        <w:rPr>
+          <w:color w:val="0D0D0D" w:themeColor="text1" w:themeTint="F2"/>
+        </w:rPr>
+      </w:pPr>
+      <w:r>
+        <w:rPr>
+          <w:color w:val="0D0D0D" w:themeColor="text1" w:themeTint="F2"/>
+        </w:rPr>
+        <w:t>Social logins (Google, Facebook)</w:t>
+      </w:r>
+    </w:p>
+    <w:p>
+      <w:pPr>
+        <w:numPr>
+          <w:ilvl w:val="0"/>
+          <w:numId w:val="7"/>
+        </w:numPr>
+        <w:rPr>
+          <w:color w:val="0D0D0D" w:themeColor="text1" w:themeTint="F2"/>
+        </w:rPr>
+      </w:pPr>
+      <w:r>
+        <w:rPr>
+          <w:b/>
+          <w:bCs/>
+          <w:color w:val="0D0D0D" w:themeColor="text1" w:themeTint="F2"/>
+        </w:rPr>
+        <w:t>Solution:</w:t>
+      </w:r>
+      <w:r>
+        <w:rPr>
+          <w:color w:val="0D0D0D" w:themeColor="text1" w:themeTint="F2"/>
+        </w:rPr>
+        <w:t xml:space="preserve"> Use </w:t>
+      </w:r>
+      <w:r>
+        <w:rPr>
+          <w:b/>
+          <w:bCs/>
+          <w:color w:val="0D0D0D" w:themeColor="text1" w:themeTint="F2"/>
+        </w:rPr>
+        <w:t>OAuth 2.0 / OpenID Connect</w:t>
+      </w:r>
+      <w:r>
+        <w:rPr>
+          <w:color w:val="0D0D0D" w:themeColor="text1" w:themeTint="F2"/>
+        </w:rPr>
+        <w:t xml:space="preserve">, and design with </w:t>
+      </w:r>
+      <w:r>
+        <w:rPr>
+          <w:b/>
+          <w:bCs/>
+          <w:color w:val="0D0D0D" w:themeColor="text1" w:themeTint="F2"/>
+        </w:rPr>
+        <w:t>modular authentication</w:t>
+      </w:r>
+      <w:r>
+        <w:rPr>
+          <w:color w:val="0D0D0D" w:themeColor="text1" w:themeTint="F2"/>
+        </w:rPr>
+        <w:t xml:space="preserve"> layers.</w:t>
+      </w:r>
+    </w:p>
+    <w:p>
+      <w:pPr>
+        <w:numPr>
+          <w:ilvl w:val="0"/>
+          <w:numId w:val="7"/>
+        </w:numPr>
+        <w:rPr>
+          <w:color w:val="0D0D0D" w:themeColor="text1" w:themeTint="F2"/>
+        </w:rPr>
+      </w:pPr>
+      <w:r>
+        <w:rPr>
+          <w:b/>
+          <w:bCs/>
+          <w:color w:val="0D0D0D" w:themeColor="text1" w:themeTint="F2"/>
+        </w:rPr>
+        <w:t>Why:</w:t>
+      </w:r>
+      <w:r>
+        <w:rPr>
+          <w:color w:val="0D0D0D" w:themeColor="text1" w:themeTint="F2"/>
+        </w:rPr>
+        <w:t xml:space="preserve"> Makes it easy to add or remove authentication services without reworking the core system.</w:t>
+      </w:r>
+    </w:p>
+    <w:p>
+      <w:pPr>
+        <w:ind w:left="360"/>
+        <w:rPr>
+          <w:b/>
+          <w:bCs/>
+          <w:color w:val="0D0D0D" w:themeColor="text1" w:themeTint="F2"/>
+        </w:rPr>
+      </w:pPr>
+      <w:r>
+        <w:rPr>
+          <w:b/>
+          <w:bCs/>
+          <w:color w:val="0D0D0D" w:themeColor="text1" w:themeTint="F2"/>
+          <w:sz w:val="24"/>
+          <w:szCs w:val="24"/>
+        </w:rPr>
+        <w:t xml:space="preserve">5.2.2. Modular Profile System with Expandable Data </w:t>
+      </w:r>
+      <w:proofErr w:type="gramStart"/>
+      <w:r>
+        <w:rPr>
+          <w:b/>
+          <w:bCs/>
+          <w:color w:val="0D0D0D" w:themeColor="text1" w:themeTint="F2"/>
+          <w:sz w:val="24"/>
+          <w:szCs w:val="24"/>
+        </w:rPr>
+        <w:t>Schema</w:t>
+      </w:r>
+      <w:r>
+        <w:rPr>
+          <w:b/>
+          <w:bCs/>
+          <w:color w:val="0D0D0D" w:themeColor="text1" w:themeTint="F2"/>
+          <w:sz w:val="24"/>
+          <w:szCs w:val="24"/>
+        </w:rPr>
+        <w:t xml:space="preserve"> :</w:t>
+      </w:r>
+      <w:proofErr w:type="gramEnd"/>
+    </w:p>
+    <w:p>
+      <w:pPr>
+        <w:numPr>
+          <w:ilvl w:val="0"/>
+          <w:numId w:val="8"/>
+        </w:numPr>
+        <w:rPr>
+          <w:color w:val="0D0D0D" w:themeColor="text1" w:themeTint="F2"/>
+        </w:rPr>
+      </w:pPr>
+      <w:r>
+        <w:rPr>
+          <w:color w:val="0D0D0D" w:themeColor="text1" w:themeTint="F2"/>
+        </w:rPr>
+        <w:t xml:space="preserve">Profiles must be designed to </w:t>
+      </w:r>
+      <w:r>
+        <w:rPr>
+          <w:b/>
+          <w:bCs/>
+          <w:color w:val="0D0D0D" w:themeColor="text1" w:themeTint="F2"/>
+        </w:rPr>
+        <w:t>store additional fields</w:t>
+      </w:r>
+      <w:r>
+        <w:rPr>
+          <w:color w:val="0D0D0D" w:themeColor="text1" w:themeTint="F2"/>
+        </w:rPr>
+        <w:t xml:space="preserve"> in the future (e.g., ID verification status, insurance details, app settings).</w:t>
+      </w:r>
+    </w:p>
+    <w:p>
+      <w:pPr>
+        <w:numPr>
+          <w:ilvl w:val="0"/>
+          <w:numId w:val="8"/>
+        </w:numPr>
+        <w:rPr>
+          <w:color w:val="0D0D0D" w:themeColor="text1" w:themeTint="F2"/>
+        </w:rPr>
+      </w:pPr>
+      <w:r>
+        <w:rPr>
+          <w:b/>
+          <w:bCs/>
+          <w:color w:val="0D0D0D" w:themeColor="text1" w:themeTint="F2"/>
+        </w:rPr>
+        <w:t>Solution:</w:t>
+      </w:r>
+      <w:r>
+        <w:rPr>
+          <w:color w:val="0D0D0D" w:themeColor="text1" w:themeTint="F2"/>
+        </w:rPr>
+        <w:t xml:space="preserve"> Use a </w:t>
+      </w:r>
+      <w:r>
+        <w:rPr>
+          <w:b/>
+          <w:bCs/>
+          <w:color w:val="0D0D0D" w:themeColor="text1" w:themeTint="F2"/>
+        </w:rPr>
+        <w:t>schema-less database</w:t>
+      </w:r>
+      <w:r>
+        <w:rPr>
+          <w:color w:val="0D0D0D" w:themeColor="text1" w:themeTint="F2"/>
+        </w:rPr>
+        <w:t xml:space="preserve"> (e.g., MongoDB) or design the relational schema to allow optional, versioned fields.</w:t>
+      </w:r>
+    </w:p>
+    <w:p>
+      <w:pPr>
+        <w:numPr>
+          <w:ilvl w:val="0"/>
+          <w:numId w:val="8"/>
+        </w:numPr>
+        <w:rPr>
+          <w:color w:val="0D0D0D" w:themeColor="text1" w:themeTint="F2"/>
+        </w:rPr>
+      </w:pPr>
+      <w:r>
+        <w:rPr>
+          <w:b/>
+          <w:bCs/>
+          <w:color w:val="0D0D0D" w:themeColor="text1" w:themeTint="F2"/>
+        </w:rPr>
+        <w:t>Why:</w:t>
+      </w:r>
+      <w:r>
+        <w:rPr>
+          <w:color w:val="0D0D0D" w:themeColor="text1" w:themeTint="F2"/>
+        </w:rPr>
+        <w:t xml:space="preserve"> This supports evolving requirements without needing frequent database overhauls.</w:t>
+      </w:r>
+    </w:p>
+    <w:p>
+      <w:pPr>
+        <w:ind w:left="360"/>
+        <w:rPr>
+          <w:b/>
+          <w:bCs/>
+          <w:color w:val="0D0D0D" w:themeColor="text1" w:themeTint="F2"/>
+        </w:rPr>
+      </w:pPr>
+      <w:r>
+        <w:rPr>
+          <w:b/>
+          <w:bCs/>
+          <w:color w:val="0D0D0D" w:themeColor="text1" w:themeTint="F2"/>
+          <w:sz w:val="24"/>
+          <w:szCs w:val="24"/>
+        </w:rPr>
+        <w:t xml:space="preserve">5.2.3. API Versioning for Backward </w:t>
+      </w:r>
+      <w:proofErr w:type="gramStart"/>
+      <w:r>
+        <w:rPr>
+          <w:b/>
+          <w:bCs/>
+          <w:color w:val="0D0D0D" w:themeColor="text1" w:themeTint="F2"/>
+          <w:sz w:val="24"/>
+          <w:szCs w:val="24"/>
+        </w:rPr>
+        <w:t>Compatibility</w:t>
+      </w:r>
+      <w:r>
+        <w:rPr>
+          <w:b/>
+          <w:bCs/>
+          <w:color w:val="0D0D0D" w:themeColor="text1" w:themeTint="F2"/>
+          <w:sz w:val="24"/>
+          <w:szCs w:val="24"/>
+        </w:rPr>
+        <w:t xml:space="preserve"> :</w:t>
+      </w:r>
+      <w:proofErr w:type="gramEnd"/>
+    </w:p>
+    <w:p>
+      <w:pPr>
+        <w:numPr>
+          <w:ilvl w:val="0"/>
+          <w:numId w:val="9"/>
+        </w:numPr>
+        <w:rPr>
+          <w:color w:val="0D0D0D" w:themeColor="text1" w:themeTint="F2"/>
+        </w:rPr>
+      </w:pPr>
+      <w:r>
+        <w:rPr>
+          <w:color w:val="0D0D0D" w:themeColor="text1" w:themeTint="F2"/>
+        </w:rPr>
+        <w:t xml:space="preserve">APIs must support </w:t>
+      </w:r>
+      <w:r>
+        <w:rPr>
+          <w:b/>
+          <w:bCs/>
+          <w:color w:val="0D0D0D" w:themeColor="text1" w:themeTint="F2"/>
+        </w:rPr>
+        <w:t>multiple versions</w:t>
+      </w:r>
+      <w:r>
+        <w:rPr>
+          <w:color w:val="0D0D0D" w:themeColor="text1" w:themeTint="F2"/>
+        </w:rPr>
+        <w:t xml:space="preserve"> to avoid breaking functionality for users on older mobile apps or integrations.</w:t>
+      </w:r>
+    </w:p>
+    <w:p>
+      <w:pPr>
+        <w:numPr>
+          <w:ilvl w:val="0"/>
+          <w:numId w:val="9"/>
+        </w:numPr>
+        <w:rPr>
+          <w:color w:val="0D0D0D" w:themeColor="text1" w:themeTint="F2"/>
+        </w:rPr>
+      </w:pPr>
+      <w:r>
+        <w:rPr>
+          <w:b/>
+          <w:bCs/>
+          <w:color w:val="0D0D0D" w:themeColor="text1" w:themeTint="F2"/>
+        </w:rPr>
+        <w:t>Solution:</w:t>
+      </w:r>
+      <w:r>
+        <w:rPr>
+          <w:color w:val="0D0D0D" w:themeColor="text1" w:themeTint="F2"/>
+        </w:rPr>
+        <w:t xml:space="preserve"> Use versioned endpoints like /API/v1/users, /API/v2/users.</w:t>
+      </w:r>
+    </w:p>
+    <w:p>
+      <w:pPr>
+        <w:numPr>
+          <w:ilvl w:val="0"/>
+          <w:numId w:val="9"/>
+        </w:numPr>
+        <w:rPr>
+          <w:color w:val="0D0D0D" w:themeColor="text1" w:themeTint="F2"/>
+        </w:rPr>
+      </w:pPr>
+      <w:r>
+        <w:rPr>
+          <w:b/>
+          <w:bCs/>
+          <w:color w:val="0D0D0D" w:themeColor="text1" w:themeTint="F2"/>
+        </w:rPr>
+        <w:t>Why:</w:t>
+      </w:r>
+      <w:r>
+        <w:rPr>
+          <w:color w:val="0D0D0D" w:themeColor="text1" w:themeTint="F2"/>
+        </w:rPr>
+        <w:t xml:space="preserve"> Ensures existing users aren't forced to update immediately when new features roll out.</w:t>
+      </w:r>
+    </w:p>
+    <w:p>
+      <w:pPr>
+        <w:numPr>
+          <w:ilvl w:val="0"/>
+          <w:numId w:val="9"/>
+        </w:numPr>
+        <w:rPr>
+          <w:color w:val="0D0D0D" w:themeColor="text1" w:themeTint="F2"/>
+        </w:rPr>
+      </w:pPr>
+      <w:r>
+        <w:rPr>
+          <w:b/>
+          <w:bCs/>
+          <w:color w:val="0D0D0D" w:themeColor="text1" w:themeTint="F2"/>
+        </w:rPr>
+        <w:t>Reference:</w:t>
+      </w:r>
+      <w:r>
+        <w:rPr>
+          <w:color w:val="0D0D0D" w:themeColor="text1" w:themeTint="F2"/>
+        </w:rPr>
+        <w:t xml:space="preserve"> </w:t>
+      </w:r>
+      <w:hyperlink r:id="rId12" w:anchor="versioning-a-restful-web-api" w:tgtFrame="_new" w:history="1">
+        <w:r>
+          <w:rPr>
+            <w:rStyle w:val="Hyperlink"/>
+          </w:rPr>
+          <w:t>Microsoft API Versioning Guidelines</w:t>
+        </w:r>
+      </w:hyperlink>
+    </w:p>
+    <w:p>
+      <w:pPr>
+        <w:rPr>
+          <w:color w:val="0D0D0D" w:themeColor="text1" w:themeTint="F2"/>
+        </w:rPr>
+      </w:pPr>
+    </w:p>
+    <w:p>
+      <w:pPr>
+        <w:pStyle w:val="Heading2"/>
+        <w:rPr>
+          <w:color w:val="0D0D0D" w:themeColor="text1" w:themeTint="F2"/>
+        </w:rPr>
+      </w:pPr>
+      <w:r>
+        <w:rPr>
+          <w:color w:val="0D0D0D" w:themeColor="text1" w:themeTint="F2"/>
+        </w:rPr>
+        <w:t xml:space="preserve">  </w:t>
+      </w:r>
+      <w:bookmarkStart w:id="15" w:name="_Toc195638223"/>
+      <w:r>
+        <w:rPr>
+          <w:color w:val="0D0D0D" w:themeColor="text1" w:themeTint="F2"/>
+        </w:rPr>
+        <w:t>Anticipated Changes</w:t>
+      </w:r>
+      <w:bookmarkEnd w:id="15"/>
+      <w:r>
+        <w:rPr>
+          <w:color w:val="0D0D0D" w:themeColor="text1" w:themeTint="F2"/>
+        </w:rPr>
+        <w:t xml:space="preserve">  </w:t>
+      </w:r>
+    </w:p>
+    <w:p>
+      <w:pPr>
+        <w:pStyle w:val="Heading2"/>
+        <w:rPr>
+          <w:color w:val="0D0D0D" w:themeColor="text1" w:themeTint="F2"/>
+        </w:rPr>
+      </w:pPr>
+      <w:r>
+        <w:rPr>
+          <w:color w:val="0D0D0D" w:themeColor="text1" w:themeTint="F2"/>
+        </w:rPr>
+        <w:t xml:space="preserve">  </w:t>
+      </w:r>
+      <w:bookmarkStart w:id="16" w:name="_Toc195638224"/>
+      <w:r>
+        <w:rPr>
+          <w:color w:val="0D0D0D" w:themeColor="text1" w:themeTint="F2"/>
+        </w:rPr>
+        <w:t>Effect on Design</w:t>
+      </w:r>
+      <w:bookmarkEnd w:id="16"/>
+      <w:r>
+        <w:rPr>
+          <w:color w:val="0D0D0D" w:themeColor="text1" w:themeTint="F2"/>
+        </w:rPr>
+        <w:t xml:space="preserve">  </w:t>
+      </w:r>
+    </w:p>
+    <w:p>
+      <w:pPr>
+        <w:rPr>
+          <w:color w:val="0D0D0D" w:themeColor="text1" w:themeTint="F2"/>
+        </w:rPr>
+      </w:pPr>
+    </w:p>
+    <w:p>
+      <w:pPr>
+        <w:pStyle w:val="Heading1"/>
+        <w:rPr>
+          <w:color w:val="0D0D0D" w:themeColor="text1" w:themeTint="F2"/>
+        </w:rPr>
+      </w:pPr>
+      <w:r>
+        <w:rPr>
+          <w:color w:val="0D0D0D" w:themeColor="text1" w:themeTint="F2"/>
+        </w:rPr>
+        <w:lastRenderedPageBreak/>
+        <w:t>Requirements Discovery Approaches</w:t>
+      </w:r>
       <w:bookmarkEnd w:id="13"/>
       <w:r>
         <w:rPr>
@@ -5292,62 +6356,6 @@
     </w:p>
     <w:p>
       <w:pPr>
-        <w:pStyle w:val="Heading2"/>
-        <w:rPr>
-          <w:color w:val="0D0D0D" w:themeColor="text1" w:themeTint="F2"/>
-        </w:rPr>
-      </w:pPr>
-      <w:r>
-        <w:rPr>
-          <w:color w:val="0D0D0D" w:themeColor="text1" w:themeTint="F2"/>
-        </w:rPr>
-        <w:t xml:space="preserve">  </w:t>
-      </w:r>
-      <w:bookmarkStart w:id="14" w:name="_Toc195638223"/>
-      <w:r>
-        <w:rPr>
-          <w:color w:val="0D0D0D" w:themeColor="text1" w:themeTint="F2"/>
-        </w:rPr>
-        <w:t>Anticipated Changes</w:t>
-      </w:r>
-      <w:bookmarkEnd w:id="14"/>
-      <w:r>
-        <w:rPr>
-          <w:color w:val="0D0D0D" w:themeColor="text1" w:themeTint="F2"/>
-        </w:rPr>
-        <w:t xml:space="preserve">  </w:t>
-      </w:r>
-    </w:p>
-    <w:p>
-      <w:pPr>
-        <w:pStyle w:val="Heading2"/>
-        <w:rPr>
-          <w:color w:val="0D0D0D" w:themeColor="text1" w:themeTint="F2"/>
-        </w:rPr>
-      </w:pPr>
-      <w:r>
-        <w:rPr>
-          <w:color w:val="0D0D0D" w:themeColor="text1" w:themeTint="F2"/>
-        </w:rPr>
-        <w:t xml:space="preserve">  </w:t>
-      </w:r>
-      <w:bookmarkStart w:id="15" w:name="_Toc195638224"/>
-      <w:r>
-        <w:rPr>
-          <w:color w:val="0D0D0D" w:themeColor="text1" w:themeTint="F2"/>
-        </w:rPr>
-        <w:t>Effect on Design</w:t>
-      </w:r>
-      <w:bookmarkEnd w:id="15"/>
-      <w:r>
-        <w:rPr>
-          <w:color w:val="0D0D0D" w:themeColor="text1" w:themeTint="F2"/>
-        </w:rPr>
-        <w:t xml:space="preserve">  </w:t>
-      </w:r>
-    </w:p>
-    <w:p>
-      <w:pPr>
         <w:rPr>
           <w:color w:val="0D0D0D" w:themeColor="text1" w:themeTint="F2"/>
         </w:rPr>
@@ -5360,35 +6368,6 @@
           <w:color w:val="0D0D0D" w:themeColor="text1" w:themeTint="F2"/>
         </w:rPr>
       </w:pPr>
-      <w:bookmarkStart w:id="16" w:name="_Toc195638225"/>
-      <w:r>
-        <w:rPr>
-          <w:color w:val="0D0D0D" w:themeColor="text1" w:themeTint="F2"/>
-        </w:rPr>
-        <w:t>Requirements Discovery Approaches</w:t>
-      </w:r>
-      <w:bookmarkEnd w:id="16"/>
-      <w:r>
-        <w:rPr>
-          <w:color w:val="0D0D0D" w:themeColor="text1" w:themeTint="F2"/>
-        </w:rPr>
-        <w:t xml:space="preserve">  </w:t>
-      </w:r>
-    </w:p>
-    <w:p>
-      <w:pPr>
-        <w:rPr>
-          <w:color w:val="0D0D0D" w:themeColor="text1" w:themeTint="F2"/>
-        </w:rPr>
-      </w:pPr>
-    </w:p>
-    <w:p>
-      <w:pPr>
-        <w:pStyle w:val="Heading1"/>
-        <w:rPr>
-          <w:color w:val="0D0D0D" w:themeColor="text1" w:themeTint="F2"/>
-        </w:rPr>
-      </w:pPr>
       <w:bookmarkStart w:id="17" w:name="_Toc195638226"/>
       <w:r>
         <w:rPr>
@@ -5399,7 +6378,7 @@
       <w:bookmarkEnd w:id="17"/>
     </w:p>
     <w:sectPr>
-      <w:footerReference w:type="default" r:id="rId10"/>
+      <w:footerReference w:type="default" r:id="rId13"/>
       <w:pgSz w:w="12240" w:h="15840"/>
       <w:pgMar w:top="1440" w:right="1440" w:bottom="1440" w:left="1440" w:header="720" w:footer="720" w:gutter="0"/>
       <w:pgBorders w:offsetFrom="page">
@@ -5526,6 +6505,453 @@
 <file path=word/numbering.xml><?xml version="1.0" encoding="utf-8"?>
 <w:numbering xmlns:wpc="http://schemas.microsoft.com/office/word/2010/wordprocessingCanvas" xmlns:cx="http://schemas.microsoft.com/office/drawing/2014/chartex" xmlns:cx1="http://schemas.microsoft.com/office/drawing/2015/9/8/chartex" xmlns:cx2="http://schemas.microsoft.com/office/drawing/2015/10/21/chartex" xmlns:cx3="http://schemas.microsoft.com/office/drawing/2016/5/9/chartex" xmlns:cx4="http://schemas.microsoft.com/office/drawing/2016/5/10/chartex" xmlns:cx5="http://schemas.microsoft.com/office/drawing/2016/5/11/chartex" xmlns:cx6="http://schemas.microsoft.com/office/drawing/2016/5/12/chartex" xmlns:cx7="http://schemas.microsoft.com/office/drawing/2016/5/13/chartex" xmlns:cx8="http://schemas.microsoft.com/office/drawing/2016/5/14/chartex" xmlns:mc="http://schemas.openxmlformats.org/markup-compatibility/2006" xmlns:aink="http://schemas.microsoft.com/office/drawing/2016/ink" xmlns:am3d="http://schemas.microsoft.com/office/drawing/2017/model3d" xmlns:o="urn:schemas-microsoft-com:office:office" xmlns:oel="http://schemas.microsoft.com/office/2019/extlst" xmlns:r="http://schemas.openxmlformats.org/officeDocument/2006/relationships" xmlns:m="http://schemas.openxmlformats.org/officeDocument/2006/math" xmlns:v="urn:schemas-microsoft-com:vml" xmlns:wp14="http://schemas.microsoft.com/office/word/2010/wordprocessingDrawing" xmlns:wp="http://schemas.openxmlformats.org/drawingml/2006/wordprocessingDrawing" xmlns:w10="urn:schemas-microsoft-com:office:word" xmlns:w="http://schemas.openxmlformats.org/wordprocessingml/2006/main" xmlns:w14="http://schemas.microsoft.com/office/word/2010/wordml" xmlns:w15="http://schemas.microsoft.com/office/word/2012/wordml" xmlns:w16cex="http://schemas.microsoft.com/office/word/2018/wordml/cex" xmlns:w16cid="http://schemas.microsoft.com/office/word/2016/wordml/cid" xmlns:w16="http://schemas.microsoft.com/office/word/2018/wordml" xmlns:w16du="http://schemas.microsoft.com/office/word/2023/wordml/word16du" xmlns:w16sdtdh="http://schemas.microsoft.com/office/word/2020/wordml/sdtdatahash" xmlns:w16sdtfl="http://schemas.microsoft.com/office/word/2024/wordml/sdtformatlock" xmlns:w16se="http://schemas.microsoft.com/office/word/2015/wordml/symex" xmlns:wpg="http://schemas.microsoft.com/office/word/2010/wordprocessingGroup" xmlns:wpi="http://schemas.microsoft.com/office/word/2010/wordprocessingInk" xmlns:wne="http://schemas.microsoft.com/office/word/2006/wordml" xmlns:wps="http://schemas.microsoft.com/office/word/2010/wordprocessingShape" mc:Ignorable="w14 w15 w16se w16cid w16 w16cex w16sdtdh w16sdtfl w16du wp14">
   <w:abstractNum w:abstractNumId="0" w15:restartNumberingAfterBreak="0">
+    <w:nsid w:val="0A4C49A2"/>
+    <w:multiLevelType w:val="multilevel"/>
+    <w:tmpl w:val="37CA9DE6"/>
+    <w:lvl w:ilvl="0">
+      <w:start w:val="1"/>
+      <w:numFmt w:val="bullet"/>
+      <w:lvlText w:val=""/>
+      <w:lvlJc w:val="left"/>
+      <w:pPr>
+        <w:tabs>
+          <w:tab w:val="num" w:pos="720"/>
+        </w:tabs>
+        <w:ind w:left="720" w:hanging="360"/>
+      </w:pPr>
+      <w:rPr>
+        <w:rFonts w:ascii="Symbol" w:hAnsi="Symbol" w:hint="default"/>
+        <w:sz w:val="20"/>
+      </w:rPr>
+    </w:lvl>
+    <w:lvl w:ilvl="1">
+      <w:start w:val="1"/>
+      <w:numFmt w:val="bullet"/>
+      <w:lvlText w:val="o"/>
+      <w:lvlJc w:val="left"/>
+      <w:pPr>
+        <w:tabs>
+          <w:tab w:val="num" w:pos="1440"/>
+        </w:tabs>
+        <w:ind w:left="1440" w:hanging="360"/>
+      </w:pPr>
+      <w:rPr>
+        <w:rFonts w:ascii="Courier New" w:hAnsi="Courier New" w:hint="default"/>
+        <w:sz w:val="20"/>
+      </w:rPr>
+    </w:lvl>
+    <w:lvl w:ilvl="2" w:tentative="1">
+      <w:start w:val="1"/>
+      <w:numFmt w:val="bullet"/>
+      <w:lvlText w:val=""/>
+      <w:lvlJc w:val="left"/>
+      <w:pPr>
+        <w:tabs>
+          <w:tab w:val="num" w:pos="2160"/>
+        </w:tabs>
+        <w:ind w:left="2160" w:hanging="360"/>
+      </w:pPr>
+      <w:rPr>
+        <w:rFonts w:ascii="Wingdings" w:hAnsi="Wingdings" w:hint="default"/>
+        <w:sz w:val="20"/>
+      </w:rPr>
+    </w:lvl>
+    <w:lvl w:ilvl="3" w:tentative="1">
+      <w:start w:val="1"/>
+      <w:numFmt w:val="bullet"/>
+      <w:lvlText w:val=""/>
+      <w:lvlJc w:val="left"/>
+      <w:pPr>
+        <w:tabs>
+          <w:tab w:val="num" w:pos="2880"/>
+        </w:tabs>
+        <w:ind w:left="2880" w:hanging="360"/>
+      </w:pPr>
+      <w:rPr>
+        <w:rFonts w:ascii="Wingdings" w:hAnsi="Wingdings" w:hint="default"/>
+        <w:sz w:val="20"/>
+      </w:rPr>
+    </w:lvl>
+    <w:lvl w:ilvl="4" w:tentative="1">
+      <w:start w:val="1"/>
+      <w:numFmt w:val="bullet"/>
+      <w:lvlText w:val=""/>
+      <w:lvlJc w:val="left"/>
+      <w:pPr>
+        <w:tabs>
+          <w:tab w:val="num" w:pos="3600"/>
+        </w:tabs>
+        <w:ind w:left="3600" w:hanging="360"/>
+      </w:pPr>
+      <w:rPr>
+        <w:rFonts w:ascii="Wingdings" w:hAnsi="Wingdings" w:hint="default"/>
+        <w:sz w:val="20"/>
+      </w:rPr>
+    </w:lvl>
+    <w:lvl w:ilvl="5" w:tentative="1">
+      <w:start w:val="1"/>
+      <w:numFmt w:val="bullet"/>
+      <w:lvlText w:val=""/>
+      <w:lvlJc w:val="left"/>
+      <w:pPr>
+        <w:tabs>
+          <w:tab w:val="num" w:pos="4320"/>
+        </w:tabs>
+        <w:ind w:left="4320" w:hanging="360"/>
+      </w:pPr>
+      <w:rPr>
+        <w:rFonts w:ascii="Wingdings" w:hAnsi="Wingdings" w:hint="default"/>
+        <w:sz w:val="20"/>
+      </w:rPr>
+    </w:lvl>
+    <w:lvl w:ilvl="6" w:tentative="1">
+      <w:start w:val="1"/>
+      <w:numFmt w:val="bullet"/>
+      <w:lvlText w:val=""/>
+      <w:lvlJc w:val="left"/>
+      <w:pPr>
+        <w:tabs>
+          <w:tab w:val="num" w:pos="5040"/>
+        </w:tabs>
+        <w:ind w:left="5040" w:hanging="360"/>
+      </w:pPr>
+      <w:rPr>
+        <w:rFonts w:ascii="Wingdings" w:hAnsi="Wingdings" w:hint="default"/>
+        <w:sz w:val="20"/>
+      </w:rPr>
+    </w:lvl>
+    <w:lvl w:ilvl="7" w:tentative="1">
+      <w:start w:val="1"/>
+      <w:numFmt w:val="bullet"/>
+      <w:lvlText w:val=""/>
+      <w:lvlJc w:val="left"/>
+      <w:pPr>
+        <w:tabs>
+          <w:tab w:val="num" w:pos="5760"/>
+        </w:tabs>
+        <w:ind w:left="5760" w:hanging="360"/>
+      </w:pPr>
+      <w:rPr>
+        <w:rFonts w:ascii="Wingdings" w:hAnsi="Wingdings" w:hint="default"/>
+        <w:sz w:val="20"/>
+      </w:rPr>
+    </w:lvl>
+    <w:lvl w:ilvl="8" w:tentative="1">
+      <w:start w:val="1"/>
+      <w:numFmt w:val="bullet"/>
+      <w:lvlText w:val=""/>
+      <w:lvlJc w:val="left"/>
+      <w:pPr>
+        <w:tabs>
+          <w:tab w:val="num" w:pos="6480"/>
+        </w:tabs>
+        <w:ind w:left="6480" w:hanging="360"/>
+      </w:pPr>
+      <w:rPr>
+        <w:rFonts w:ascii="Wingdings" w:hAnsi="Wingdings" w:hint="default"/>
+        <w:sz w:val="20"/>
+      </w:rPr>
+    </w:lvl>
+  </w:abstractNum>
+  <w:abstractNum w:abstractNumId="1" w15:restartNumberingAfterBreak="0">
+    <w:nsid w:val="1BF422E2"/>
+    <w:multiLevelType w:val="multilevel"/>
+    <w:tmpl w:val="D2B02ABA"/>
+    <w:lvl w:ilvl="0">
+      <w:start w:val="1"/>
+      <w:numFmt w:val="bullet"/>
+      <w:lvlText w:val=""/>
+      <w:lvlJc w:val="left"/>
+      <w:pPr>
+        <w:tabs>
+          <w:tab w:val="num" w:pos="720"/>
+        </w:tabs>
+        <w:ind w:left="720" w:hanging="360"/>
+      </w:pPr>
+      <w:rPr>
+        <w:rFonts w:ascii="Symbol" w:hAnsi="Symbol" w:hint="default"/>
+        <w:sz w:val="20"/>
+      </w:rPr>
+    </w:lvl>
+    <w:lvl w:ilvl="1" w:tentative="1">
+      <w:start w:val="1"/>
+      <w:numFmt w:val="bullet"/>
+      <w:lvlText w:val="o"/>
+      <w:lvlJc w:val="left"/>
+      <w:pPr>
+        <w:tabs>
+          <w:tab w:val="num" w:pos="1440"/>
+        </w:tabs>
+        <w:ind w:left="1440" w:hanging="360"/>
+      </w:pPr>
+      <w:rPr>
+        <w:rFonts w:ascii="Courier New" w:hAnsi="Courier New" w:hint="default"/>
+        <w:sz w:val="20"/>
+      </w:rPr>
+    </w:lvl>
+    <w:lvl w:ilvl="2" w:tentative="1">
+      <w:start w:val="1"/>
+      <w:numFmt w:val="bullet"/>
+      <w:lvlText w:val=""/>
+      <w:lvlJc w:val="left"/>
+      <w:pPr>
+        <w:tabs>
+          <w:tab w:val="num" w:pos="2160"/>
+        </w:tabs>
+        <w:ind w:left="2160" w:hanging="360"/>
+      </w:pPr>
+      <w:rPr>
+        <w:rFonts w:ascii="Wingdings" w:hAnsi="Wingdings" w:hint="default"/>
+        <w:sz w:val="20"/>
+      </w:rPr>
+    </w:lvl>
+    <w:lvl w:ilvl="3" w:tentative="1">
+      <w:start w:val="1"/>
+      <w:numFmt w:val="bullet"/>
+      <w:lvlText w:val=""/>
+      <w:lvlJc w:val="left"/>
+      <w:pPr>
+        <w:tabs>
+          <w:tab w:val="num" w:pos="2880"/>
+        </w:tabs>
+        <w:ind w:left="2880" w:hanging="360"/>
+      </w:pPr>
+      <w:rPr>
+        <w:rFonts w:ascii="Wingdings" w:hAnsi="Wingdings" w:hint="default"/>
+        <w:sz w:val="20"/>
+      </w:rPr>
+    </w:lvl>
+    <w:lvl w:ilvl="4" w:tentative="1">
+      <w:start w:val="1"/>
+      <w:numFmt w:val="bullet"/>
+      <w:lvlText w:val=""/>
+      <w:lvlJc w:val="left"/>
+      <w:pPr>
+        <w:tabs>
+          <w:tab w:val="num" w:pos="3600"/>
+        </w:tabs>
+        <w:ind w:left="3600" w:hanging="360"/>
+      </w:pPr>
+      <w:rPr>
+        <w:rFonts w:ascii="Wingdings" w:hAnsi="Wingdings" w:hint="default"/>
+        <w:sz w:val="20"/>
+      </w:rPr>
+    </w:lvl>
+    <w:lvl w:ilvl="5" w:tentative="1">
+      <w:start w:val="1"/>
+      <w:numFmt w:val="bullet"/>
+      <w:lvlText w:val=""/>
+      <w:lvlJc w:val="left"/>
+      <w:pPr>
+        <w:tabs>
+          <w:tab w:val="num" w:pos="4320"/>
+        </w:tabs>
+        <w:ind w:left="4320" w:hanging="360"/>
+      </w:pPr>
+      <w:rPr>
+        <w:rFonts w:ascii="Wingdings" w:hAnsi="Wingdings" w:hint="default"/>
+        <w:sz w:val="20"/>
+      </w:rPr>
+    </w:lvl>
+    <w:lvl w:ilvl="6" w:tentative="1">
+      <w:start w:val="1"/>
+      <w:numFmt w:val="bullet"/>
+      <w:lvlText w:val=""/>
+      <w:lvlJc w:val="left"/>
+      <w:pPr>
+        <w:tabs>
+          <w:tab w:val="num" w:pos="5040"/>
+        </w:tabs>
+        <w:ind w:left="5040" w:hanging="360"/>
+      </w:pPr>
+      <w:rPr>
+        <w:rFonts w:ascii="Wingdings" w:hAnsi="Wingdings" w:hint="default"/>
+        <w:sz w:val="20"/>
+      </w:rPr>
+    </w:lvl>
+    <w:lvl w:ilvl="7" w:tentative="1">
+      <w:start w:val="1"/>
+      <w:numFmt w:val="bullet"/>
+      <w:lvlText w:val=""/>
+      <w:lvlJc w:val="left"/>
+      <w:pPr>
+        <w:tabs>
+          <w:tab w:val="num" w:pos="5760"/>
+        </w:tabs>
+        <w:ind w:left="5760" w:hanging="360"/>
+      </w:pPr>
+      <w:rPr>
+        <w:rFonts w:ascii="Wingdings" w:hAnsi="Wingdings" w:hint="default"/>
+        <w:sz w:val="20"/>
+      </w:rPr>
+    </w:lvl>
+    <w:lvl w:ilvl="8" w:tentative="1">
+      <w:start w:val="1"/>
+      <w:numFmt w:val="bullet"/>
+      <w:lvlText w:val=""/>
+      <w:lvlJc w:val="left"/>
+      <w:pPr>
+        <w:tabs>
+          <w:tab w:val="num" w:pos="6480"/>
+        </w:tabs>
+        <w:ind w:left="6480" w:hanging="360"/>
+      </w:pPr>
+      <w:rPr>
+        <w:rFonts w:ascii="Wingdings" w:hAnsi="Wingdings" w:hint="default"/>
+        <w:sz w:val="20"/>
+      </w:rPr>
+    </w:lvl>
+  </w:abstractNum>
+  <w:abstractNum w:abstractNumId="2" w15:restartNumberingAfterBreak="0">
+    <w:nsid w:val="387F2B33"/>
+    <w:multiLevelType w:val="multilevel"/>
+    <w:tmpl w:val="031A5586"/>
+    <w:lvl w:ilvl="0">
+      <w:start w:val="1"/>
+      <w:numFmt w:val="bullet"/>
+      <w:lvlText w:val=""/>
+      <w:lvlJc w:val="left"/>
+      <w:pPr>
+        <w:tabs>
+          <w:tab w:val="num" w:pos="720"/>
+        </w:tabs>
+        <w:ind w:left="720" w:hanging="360"/>
+      </w:pPr>
+      <w:rPr>
+        <w:rFonts w:ascii="Symbol" w:hAnsi="Symbol" w:hint="default"/>
+        <w:sz w:val="20"/>
+      </w:rPr>
+    </w:lvl>
+    <w:lvl w:ilvl="1" w:tentative="1">
+      <w:start w:val="1"/>
+      <w:numFmt w:val="bullet"/>
+      <w:lvlText w:val="o"/>
+      <w:lvlJc w:val="left"/>
+      <w:pPr>
+        <w:tabs>
+          <w:tab w:val="num" w:pos="1440"/>
+        </w:tabs>
+        <w:ind w:left="1440" w:hanging="360"/>
+      </w:pPr>
+      <w:rPr>
+        <w:rFonts w:ascii="Courier New" w:hAnsi="Courier New" w:hint="default"/>
+        <w:sz w:val="20"/>
+      </w:rPr>
+    </w:lvl>
+    <w:lvl w:ilvl="2" w:tentative="1">
+      <w:start w:val="1"/>
+      <w:numFmt w:val="bullet"/>
+      <w:lvlText w:val=""/>
+      <w:lvlJc w:val="left"/>
+      <w:pPr>
+        <w:tabs>
+          <w:tab w:val="num" w:pos="2160"/>
+        </w:tabs>
+        <w:ind w:left="2160" w:hanging="360"/>
+      </w:pPr>
+      <w:rPr>
+        <w:rFonts w:ascii="Wingdings" w:hAnsi="Wingdings" w:hint="default"/>
+        <w:sz w:val="20"/>
+      </w:rPr>
+    </w:lvl>
+    <w:lvl w:ilvl="3" w:tentative="1">
+      <w:start w:val="1"/>
+      <w:numFmt w:val="bullet"/>
+      <w:lvlText w:val=""/>
+      <w:lvlJc w:val="left"/>
+      <w:pPr>
+        <w:tabs>
+          <w:tab w:val="num" w:pos="2880"/>
+        </w:tabs>
+        <w:ind w:left="2880" w:hanging="360"/>
+      </w:pPr>
+      <w:rPr>
+        <w:rFonts w:ascii="Wingdings" w:hAnsi="Wingdings" w:hint="default"/>
+        <w:sz w:val="20"/>
+      </w:rPr>
+    </w:lvl>
+    <w:lvl w:ilvl="4" w:tentative="1">
+      <w:start w:val="1"/>
+      <w:numFmt w:val="bullet"/>
+      <w:lvlText w:val=""/>
+      <w:lvlJc w:val="left"/>
+      <w:pPr>
+        <w:tabs>
+          <w:tab w:val="num" w:pos="3600"/>
+        </w:tabs>
+        <w:ind w:left="3600" w:hanging="360"/>
+      </w:pPr>
+      <w:rPr>
+        <w:rFonts w:ascii="Wingdings" w:hAnsi="Wingdings" w:hint="default"/>
+        <w:sz w:val="20"/>
+      </w:rPr>
+    </w:lvl>
+    <w:lvl w:ilvl="5" w:tentative="1">
+      <w:start w:val="1"/>
+      <w:numFmt w:val="bullet"/>
+      <w:lvlText w:val=""/>
+      <w:lvlJc w:val="left"/>
+      <w:pPr>
+        <w:tabs>
+          <w:tab w:val="num" w:pos="4320"/>
+        </w:tabs>
+        <w:ind w:left="4320" w:hanging="360"/>
+      </w:pPr>
+      <w:rPr>
+        <w:rFonts w:ascii="Wingdings" w:hAnsi="Wingdings" w:hint="default"/>
+        <w:sz w:val="20"/>
+      </w:rPr>
+    </w:lvl>
+    <w:lvl w:ilvl="6" w:tentative="1">
+      <w:start w:val="1"/>
+      <w:numFmt w:val="bullet"/>
+      <w:lvlText w:val=""/>
+      <w:lvlJc w:val="left"/>
+      <w:pPr>
+        <w:tabs>
+          <w:tab w:val="num" w:pos="5040"/>
+        </w:tabs>
+        <w:ind w:left="5040" w:hanging="360"/>
+      </w:pPr>
+      <w:rPr>
+        <w:rFonts w:ascii="Wingdings" w:hAnsi="Wingdings" w:hint="default"/>
+        <w:sz w:val="20"/>
+      </w:rPr>
+    </w:lvl>
+    <w:lvl w:ilvl="7" w:tentative="1">
+      <w:start w:val="1"/>
+      <w:numFmt w:val="bullet"/>
+      <w:lvlText w:val=""/>
+      <w:lvlJc w:val="left"/>
+      <w:pPr>
+        <w:tabs>
+          <w:tab w:val="num" w:pos="5760"/>
+        </w:tabs>
+        <w:ind w:left="5760" w:hanging="360"/>
+      </w:pPr>
+      <w:rPr>
+        <w:rFonts w:ascii="Wingdings" w:hAnsi="Wingdings" w:hint="default"/>
+        <w:sz w:val="20"/>
+      </w:rPr>
+    </w:lvl>
+    <w:lvl w:ilvl="8" w:tentative="1">
+      <w:start w:val="1"/>
+      <w:numFmt w:val="bullet"/>
+      <w:lvlText w:val=""/>
+      <w:lvlJc w:val="left"/>
+      <w:pPr>
+        <w:tabs>
+          <w:tab w:val="num" w:pos="6480"/>
+        </w:tabs>
+        <w:ind w:left="6480" w:hanging="360"/>
+      </w:pPr>
+      <w:rPr>
+        <w:rFonts w:ascii="Wingdings" w:hAnsi="Wingdings" w:hint="default"/>
+        <w:sz w:val="20"/>
+      </w:rPr>
+    </w:lvl>
+  </w:abstractNum>
+  <w:abstractNum w:abstractNumId="3" w15:restartNumberingAfterBreak="0">
     <w:nsid w:val="43027157"/>
     <w:multiLevelType w:val="multilevel"/>
     <w:tmpl w:val="04090025"/>
@@ -5620,7 +7046,156 @@
       </w:pPr>
     </w:lvl>
   </w:abstractNum>
-  <w:abstractNum w:abstractNumId="1" w15:restartNumberingAfterBreak="0">
+  <w:abstractNum w:abstractNumId="4" w15:restartNumberingAfterBreak="0">
+    <w:nsid w:val="49BC7D7A"/>
+    <w:multiLevelType w:val="multilevel"/>
+    <w:tmpl w:val="0508406E"/>
+    <w:lvl w:ilvl="0">
+      <w:start w:val="1"/>
+      <w:numFmt w:val="bullet"/>
+      <w:lvlText w:val=""/>
+      <w:lvlJc w:val="left"/>
+      <w:pPr>
+        <w:tabs>
+          <w:tab w:val="num" w:pos="720"/>
+        </w:tabs>
+        <w:ind w:left="720" w:hanging="360"/>
+      </w:pPr>
+      <w:rPr>
+        <w:rFonts w:ascii="Symbol" w:hAnsi="Symbol" w:hint="default"/>
+        <w:sz w:val="20"/>
+      </w:rPr>
+    </w:lvl>
+    <w:lvl w:ilvl="1" w:tentative="1">
+      <w:start w:val="1"/>
+      <w:numFmt w:val="bullet"/>
+      <w:lvlText w:val="o"/>
+      <w:lvlJc w:val="left"/>
+      <w:pPr>
+        <w:tabs>
+          <w:tab w:val="num" w:pos="1440"/>
+        </w:tabs>
+        <w:ind w:left="1440" w:hanging="360"/>
+      </w:pPr>
+      <w:rPr>
+        <w:rFonts w:ascii="Courier New" w:hAnsi="Courier New" w:hint="default"/>
+        <w:sz w:val="20"/>
+      </w:rPr>
+    </w:lvl>
+    <w:lvl w:ilvl="2" w:tentative="1">
+      <w:start w:val="1"/>
+      <w:numFmt w:val="bullet"/>
+      <w:lvlText w:val=""/>
+      <w:lvlJc w:val="left"/>
+      <w:pPr>
+        <w:tabs>
+          <w:tab w:val="num" w:pos="2160"/>
+        </w:tabs>
+        <w:ind w:left="2160" w:hanging="360"/>
+      </w:pPr>
+      <w:rPr>
+        <w:rFonts w:ascii="Wingdings" w:hAnsi="Wingdings" w:hint="default"/>
+        <w:sz w:val="20"/>
+      </w:rPr>
+    </w:lvl>
+    <w:lvl w:ilvl="3" w:tentative="1">
+      <w:start w:val="1"/>
+      <w:numFmt w:val="bullet"/>
+      <w:lvlText w:val=""/>
+      <w:lvlJc w:val="left"/>
+      <w:pPr>
+        <w:tabs>
+          <w:tab w:val="num" w:pos="2880"/>
+        </w:tabs>
+        <w:ind w:left="2880" w:hanging="360"/>
+      </w:pPr>
+      <w:rPr>
+        <w:rFonts w:ascii="Wingdings" w:hAnsi="Wingdings" w:hint="default"/>
+        <w:sz w:val="20"/>
+      </w:rPr>
+    </w:lvl>
+    <w:lvl w:ilvl="4" w:tentative="1">
+      <w:start w:val="1"/>
+      <w:numFmt w:val="bullet"/>
+      <w:lvlText w:val=""/>
+      <w:lvlJc w:val="left"/>
+      <w:pPr>
+        <w:tabs>
+          <w:tab w:val="num" w:pos="3600"/>
+        </w:tabs>
+        <w:ind w:left="3600" w:hanging="360"/>
+      </w:pPr>
+      <w:rPr>
+        <w:rFonts w:ascii="Wingdings" w:hAnsi="Wingdings" w:hint="default"/>
+        <w:sz w:val="20"/>
+      </w:rPr>
+    </w:lvl>
+    <w:lvl w:ilvl="5" w:tentative="1">
+      <w:start w:val="1"/>
+      <w:numFmt w:val="bullet"/>
+      <w:lvlText w:val=""/>
+      <w:lvlJc w:val="left"/>
+      <w:pPr>
+        <w:tabs>
+          <w:tab w:val="num" w:pos="4320"/>
+        </w:tabs>
+        <w:ind w:left="4320" w:hanging="360"/>
+      </w:pPr>
+      <w:rPr>
+        <w:rFonts w:ascii="Wingdings" w:hAnsi="Wingdings" w:hint="default"/>
+        <w:sz w:val="20"/>
+      </w:rPr>
+    </w:lvl>
+    <w:lvl w:ilvl="6" w:tentative="1">
+      <w:start w:val="1"/>
+      <w:numFmt w:val="bullet"/>
+      <w:lvlText w:val=""/>
+      <w:lvlJc w:val="left"/>
+      <w:pPr>
+        <w:tabs>
+          <w:tab w:val="num" w:pos="5040"/>
+        </w:tabs>
+        <w:ind w:left="5040" w:hanging="360"/>
+      </w:pPr>
+      <w:rPr>
+        <w:rFonts w:ascii="Wingdings" w:hAnsi="Wingdings" w:hint="default"/>
+        <w:sz w:val="20"/>
+      </w:rPr>
+    </w:lvl>
+    <w:lvl w:ilvl="7" w:tentative="1">
+      <w:start w:val="1"/>
+      <w:numFmt w:val="bullet"/>
+      <w:lvlText w:val=""/>
+      <w:lvlJc w:val="left"/>
+      <w:pPr>
+        <w:tabs>
+          <w:tab w:val="num" w:pos="5760"/>
+        </w:tabs>
+        <w:ind w:left="5760" w:hanging="360"/>
+      </w:pPr>
+      <w:rPr>
+        <w:rFonts w:ascii="Wingdings" w:hAnsi="Wingdings" w:hint="default"/>
+        <w:sz w:val="20"/>
+      </w:rPr>
+    </w:lvl>
+    <w:lvl w:ilvl="8" w:tentative="1">
+      <w:start w:val="1"/>
+      <w:numFmt w:val="bullet"/>
+      <w:lvlText w:val=""/>
+      <w:lvlJc w:val="left"/>
+      <w:pPr>
+        <w:tabs>
+          <w:tab w:val="num" w:pos="6480"/>
+        </w:tabs>
+        <w:ind w:left="6480" w:hanging="360"/>
+      </w:pPr>
+      <w:rPr>
+        <w:rFonts w:ascii="Wingdings" w:hAnsi="Wingdings" w:hint="default"/>
+        <w:sz w:val="20"/>
+      </w:rPr>
+    </w:lvl>
+  </w:abstractNum>
+  <w:abstractNum w:abstractNumId="5" w15:restartNumberingAfterBreak="0">
     <w:nsid w:val="4DD11F51"/>
     <w:multiLevelType w:val="multilevel"/>
     <w:tmpl w:val="1F68325E"/>
@@ -5737,7 +7312,156 @@
       </w:pPr>
     </w:lvl>
   </w:abstractNum>
-  <w:abstractNum w:abstractNumId="2" w15:restartNumberingAfterBreak="0">
+  <w:abstractNum w:abstractNumId="6" w15:restartNumberingAfterBreak="0">
+    <w:nsid w:val="6930128C"/>
+    <w:multiLevelType w:val="multilevel"/>
+    <w:tmpl w:val="690664C4"/>
+    <w:lvl w:ilvl="0">
+      <w:start w:val="1"/>
+      <w:numFmt w:val="bullet"/>
+      <w:lvlText w:val=""/>
+      <w:lvlJc w:val="left"/>
+      <w:pPr>
+        <w:tabs>
+          <w:tab w:val="num" w:pos="720"/>
+        </w:tabs>
+        <w:ind w:left="720" w:hanging="360"/>
+      </w:pPr>
+      <w:rPr>
+        <w:rFonts w:ascii="Symbol" w:hAnsi="Symbol" w:hint="default"/>
+        <w:sz w:val="20"/>
+      </w:rPr>
+    </w:lvl>
+    <w:lvl w:ilvl="1" w:tentative="1">
+      <w:start w:val="1"/>
+      <w:numFmt w:val="bullet"/>
+      <w:lvlText w:val="o"/>
+      <w:lvlJc w:val="left"/>
+      <w:pPr>
+        <w:tabs>
+          <w:tab w:val="num" w:pos="1440"/>
+        </w:tabs>
+        <w:ind w:left="1440" w:hanging="360"/>
+      </w:pPr>
+      <w:rPr>
+        <w:rFonts w:ascii="Courier New" w:hAnsi="Courier New" w:hint="default"/>
+        <w:sz w:val="20"/>
+      </w:rPr>
+    </w:lvl>
+    <w:lvl w:ilvl="2" w:tentative="1">
+      <w:start w:val="1"/>
+      <w:numFmt w:val="bullet"/>
+      <w:lvlText w:val=""/>
+      <w:lvlJc w:val="left"/>
+      <w:pPr>
+        <w:tabs>
+          <w:tab w:val="num" w:pos="2160"/>
+        </w:tabs>
+        <w:ind w:left="2160" w:hanging="360"/>
+      </w:pPr>
+      <w:rPr>
+        <w:rFonts w:ascii="Wingdings" w:hAnsi="Wingdings" w:hint="default"/>
+        <w:sz w:val="20"/>
+      </w:rPr>
+    </w:lvl>
+    <w:lvl w:ilvl="3" w:tentative="1">
+      <w:start w:val="1"/>
+      <w:numFmt w:val="bullet"/>
+      <w:lvlText w:val=""/>
+      <w:lvlJc w:val="left"/>
+      <w:pPr>
+        <w:tabs>
+          <w:tab w:val="num" w:pos="2880"/>
+        </w:tabs>
+        <w:ind w:left="2880" w:hanging="360"/>
+      </w:pPr>
+      <w:rPr>
+        <w:rFonts w:ascii="Wingdings" w:hAnsi="Wingdings" w:hint="default"/>
+        <w:sz w:val="20"/>
+      </w:rPr>
+    </w:lvl>
+    <w:lvl w:ilvl="4" w:tentative="1">
+      <w:start w:val="1"/>
+      <w:numFmt w:val="bullet"/>
+      <w:lvlText w:val=""/>
+      <w:lvlJc w:val="left"/>
+      <w:pPr>
+        <w:tabs>
+          <w:tab w:val="num" w:pos="3600"/>
+        </w:tabs>
+        <w:ind w:left="3600" w:hanging="360"/>
+      </w:pPr>
+      <w:rPr>
+        <w:rFonts w:ascii="Wingdings" w:hAnsi="Wingdings" w:hint="default"/>
+        <w:sz w:val="20"/>
+      </w:rPr>
+    </w:lvl>
+    <w:lvl w:ilvl="5" w:tentative="1">
+      <w:start w:val="1"/>
+      <w:numFmt w:val="bullet"/>
+      <w:lvlText w:val=""/>
+      <w:lvlJc w:val="left"/>
+      <w:pPr>
+        <w:tabs>
+          <w:tab w:val="num" w:pos="4320"/>
+        </w:tabs>
+        <w:ind w:left="4320" w:hanging="360"/>
+      </w:pPr>
+      <w:rPr>
+        <w:rFonts w:ascii="Wingdings" w:hAnsi="Wingdings" w:hint="default"/>
+        <w:sz w:val="20"/>
+      </w:rPr>
+    </w:lvl>
+    <w:lvl w:ilvl="6" w:tentative="1">
+      <w:start w:val="1"/>
+      <w:numFmt w:val="bullet"/>
+      <w:lvlText w:val=""/>
+      <w:lvlJc w:val="left"/>
+      <w:pPr>
+        <w:tabs>
+          <w:tab w:val="num" w:pos="5040"/>
+        </w:tabs>
+        <w:ind w:left="5040" w:hanging="360"/>
+      </w:pPr>
+      <w:rPr>
+        <w:rFonts w:ascii="Wingdings" w:hAnsi="Wingdings" w:hint="default"/>
+        <w:sz w:val="20"/>
+      </w:rPr>
+    </w:lvl>
+    <w:lvl w:ilvl="7" w:tentative="1">
+      <w:start w:val="1"/>
+      <w:numFmt w:val="bullet"/>
+      <w:lvlText w:val=""/>
+      <w:lvlJc w:val="left"/>
+      <w:pPr>
+        <w:tabs>
+          <w:tab w:val="num" w:pos="5760"/>
+        </w:tabs>
+        <w:ind w:left="5760" w:hanging="360"/>
+      </w:pPr>
+      <w:rPr>
+        <w:rFonts w:ascii="Wingdings" w:hAnsi="Wingdings" w:hint="default"/>
+        <w:sz w:val="20"/>
+      </w:rPr>
+    </w:lvl>
+    <w:lvl w:ilvl="8" w:tentative="1">
+      <w:start w:val="1"/>
+      <w:numFmt w:val="bullet"/>
+      <w:lvlText w:val=""/>
+      <w:lvlJc w:val="left"/>
+      <w:pPr>
+        <w:tabs>
+          <w:tab w:val="num" w:pos="6480"/>
+        </w:tabs>
+        <w:ind w:left="6480" w:hanging="360"/>
+      </w:pPr>
+      <w:rPr>
+        <w:rFonts w:ascii="Wingdings" w:hAnsi="Wingdings" w:hint="default"/>
+        <w:sz w:val="20"/>
+      </w:rPr>
+    </w:lvl>
+  </w:abstractNum>
+  <w:abstractNum w:abstractNumId="7" w15:restartNumberingAfterBreak="0">
     <w:nsid w:val="72405C81"/>
     <w:multiLevelType w:val="multilevel"/>
     <w:tmpl w:val="2E5607FA"/>
@@ -5854,14 +7578,181 @@
       </w:pPr>
     </w:lvl>
   </w:abstractNum>
+  <w:abstractNum w:abstractNumId="8" w15:restartNumberingAfterBreak="0">
+    <w:nsid w:val="7D1C5EEF"/>
+    <w:multiLevelType w:val="multilevel"/>
+    <w:tmpl w:val="5F68A136"/>
+    <w:lvl w:ilvl="0">
+      <w:start w:val="1"/>
+      <w:numFmt w:val="bullet"/>
+      <w:lvlText w:val=""/>
+      <w:lvlJc w:val="left"/>
+      <w:pPr>
+        <w:tabs>
+          <w:tab w:val="num" w:pos="720"/>
+        </w:tabs>
+        <w:ind w:left="720" w:hanging="360"/>
+      </w:pPr>
+      <w:rPr>
+        <w:rFonts w:ascii="Symbol" w:hAnsi="Symbol" w:hint="default"/>
+        <w:sz w:val="20"/>
+      </w:rPr>
+    </w:lvl>
+    <w:lvl w:ilvl="1" w:tentative="1">
+      <w:start w:val="1"/>
+      <w:numFmt w:val="bullet"/>
+      <w:lvlText w:val="o"/>
+      <w:lvlJc w:val="left"/>
+      <w:pPr>
+        <w:tabs>
+          <w:tab w:val="num" w:pos="1440"/>
+        </w:tabs>
+        <w:ind w:left="1440" w:hanging="360"/>
+      </w:pPr>
+      <w:rPr>
+        <w:rFonts w:ascii="Courier New" w:hAnsi="Courier New" w:hint="default"/>
+        <w:sz w:val="20"/>
+      </w:rPr>
+    </w:lvl>
+    <w:lvl w:ilvl="2" w:tentative="1">
+      <w:start w:val="1"/>
+      <w:numFmt w:val="bullet"/>
+      <w:lvlText w:val=""/>
+      <w:lvlJc w:val="left"/>
+      <w:pPr>
+        <w:tabs>
+          <w:tab w:val="num" w:pos="2160"/>
+        </w:tabs>
+        <w:ind w:left="2160" w:hanging="360"/>
+      </w:pPr>
+      <w:rPr>
+        <w:rFonts w:ascii="Wingdings" w:hAnsi="Wingdings" w:hint="default"/>
+        <w:sz w:val="20"/>
+      </w:rPr>
+    </w:lvl>
+    <w:lvl w:ilvl="3" w:tentative="1">
+      <w:start w:val="1"/>
+      <w:numFmt w:val="bullet"/>
+      <w:lvlText w:val=""/>
+      <w:lvlJc w:val="left"/>
+      <w:pPr>
+        <w:tabs>
+          <w:tab w:val="num" w:pos="2880"/>
+        </w:tabs>
+        <w:ind w:left="2880" w:hanging="360"/>
+      </w:pPr>
+      <w:rPr>
+        <w:rFonts w:ascii="Wingdings" w:hAnsi="Wingdings" w:hint="default"/>
+        <w:sz w:val="20"/>
+      </w:rPr>
+    </w:lvl>
+    <w:lvl w:ilvl="4" w:tentative="1">
+      <w:start w:val="1"/>
+      <w:numFmt w:val="bullet"/>
+      <w:lvlText w:val=""/>
+      <w:lvlJc w:val="left"/>
+      <w:pPr>
+        <w:tabs>
+          <w:tab w:val="num" w:pos="3600"/>
+        </w:tabs>
+        <w:ind w:left="3600" w:hanging="360"/>
+      </w:pPr>
+      <w:rPr>
+        <w:rFonts w:ascii="Wingdings" w:hAnsi="Wingdings" w:hint="default"/>
+        <w:sz w:val="20"/>
+      </w:rPr>
+    </w:lvl>
+    <w:lvl w:ilvl="5" w:tentative="1">
+      <w:start w:val="1"/>
+      <w:numFmt w:val="bullet"/>
+      <w:lvlText w:val=""/>
+      <w:lvlJc w:val="left"/>
+      <w:pPr>
+        <w:tabs>
+          <w:tab w:val="num" w:pos="4320"/>
+        </w:tabs>
+        <w:ind w:left="4320" w:hanging="360"/>
+      </w:pPr>
+      <w:rPr>
+        <w:rFonts w:ascii="Wingdings" w:hAnsi="Wingdings" w:hint="default"/>
+        <w:sz w:val="20"/>
+      </w:rPr>
+    </w:lvl>
+    <w:lvl w:ilvl="6" w:tentative="1">
+      <w:start w:val="1"/>
+      <w:numFmt w:val="bullet"/>
+      <w:lvlText w:val=""/>
+      <w:lvlJc w:val="left"/>
+      <w:pPr>
+        <w:tabs>
+          <w:tab w:val="num" w:pos="5040"/>
+        </w:tabs>
+        <w:ind w:left="5040" w:hanging="360"/>
+      </w:pPr>
+      <w:rPr>
+        <w:rFonts w:ascii="Wingdings" w:hAnsi="Wingdings" w:hint="default"/>
+        <w:sz w:val="20"/>
+      </w:rPr>
+    </w:lvl>
+    <w:lvl w:ilvl="7" w:tentative="1">
+      <w:start w:val="1"/>
+      <w:numFmt w:val="bullet"/>
+      <w:lvlText w:val=""/>
+      <w:lvlJc w:val="left"/>
+      <w:pPr>
+        <w:tabs>
+          <w:tab w:val="num" w:pos="5760"/>
+        </w:tabs>
+        <w:ind w:left="5760" w:hanging="360"/>
+      </w:pPr>
+      <w:rPr>
+        <w:rFonts w:ascii="Wingdings" w:hAnsi="Wingdings" w:hint="default"/>
+        <w:sz w:val="20"/>
+      </w:rPr>
+    </w:lvl>
+    <w:lvl w:ilvl="8" w:tentative="1">
+      <w:start w:val="1"/>
+      <w:numFmt w:val="bullet"/>
+      <w:lvlText w:val=""/>
+      <w:lvlJc w:val="left"/>
+      <w:pPr>
+        <w:tabs>
+          <w:tab w:val="num" w:pos="6480"/>
+        </w:tabs>
+        <w:ind w:left="6480" w:hanging="360"/>
+      </w:pPr>
+      <w:rPr>
+        <w:rFonts w:ascii="Wingdings" w:hAnsi="Wingdings" w:hint="default"/>
+        <w:sz w:val="20"/>
+      </w:rPr>
+    </w:lvl>
+  </w:abstractNum>
   <w:num w:numId="1" w16cid:durableId="979387964">
+    <w:abstractNumId w:val="3"/>
+  </w:num>
+  <w:num w:numId="2" w16cid:durableId="768962675">
+    <w:abstractNumId w:val="7"/>
+  </w:num>
+  <w:num w:numId="3" w16cid:durableId="1146164023">
+    <w:abstractNumId w:val="5"/>
+  </w:num>
+  <w:num w:numId="4" w16cid:durableId="412243864">
+    <w:abstractNumId w:val="4"/>
+  </w:num>
+  <w:num w:numId="5" w16cid:durableId="843469559">
+    <w:abstractNumId w:val="2"/>
+  </w:num>
+  <w:num w:numId="6" w16cid:durableId="1252422616">
+    <w:abstractNumId w:val="1"/>
+  </w:num>
+  <w:num w:numId="7" w16cid:durableId="2013993287">
     <w:abstractNumId w:val="0"/>
   </w:num>
-  <w:num w:numId="2" w16cid:durableId="768962675">
-    <w:abstractNumId w:val="2"/>
+  <w:num w:numId="8" w16cid:durableId="398669333">
+    <w:abstractNumId w:val="6"/>
   </w:num>
-  <w:num w:numId="3" w16cid:durableId="1146164023">
-    <w:abstractNumId w:val="1"/>
+  <w:num w:numId="9" w16cid:durableId="235557379">
+    <w:abstractNumId w:val="8"/>
   </w:num>
 </w:numbering>
 </file>
@@ -6513,6 +8404,7 @@
   <w:style w:type="character" w:default="1" w:styleId="DefaultParagraphFont">
     <w:name w:val="Default Paragraph Font"/>
     <w:uiPriority w:val="1"/>
+    <w:semiHidden/>
     <w:unhideWhenUsed/>
   </w:style>
   <w:style w:type="table" w:default="1" w:styleId="TableNormal">

</xml_diff>

<commit_message>
last version in 15 April
</commit_message>
<xml_diff>
--- a/Document.docx
+++ b/Document.docx
@@ -238,8 +238,10 @@
           <w:color w:val="0D0D0D" w:themeColor="text1" w:themeTint="F2"/>
           <w:sz w:val="48"/>
         </w:rPr>
-        <w:t>Badawy</w:t>
-      </w:r>
+        <w:t>Badawi</w:t>
+      </w:r>
+      <w:bookmarkStart w:id="0" w:name="_GoBack"/>
+      <w:bookmarkEnd w:id="0"/>
       <w:proofErr w:type="spellEnd"/>
     </w:p>
     <w:p>
@@ -2275,8 +2277,6 @@
           <w:color w:val="0D0D0D" w:themeColor="text1" w:themeTint="F2"/>
         </w:rPr>
       </w:pPr>
-      <w:bookmarkStart w:id="0" w:name="_GoBack"/>
-      <w:bookmarkEnd w:id="0"/>
     </w:p>
     <w:p>
       <w:pPr>
@@ -3786,11 +3786,9 @@
           <w:numId w:val="9"/>
         </w:numPr>
       </w:pPr>
-      <w:proofErr w:type="gramStart"/>
       <w:r>
         <w:t>Payment gateway integration (e.g., credit card, PayPal).</w:t>
       </w:r>
-      <w:proofErr w:type="gramEnd"/>
     </w:p>
     <w:p>
       <w:pPr>
@@ -3882,11 +3880,9 @@
           <w:numId w:val="9"/>
         </w:numPr>
       </w:pPr>
-      <w:proofErr w:type="gramStart"/>
       <w:r>
         <w:t>ID verification for users (e.g., passport, phone number).</w:t>
       </w:r>
-      <w:proofErr w:type="gramEnd"/>
     </w:p>
     <w:p>
       <w:pPr>
@@ -3896,11 +3892,9 @@
           <w:numId w:val="9"/>
         </w:numPr>
       </w:pPr>
-      <w:proofErr w:type="gramStart"/>
       <w:r>
         <w:t>Reporting system for suspicious activity.</w:t>
       </w:r>
-      <w:proofErr w:type="gramEnd"/>
     </w:p>
     <w:p>
       <w:pPr>
@@ -3939,11 +3933,9 @@
           <w:numId w:val="9"/>
         </w:numPr>
       </w:pPr>
-      <w:proofErr w:type="gramStart"/>
       <w:r>
         <w:t>Multilingual support for global users.</w:t>
       </w:r>
-      <w:proofErr w:type="gramEnd"/>
     </w:p>
     <w:p/>
     <w:p/>
@@ -9258,75 +9250,21 @@
   </w:num>
   <w:num w:numId="10">
     <w:abstractNumId w:val="13"/>
-    <w:lvlOverride w:ilvl="0"/>
-    <w:lvlOverride w:ilvl="1"/>
-    <w:lvlOverride w:ilvl="2"/>
-    <w:lvlOverride w:ilvl="3"/>
-    <w:lvlOverride w:ilvl="4"/>
-    <w:lvlOverride w:ilvl="5"/>
-    <w:lvlOverride w:ilvl="6"/>
-    <w:lvlOverride w:ilvl="7"/>
-    <w:lvlOverride w:ilvl="8"/>
   </w:num>
   <w:num w:numId="11">
     <w:abstractNumId w:val="8"/>
-    <w:lvlOverride w:ilvl="0"/>
-    <w:lvlOverride w:ilvl="1"/>
-    <w:lvlOverride w:ilvl="2"/>
-    <w:lvlOverride w:ilvl="3"/>
-    <w:lvlOverride w:ilvl="4"/>
-    <w:lvlOverride w:ilvl="5"/>
-    <w:lvlOverride w:ilvl="6"/>
-    <w:lvlOverride w:ilvl="7"/>
-    <w:lvlOverride w:ilvl="8"/>
   </w:num>
   <w:num w:numId="12">
     <w:abstractNumId w:val="4"/>
-    <w:lvlOverride w:ilvl="0"/>
-    <w:lvlOverride w:ilvl="1"/>
-    <w:lvlOverride w:ilvl="2"/>
-    <w:lvlOverride w:ilvl="3"/>
-    <w:lvlOverride w:ilvl="4"/>
-    <w:lvlOverride w:ilvl="5"/>
-    <w:lvlOverride w:ilvl="6"/>
-    <w:lvlOverride w:ilvl="7"/>
-    <w:lvlOverride w:ilvl="8"/>
   </w:num>
   <w:num w:numId="13">
     <w:abstractNumId w:val="0"/>
-    <w:lvlOverride w:ilvl="0"/>
-    <w:lvlOverride w:ilvl="1"/>
-    <w:lvlOverride w:ilvl="2"/>
-    <w:lvlOverride w:ilvl="3"/>
-    <w:lvlOverride w:ilvl="4"/>
-    <w:lvlOverride w:ilvl="5"/>
-    <w:lvlOverride w:ilvl="6"/>
-    <w:lvlOverride w:ilvl="7"/>
-    <w:lvlOverride w:ilvl="8"/>
   </w:num>
   <w:num w:numId="14">
     <w:abstractNumId w:val="17"/>
-    <w:lvlOverride w:ilvl="0"/>
-    <w:lvlOverride w:ilvl="1"/>
-    <w:lvlOverride w:ilvl="2"/>
-    <w:lvlOverride w:ilvl="3"/>
-    <w:lvlOverride w:ilvl="4"/>
-    <w:lvlOverride w:ilvl="5"/>
-    <w:lvlOverride w:ilvl="6"/>
-    <w:lvlOverride w:ilvl="7"/>
-    <w:lvlOverride w:ilvl="8"/>
   </w:num>
   <w:num w:numId="15">
     <w:abstractNumId w:val="22"/>
-    <w:lvlOverride w:ilvl="0"/>
-    <w:lvlOverride w:ilvl="1"/>
-    <w:lvlOverride w:ilvl="2"/>
-    <w:lvlOverride w:ilvl="3"/>
-    <w:lvlOverride w:ilvl="4"/>
-    <w:lvlOverride w:ilvl="5"/>
-    <w:lvlOverride w:ilvl="6"/>
-    <w:lvlOverride w:ilvl="7"/>
-    <w:lvlOverride w:ilvl="8"/>
   </w:num>
   <w:num w:numId="16">
     <w:abstractNumId w:val="9"/>
@@ -11171,7 +11109,7 @@
 </file>
 
 <file path=customXml/itemProps1.xml><?xml version="1.0" encoding="utf-8"?>
-<ds:datastoreItem xmlns:ds="http://schemas.openxmlformats.org/officeDocument/2006/customXml" ds:itemID="{C76818A6-D87E-4706-BA0E-EFFFC5EA279E}">
+<ds:datastoreItem xmlns:ds="http://schemas.openxmlformats.org/officeDocument/2006/customXml" ds:itemID="{206452E5-EFF5-42EB-B872-A98A6B5BCAC8}">
   <ds:schemaRefs>
     <ds:schemaRef ds:uri="http://schemas.openxmlformats.org/officeDocument/2006/bibliography"/>
   </ds:schemaRefs>

</xml_diff>

<commit_message>
Last version in 15 April By MH
</commit_message>
<xml_diff>
--- a/Document.docx
+++ b/Document.docx
@@ -102,6 +102,8 @@
         </w:rPr>
         <w:t>April 15, 2025</w:t>
       </w:r>
+      <w:bookmarkStart w:id="0" w:name="_GoBack"/>
+      <w:bookmarkEnd w:id="0"/>
     </w:p>
     <w:p>
       <w:pPr>
@@ -240,8 +242,6 @@
         </w:rPr>
         <w:t>Badawi</w:t>
       </w:r>
-      <w:bookmarkStart w:id="0" w:name="_GoBack"/>
-      <w:bookmarkEnd w:id="0"/>
       <w:proofErr w:type="spellEnd"/>
     </w:p>
     <w:p>
@@ -11109,7 +11109,7 @@
 </file>
 
 <file path=customXml/itemProps1.xml><?xml version="1.0" encoding="utf-8"?>
-<ds:datastoreItem xmlns:ds="http://schemas.openxmlformats.org/officeDocument/2006/customXml" ds:itemID="{206452E5-EFF5-42EB-B872-A98A6B5BCAC8}">
+<ds:datastoreItem xmlns:ds="http://schemas.openxmlformats.org/officeDocument/2006/customXml" ds:itemID="{F9B84CA5-B39A-42D7-9BA7-F079C2FEA7B6}">
   <ds:schemaRefs>
     <ds:schemaRef ds:uri="http://schemas.openxmlformats.org/officeDocument/2006/bibliography"/>
   </ds:schemaRefs>

</xml_diff>

<commit_message>
point 4 faisal !!!
</commit_message>
<xml_diff>
--- a/Document.docx
+++ b/Document.docx
@@ -1,6 +1,6 @@
 
 <file path=word/document.xml><?xml version="1.0" encoding="utf-8"?>
-<w:document xmlns:wpc="http://schemas.microsoft.com/office/word/2010/wordprocessingCanvas" xmlns:mc="http://schemas.openxmlformats.org/markup-compatibility/2006" xmlns:o="urn:schemas-microsoft-com:office:office" xmlns:r="http://schemas.openxmlformats.org/officeDocument/2006/relationships" xmlns:m="http://schemas.openxmlformats.org/officeDocument/2006/math" xmlns:v="urn:schemas-microsoft-com:vml" xmlns:wp14="http://schemas.microsoft.com/office/word/2010/wordprocessingDrawing" xmlns:wp="http://schemas.openxmlformats.org/drawingml/2006/wordprocessingDrawing" xmlns:w10="urn:schemas-microsoft-com:office:word" xmlns:w="http://schemas.openxmlformats.org/wordprocessingml/2006/main" xmlns:w14="http://schemas.microsoft.com/office/word/2010/wordml" xmlns:wpg="http://schemas.microsoft.com/office/word/2010/wordprocessingGroup" xmlns:wpi="http://schemas.microsoft.com/office/word/2010/wordprocessingInk" xmlns:wne="http://schemas.microsoft.com/office/word/2006/wordml" xmlns:wps="http://schemas.microsoft.com/office/word/2010/wordprocessingShape" mc:Ignorable="w14 wp14">
+<w:document xmlns:wpc="http://schemas.microsoft.com/office/word/2010/wordprocessingCanvas" xmlns:cx="http://schemas.microsoft.com/office/drawing/2014/chartex" xmlns:cx1="http://schemas.microsoft.com/office/drawing/2015/9/8/chartex" xmlns:cx2="http://schemas.microsoft.com/office/drawing/2015/10/21/chartex" xmlns:cx3="http://schemas.microsoft.com/office/drawing/2016/5/9/chartex" xmlns:cx4="http://schemas.microsoft.com/office/drawing/2016/5/10/chartex" xmlns:cx5="http://schemas.microsoft.com/office/drawing/2016/5/11/chartex" xmlns:cx6="http://schemas.microsoft.com/office/drawing/2016/5/12/chartex" xmlns:cx7="http://schemas.microsoft.com/office/drawing/2016/5/13/chartex" xmlns:cx8="http://schemas.microsoft.com/office/drawing/2016/5/14/chartex" xmlns:mc="http://schemas.openxmlformats.org/markup-compatibility/2006" xmlns:aink="http://schemas.microsoft.com/office/drawing/2016/ink" xmlns:am3d="http://schemas.microsoft.com/office/drawing/2017/model3d" xmlns:o="urn:schemas-microsoft-com:office:office" xmlns:oel="http://schemas.microsoft.com/office/2019/extlst" xmlns:r="http://schemas.openxmlformats.org/officeDocument/2006/relationships" xmlns:m="http://schemas.openxmlformats.org/officeDocument/2006/math" xmlns:v="urn:schemas-microsoft-com:vml" xmlns:wp14="http://schemas.microsoft.com/office/word/2010/wordprocessingDrawing" xmlns:wp="http://schemas.openxmlformats.org/drawingml/2006/wordprocessingDrawing" xmlns:w10="urn:schemas-microsoft-com:office:word" xmlns:w="http://schemas.openxmlformats.org/wordprocessingml/2006/main" xmlns:w14="http://schemas.microsoft.com/office/word/2010/wordml" xmlns:w15="http://schemas.microsoft.com/office/word/2012/wordml" xmlns:w16cex="http://schemas.microsoft.com/office/word/2018/wordml/cex" xmlns:w16cid="http://schemas.microsoft.com/office/word/2016/wordml/cid" xmlns:w16="http://schemas.microsoft.com/office/word/2018/wordml" xmlns:w16du="http://schemas.microsoft.com/office/word/2023/wordml/word16du" xmlns:w16sdtdh="http://schemas.microsoft.com/office/word/2020/wordml/sdtdatahash" xmlns:w16sdtfl="http://schemas.microsoft.com/office/word/2024/wordml/sdtformatlock" xmlns:w16se="http://schemas.microsoft.com/office/word/2015/wordml/symex" xmlns:wpg="http://schemas.microsoft.com/office/word/2010/wordprocessingGroup" xmlns:wpi="http://schemas.microsoft.com/office/word/2010/wordprocessingInk" xmlns:wne="http://schemas.microsoft.com/office/word/2006/wordml" xmlns:wps="http://schemas.microsoft.com/office/word/2010/wordprocessingShape" mc:Ignorable="w14 w15 w16se w16cid w16 w16cex w16sdtdh w16sdtfl w16du wp14">
   <w:body>
     <w:p>
       <w:pPr>
@@ -102,8 +102,6 @@
         </w:rPr>
         <w:t>April 15, 2025</w:t>
       </w:r>
-      <w:bookmarkStart w:id="0" w:name="_GoBack"/>
-      <w:bookmarkEnd w:id="0"/>
     </w:p>
     <w:p>
       <w:pPr>
@@ -209,7 +207,6 @@
           <w:sz w:val="48"/>
         </w:rPr>
       </w:pPr>
-      <w:proofErr w:type="spellStart"/>
       <w:r>
         <w:rPr>
           <w:rFonts w:ascii="Lucida Bright" w:hAnsi="Lucida Bright"/>
@@ -218,31 +215,8 @@
           <w:color w:val="0D0D0D" w:themeColor="text1" w:themeTint="F2"/>
           <w:sz w:val="48"/>
         </w:rPr>
-        <w:t>Abdelrahman</w:t>
-      </w:r>
-      <w:proofErr w:type="spellEnd"/>
-      <w:r>
-        <w:rPr>
-          <w:rFonts w:ascii="Lucida Bright" w:hAnsi="Lucida Bright"/>
-          <w:b/>
-          <w:bCs/>
-          <w:color w:val="0D0D0D" w:themeColor="text1" w:themeTint="F2"/>
-          <w:sz w:val="48"/>
-        </w:rPr>
-        <w:t xml:space="preserve"> </w:t>
-      </w:r>
-      <w:proofErr w:type="spellStart"/>
-      <w:r>
-        <w:rPr>
-          <w:rFonts w:ascii="Lucida Bright" w:hAnsi="Lucida Bright"/>
-          <w:b/>
-          <w:bCs/>
-          <w:color w:val="0D0D0D" w:themeColor="text1" w:themeTint="F2"/>
-          <w:sz w:val="48"/>
-        </w:rPr>
-        <w:t>Badawi</w:t>
-      </w:r>
-      <w:proofErr w:type="spellEnd"/>
+        <w:t>Abdelrahman Badawi</w:t>
+      </w:r>
     </w:p>
     <w:p>
       <w:pPr>
@@ -297,20 +271,8 @@
           <w:color w:val="0D0D0D" w:themeColor="text1" w:themeTint="F2"/>
           <w:sz w:val="48"/>
         </w:rPr>
-        <w:t xml:space="preserve">Mahmoud </w:t>
-      </w:r>
-      <w:proofErr w:type="spellStart"/>
-      <w:r>
-        <w:rPr>
-          <w:rFonts w:ascii="Lucida Bright" w:hAnsi="Lucida Bright"/>
-          <w:b/>
-          <w:bCs/>
-          <w:color w:val="0D0D0D" w:themeColor="text1" w:themeTint="F2"/>
-          <w:sz w:val="48"/>
-        </w:rPr>
-        <w:t>Saeid</w:t>
-      </w:r>
-      <w:proofErr w:type="spellEnd"/>
+        <w:t>Mahmoud Saeid</w:t>
+      </w:r>
     </w:p>
     <w:p>
       <w:pPr>
@@ -324,7 +286,6 @@
           <w:sz w:val="48"/>
         </w:rPr>
       </w:pPr>
-      <w:proofErr w:type="spellStart"/>
       <w:r>
         <w:rPr>
           <w:rFonts w:ascii="Lucida Bright" w:hAnsi="Lucida Bright"/>
@@ -333,18 +294,7 @@
           <w:color w:val="0D0D0D" w:themeColor="text1" w:themeTint="F2"/>
           <w:sz w:val="48"/>
         </w:rPr>
-        <w:t>Malak</w:t>
-      </w:r>
-      <w:proofErr w:type="spellEnd"/>
-      <w:r>
-        <w:rPr>
-          <w:rFonts w:ascii="Lucida Bright" w:hAnsi="Lucida Bright"/>
-          <w:b/>
-          <w:bCs/>
-          <w:color w:val="0D0D0D" w:themeColor="text1" w:themeTint="F2"/>
-          <w:sz w:val="48"/>
-        </w:rPr>
-        <w:t xml:space="preserve"> Hany</w:t>
+        <w:t>Malak Hany</w:t>
       </w:r>
     </w:p>
     <w:p>
@@ -359,7 +309,6 @@
           <w:sz w:val="48"/>
         </w:rPr>
       </w:pPr>
-      <w:proofErr w:type="spellStart"/>
       <w:r>
         <w:rPr>
           <w:rFonts w:ascii="Lucida Bright" w:hAnsi="Lucida Bright"/>
@@ -368,31 +317,8 @@
           <w:color w:val="0D0D0D" w:themeColor="text1" w:themeTint="F2"/>
           <w:sz w:val="48"/>
         </w:rPr>
-        <w:t>Malak</w:t>
-      </w:r>
-      <w:proofErr w:type="spellEnd"/>
-      <w:r>
-        <w:rPr>
-          <w:rFonts w:ascii="Lucida Bright" w:hAnsi="Lucida Bright"/>
-          <w:b/>
-          <w:bCs/>
-          <w:color w:val="0D0D0D" w:themeColor="text1" w:themeTint="F2"/>
-          <w:sz w:val="48"/>
-        </w:rPr>
-        <w:t xml:space="preserve"> </w:t>
-      </w:r>
-      <w:proofErr w:type="spellStart"/>
-      <w:r>
-        <w:rPr>
-          <w:rFonts w:ascii="Lucida Bright" w:hAnsi="Lucida Bright"/>
-          <w:b/>
-          <w:bCs/>
-          <w:color w:val="0D0D0D" w:themeColor="text1" w:themeTint="F2"/>
-          <w:sz w:val="48"/>
-        </w:rPr>
-        <w:t>Ragab</w:t>
-      </w:r>
-      <w:proofErr w:type="spellEnd"/>
+        <w:t>Malak Ragab</w:t>
+      </w:r>
     </w:p>
     <w:p>
       <w:pPr>
@@ -2307,7 +2233,7 @@
           <w:color w:val="0D0D0D" w:themeColor="text1" w:themeTint="F2"/>
         </w:rPr>
       </w:pPr>
-      <w:bookmarkStart w:id="1" w:name="_Toc195655703"/>
+      <w:bookmarkStart w:id="0" w:name="_Toc195655703"/>
       <w:r>
         <w:rPr>
           <w:color w:val="0D0D0D" w:themeColor="text1" w:themeTint="F2"/>
@@ -2315,6 +2241,34 @@
         <w:lastRenderedPageBreak/>
         <w:t>1 Introduction</w:t>
       </w:r>
+      <w:bookmarkEnd w:id="0"/>
+      <w:r>
+        <w:rPr>
+          <w:color w:val="0D0D0D" w:themeColor="text1" w:themeTint="F2"/>
+        </w:rPr>
+        <w:t xml:space="preserve">  </w:t>
+      </w:r>
+    </w:p>
+    <w:p>
+      <w:pPr>
+        <w:pStyle w:val="Heading2"/>
+        <w:rPr>
+          <w:color w:val="0D0D0D" w:themeColor="text1" w:themeTint="F2"/>
+        </w:rPr>
+      </w:pPr>
+      <w:r>
+        <w:rPr>
+          <w:color w:val="0D0D0D" w:themeColor="text1" w:themeTint="F2"/>
+        </w:rPr>
+        <w:t xml:space="preserve">  </w:t>
+      </w:r>
+      <w:bookmarkStart w:id="1" w:name="_Toc195655704"/>
+      <w:r>
+        <w:rPr>
+          <w:color w:val="0D0D0D" w:themeColor="text1" w:themeTint="F2"/>
+        </w:rPr>
+        <w:t>Purpose</w:t>
+      </w:r>
       <w:bookmarkEnd w:id="1"/>
       <w:r>
         <w:rPr>
@@ -2325,6 +2279,76 @@
     </w:p>
     <w:p>
       <w:pPr>
+        <w:ind w:left="576"/>
+        <w:rPr>
+          <w:color w:val="0D0D0D" w:themeColor="text1" w:themeTint="F2"/>
+        </w:rPr>
+      </w:pPr>
+      <w:r>
+        <w:rPr>
+          <w:color w:val="0D0D0D" w:themeColor="text1" w:themeTint="F2"/>
+          <w:sz w:val="24"/>
+        </w:rPr>
+        <w:t xml:space="preserve">The purpose of this document is to present a detailed description of the </w:t>
+      </w:r>
+      <w:r>
+        <w:rPr>
+          <w:color w:val="0D0D0D" w:themeColor="text1" w:themeTint="F2"/>
+          <w:sz w:val="24"/>
+        </w:rPr>
+        <w:t>Arranging Homestays and Cultural Exchange Platform</w:t>
+      </w:r>
+      <w:r>
+        <w:rPr>
+          <w:color w:val="0D0D0D" w:themeColor="text1" w:themeTint="F2"/>
+          <w:sz w:val="24"/>
+        </w:rPr>
+        <w:fldChar w:fldCharType="begin"/>
+      </w:r>
+      <w:r>
+        <w:rPr>
+          <w:color w:val="0D0D0D" w:themeColor="text1" w:themeTint="F2"/>
+          <w:sz w:val="24"/>
+        </w:rPr>
+        <w:instrText xml:space="preserve"> XE "</w:instrText>
+      </w:r>
+      <w:r>
+        <w:rPr>
+          <w:color w:val="0D0D0D" w:themeColor="text1" w:themeTint="F2"/>
+        </w:rPr>
+        <w:instrText>Web Publishing System"</w:instrText>
+      </w:r>
+      <w:r>
+        <w:rPr>
+          <w:color w:val="0D0D0D" w:themeColor="text1" w:themeTint="F2"/>
+          <w:sz w:val="24"/>
+        </w:rPr>
+        <w:instrText xml:space="preserve"> </w:instrText>
+      </w:r>
+      <w:r>
+        <w:rPr>
+          <w:color w:val="0D0D0D" w:themeColor="text1" w:themeTint="F2"/>
+          <w:sz w:val="24"/>
+        </w:rPr>
+        <w:fldChar w:fldCharType="end"/>
+      </w:r>
+      <w:r>
+        <w:rPr>
+          <w:color w:val="0D0D0D" w:themeColor="text1" w:themeTint="F2"/>
+          <w:sz w:val="24"/>
+        </w:rPr>
+        <w:t>. It will explain the purpose and features of the system, the interfaces of the system, what the system will do, the constraints under which it must operate and how the system will react to external stimuli. This document is intended for both the stakeholders and the developers of the system</w:t>
+      </w:r>
+      <w:r>
+        <w:rPr>
+          <w:color w:val="0D0D0D" w:themeColor="text1" w:themeTint="F2"/>
+          <w:sz w:val="24"/>
+        </w:rPr>
+        <w:t>.</w:t>
+      </w:r>
+    </w:p>
+    <w:p>
+      <w:pPr>
         <w:pStyle w:val="Heading2"/>
         <w:rPr>
           <w:color w:val="0D0D0D" w:themeColor="text1" w:themeTint="F2"/>
@@ -2336,12 +2360,12 @@
         </w:rPr>
         <w:t xml:space="preserve">  </w:t>
       </w:r>
-      <w:bookmarkStart w:id="2" w:name="_Toc195655704"/>
-      <w:r>
-        <w:rPr>
-          <w:color w:val="0D0D0D" w:themeColor="text1" w:themeTint="F2"/>
-        </w:rPr>
-        <w:t>Purpose</w:t>
+      <w:bookmarkStart w:id="2" w:name="_Toc195655705"/>
+      <w:r>
+        <w:rPr>
+          <w:color w:val="0D0D0D" w:themeColor="text1" w:themeTint="F2"/>
+        </w:rPr>
+        <w:t>Project Scope</w:t>
       </w:r>
       <w:bookmarkEnd w:id="2"/>
       <w:r>
@@ -2361,64 +2385,8 @@
       <w:r>
         <w:rPr>
           <w:color w:val="0D0D0D" w:themeColor="text1" w:themeTint="F2"/>
-          <w:sz w:val="24"/>
-        </w:rPr>
-        <w:t xml:space="preserve">The purpose of this document is to present a detailed description of the </w:t>
-      </w:r>
-      <w:r>
-        <w:rPr>
-          <w:color w:val="0D0D0D" w:themeColor="text1" w:themeTint="F2"/>
-          <w:sz w:val="24"/>
-        </w:rPr>
-        <w:t>Arranging Homestays and Cultural Exchange Platform</w:t>
-      </w:r>
-      <w:r>
-        <w:rPr>
-          <w:color w:val="0D0D0D" w:themeColor="text1" w:themeTint="F2"/>
-          <w:sz w:val="24"/>
-        </w:rPr>
-        <w:fldChar w:fldCharType="begin"/>
-      </w:r>
-      <w:r>
-        <w:rPr>
-          <w:color w:val="0D0D0D" w:themeColor="text1" w:themeTint="F2"/>
-          <w:sz w:val="24"/>
-        </w:rPr>
-        <w:instrText xml:space="preserve"> XE "</w:instrText>
-      </w:r>
-      <w:r>
-        <w:rPr>
-          <w:color w:val="0D0D0D" w:themeColor="text1" w:themeTint="F2"/>
-        </w:rPr>
-        <w:instrText>Web Publishing System"</w:instrText>
-      </w:r>
-      <w:r>
-        <w:rPr>
-          <w:color w:val="0D0D0D" w:themeColor="text1" w:themeTint="F2"/>
-          <w:sz w:val="24"/>
-        </w:rPr>
-        <w:instrText xml:space="preserve"> </w:instrText>
-      </w:r>
-      <w:r>
-        <w:rPr>
-          <w:color w:val="0D0D0D" w:themeColor="text1" w:themeTint="F2"/>
-          <w:sz w:val="24"/>
-        </w:rPr>
-        <w:fldChar w:fldCharType="end"/>
-      </w:r>
-      <w:r>
-        <w:rPr>
-          <w:color w:val="0D0D0D" w:themeColor="text1" w:themeTint="F2"/>
-          <w:sz w:val="24"/>
-        </w:rPr>
-        <w:t>. It will explain the purpose and features of the system, the interfaces of the system, what the system will do, the constraints under which it must operate and how the system will react to external stimuli. This document is intended for both the stakeholders and the developers of the system</w:t>
-      </w:r>
-      <w:r>
-        <w:rPr>
-          <w:color w:val="0D0D0D" w:themeColor="text1" w:themeTint="F2"/>
-          <w:sz w:val="24"/>
-        </w:rPr>
-        <w:t>.</w:t>
+        </w:rPr>
+        <w:t>This project involves the development of a platform designed to facilitate homestays and cultural exchanges between hosts and travelers. The system aims to connect individuals globally, encouraging cultural immersion, skill sharing, and budget-friendly travel solutions. It allows hosts to specify their needs and accommodations while enabling travelers to create profiles showcasing their skills and preferences. The platform supports secure communication and efficient management of arrangements, fostering meaningful interactions between diverse communities by promoting cultural exchange, offering affordable travel options through skill-based contributions, supporting hosts in isolated or underserved communities, providing flexible arrangements for both short-term and long-term stays, and streamlining profile creation, communication, and arrangement management.</w:t>
       </w:r>
     </w:p>
     <w:p>
@@ -2434,56 +2402,14 @@
         </w:rPr>
         <w:t xml:space="preserve">  </w:t>
       </w:r>
-      <w:bookmarkStart w:id="3" w:name="_Toc195655705"/>
-      <w:r>
-        <w:rPr>
-          <w:color w:val="0D0D0D" w:themeColor="text1" w:themeTint="F2"/>
-        </w:rPr>
-        <w:t>Project Scope</w:t>
+      <w:bookmarkStart w:id="3" w:name="_Toc195655706"/>
+      <w:r>
+        <w:rPr>
+          <w:color w:val="0D0D0D" w:themeColor="text1" w:themeTint="F2"/>
+        </w:rPr>
+        <w:t>Glossary and Abbreviations</w:t>
       </w:r>
       <w:bookmarkEnd w:id="3"/>
-      <w:r>
-        <w:rPr>
-          <w:color w:val="0D0D0D" w:themeColor="text1" w:themeTint="F2"/>
-        </w:rPr>
-        <w:t xml:space="preserve">  </w:t>
-      </w:r>
-    </w:p>
-    <w:p>
-      <w:pPr>
-        <w:ind w:left="576"/>
-        <w:rPr>
-          <w:color w:val="0D0D0D" w:themeColor="text1" w:themeTint="F2"/>
-        </w:rPr>
-      </w:pPr>
-      <w:r>
-        <w:rPr>
-          <w:color w:val="0D0D0D" w:themeColor="text1" w:themeTint="F2"/>
-        </w:rPr>
-        <w:t>This project involves the development of a platform designed to facilitate homestays and cultural exchanges between hosts and travelers. The system aims to connect individuals globally, encouraging cultural immersion, skill sharing, and budget-friendly travel solutions. It allows hosts to specify their needs and accommodations while enabling travelers to create profiles showcasing their skills and preferences. The platform supports secure communication and efficient management of arrangements, fostering meaningful interactions between diverse communities by promoting cultural exchange, offering affordable travel options through skill-based contributions, supporting hosts in isolated or underserved communities, providing flexible arrangements for both short-term and long-term stays, and streamlining profile creation, communication, and arrangement management.</w:t>
-      </w:r>
-    </w:p>
-    <w:p>
-      <w:pPr>
-        <w:pStyle w:val="Heading2"/>
-        <w:rPr>
-          <w:color w:val="0D0D0D" w:themeColor="text1" w:themeTint="F2"/>
-        </w:rPr>
-      </w:pPr>
-      <w:r>
-        <w:rPr>
-          <w:color w:val="0D0D0D" w:themeColor="text1" w:themeTint="F2"/>
-        </w:rPr>
-        <w:t xml:space="preserve">  </w:t>
-      </w:r>
-      <w:bookmarkStart w:id="4" w:name="_Toc195655706"/>
-      <w:r>
-        <w:rPr>
-          <w:color w:val="0D0D0D" w:themeColor="text1" w:themeTint="F2"/>
-        </w:rPr>
-        <w:t>Glossary and Abbreviations</w:t>
-      </w:r>
-      <w:bookmarkEnd w:id="4"/>
       <w:r>
         <w:rPr>
           <w:color w:val="0D0D0D" w:themeColor="text1" w:themeTint="F2"/>
@@ -3214,14 +3140,14 @@
         </w:rPr>
         <w:t xml:space="preserve">  </w:t>
       </w:r>
-      <w:bookmarkStart w:id="5" w:name="_Toc195655707"/>
+      <w:bookmarkStart w:id="4" w:name="_Toc195655707"/>
       <w:r>
         <w:rPr>
           <w:color w:val="0D0D0D" w:themeColor="text1" w:themeTint="F2"/>
         </w:rPr>
         <w:t>List of System Stakeholders</w:t>
       </w:r>
-      <w:bookmarkEnd w:id="5"/>
+      <w:bookmarkEnd w:id="4"/>
       <w:r>
         <w:rPr>
           <w:color w:val="0D0D0D" w:themeColor="text1" w:themeTint="F2"/>
@@ -3362,14 +3288,14 @@
         </w:rPr>
         <w:t xml:space="preserve">  </w:t>
       </w:r>
-      <w:bookmarkStart w:id="6" w:name="_Toc195655708"/>
+      <w:bookmarkStart w:id="5" w:name="_Toc195655708"/>
       <w:r>
         <w:rPr>
           <w:color w:val="0D0D0D" w:themeColor="text1" w:themeTint="F2"/>
         </w:rPr>
         <w:t>References</w:t>
       </w:r>
-      <w:bookmarkEnd w:id="6"/>
+      <w:bookmarkEnd w:id="5"/>
       <w:r>
         <w:rPr>
           <w:color w:val="0D0D0D" w:themeColor="text1" w:themeTint="F2"/>
@@ -3384,19 +3310,11 @@
           <w:color w:val="0D0D0D" w:themeColor="text1" w:themeTint="F2"/>
         </w:rPr>
       </w:pPr>
-      <w:proofErr w:type="gramStart"/>
-      <w:r>
-        <w:rPr>
-          <w:color w:val="0D0D0D" w:themeColor="text1" w:themeTint="F2"/>
-        </w:rPr>
-        <w:t>IEEE.</w:t>
-      </w:r>
-      <w:proofErr w:type="gramEnd"/>
-      <w:r>
-        <w:rPr>
-          <w:color w:val="0D0D0D" w:themeColor="text1" w:themeTint="F2"/>
-        </w:rPr>
-        <w:t xml:space="preserve"> </w:t>
+      <w:r>
+        <w:rPr>
+          <w:color w:val="0D0D0D" w:themeColor="text1" w:themeTint="F2"/>
+        </w:rPr>
+        <w:t xml:space="preserve">IEEE. </w:t>
       </w:r>
       <w:r>
         <w:rPr>
@@ -3404,36 +3322,14 @@
           <w:iCs/>
           <w:color w:val="0D0D0D" w:themeColor="text1" w:themeTint="F2"/>
         </w:rPr>
-        <w:t xml:space="preserve">IEEE </w:t>
-      </w:r>
-      <w:proofErr w:type="spellStart"/>
-      <w:proofErr w:type="gramStart"/>
-      <w:r>
-        <w:rPr>
-          <w:i/>
-          <w:iCs/>
-          <w:color w:val="0D0D0D" w:themeColor="text1" w:themeTint="F2"/>
-        </w:rPr>
-        <w:t>Std</w:t>
-      </w:r>
-      <w:proofErr w:type="spellEnd"/>
-      <w:proofErr w:type="gramEnd"/>
-      <w:r>
-        <w:rPr>
-          <w:i/>
-          <w:iCs/>
-          <w:color w:val="0D0D0D" w:themeColor="text1" w:themeTint="F2"/>
-        </w:rPr>
-        <w:t xml:space="preserve"> 830-1998 IEEE Recommended Practice for Software Requirements Specifications. </w:t>
-      </w:r>
-      <w:proofErr w:type="gramStart"/>
+        <w:t xml:space="preserve">IEEE Std 830-1998 IEEE Recommended Practice for Software Requirements Specifications. </w:t>
+      </w:r>
       <w:r>
         <w:rPr>
           <w:color w:val="0D0D0D" w:themeColor="text1" w:themeTint="F2"/>
         </w:rPr>
         <w:t>IEEE Computer Society, 1998.</w:t>
       </w:r>
-      <w:proofErr w:type="gramEnd"/>
     </w:p>
     <w:p>
       <w:pPr>
@@ -3442,7 +3338,7 @@
           <w:color w:val="0070C0"/>
         </w:rPr>
       </w:pPr>
-      <w:hyperlink r:id="rId9" w:history="1">
+      <w:hyperlink r:id="rId8" w:history="1">
         <w:r>
           <w:rPr>
             <w:rStyle w:val="Hyperlink"/>
@@ -3460,7 +3356,7 @@
           <w:color w:val="0070C0"/>
         </w:rPr>
       </w:pPr>
-      <w:hyperlink r:id="rId10" w:history="1">
+      <w:hyperlink r:id="rId9" w:history="1">
         <w:r>
           <w:rPr>
             <w:rStyle w:val="Hyperlink"/>
@@ -3485,7 +3381,7 @@
           <w:color w:val="0D0D0D" w:themeColor="text1" w:themeTint="F2"/>
         </w:rPr>
       </w:pPr>
-      <w:bookmarkStart w:id="7" w:name="_Toc195655709"/>
+      <w:bookmarkStart w:id="6" w:name="_Toc195655709"/>
       <w:r>
         <w:rPr>
           <w:color w:val="0D0D0D" w:themeColor="text1" w:themeTint="F2"/>
@@ -3493,35 +3389,35 @@
         <w:lastRenderedPageBreak/>
         <w:t>Functional Requirements</w:t>
       </w:r>
+      <w:bookmarkEnd w:id="6"/>
+      <w:r>
+        <w:rPr>
+          <w:color w:val="0D0D0D" w:themeColor="text1" w:themeTint="F2"/>
+        </w:rPr>
+        <w:t xml:space="preserve">  </w:t>
+      </w:r>
+    </w:p>
+    <w:p>
+      <w:pPr>
+        <w:pStyle w:val="Heading2"/>
+        <w:rPr>
+          <w:color w:val="0D0D0D" w:themeColor="text1" w:themeTint="F2"/>
+        </w:rPr>
+      </w:pPr>
+      <w:r>
+        <w:rPr>
+          <w:color w:val="0D0D0D" w:themeColor="text1" w:themeTint="F2"/>
+        </w:rPr>
+        <w:t xml:space="preserve">  </w:t>
+      </w:r>
+      <w:bookmarkStart w:id="7" w:name="_Toc195655710"/>
+      <w:r>
+        <w:rPr>
+          <w:color w:val="0D0D0D" w:themeColor="text1" w:themeTint="F2"/>
+        </w:rPr>
+        <w:t>User Requirements Specification</w:t>
+      </w:r>
       <w:bookmarkEnd w:id="7"/>
-      <w:r>
-        <w:rPr>
-          <w:color w:val="0D0D0D" w:themeColor="text1" w:themeTint="F2"/>
-        </w:rPr>
-        <w:t xml:space="preserve">  </w:t>
-      </w:r>
-    </w:p>
-    <w:p>
-      <w:pPr>
-        <w:pStyle w:val="Heading2"/>
-        <w:rPr>
-          <w:color w:val="0D0D0D" w:themeColor="text1" w:themeTint="F2"/>
-        </w:rPr>
-      </w:pPr>
-      <w:r>
-        <w:rPr>
-          <w:color w:val="0D0D0D" w:themeColor="text1" w:themeTint="F2"/>
-        </w:rPr>
-        <w:t xml:space="preserve">  </w:t>
-      </w:r>
-      <w:bookmarkStart w:id="8" w:name="_Toc195655710"/>
-      <w:r>
-        <w:rPr>
-          <w:color w:val="0D0D0D" w:themeColor="text1" w:themeTint="F2"/>
-        </w:rPr>
-        <w:t>User Requirements Specification</w:t>
-      </w:r>
-      <w:bookmarkEnd w:id="8"/>
       <w:r>
         <w:rPr>
           <w:color w:val="0D0D0D" w:themeColor="text1" w:themeTint="F2"/>
@@ -3567,15 +3463,7 @@
         </w:numPr>
       </w:pPr>
       <w:r>
-        <w:t xml:space="preserve">Travelers and hosts must be able to create accounts with personal details (e.g., name, skills, </w:t>
-      </w:r>
-      <w:proofErr w:type="gramStart"/>
-      <w:r>
-        <w:t>preferences</w:t>
-      </w:r>
-      <w:proofErr w:type="gramEnd"/>
-      <w:r>
-        <w:t>).</w:t>
+        <w:t>Travelers and hosts must be able to create accounts with personal details (e.g., name, skills, preferences).</w:t>
       </w:r>
     </w:p>
     <w:p>
@@ -3953,14 +3841,14 @@
         <w:lastRenderedPageBreak/>
         <w:t xml:space="preserve">  </w:t>
       </w:r>
-      <w:bookmarkStart w:id="9" w:name="_Toc195655711"/>
+      <w:bookmarkStart w:id="8" w:name="_Toc195655711"/>
       <w:r>
         <w:rPr>
           <w:color w:val="0D0D0D" w:themeColor="text1" w:themeTint="F2"/>
         </w:rPr>
         <w:t>System Requirements Specification</w:t>
       </w:r>
-      <w:bookmarkEnd w:id="9"/>
+      <w:bookmarkEnd w:id="8"/>
       <w:r>
         <w:rPr>
           <w:color w:val="0D0D0D" w:themeColor="text1" w:themeTint="F2"/>
@@ -4115,14 +4003,14 @@
         </w:rPr>
         <w:t xml:space="preserve">  </w:t>
       </w:r>
-      <w:bookmarkStart w:id="10" w:name="_Toc195655712"/>
+      <w:bookmarkStart w:id="9" w:name="_Toc195655712"/>
       <w:r>
         <w:rPr>
           <w:color w:val="0D0D0D" w:themeColor="text1" w:themeTint="F2"/>
         </w:rPr>
         <w:t>Requirements’ Priorities</w:t>
       </w:r>
-      <w:bookmarkEnd w:id="10"/>
+      <w:bookmarkEnd w:id="9"/>
       <w:r>
         <w:rPr>
           <w:color w:val="0D0D0D" w:themeColor="text1" w:themeTint="F2"/>
@@ -4604,7 +4492,7 @@
           <w:color w:val="0D0D0D" w:themeColor="text1" w:themeTint="F2"/>
         </w:rPr>
       </w:pPr>
-      <w:bookmarkStart w:id="11" w:name="_Toc195655713"/>
+      <w:bookmarkStart w:id="10" w:name="_Toc195655713"/>
       <w:r>
         <w:rPr>
           <w:color w:val="0D0D0D" w:themeColor="text1" w:themeTint="F2"/>
@@ -4612,35 +4500,35 @@
         <w:lastRenderedPageBreak/>
         <w:t>Non-functional Requirements</w:t>
       </w:r>
+      <w:bookmarkEnd w:id="10"/>
+      <w:r>
+        <w:rPr>
+          <w:color w:val="0D0D0D" w:themeColor="text1" w:themeTint="F2"/>
+        </w:rPr>
+        <w:t xml:space="preserve">  </w:t>
+      </w:r>
+    </w:p>
+    <w:p>
+      <w:pPr>
+        <w:pStyle w:val="Heading2"/>
+        <w:rPr>
+          <w:color w:val="0D0D0D" w:themeColor="text1" w:themeTint="F2"/>
+        </w:rPr>
+      </w:pPr>
+      <w:r>
+        <w:rPr>
+          <w:color w:val="0D0D0D" w:themeColor="text1" w:themeTint="F2"/>
+        </w:rPr>
+        <w:t xml:space="preserve">  </w:t>
+      </w:r>
+      <w:bookmarkStart w:id="11" w:name="_Toc195655714"/>
+      <w:r>
+        <w:rPr>
+          <w:color w:val="0D0D0D" w:themeColor="text1" w:themeTint="F2"/>
+        </w:rPr>
+        <w:t>General Types/Categories</w:t>
+      </w:r>
       <w:bookmarkEnd w:id="11"/>
-      <w:r>
-        <w:rPr>
-          <w:color w:val="0D0D0D" w:themeColor="text1" w:themeTint="F2"/>
-        </w:rPr>
-        <w:t xml:space="preserve">  </w:t>
-      </w:r>
-    </w:p>
-    <w:p>
-      <w:pPr>
-        <w:pStyle w:val="Heading2"/>
-        <w:rPr>
-          <w:color w:val="0D0D0D" w:themeColor="text1" w:themeTint="F2"/>
-        </w:rPr>
-      </w:pPr>
-      <w:r>
-        <w:rPr>
-          <w:color w:val="0D0D0D" w:themeColor="text1" w:themeTint="F2"/>
-        </w:rPr>
-        <w:t xml:space="preserve">  </w:t>
-      </w:r>
-      <w:bookmarkStart w:id="12" w:name="_Toc195655714"/>
-      <w:r>
-        <w:rPr>
-          <w:color w:val="0D0D0D" w:themeColor="text1" w:themeTint="F2"/>
-        </w:rPr>
-        <w:t>General Types/Categories</w:t>
-      </w:r>
-      <w:bookmarkEnd w:id="12"/>
       <w:r>
         <w:rPr>
           <w:color w:val="0D0D0D" w:themeColor="text1" w:themeTint="F2"/>
@@ -4789,14 +4677,14 @@
         </w:rPr>
         <w:t xml:space="preserve">  </w:t>
       </w:r>
-      <w:bookmarkStart w:id="13" w:name="_Toc195655715"/>
+      <w:bookmarkStart w:id="12" w:name="_Toc195655715"/>
       <w:r>
         <w:rPr>
           <w:color w:val="0D0D0D" w:themeColor="text1" w:themeTint="F2"/>
         </w:rPr>
         <w:t>Specification</w:t>
       </w:r>
-      <w:bookmarkEnd w:id="13"/>
+      <w:bookmarkEnd w:id="12"/>
       <w:r>
         <w:rPr>
           <w:color w:val="0D0D0D" w:themeColor="text1" w:themeTint="F2"/>
@@ -5063,13 +4951,41 @@
         </w:rPr>
         <w:t xml:space="preserve">  </w:t>
       </w:r>
-      <w:bookmarkStart w:id="14" w:name="_Toc195655716"/>
+      <w:bookmarkStart w:id="13" w:name="_Toc195655716"/>
       <w:r>
         <w:rPr>
           <w:color w:val="0D0D0D" w:themeColor="text1" w:themeTint="F2"/>
         </w:rPr>
         <w:t>Fit Criteria</w:t>
       </w:r>
+      <w:bookmarkEnd w:id="13"/>
+      <w:r>
+        <w:rPr>
+          <w:color w:val="0D0D0D" w:themeColor="text1" w:themeTint="F2"/>
+        </w:rPr>
+        <w:t xml:space="preserve">  </w:t>
+      </w:r>
+    </w:p>
+    <w:p>
+      <w:pPr>
+        <w:pStyle w:val="Heading2"/>
+        <w:rPr>
+          <w:color w:val="0D0D0D" w:themeColor="text1" w:themeTint="F2"/>
+        </w:rPr>
+      </w:pPr>
+      <w:r>
+        <w:rPr>
+          <w:color w:val="0D0D0D" w:themeColor="text1" w:themeTint="F2"/>
+        </w:rPr>
+        <w:t xml:space="preserve">  </w:t>
+      </w:r>
+      <w:bookmarkStart w:id="14" w:name="_Toc195655717"/>
+      <w:r>
+        <w:rPr>
+          <w:color w:val="0D0D0D" w:themeColor="text1" w:themeTint="F2"/>
+        </w:rPr>
+        <w:t>Effect on Architecture</w:t>
+      </w:r>
       <w:bookmarkEnd w:id="14"/>
       <w:r>
         <w:rPr>
@@ -5080,6 +4996,722 @@
     </w:p>
     <w:p>
       <w:pPr>
+        <w:rPr>
+          <w:color w:val="0D0D0D" w:themeColor="text1" w:themeTint="F2"/>
+        </w:rPr>
+      </w:pPr>
+    </w:p>
+    <w:p>
+      <w:pPr>
+        <w:pStyle w:val="Heading1"/>
+        <w:rPr>
+          <w:color w:val="0D0D0D" w:themeColor="text1" w:themeTint="F2"/>
+        </w:rPr>
+      </w:pPr>
+      <w:bookmarkStart w:id="15" w:name="_Toc195655718"/>
+      <w:r>
+        <w:rPr>
+          <w:color w:val="0D0D0D" w:themeColor="text1" w:themeTint="F2"/>
+        </w:rPr>
+        <w:t>Design &amp; Implementation Constraints</w:t>
+      </w:r>
+      <w:bookmarkEnd w:id="15"/>
+      <w:r>
+        <w:rPr>
+          <w:color w:val="0D0D0D" w:themeColor="text1" w:themeTint="F2"/>
+        </w:rPr>
+        <w:t xml:space="preserve">  </w:t>
+      </w:r>
+    </w:p>
+    <w:p>
+      <w:pPr>
+        <w:numPr>
+          <w:ilvl w:val="0"/>
+          <w:numId w:val="24"/>
+        </w:numPr>
+        <w:rPr>
+          <w:b/>
+          <w:bCs/>
+        </w:rPr>
+      </w:pPr>
+      <w:r>
+        <w:rPr>
+          <w:b/>
+          <w:bCs/>
+        </w:rPr>
+        <w:t>a) Technology Stack Constraints</w:t>
+      </w:r>
+    </w:p>
+    <w:p>
+      <w:r>
+        <w:rPr>
+          <w:b/>
+          <w:bCs/>
+        </w:rPr>
+        <w:t>Definition:</w:t>
+      </w:r>
+      <w:r>
+        <w:t xml:space="preserve"> These constraints define the programming languages, tools, and frameworks that </w:t>
+      </w:r>
+      <w:r>
+        <w:rPr>
+          <w:b/>
+          <w:bCs/>
+        </w:rPr>
+        <w:t>must</w:t>
+      </w:r>
+      <w:r>
+        <w:t xml:space="preserve"> or </w:t>
+      </w:r>
+      <w:r>
+        <w:rPr>
+          <w:b/>
+          <w:bCs/>
+        </w:rPr>
+        <w:t>must not</w:t>
+      </w:r>
+      <w:r>
+        <w:t xml:space="preserve"> be used throughout the system's development process.</w:t>
+      </w:r>
+    </w:p>
+    <w:p>
+      <w:r>
+        <w:rPr>
+          <w:b/>
+          <w:bCs/>
+        </w:rPr>
+        <w:t>Examples:</w:t>
+      </w:r>
+    </w:p>
+    <w:p>
+      <w:pPr>
+        <w:numPr>
+          <w:ilvl w:val="0"/>
+          <w:numId w:val="24"/>
+        </w:numPr>
+      </w:pPr>
+      <w:r>
+        <w:rPr>
+          <w:b/>
+          <w:bCs/>
+        </w:rPr>
+        <w:t>Mandatory Use of Specific Technologies:</w:t>
+      </w:r>
+    </w:p>
+    <w:p>
+      <w:pPr>
+        <w:numPr>
+          <w:ilvl w:val="1"/>
+          <w:numId w:val="24"/>
+        </w:numPr>
+      </w:pPr>
+      <w:r>
+        <w:t xml:space="preserve">The backend of the application must be developed using </w:t>
+      </w:r>
+      <w:r>
+        <w:rPr>
+          <w:b/>
+          <w:bCs/>
+        </w:rPr>
+        <w:t>PHP 8</w:t>
+      </w:r>
+      <w:r>
+        <w:t xml:space="preserve"> and follow </w:t>
+      </w:r>
+      <w:r>
+        <w:rPr>
+          <w:b/>
+          <w:bCs/>
+        </w:rPr>
+        <w:t>Object-Oriented Programming (OOP)</w:t>
+      </w:r>
+      <w:r>
+        <w:t xml:space="preserve"> principles.</w:t>
+      </w:r>
+    </w:p>
+    <w:p>
+      <w:pPr>
+        <w:numPr>
+          <w:ilvl w:val="1"/>
+          <w:numId w:val="24"/>
+        </w:numPr>
+      </w:pPr>
+      <w:r>
+        <w:t xml:space="preserve">The frontend should use </w:t>
+      </w:r>
+      <w:r>
+        <w:rPr>
+          <w:b/>
+          <w:bCs/>
+        </w:rPr>
+        <w:t>HTML5</w:t>
+      </w:r>
+      <w:r>
+        <w:t xml:space="preserve">, </w:t>
+      </w:r>
+      <w:r>
+        <w:rPr>
+          <w:b/>
+          <w:bCs/>
+        </w:rPr>
+        <w:t>CSS3</w:t>
+      </w:r>
+      <w:r>
+        <w:t xml:space="preserve">, and </w:t>
+      </w:r>
+      <w:r>
+        <w:rPr>
+          <w:b/>
+          <w:bCs/>
+        </w:rPr>
+        <w:t>JavaScript</w:t>
+      </w:r>
+      <w:r>
+        <w:t xml:space="preserve"> with the </w:t>
+      </w:r>
+      <w:r>
+        <w:rPr>
+          <w:b/>
+          <w:bCs/>
+        </w:rPr>
+        <w:t>Bootstrap 5</w:t>
+      </w:r>
+      <w:r>
+        <w:t xml:space="preserve"> framework for responsive design.</w:t>
+      </w:r>
+    </w:p>
+    <w:p>
+      <w:pPr>
+        <w:numPr>
+          <w:ilvl w:val="1"/>
+          <w:numId w:val="24"/>
+        </w:numPr>
+      </w:pPr>
+      <w:r>
+        <w:t xml:space="preserve">The database should be </w:t>
+      </w:r>
+      <w:r>
+        <w:rPr>
+          <w:b/>
+          <w:bCs/>
+        </w:rPr>
+        <w:t>MySQL</w:t>
+      </w:r>
+      <w:r>
+        <w:t>.</w:t>
+      </w:r>
+    </w:p>
+    <w:p>
+      <w:pPr>
+        <w:numPr>
+          <w:ilvl w:val="0"/>
+          <w:numId w:val="24"/>
+        </w:numPr>
+      </w:pPr>
+      <w:r>
+        <w:rPr>
+          <w:b/>
+          <w:bCs/>
+        </w:rPr>
+        <w:t>Prohibited Technologies:</w:t>
+      </w:r>
+    </w:p>
+    <w:p>
+      <w:pPr>
+        <w:numPr>
+          <w:ilvl w:val="1"/>
+          <w:numId w:val="24"/>
+        </w:numPr>
+      </w:pPr>
+      <w:r>
+        <w:t xml:space="preserve">Usage of outdated technologies such as </w:t>
+      </w:r>
+      <w:r>
+        <w:rPr>
+          <w:b/>
+          <w:bCs/>
+        </w:rPr>
+        <w:t>PHP 5.x</w:t>
+      </w:r>
+      <w:r>
+        <w:t xml:space="preserve"> or insecure libraries is not allowed.</w:t>
+      </w:r>
+    </w:p>
+    <w:p>
+      <w:r>
+        <w:rPr>
+          <w:b/>
+          <w:bCs/>
+        </w:rPr>
+        <w:t>Rationale:</w:t>
+      </w:r>
+      <w:r>
+        <w:t xml:space="preserve"> Defining a consistent tech stack ensures smooth integration, better maintainability, and allows team members to work efficiently using familiar technologies.</w:t>
+      </w:r>
+    </w:p>
+    <w:p>
+      <w:r>
+        <w:pict w14:anchorId="04126858">
+          <v:rect id="_x0000_i1109" style="width:0;height:1.5pt" o:hralign="center" o:hrstd="t" o:hr="t" fillcolor="#a0a0a0" stroked="f"/>
+        </w:pict>
+      </w:r>
+    </w:p>
+    <w:p>
+      <w:pPr>
+        <w:numPr>
+          <w:ilvl w:val="0"/>
+          <w:numId w:val="24"/>
+        </w:numPr>
+        <w:rPr>
+          <w:b/>
+          <w:bCs/>
+        </w:rPr>
+      </w:pPr>
+      <w:r>
+        <w:rPr>
+          <w:b/>
+          <w:bCs/>
+        </w:rPr>
+        <w:t>b) Compliance Constraints</w:t>
+      </w:r>
+    </w:p>
+    <w:p>
+      <w:r>
+        <w:rPr>
+          <w:b/>
+          <w:bCs/>
+        </w:rPr>
+        <w:t>Definition:</w:t>
+      </w:r>
+      <w:r>
+        <w:t xml:space="preserve"> These constraints ensure that the application follows </w:t>
+      </w:r>
+      <w:r>
+        <w:rPr>
+          <w:b/>
+          <w:bCs/>
+        </w:rPr>
+        <w:t>legal</w:t>
+      </w:r>
+      <w:r>
+        <w:t xml:space="preserve">, </w:t>
+      </w:r>
+      <w:r>
+        <w:rPr>
+          <w:b/>
+          <w:bCs/>
+        </w:rPr>
+        <w:t>ethical</w:t>
+      </w:r>
+      <w:r>
+        <w:t xml:space="preserve">, and </w:t>
+      </w:r>
+      <w:r>
+        <w:rPr>
+          <w:b/>
+          <w:bCs/>
+        </w:rPr>
+        <w:t>organizational</w:t>
+      </w:r>
+      <w:r>
+        <w:t xml:space="preserve"> standards related to user data and system security.</w:t>
+      </w:r>
+    </w:p>
+    <w:p>
+      <w:r>
+        <w:rPr>
+          <w:b/>
+          <w:bCs/>
+        </w:rPr>
+        <w:t>Examples:</w:t>
+      </w:r>
+    </w:p>
+    <w:p>
+      <w:pPr>
+        <w:numPr>
+          <w:ilvl w:val="0"/>
+          <w:numId w:val="25"/>
+        </w:numPr>
+      </w:pPr>
+      <w:r>
+        <w:rPr>
+          <w:b/>
+          <w:bCs/>
+        </w:rPr>
+        <w:lastRenderedPageBreak/>
+        <w:t>Data Privacy Regulations:</w:t>
+      </w:r>
+    </w:p>
+    <w:p>
+      <w:pPr>
+        <w:numPr>
+          <w:ilvl w:val="1"/>
+          <w:numId w:val="25"/>
+        </w:numPr>
+      </w:pPr>
+      <w:r>
+        <w:t xml:space="preserve">The system must comply with </w:t>
+      </w:r>
+      <w:r>
+        <w:rPr>
+          <w:b/>
+          <w:bCs/>
+        </w:rPr>
+        <w:t>GDPR</w:t>
+      </w:r>
+      <w:r>
+        <w:t xml:space="preserve"> (General Data Protection Regulation) when handling personal information like user profiles, messages, and location data.</w:t>
+      </w:r>
+    </w:p>
+    <w:p>
+      <w:pPr>
+        <w:numPr>
+          <w:ilvl w:val="0"/>
+          <w:numId w:val="25"/>
+        </w:numPr>
+      </w:pPr>
+      <w:r>
+        <w:rPr>
+          <w:b/>
+          <w:bCs/>
+        </w:rPr>
+        <w:t>Age Restriction:</w:t>
+      </w:r>
+    </w:p>
+    <w:p>
+      <w:pPr>
+        <w:numPr>
+          <w:ilvl w:val="1"/>
+          <w:numId w:val="25"/>
+        </w:numPr>
+      </w:pPr>
+      <w:r>
+        <w:t>Users under the age of 18 should not be able to register as travelers or hosts.</w:t>
+      </w:r>
+    </w:p>
+    <w:p>
+      <w:pPr>
+        <w:numPr>
+          <w:ilvl w:val="0"/>
+          <w:numId w:val="25"/>
+        </w:numPr>
+      </w:pPr>
+      <w:r>
+        <w:rPr>
+          <w:b/>
+          <w:bCs/>
+        </w:rPr>
+        <w:t>Terms of Use and Consent:</w:t>
+      </w:r>
+    </w:p>
+    <w:p>
+      <w:pPr>
+        <w:numPr>
+          <w:ilvl w:val="1"/>
+          <w:numId w:val="25"/>
+        </w:numPr>
+      </w:pPr>
+      <w:r>
+        <w:t>Users must accept the terms and conditions before accessing platform features.</w:t>
+      </w:r>
+    </w:p>
+    <w:p>
+      <w:r>
+        <w:rPr>
+          <w:b/>
+          <w:bCs/>
+        </w:rPr>
+        <w:t>Rationale:</w:t>
+      </w:r>
+      <w:r>
+        <w:t xml:space="preserve"> Compliance with these constraints helps avoid legal issues, protects users' rights, and ensures ethical system behavior.</w:t>
+      </w:r>
+    </w:p>
+    <w:p>
+      <w:r>
+        <w:pict w14:anchorId="51399EB5">
+          <v:rect id="_x0000_i1110" style="width:0;height:1.5pt" o:hralign="center" o:hrstd="t" o:hr="t" fillcolor="#a0a0a0" stroked="f"/>
+        </w:pict>
+      </w:r>
+    </w:p>
+    <w:p>
+      <w:pPr>
+        <w:numPr>
+          <w:ilvl w:val="0"/>
+          <w:numId w:val="24"/>
+        </w:numPr>
+        <w:rPr>
+          <w:b/>
+          <w:bCs/>
+        </w:rPr>
+      </w:pPr>
+      <w:r>
+        <w:rPr>
+          <w:b/>
+          <w:bCs/>
+        </w:rPr>
+        <w:t>c) Hardware Limitations</w:t>
+      </w:r>
+    </w:p>
+    <w:p>
+      <w:r>
+        <w:rPr>
+          <w:b/>
+          <w:bCs/>
+        </w:rPr>
+        <w:t>Definition:</w:t>
+      </w:r>
+      <w:r>
+        <w:t xml:space="preserve"> These constraints involve the </w:t>
+      </w:r>
+      <w:r>
+        <w:rPr>
+          <w:b/>
+          <w:bCs/>
+        </w:rPr>
+        <w:t>minimum hardware capabilities</w:t>
+      </w:r>
+      <w:r>
+        <w:t xml:space="preserve"> required to run the system effectively on different user devices.</w:t>
+      </w:r>
+    </w:p>
+    <w:p>
+      <w:r>
+        <w:rPr>
+          <w:b/>
+          <w:bCs/>
+        </w:rPr>
+        <w:t>Examples:</w:t>
+      </w:r>
+    </w:p>
+    <w:p>
+      <w:pPr>
+        <w:numPr>
+          <w:ilvl w:val="0"/>
+          <w:numId w:val="26"/>
+        </w:numPr>
+      </w:pPr>
+      <w:r>
+        <w:rPr>
+          <w:b/>
+          <w:bCs/>
+        </w:rPr>
+        <w:t>Minimum Device Requirements:</w:t>
+      </w:r>
+    </w:p>
+    <w:p>
+      <w:pPr>
+        <w:numPr>
+          <w:ilvl w:val="1"/>
+          <w:numId w:val="26"/>
+        </w:numPr>
+      </w:pPr>
+      <w:r>
+        <w:t xml:space="preserve">The web app must operate smoothly on devices with at least </w:t>
+      </w:r>
+      <w:r>
+        <w:rPr>
+          <w:b/>
+          <w:bCs/>
+        </w:rPr>
+        <w:t>2GB RAM</w:t>
+      </w:r>
+      <w:r>
+        <w:t xml:space="preserve"> and </w:t>
+      </w:r>
+      <w:r>
+        <w:rPr>
+          <w:b/>
+          <w:bCs/>
+        </w:rPr>
+        <w:t>dual-core processors</w:t>
+      </w:r>
+      <w:r>
+        <w:t>.</w:t>
+      </w:r>
+    </w:p>
+    <w:p>
+      <w:pPr>
+        <w:numPr>
+          <w:ilvl w:val="0"/>
+          <w:numId w:val="26"/>
+        </w:numPr>
+      </w:pPr>
+      <w:r>
+        <w:rPr>
+          <w:b/>
+          <w:bCs/>
+        </w:rPr>
+        <w:t>Browser and Platform Compatibility:</w:t>
+      </w:r>
+    </w:p>
+    <w:p>
+      <w:pPr>
+        <w:numPr>
+          <w:ilvl w:val="1"/>
+          <w:numId w:val="26"/>
+        </w:numPr>
+      </w:pPr>
+      <w:r>
+        <w:t xml:space="preserve">The platform should work properly on modern browsers such as </w:t>
+      </w:r>
+      <w:r>
+        <w:rPr>
+          <w:b/>
+          <w:bCs/>
+        </w:rPr>
+        <w:t>Google Chrome</w:t>
+      </w:r>
+      <w:r>
+        <w:t xml:space="preserve">, </w:t>
+      </w:r>
+      <w:r>
+        <w:rPr>
+          <w:b/>
+          <w:bCs/>
+        </w:rPr>
+        <w:t>Firefox</w:t>
+      </w:r>
+      <w:r>
+        <w:t xml:space="preserve">, and </w:t>
+      </w:r>
+      <w:r>
+        <w:rPr>
+          <w:b/>
+          <w:bCs/>
+        </w:rPr>
+        <w:t>Microsoft Edge</w:t>
+      </w:r>
+      <w:r>
+        <w:t>.</w:t>
+      </w:r>
+    </w:p>
+    <w:p>
+      <w:pPr>
+        <w:numPr>
+          <w:ilvl w:val="1"/>
+          <w:numId w:val="26"/>
+        </w:numPr>
+      </w:pPr>
+      <w:r>
+        <w:t xml:space="preserve">Mobile responsiveness must support both </w:t>
+      </w:r>
+      <w:r>
+        <w:rPr>
+          <w:b/>
+          <w:bCs/>
+        </w:rPr>
+        <w:t>Android 9+</w:t>
+      </w:r>
+      <w:r>
+        <w:t xml:space="preserve"> and </w:t>
+      </w:r>
+      <w:r>
+        <w:rPr>
+          <w:b/>
+          <w:bCs/>
+        </w:rPr>
+        <w:t>iOS 12+</w:t>
+      </w:r>
+      <w:r>
+        <w:t xml:space="preserve"> via responsive web design (not native apps).</w:t>
+      </w:r>
+    </w:p>
+    <w:p>
+      <w:r>
+        <w:rPr>
+          <w:b/>
+          <w:bCs/>
+        </w:rPr>
+        <w:t>Rationale:</w:t>
+      </w:r>
+      <w:r>
+        <w:t xml:space="preserve"> By considering hardware limitations, we ensure that a broad audience—including budget travelers—can access the platform without performance issues.</w:t>
+      </w:r>
+    </w:p>
+    <w:p/>
+    <w:p>
+      <w:pPr>
+        <w:rPr>
+          <w:color w:val="0D0D0D" w:themeColor="text1" w:themeTint="F2"/>
+        </w:rPr>
+      </w:pPr>
+    </w:p>
+    <w:p>
+      <w:pPr>
+        <w:pStyle w:val="Heading1"/>
+        <w:rPr>
+          <w:color w:val="0D0D0D" w:themeColor="text1" w:themeTint="F2"/>
+        </w:rPr>
+      </w:pPr>
+      <w:bookmarkStart w:id="16" w:name="_Toc195655719"/>
+      <w:r>
+        <w:rPr>
+          <w:color w:val="0D0D0D" w:themeColor="text1" w:themeTint="F2"/>
+        </w:rPr>
+        <w:lastRenderedPageBreak/>
+        <w:t>System Evolution</w:t>
+      </w:r>
+      <w:bookmarkEnd w:id="16"/>
+      <w:r>
+        <w:rPr>
+          <w:color w:val="0D0D0D" w:themeColor="text1" w:themeTint="F2"/>
+        </w:rPr>
+        <w:t xml:space="preserve">  </w:t>
+      </w:r>
+    </w:p>
+    <w:p>
+      <w:r>
+        <w:rPr>
+          <w:rtl/>
+        </w:rPr>
+        <w:t xml:space="preserve">  </w:t>
+      </w:r>
+      <w:r>
+        <w:t xml:space="preserve">As platforms grow, they must </w:t>
+      </w:r>
+      <w:r>
+        <w:rPr>
+          <w:b/>
+          <w:bCs/>
+        </w:rPr>
+        <w:t>evolve</w:t>
+      </w:r>
+      <w:r>
+        <w:t xml:space="preserve"> to meet user needs, improve security, and add features. The </w:t>
+      </w:r>
+      <w:r>
+        <w:rPr>
+          <w:rtl/>
+        </w:rPr>
+        <w:t xml:space="preserve">         </w:t>
+      </w:r>
+      <w:r>
+        <w:t xml:space="preserve">following outlines planned </w:t>
+      </w:r>
+      <w:r>
+        <w:rPr>
+          <w:b/>
+          <w:bCs/>
+        </w:rPr>
+        <w:t>future upgrades</w:t>
+      </w:r>
+      <w:r>
+        <w:t xml:space="preserve"> and how they affect the </w:t>
+      </w:r>
+      <w:r>
+        <w:rPr>
+          <w:b/>
+          <w:bCs/>
+        </w:rPr>
+        <w:t>system's architecture</w:t>
+      </w:r>
+      <w:r>
+        <w:t>.</w:t>
+      </w:r>
+    </w:p>
+    <w:p>
+      <w:pPr>
         <w:pStyle w:val="Heading2"/>
         <w:rPr>
           <w:color w:val="0D0D0D" w:themeColor="text1" w:themeTint="F2"/>
@@ -5091,150 +5723,14 @@
         </w:rPr>
         <w:t xml:space="preserve">  </w:t>
       </w:r>
-      <w:bookmarkStart w:id="15" w:name="_Toc195655717"/>
-      <w:r>
-        <w:rPr>
-          <w:color w:val="0D0D0D" w:themeColor="text1" w:themeTint="F2"/>
-        </w:rPr>
-        <w:t>Effect on Architecture</w:t>
-      </w:r>
-      <w:bookmarkEnd w:id="15"/>
-      <w:r>
-        <w:rPr>
-          <w:color w:val="0D0D0D" w:themeColor="text1" w:themeTint="F2"/>
-        </w:rPr>
-        <w:t xml:space="preserve">  </w:t>
-      </w:r>
-    </w:p>
-    <w:p>
-      <w:pPr>
-        <w:rPr>
-          <w:color w:val="0D0D0D" w:themeColor="text1" w:themeTint="F2"/>
-        </w:rPr>
-      </w:pPr>
-    </w:p>
-    <w:p>
-      <w:pPr>
-        <w:pStyle w:val="Heading1"/>
-        <w:rPr>
-          <w:color w:val="0D0D0D" w:themeColor="text1" w:themeTint="F2"/>
-        </w:rPr>
-      </w:pPr>
-      <w:bookmarkStart w:id="16" w:name="_Toc195655718"/>
-      <w:r>
-        <w:rPr>
-          <w:color w:val="0D0D0D" w:themeColor="text1" w:themeTint="F2"/>
-        </w:rPr>
-        <w:t>Design &amp; Implementation Constraints</w:t>
-      </w:r>
-      <w:bookmarkEnd w:id="16"/>
-      <w:r>
-        <w:rPr>
-          <w:color w:val="0D0D0D" w:themeColor="text1" w:themeTint="F2"/>
-        </w:rPr>
-        <w:t xml:space="preserve">  </w:t>
-      </w:r>
-    </w:p>
-    <w:p>
-      <w:pPr>
-        <w:rPr>
-          <w:color w:val="0D0D0D" w:themeColor="text1" w:themeTint="F2"/>
-        </w:rPr>
-      </w:pPr>
-    </w:p>
-    <w:p>
-      <w:pPr>
-        <w:pStyle w:val="Heading1"/>
-        <w:rPr>
-          <w:color w:val="0D0D0D" w:themeColor="text1" w:themeTint="F2"/>
-        </w:rPr>
-      </w:pPr>
-      <w:bookmarkStart w:id="17" w:name="_Toc195655719"/>
-      <w:r>
-        <w:rPr>
-          <w:color w:val="0D0D0D" w:themeColor="text1" w:themeTint="F2"/>
-        </w:rPr>
-        <w:t>System Evolution</w:t>
+      <w:bookmarkStart w:id="17" w:name="_Toc195655720"/>
+      <w:r>
+        <w:rPr>
+          <w:color w:val="0D0D0D" w:themeColor="text1" w:themeTint="F2"/>
+        </w:rPr>
+        <w:t>Anticipated Changes</w:t>
       </w:r>
       <w:bookmarkEnd w:id="17"/>
-      <w:r>
-        <w:rPr>
-          <w:color w:val="0D0D0D" w:themeColor="text1" w:themeTint="F2"/>
-        </w:rPr>
-        <w:t xml:space="preserve">  </w:t>
-      </w:r>
-    </w:p>
-    <w:p>
-      <w:r>
-        <w:rPr>
-          <w:rtl/>
-        </w:rPr>
-        <w:t xml:space="preserve">  </w:t>
-      </w:r>
-      <w:r>
-        <w:t xml:space="preserve">As platforms grow, they must </w:t>
-      </w:r>
-      <w:r>
-        <w:rPr>
-          <w:b/>
-          <w:bCs/>
-        </w:rPr>
-        <w:t>evolve</w:t>
-      </w:r>
-      <w:r>
-        <w:t xml:space="preserve"> to meet user needs, improve security, and add features. The </w:t>
-      </w:r>
-      <w:r>
-        <w:rPr>
-          <w:rtl/>
-        </w:rPr>
-        <w:t xml:space="preserve">         </w:t>
-      </w:r>
-      <w:r>
-        <w:t xml:space="preserve">following outlines planned </w:t>
-      </w:r>
-      <w:r>
-        <w:rPr>
-          <w:b/>
-          <w:bCs/>
-        </w:rPr>
-        <w:t>future upgrades</w:t>
-      </w:r>
-      <w:r>
-        <w:t xml:space="preserve"> and how they affect the </w:t>
-      </w:r>
-      <w:r>
-        <w:rPr>
-          <w:b/>
-          <w:bCs/>
-        </w:rPr>
-        <w:t>system's architecture</w:t>
-      </w:r>
-      <w:r>
-        <w:t>.</w:t>
-      </w:r>
-    </w:p>
-    <w:p>
-      <w:pPr>
-        <w:pStyle w:val="Heading2"/>
-        <w:rPr>
-          <w:color w:val="0D0D0D" w:themeColor="text1" w:themeTint="F2"/>
-        </w:rPr>
-      </w:pPr>
-      <w:r>
-        <w:rPr>
-          <w:color w:val="0D0D0D" w:themeColor="text1" w:themeTint="F2"/>
-        </w:rPr>
-        <w:t xml:space="preserve">  </w:t>
-      </w:r>
-      <w:bookmarkStart w:id="18" w:name="_Toc195655720"/>
-      <w:r>
-        <w:rPr>
-          <w:color w:val="0D0D0D" w:themeColor="text1" w:themeTint="F2"/>
-        </w:rPr>
-        <w:t>Anticipated Changes</w:t>
-      </w:r>
-      <w:bookmarkEnd w:id="18"/>
       <w:r>
         <w:rPr>
           <w:color w:val="0D0D0D" w:themeColor="text1" w:themeTint="F2"/>
@@ -5338,7 +5834,7 @@
       <w:r>
         <w:t xml:space="preserve"> Similar to Airbnb's ID verification process </w:t>
       </w:r>
-      <w:hyperlink r:id="rId11" w:history="1">
+      <w:hyperlink r:id="rId10" w:history="1">
         <w:r>
           <w:rPr>
             <w:rStyle w:val="Hyperlink"/>
@@ -5561,7 +6057,7 @@
       <w:r>
         <w:t xml:space="preserve"> APIs like Safety Wing’s Nomad Insurance can be embedded in booking flows </w:t>
       </w:r>
-      <w:hyperlink r:id="rId12" w:history="1">
+      <w:hyperlink r:id="rId11" w:history="1">
         <w:r>
           <w:rPr>
             <w:rStyle w:val="Hyperlink"/>
@@ -5584,17 +6080,16 @@
         <w:rPr>
           <w:color w:val="0D0D0D" w:themeColor="text1" w:themeTint="F2"/>
         </w:rPr>
-        <w:lastRenderedPageBreak/>
         <w:t xml:space="preserve">  </w:t>
       </w:r>
-      <w:bookmarkStart w:id="19" w:name="_Toc195655721"/>
+      <w:bookmarkStart w:id="18" w:name="_Toc195655721"/>
       <w:r>
         <w:rPr>
           <w:color w:val="0D0D0D" w:themeColor="text1" w:themeTint="F2"/>
         </w:rPr>
         <w:t>Effect on Design</w:t>
       </w:r>
-      <w:bookmarkEnd w:id="19"/>
+      <w:bookmarkEnd w:id="18"/>
       <w:r>
         <w:rPr>
           <w:color w:val="0D0D0D" w:themeColor="text1" w:themeTint="F2"/>
@@ -5859,6 +6354,7 @@
         <w:rPr>
           <w:color w:val="0D0D0D" w:themeColor="text1" w:themeTint="F2"/>
         </w:rPr>
+        <w:lastRenderedPageBreak/>
         <w:t xml:space="preserve">Profiles must be designed to </w:t>
       </w:r>
       <w:r>
@@ -5873,21 +6369,7 @@
         <w:rPr>
           <w:color w:val="0D0D0D" w:themeColor="text1" w:themeTint="F2"/>
         </w:rPr>
-        <w:t xml:space="preserve"> in the future (e.g., ID verification status, insurance details, </w:t>
-      </w:r>
-      <w:proofErr w:type="gramStart"/>
-      <w:r>
-        <w:rPr>
-          <w:color w:val="0D0D0D" w:themeColor="text1" w:themeTint="F2"/>
-        </w:rPr>
-        <w:t>app</w:t>
-      </w:r>
-      <w:proofErr w:type="gramEnd"/>
-      <w:r>
-        <w:rPr>
-          <w:color w:val="0D0D0D" w:themeColor="text1" w:themeTint="F2"/>
-        </w:rPr>
-        <w:t xml:space="preserve"> settings).</w:t>
+        <w:t xml:space="preserve"> in the future (e.g., ID verification status, insurance details, app settings).</w:t>
       </w:r>
     </w:p>
     <w:p>
@@ -6092,7 +6574,7 @@
         </w:rPr>
         <w:t xml:space="preserve"> </w:t>
       </w:r>
-      <w:hyperlink r:id="rId13" w:anchor="versioning-a-restful-web-api" w:tgtFrame="_new" w:history="1">
+      <w:hyperlink r:id="rId12" w:anchor="versioning-a-restful-web-api" w:tgtFrame="_new" w:history="1">
         <w:r>
           <w:rPr>
             <w:rStyle w:val="Hyperlink"/>
@@ -6115,46 +6597,46 @@
           <w:color w:val="0D0D0D" w:themeColor="text1" w:themeTint="F2"/>
         </w:rPr>
       </w:pPr>
-      <w:bookmarkStart w:id="20" w:name="_Toc195655722"/>
+      <w:bookmarkStart w:id="19" w:name="_Toc195655722"/>
       <w:r>
         <w:rPr>
           <w:color w:val="0D0D0D" w:themeColor="text1" w:themeTint="F2"/>
         </w:rPr>
         <w:t>Requirements Discovery Approaches</w:t>
       </w:r>
+      <w:bookmarkEnd w:id="19"/>
+      <w:r>
+        <w:rPr>
+          <w:color w:val="0D0D0D" w:themeColor="text1" w:themeTint="F2"/>
+        </w:rPr>
+        <w:t xml:space="preserve">  </w:t>
+      </w:r>
+    </w:p>
+    <w:p>
+      <w:pPr>
+        <w:rPr>
+          <w:color w:val="0D0D0D" w:themeColor="text1" w:themeTint="F2"/>
+        </w:rPr>
+      </w:pPr>
+    </w:p>
+    <w:p>
+      <w:pPr>
+        <w:pStyle w:val="Heading1"/>
+        <w:rPr>
+          <w:color w:val="0D0D0D" w:themeColor="text1" w:themeTint="F2"/>
+        </w:rPr>
+      </w:pPr>
+      <w:bookmarkStart w:id="20" w:name="_Toc195655723"/>
+      <w:r>
+        <w:rPr>
+          <w:color w:val="0D0D0D" w:themeColor="text1" w:themeTint="F2"/>
+        </w:rPr>
+        <w:t>Requirements Validation Techniques</w:t>
+      </w:r>
       <w:bookmarkEnd w:id="20"/>
-      <w:r>
-        <w:rPr>
-          <w:color w:val="0D0D0D" w:themeColor="text1" w:themeTint="F2"/>
-        </w:rPr>
-        <w:t xml:space="preserve">  </w:t>
-      </w:r>
-    </w:p>
-    <w:p>
-      <w:pPr>
-        <w:rPr>
-          <w:color w:val="0D0D0D" w:themeColor="text1" w:themeTint="F2"/>
-        </w:rPr>
-      </w:pPr>
-    </w:p>
-    <w:p>
-      <w:pPr>
-        <w:pStyle w:val="Heading1"/>
-        <w:rPr>
-          <w:color w:val="0D0D0D" w:themeColor="text1" w:themeTint="F2"/>
-        </w:rPr>
-      </w:pPr>
-      <w:bookmarkStart w:id="21" w:name="_Toc195655723"/>
-      <w:r>
-        <w:rPr>
-          <w:color w:val="0D0D0D" w:themeColor="text1" w:themeTint="F2"/>
-        </w:rPr>
-        <w:t>Requirements Validation Techniques</w:t>
-      </w:r>
-      <w:bookmarkEnd w:id="21"/>
     </w:p>
     <w:sectPr>
-      <w:footerReference w:type="default" r:id="rId14"/>
+      <w:footerReference w:type="default" r:id="rId13"/>
       <w:pgSz w:w="12240" w:h="15840"/>
       <w:pgMar w:top="1440" w:right="1440" w:bottom="1440" w:left="1440" w:header="720" w:footer="720" w:gutter="0"/>
       <w:pgBorders w:offsetFrom="page">
@@ -6171,7 +6653,7 @@
 </file>
 
 <file path=word/endnotes.xml><?xml version="1.0" encoding="utf-8"?>
-<w:endnotes xmlns:wpc="http://schemas.microsoft.com/office/word/2010/wordprocessingCanvas" xmlns:mc="http://schemas.openxmlformats.org/markup-compatibility/2006" xmlns:o="urn:schemas-microsoft-com:office:office" xmlns:r="http://schemas.openxmlformats.org/officeDocument/2006/relationships" xmlns:m="http://schemas.openxmlformats.org/officeDocument/2006/math" xmlns:v="urn:schemas-microsoft-com:vml" xmlns:wp14="http://schemas.microsoft.com/office/word/2010/wordprocessingDrawing" xmlns:wp="http://schemas.openxmlformats.org/drawingml/2006/wordprocessingDrawing" xmlns:w10="urn:schemas-microsoft-com:office:word" xmlns:w="http://schemas.openxmlformats.org/wordprocessingml/2006/main" xmlns:w14="http://schemas.microsoft.com/office/word/2010/wordml" xmlns:wpg="http://schemas.microsoft.com/office/word/2010/wordprocessingGroup" xmlns:wpi="http://schemas.microsoft.com/office/word/2010/wordprocessingInk" xmlns:wne="http://schemas.microsoft.com/office/word/2006/wordml" xmlns:wps="http://schemas.microsoft.com/office/word/2010/wordprocessingShape" mc:Ignorable="w14 wp14">
+<w:endnotes xmlns:wpc="http://schemas.microsoft.com/office/word/2010/wordprocessingCanvas" xmlns:cx="http://schemas.microsoft.com/office/drawing/2014/chartex" xmlns:cx1="http://schemas.microsoft.com/office/drawing/2015/9/8/chartex" xmlns:cx2="http://schemas.microsoft.com/office/drawing/2015/10/21/chartex" xmlns:cx3="http://schemas.microsoft.com/office/drawing/2016/5/9/chartex" xmlns:cx4="http://schemas.microsoft.com/office/drawing/2016/5/10/chartex" xmlns:cx5="http://schemas.microsoft.com/office/drawing/2016/5/11/chartex" xmlns:cx6="http://schemas.microsoft.com/office/drawing/2016/5/12/chartex" xmlns:cx7="http://schemas.microsoft.com/office/drawing/2016/5/13/chartex" xmlns:cx8="http://schemas.microsoft.com/office/drawing/2016/5/14/chartex" xmlns:mc="http://schemas.openxmlformats.org/markup-compatibility/2006" xmlns:aink="http://schemas.microsoft.com/office/drawing/2016/ink" xmlns:am3d="http://schemas.microsoft.com/office/drawing/2017/model3d" xmlns:o="urn:schemas-microsoft-com:office:office" xmlns:oel="http://schemas.microsoft.com/office/2019/extlst" xmlns:r="http://schemas.openxmlformats.org/officeDocument/2006/relationships" xmlns:m="http://schemas.openxmlformats.org/officeDocument/2006/math" xmlns:v="urn:schemas-microsoft-com:vml" xmlns:wp14="http://schemas.microsoft.com/office/word/2010/wordprocessingDrawing" xmlns:wp="http://schemas.openxmlformats.org/drawingml/2006/wordprocessingDrawing" xmlns:w10="urn:schemas-microsoft-com:office:word" xmlns:w="http://schemas.openxmlformats.org/wordprocessingml/2006/main" xmlns:w14="http://schemas.microsoft.com/office/word/2010/wordml" xmlns:w15="http://schemas.microsoft.com/office/word/2012/wordml" xmlns:w16cex="http://schemas.microsoft.com/office/word/2018/wordml/cex" xmlns:w16cid="http://schemas.microsoft.com/office/word/2016/wordml/cid" xmlns:w16="http://schemas.microsoft.com/office/word/2018/wordml" xmlns:w16du="http://schemas.microsoft.com/office/word/2023/wordml/word16du" xmlns:w16sdtdh="http://schemas.microsoft.com/office/word/2020/wordml/sdtdatahash" xmlns:w16sdtfl="http://schemas.microsoft.com/office/word/2024/wordml/sdtformatlock" xmlns:w16se="http://schemas.microsoft.com/office/word/2015/wordml/symex" xmlns:wpg="http://schemas.microsoft.com/office/word/2010/wordprocessingGroup" xmlns:wpi="http://schemas.microsoft.com/office/word/2010/wordprocessingInk" xmlns:wne="http://schemas.microsoft.com/office/word/2006/wordml" xmlns:wps="http://schemas.microsoft.com/office/word/2010/wordprocessingShape" mc:Ignorable="w14 w15 w16se w16cid w16 w16cex w16sdtdh w16sdtfl w16du wp14">
   <w:endnote w:type="separator" w:id="-1">
     <w:p>
       <w:pPr>
@@ -6196,7 +6678,7 @@
 </file>
 
 <file path=word/footer1.xml><?xml version="1.0" encoding="utf-8"?>
-<w:ftr xmlns:wpc="http://schemas.microsoft.com/office/word/2010/wordprocessingCanvas" xmlns:mc="http://schemas.openxmlformats.org/markup-compatibility/2006" xmlns:o="urn:schemas-microsoft-com:office:office" xmlns:r="http://schemas.openxmlformats.org/officeDocument/2006/relationships" xmlns:m="http://schemas.openxmlformats.org/officeDocument/2006/math" xmlns:v="urn:schemas-microsoft-com:vml" xmlns:wp14="http://schemas.microsoft.com/office/word/2010/wordprocessingDrawing" xmlns:wp="http://schemas.openxmlformats.org/drawingml/2006/wordprocessingDrawing" xmlns:w10="urn:schemas-microsoft-com:office:word" xmlns:w="http://schemas.openxmlformats.org/wordprocessingml/2006/main" xmlns:w14="http://schemas.microsoft.com/office/word/2010/wordml" xmlns:wpg="http://schemas.microsoft.com/office/word/2010/wordprocessingGroup" xmlns:wpi="http://schemas.microsoft.com/office/word/2010/wordprocessingInk" xmlns:wne="http://schemas.microsoft.com/office/word/2006/wordml" xmlns:wps="http://schemas.microsoft.com/office/word/2010/wordprocessingShape" mc:Ignorable="w14 wp14">
+<w:ftr xmlns:wpc="http://schemas.microsoft.com/office/word/2010/wordprocessingCanvas" xmlns:cx="http://schemas.microsoft.com/office/drawing/2014/chartex" xmlns:cx1="http://schemas.microsoft.com/office/drawing/2015/9/8/chartex" xmlns:cx2="http://schemas.microsoft.com/office/drawing/2015/10/21/chartex" xmlns:cx3="http://schemas.microsoft.com/office/drawing/2016/5/9/chartex" xmlns:cx4="http://schemas.microsoft.com/office/drawing/2016/5/10/chartex" xmlns:cx5="http://schemas.microsoft.com/office/drawing/2016/5/11/chartex" xmlns:cx6="http://schemas.microsoft.com/office/drawing/2016/5/12/chartex" xmlns:cx7="http://schemas.microsoft.com/office/drawing/2016/5/13/chartex" xmlns:cx8="http://schemas.microsoft.com/office/drawing/2016/5/14/chartex" xmlns:mc="http://schemas.openxmlformats.org/markup-compatibility/2006" xmlns:aink="http://schemas.microsoft.com/office/drawing/2016/ink" xmlns:am3d="http://schemas.microsoft.com/office/drawing/2017/model3d" xmlns:o="urn:schemas-microsoft-com:office:office" xmlns:oel="http://schemas.microsoft.com/office/2019/extlst" xmlns:r="http://schemas.openxmlformats.org/officeDocument/2006/relationships" xmlns:m="http://schemas.openxmlformats.org/officeDocument/2006/math" xmlns:v="urn:schemas-microsoft-com:vml" xmlns:wp14="http://schemas.microsoft.com/office/word/2010/wordprocessingDrawing" xmlns:wp="http://schemas.openxmlformats.org/drawingml/2006/wordprocessingDrawing" xmlns:w10="urn:schemas-microsoft-com:office:word" xmlns:w="http://schemas.openxmlformats.org/wordprocessingml/2006/main" xmlns:w14="http://schemas.microsoft.com/office/word/2010/wordml" xmlns:w15="http://schemas.microsoft.com/office/word/2012/wordml" xmlns:w16cex="http://schemas.microsoft.com/office/word/2018/wordml/cex" xmlns:w16cid="http://schemas.microsoft.com/office/word/2016/wordml/cid" xmlns:w16="http://schemas.microsoft.com/office/word/2018/wordml" xmlns:w16du="http://schemas.microsoft.com/office/word/2023/wordml/word16du" xmlns:w16sdtdh="http://schemas.microsoft.com/office/word/2020/wordml/sdtdatahash" xmlns:w16sdtfl="http://schemas.microsoft.com/office/word/2024/wordml/sdtformatlock" xmlns:w16se="http://schemas.microsoft.com/office/word/2015/wordml/symex" xmlns:wpg="http://schemas.microsoft.com/office/word/2010/wordprocessingGroup" xmlns:wpi="http://schemas.microsoft.com/office/word/2010/wordprocessingInk" xmlns:wne="http://schemas.microsoft.com/office/word/2006/wordml" xmlns:wps="http://schemas.microsoft.com/office/word/2010/wordprocessingShape" mc:Ignorable="w14 w15 w16se w16cid w16 w16cex w16sdtdh w16sdtfl w16du wp14">
   <w:p>
     <w:pPr>
       <w:pStyle w:val="Footer"/>
@@ -6254,7 +6736,7 @@
 </file>
 
 <file path=word/footnotes.xml><?xml version="1.0" encoding="utf-8"?>
-<w:footnotes xmlns:wpc="http://schemas.microsoft.com/office/word/2010/wordprocessingCanvas" xmlns:mc="http://schemas.openxmlformats.org/markup-compatibility/2006" xmlns:o="urn:schemas-microsoft-com:office:office" xmlns:r="http://schemas.openxmlformats.org/officeDocument/2006/relationships" xmlns:m="http://schemas.openxmlformats.org/officeDocument/2006/math" xmlns:v="urn:schemas-microsoft-com:vml" xmlns:wp14="http://schemas.microsoft.com/office/word/2010/wordprocessingDrawing" xmlns:wp="http://schemas.openxmlformats.org/drawingml/2006/wordprocessingDrawing" xmlns:w10="urn:schemas-microsoft-com:office:word" xmlns:w="http://schemas.openxmlformats.org/wordprocessingml/2006/main" xmlns:w14="http://schemas.microsoft.com/office/word/2010/wordml" xmlns:wpg="http://schemas.microsoft.com/office/word/2010/wordprocessingGroup" xmlns:wpi="http://schemas.microsoft.com/office/word/2010/wordprocessingInk" xmlns:wne="http://schemas.microsoft.com/office/word/2006/wordml" xmlns:wps="http://schemas.microsoft.com/office/word/2010/wordprocessingShape" mc:Ignorable="w14 wp14">
+<w:footnotes xmlns:wpc="http://schemas.microsoft.com/office/word/2010/wordprocessingCanvas" xmlns:cx="http://schemas.microsoft.com/office/drawing/2014/chartex" xmlns:cx1="http://schemas.microsoft.com/office/drawing/2015/9/8/chartex" xmlns:cx2="http://schemas.microsoft.com/office/drawing/2015/10/21/chartex" xmlns:cx3="http://schemas.microsoft.com/office/drawing/2016/5/9/chartex" xmlns:cx4="http://schemas.microsoft.com/office/drawing/2016/5/10/chartex" xmlns:cx5="http://schemas.microsoft.com/office/drawing/2016/5/11/chartex" xmlns:cx6="http://schemas.microsoft.com/office/drawing/2016/5/12/chartex" xmlns:cx7="http://schemas.microsoft.com/office/drawing/2016/5/13/chartex" xmlns:cx8="http://schemas.microsoft.com/office/drawing/2016/5/14/chartex" xmlns:mc="http://schemas.openxmlformats.org/markup-compatibility/2006" xmlns:aink="http://schemas.microsoft.com/office/drawing/2016/ink" xmlns:am3d="http://schemas.microsoft.com/office/drawing/2017/model3d" xmlns:o="urn:schemas-microsoft-com:office:office" xmlns:oel="http://schemas.microsoft.com/office/2019/extlst" xmlns:r="http://schemas.openxmlformats.org/officeDocument/2006/relationships" xmlns:m="http://schemas.openxmlformats.org/officeDocument/2006/math" xmlns:v="urn:schemas-microsoft-com:vml" xmlns:wp14="http://schemas.microsoft.com/office/word/2010/wordprocessingDrawing" xmlns:wp="http://schemas.openxmlformats.org/drawingml/2006/wordprocessingDrawing" xmlns:w10="urn:schemas-microsoft-com:office:word" xmlns:w="http://schemas.openxmlformats.org/wordprocessingml/2006/main" xmlns:w14="http://schemas.microsoft.com/office/word/2010/wordml" xmlns:w15="http://schemas.microsoft.com/office/word/2012/wordml" xmlns:w16cex="http://schemas.microsoft.com/office/word/2018/wordml/cex" xmlns:w16cid="http://schemas.microsoft.com/office/word/2016/wordml/cid" xmlns:w16="http://schemas.microsoft.com/office/word/2018/wordml" xmlns:w16du="http://schemas.microsoft.com/office/word/2023/wordml/word16du" xmlns:w16sdtdh="http://schemas.microsoft.com/office/word/2020/wordml/sdtdatahash" xmlns:w16sdtfl="http://schemas.microsoft.com/office/word/2024/wordml/sdtformatlock" xmlns:w16se="http://schemas.microsoft.com/office/word/2015/wordml/symex" xmlns:wpg="http://schemas.microsoft.com/office/word/2010/wordprocessingGroup" xmlns:wpi="http://schemas.microsoft.com/office/word/2010/wordprocessingInk" xmlns:wne="http://schemas.microsoft.com/office/word/2006/wordml" xmlns:wps="http://schemas.microsoft.com/office/word/2010/wordprocessingShape" mc:Ignorable="w14 w15 w16se w16cid w16 w16cex w16sdtdh w16sdtfl w16du wp14">
   <w:footnote w:type="separator" w:id="-1">
     <w:p>
       <w:pPr>
@@ -6279,8 +6761,157 @@
 </file>
 
 <file path=word/numbering.xml><?xml version="1.0" encoding="utf-8"?>
-<w:numbering xmlns:wpc="http://schemas.microsoft.com/office/word/2010/wordprocessingCanvas" xmlns:mc="http://schemas.openxmlformats.org/markup-compatibility/2006" xmlns:o="urn:schemas-microsoft-com:office:office" xmlns:r="http://schemas.openxmlformats.org/officeDocument/2006/relationships" xmlns:m="http://schemas.openxmlformats.org/officeDocument/2006/math" xmlns:v="urn:schemas-microsoft-com:vml" xmlns:wp14="http://schemas.microsoft.com/office/word/2010/wordprocessingDrawing" xmlns:wp="http://schemas.openxmlformats.org/drawingml/2006/wordprocessingDrawing" xmlns:w10="urn:schemas-microsoft-com:office:word" xmlns:w="http://schemas.openxmlformats.org/wordprocessingml/2006/main" xmlns:w14="http://schemas.microsoft.com/office/word/2010/wordml" xmlns:wpg="http://schemas.microsoft.com/office/word/2010/wordprocessingGroup" xmlns:wpi="http://schemas.microsoft.com/office/word/2010/wordprocessingInk" xmlns:wne="http://schemas.microsoft.com/office/word/2006/wordml" xmlns:wps="http://schemas.microsoft.com/office/word/2010/wordprocessingShape" mc:Ignorable="w14 wp14">
-  <w:abstractNum w:abstractNumId="0">
+<w:numbering xmlns:wpc="http://schemas.microsoft.com/office/word/2010/wordprocessingCanvas" xmlns:cx="http://schemas.microsoft.com/office/drawing/2014/chartex" xmlns:cx1="http://schemas.microsoft.com/office/drawing/2015/9/8/chartex" xmlns:cx2="http://schemas.microsoft.com/office/drawing/2015/10/21/chartex" xmlns:cx3="http://schemas.microsoft.com/office/drawing/2016/5/9/chartex" xmlns:cx4="http://schemas.microsoft.com/office/drawing/2016/5/10/chartex" xmlns:cx5="http://schemas.microsoft.com/office/drawing/2016/5/11/chartex" xmlns:cx6="http://schemas.microsoft.com/office/drawing/2016/5/12/chartex" xmlns:cx7="http://schemas.microsoft.com/office/drawing/2016/5/13/chartex" xmlns:cx8="http://schemas.microsoft.com/office/drawing/2016/5/14/chartex" xmlns:mc="http://schemas.openxmlformats.org/markup-compatibility/2006" xmlns:aink="http://schemas.microsoft.com/office/drawing/2016/ink" xmlns:am3d="http://schemas.microsoft.com/office/drawing/2017/model3d" xmlns:o="urn:schemas-microsoft-com:office:office" xmlns:oel="http://schemas.microsoft.com/office/2019/extlst" xmlns:r="http://schemas.openxmlformats.org/officeDocument/2006/relationships" xmlns:m="http://schemas.openxmlformats.org/officeDocument/2006/math" xmlns:v="urn:schemas-microsoft-com:vml" xmlns:wp14="http://schemas.microsoft.com/office/word/2010/wordprocessingDrawing" xmlns:wp="http://schemas.openxmlformats.org/drawingml/2006/wordprocessingDrawing" xmlns:w10="urn:schemas-microsoft-com:office:word" xmlns:w="http://schemas.openxmlformats.org/wordprocessingml/2006/main" xmlns:w14="http://schemas.microsoft.com/office/word/2010/wordml" xmlns:w15="http://schemas.microsoft.com/office/word/2012/wordml" xmlns:w16cex="http://schemas.microsoft.com/office/word/2018/wordml/cex" xmlns:w16cid="http://schemas.microsoft.com/office/word/2016/wordml/cid" xmlns:w16="http://schemas.microsoft.com/office/word/2018/wordml" xmlns:w16du="http://schemas.microsoft.com/office/word/2023/wordml/word16du" xmlns:w16sdtdh="http://schemas.microsoft.com/office/word/2020/wordml/sdtdatahash" xmlns:w16sdtfl="http://schemas.microsoft.com/office/word/2024/wordml/sdtformatlock" xmlns:w16se="http://schemas.microsoft.com/office/word/2015/wordml/symex" xmlns:wpg="http://schemas.microsoft.com/office/word/2010/wordprocessingGroup" xmlns:wpi="http://schemas.microsoft.com/office/word/2010/wordprocessingInk" xmlns:wne="http://schemas.microsoft.com/office/word/2006/wordml" xmlns:wps="http://schemas.microsoft.com/office/word/2010/wordprocessingShape" mc:Ignorable="w14 w15 w16se w16cid w16 w16cex w16sdtdh w16sdtfl w16du wp14">
+  <w:abstractNum w:abstractNumId="0" w15:restartNumberingAfterBreak="0">
+    <w:nsid w:val="0A050E5C"/>
+    <w:multiLevelType w:val="multilevel"/>
+    <w:tmpl w:val="3E28F102"/>
+    <w:lvl w:ilvl="0">
+      <w:start w:val="1"/>
+      <w:numFmt w:val="bullet"/>
+      <w:lvlText w:val=""/>
+      <w:lvlJc w:val="left"/>
+      <w:pPr>
+        <w:tabs>
+          <w:tab w:val="num" w:pos="720"/>
+        </w:tabs>
+        <w:ind w:left="720" w:hanging="360"/>
+      </w:pPr>
+      <w:rPr>
+        <w:rFonts w:ascii="Symbol" w:hAnsi="Symbol" w:hint="default"/>
+        <w:sz w:val="20"/>
+      </w:rPr>
+    </w:lvl>
+    <w:lvl w:ilvl="1">
+      <w:start w:val="1"/>
+      <w:numFmt w:val="bullet"/>
+      <w:lvlText w:val="o"/>
+      <w:lvlJc w:val="left"/>
+      <w:pPr>
+        <w:tabs>
+          <w:tab w:val="num" w:pos="1440"/>
+        </w:tabs>
+        <w:ind w:left="1440" w:hanging="360"/>
+      </w:pPr>
+      <w:rPr>
+        <w:rFonts w:ascii="Courier New" w:hAnsi="Courier New" w:hint="default"/>
+        <w:sz w:val="20"/>
+      </w:rPr>
+    </w:lvl>
+    <w:lvl w:ilvl="2" w:tentative="1">
+      <w:start w:val="1"/>
+      <w:numFmt w:val="bullet"/>
+      <w:lvlText w:val=""/>
+      <w:lvlJc w:val="left"/>
+      <w:pPr>
+        <w:tabs>
+          <w:tab w:val="num" w:pos="2160"/>
+        </w:tabs>
+        <w:ind w:left="2160" w:hanging="360"/>
+      </w:pPr>
+      <w:rPr>
+        <w:rFonts w:ascii="Wingdings" w:hAnsi="Wingdings" w:hint="default"/>
+        <w:sz w:val="20"/>
+      </w:rPr>
+    </w:lvl>
+    <w:lvl w:ilvl="3" w:tentative="1">
+      <w:start w:val="1"/>
+      <w:numFmt w:val="bullet"/>
+      <w:lvlText w:val=""/>
+      <w:lvlJc w:val="left"/>
+      <w:pPr>
+        <w:tabs>
+          <w:tab w:val="num" w:pos="2880"/>
+        </w:tabs>
+        <w:ind w:left="2880" w:hanging="360"/>
+      </w:pPr>
+      <w:rPr>
+        <w:rFonts w:ascii="Wingdings" w:hAnsi="Wingdings" w:hint="default"/>
+        <w:sz w:val="20"/>
+      </w:rPr>
+    </w:lvl>
+    <w:lvl w:ilvl="4" w:tentative="1">
+      <w:start w:val="1"/>
+      <w:numFmt w:val="bullet"/>
+      <w:lvlText w:val=""/>
+      <w:lvlJc w:val="left"/>
+      <w:pPr>
+        <w:tabs>
+          <w:tab w:val="num" w:pos="3600"/>
+        </w:tabs>
+        <w:ind w:left="3600" w:hanging="360"/>
+      </w:pPr>
+      <w:rPr>
+        <w:rFonts w:ascii="Wingdings" w:hAnsi="Wingdings" w:hint="default"/>
+        <w:sz w:val="20"/>
+      </w:rPr>
+    </w:lvl>
+    <w:lvl w:ilvl="5" w:tentative="1">
+      <w:start w:val="1"/>
+      <w:numFmt w:val="bullet"/>
+      <w:lvlText w:val=""/>
+      <w:lvlJc w:val="left"/>
+      <w:pPr>
+        <w:tabs>
+          <w:tab w:val="num" w:pos="4320"/>
+        </w:tabs>
+        <w:ind w:left="4320" w:hanging="360"/>
+      </w:pPr>
+      <w:rPr>
+        <w:rFonts w:ascii="Wingdings" w:hAnsi="Wingdings" w:hint="default"/>
+        <w:sz w:val="20"/>
+      </w:rPr>
+    </w:lvl>
+    <w:lvl w:ilvl="6" w:tentative="1">
+      <w:start w:val="1"/>
+      <w:numFmt w:val="bullet"/>
+      <w:lvlText w:val=""/>
+      <w:lvlJc w:val="left"/>
+      <w:pPr>
+        <w:tabs>
+          <w:tab w:val="num" w:pos="5040"/>
+        </w:tabs>
+        <w:ind w:left="5040" w:hanging="360"/>
+      </w:pPr>
+      <w:rPr>
+        <w:rFonts w:ascii="Wingdings" w:hAnsi="Wingdings" w:hint="default"/>
+        <w:sz w:val="20"/>
+      </w:rPr>
+    </w:lvl>
+    <w:lvl w:ilvl="7" w:tentative="1">
+      <w:start w:val="1"/>
+      <w:numFmt w:val="bullet"/>
+      <w:lvlText w:val=""/>
+      <w:lvlJc w:val="left"/>
+      <w:pPr>
+        <w:tabs>
+          <w:tab w:val="num" w:pos="5760"/>
+        </w:tabs>
+        <w:ind w:left="5760" w:hanging="360"/>
+      </w:pPr>
+      <w:rPr>
+        <w:rFonts w:ascii="Wingdings" w:hAnsi="Wingdings" w:hint="default"/>
+        <w:sz w:val="20"/>
+      </w:rPr>
+    </w:lvl>
+    <w:lvl w:ilvl="8" w:tentative="1">
+      <w:start w:val="1"/>
+      <w:numFmt w:val="bullet"/>
+      <w:lvlText w:val=""/>
+      <w:lvlJc w:val="left"/>
+      <w:pPr>
+        <w:tabs>
+          <w:tab w:val="num" w:pos="6480"/>
+        </w:tabs>
+        <w:ind w:left="6480" w:hanging="360"/>
+      </w:pPr>
+      <w:rPr>
+        <w:rFonts w:ascii="Wingdings" w:hAnsi="Wingdings" w:hint="default"/>
+        <w:sz w:val="20"/>
+      </w:rPr>
+    </w:lvl>
+  </w:abstractNum>
+  <w:abstractNum w:abstractNumId="1" w15:restartNumberingAfterBreak="0">
     <w:nsid w:val="0A4C49A2"/>
     <w:multiLevelType w:val="multilevel"/>
     <w:tmpl w:val="37CA9DE6"/>
@@ -6429,7 +7060,7 @@
       </w:rPr>
     </w:lvl>
   </w:abstractNum>
-  <w:abstractNum w:abstractNumId="1">
+  <w:abstractNum w:abstractNumId="2" w15:restartNumberingAfterBreak="0">
     <w:nsid w:val="0A9C37FE"/>
     <w:multiLevelType w:val="hybridMultilevel"/>
     <w:tmpl w:val="B9ACABB2"/>
@@ -6542,7 +7173,7 @@
       </w:rPr>
     </w:lvl>
   </w:abstractNum>
-  <w:abstractNum w:abstractNumId="2">
+  <w:abstractNum w:abstractNumId="3" w15:restartNumberingAfterBreak="0">
     <w:nsid w:val="0D7607A2"/>
     <w:multiLevelType w:val="hybridMultilevel"/>
     <w:tmpl w:val="F90851C4"/>
@@ -6655,7 +7286,7 @@
       </w:rPr>
     </w:lvl>
   </w:abstractNum>
-  <w:abstractNum w:abstractNumId="3">
+  <w:abstractNum w:abstractNumId="4" w15:restartNumberingAfterBreak="0">
     <w:nsid w:val="103156F6"/>
     <w:multiLevelType w:val="hybridMultilevel"/>
     <w:tmpl w:val="EAFA2CBC"/>
@@ -6768,7 +7399,7 @@
       </w:rPr>
     </w:lvl>
   </w:abstractNum>
-  <w:abstractNum w:abstractNumId="4">
+  <w:abstractNum w:abstractNumId="5" w15:restartNumberingAfterBreak="0">
     <w:nsid w:val="1BF422E2"/>
     <w:multiLevelType w:val="multilevel"/>
     <w:tmpl w:val="D2B02ABA"/>
@@ -6917,7 +7548,7 @@
       </w:rPr>
     </w:lvl>
   </w:abstractNum>
-  <w:abstractNum w:abstractNumId="5">
+  <w:abstractNum w:abstractNumId="6" w15:restartNumberingAfterBreak="0">
     <w:nsid w:val="25462DDA"/>
     <w:multiLevelType w:val="multilevel"/>
     <w:tmpl w:val="858853B4"/>
@@ -7066,7 +7697,156 @@
       </w:rPr>
     </w:lvl>
   </w:abstractNum>
-  <w:abstractNum w:abstractNumId="6">
+  <w:abstractNum w:abstractNumId="7" w15:restartNumberingAfterBreak="0">
+    <w:nsid w:val="32E36D53"/>
+    <w:multiLevelType w:val="multilevel"/>
+    <w:tmpl w:val="A2589790"/>
+    <w:lvl w:ilvl="0">
+      <w:start w:val="1"/>
+      <w:numFmt w:val="bullet"/>
+      <w:lvlText w:val=""/>
+      <w:lvlJc w:val="left"/>
+      <w:pPr>
+        <w:tabs>
+          <w:tab w:val="num" w:pos="720"/>
+        </w:tabs>
+        <w:ind w:left="720" w:hanging="360"/>
+      </w:pPr>
+      <w:rPr>
+        <w:rFonts w:ascii="Symbol" w:hAnsi="Symbol" w:hint="default"/>
+        <w:sz w:val="20"/>
+      </w:rPr>
+    </w:lvl>
+    <w:lvl w:ilvl="1">
+      <w:start w:val="1"/>
+      <w:numFmt w:val="bullet"/>
+      <w:lvlText w:val="o"/>
+      <w:lvlJc w:val="left"/>
+      <w:pPr>
+        <w:tabs>
+          <w:tab w:val="num" w:pos="1440"/>
+        </w:tabs>
+        <w:ind w:left="1440" w:hanging="360"/>
+      </w:pPr>
+      <w:rPr>
+        <w:rFonts w:ascii="Courier New" w:hAnsi="Courier New" w:hint="default"/>
+        <w:sz w:val="20"/>
+      </w:rPr>
+    </w:lvl>
+    <w:lvl w:ilvl="2" w:tentative="1">
+      <w:start w:val="1"/>
+      <w:numFmt w:val="bullet"/>
+      <w:lvlText w:val=""/>
+      <w:lvlJc w:val="left"/>
+      <w:pPr>
+        <w:tabs>
+          <w:tab w:val="num" w:pos="2160"/>
+        </w:tabs>
+        <w:ind w:left="2160" w:hanging="360"/>
+      </w:pPr>
+      <w:rPr>
+        <w:rFonts w:ascii="Wingdings" w:hAnsi="Wingdings" w:hint="default"/>
+        <w:sz w:val="20"/>
+      </w:rPr>
+    </w:lvl>
+    <w:lvl w:ilvl="3" w:tentative="1">
+      <w:start w:val="1"/>
+      <w:numFmt w:val="bullet"/>
+      <w:lvlText w:val=""/>
+      <w:lvlJc w:val="left"/>
+      <w:pPr>
+        <w:tabs>
+          <w:tab w:val="num" w:pos="2880"/>
+        </w:tabs>
+        <w:ind w:left="2880" w:hanging="360"/>
+      </w:pPr>
+      <w:rPr>
+        <w:rFonts w:ascii="Wingdings" w:hAnsi="Wingdings" w:hint="default"/>
+        <w:sz w:val="20"/>
+      </w:rPr>
+    </w:lvl>
+    <w:lvl w:ilvl="4" w:tentative="1">
+      <w:start w:val="1"/>
+      <w:numFmt w:val="bullet"/>
+      <w:lvlText w:val=""/>
+      <w:lvlJc w:val="left"/>
+      <w:pPr>
+        <w:tabs>
+          <w:tab w:val="num" w:pos="3600"/>
+        </w:tabs>
+        <w:ind w:left="3600" w:hanging="360"/>
+      </w:pPr>
+      <w:rPr>
+        <w:rFonts w:ascii="Wingdings" w:hAnsi="Wingdings" w:hint="default"/>
+        <w:sz w:val="20"/>
+      </w:rPr>
+    </w:lvl>
+    <w:lvl w:ilvl="5" w:tentative="1">
+      <w:start w:val="1"/>
+      <w:numFmt w:val="bullet"/>
+      <w:lvlText w:val=""/>
+      <w:lvlJc w:val="left"/>
+      <w:pPr>
+        <w:tabs>
+          <w:tab w:val="num" w:pos="4320"/>
+        </w:tabs>
+        <w:ind w:left="4320" w:hanging="360"/>
+      </w:pPr>
+      <w:rPr>
+        <w:rFonts w:ascii="Wingdings" w:hAnsi="Wingdings" w:hint="default"/>
+        <w:sz w:val="20"/>
+      </w:rPr>
+    </w:lvl>
+    <w:lvl w:ilvl="6" w:tentative="1">
+      <w:start w:val="1"/>
+      <w:numFmt w:val="bullet"/>
+      <w:lvlText w:val=""/>
+      <w:lvlJc w:val="left"/>
+      <w:pPr>
+        <w:tabs>
+          <w:tab w:val="num" w:pos="5040"/>
+        </w:tabs>
+        <w:ind w:left="5040" w:hanging="360"/>
+      </w:pPr>
+      <w:rPr>
+        <w:rFonts w:ascii="Wingdings" w:hAnsi="Wingdings" w:hint="default"/>
+        <w:sz w:val="20"/>
+      </w:rPr>
+    </w:lvl>
+    <w:lvl w:ilvl="7" w:tentative="1">
+      <w:start w:val="1"/>
+      <w:numFmt w:val="bullet"/>
+      <w:lvlText w:val=""/>
+      <w:lvlJc w:val="left"/>
+      <w:pPr>
+        <w:tabs>
+          <w:tab w:val="num" w:pos="5760"/>
+        </w:tabs>
+        <w:ind w:left="5760" w:hanging="360"/>
+      </w:pPr>
+      <w:rPr>
+        <w:rFonts w:ascii="Wingdings" w:hAnsi="Wingdings" w:hint="default"/>
+        <w:sz w:val="20"/>
+      </w:rPr>
+    </w:lvl>
+    <w:lvl w:ilvl="8" w:tentative="1">
+      <w:start w:val="1"/>
+      <w:numFmt w:val="bullet"/>
+      <w:lvlText w:val=""/>
+      <w:lvlJc w:val="left"/>
+      <w:pPr>
+        <w:tabs>
+          <w:tab w:val="num" w:pos="6480"/>
+        </w:tabs>
+        <w:ind w:left="6480" w:hanging="360"/>
+      </w:pPr>
+      <w:rPr>
+        <w:rFonts w:ascii="Wingdings" w:hAnsi="Wingdings" w:hint="default"/>
+        <w:sz w:val="20"/>
+      </w:rPr>
+    </w:lvl>
+  </w:abstractNum>
+  <w:abstractNum w:abstractNumId="8" w15:restartNumberingAfterBreak="0">
     <w:nsid w:val="338D6F86"/>
     <w:multiLevelType w:val="multilevel"/>
     <w:tmpl w:val="84AC2E0C"/>
@@ -7215,7 +7995,7 @@
       </w:rPr>
     </w:lvl>
   </w:abstractNum>
-  <w:abstractNum w:abstractNumId="7">
+  <w:abstractNum w:abstractNumId="9" w15:restartNumberingAfterBreak="0">
     <w:nsid w:val="34DA3A52"/>
     <w:multiLevelType w:val="hybridMultilevel"/>
     <w:tmpl w:val="84449278"/>
@@ -7328,7 +8108,7 @@
       </w:rPr>
     </w:lvl>
   </w:abstractNum>
-  <w:abstractNum w:abstractNumId="8">
+  <w:abstractNum w:abstractNumId="10" w15:restartNumberingAfterBreak="0">
     <w:nsid w:val="387F2B33"/>
     <w:multiLevelType w:val="multilevel"/>
     <w:tmpl w:val="031A5586"/>
@@ -7477,7 +8257,7 @@
       </w:rPr>
     </w:lvl>
   </w:abstractNum>
-  <w:abstractNum w:abstractNumId="9">
+  <w:abstractNum w:abstractNumId="11" w15:restartNumberingAfterBreak="0">
     <w:nsid w:val="38A13882"/>
     <w:multiLevelType w:val="hybridMultilevel"/>
     <w:tmpl w:val="1C64B35C"/>
@@ -7590,7 +8370,7 @@
       </w:rPr>
     </w:lvl>
   </w:abstractNum>
-  <w:abstractNum w:abstractNumId="10">
+  <w:abstractNum w:abstractNumId="12" w15:restartNumberingAfterBreak="0">
     <w:nsid w:val="3CA97037"/>
     <w:multiLevelType w:val="multilevel"/>
     <w:tmpl w:val="9A8C638E"/>
@@ -7739,7 +8519,7 @@
       </w:rPr>
     </w:lvl>
   </w:abstractNum>
-  <w:abstractNum w:abstractNumId="11">
+  <w:abstractNum w:abstractNumId="13" w15:restartNumberingAfterBreak="0">
     <w:nsid w:val="40E42102"/>
     <w:multiLevelType w:val="hybridMultilevel"/>
     <w:tmpl w:val="08B45350"/>
@@ -7852,7 +8632,7 @@
       </w:rPr>
     </w:lvl>
   </w:abstractNum>
-  <w:abstractNum w:abstractNumId="12">
+  <w:abstractNum w:abstractNumId="14" w15:restartNumberingAfterBreak="0">
     <w:nsid w:val="43027157"/>
     <w:multiLevelType w:val="multilevel"/>
     <w:tmpl w:val="04090025"/>
@@ -7947,7 +8727,7 @@
       </w:pPr>
     </w:lvl>
   </w:abstractNum>
-  <w:abstractNum w:abstractNumId="13">
+  <w:abstractNum w:abstractNumId="15" w15:restartNumberingAfterBreak="0">
     <w:nsid w:val="49BC7D7A"/>
     <w:multiLevelType w:val="multilevel"/>
     <w:tmpl w:val="0508406E"/>
@@ -8096,7 +8876,7 @@
       </w:rPr>
     </w:lvl>
   </w:abstractNum>
-  <w:abstractNum w:abstractNumId="14">
+  <w:abstractNum w:abstractNumId="16" w15:restartNumberingAfterBreak="0">
     <w:nsid w:val="5C3700AE"/>
     <w:multiLevelType w:val="hybridMultilevel"/>
     <w:tmpl w:val="8D462C92"/>
@@ -8209,7 +8989,7 @@
       </w:rPr>
     </w:lvl>
   </w:abstractNum>
-  <w:abstractNum w:abstractNumId="15">
+  <w:abstractNum w:abstractNumId="17" w15:restartNumberingAfterBreak="0">
     <w:nsid w:val="5E4A141F"/>
     <w:multiLevelType w:val="hybridMultilevel"/>
     <w:tmpl w:val="20CC8972"/>
@@ -8322,7 +9102,7 @@
       </w:rPr>
     </w:lvl>
   </w:abstractNum>
-  <w:abstractNum w:abstractNumId="16">
+  <w:abstractNum w:abstractNumId="18" w15:restartNumberingAfterBreak="0">
     <w:nsid w:val="602F461B"/>
     <w:multiLevelType w:val="multilevel"/>
     <w:tmpl w:val="D2B02ABA"/>
@@ -8471,7 +9251,156 @@
       </w:rPr>
     </w:lvl>
   </w:abstractNum>
-  <w:abstractNum w:abstractNumId="17">
+  <w:abstractNum w:abstractNumId="19" w15:restartNumberingAfterBreak="0">
+    <w:nsid w:val="642C427C"/>
+    <w:multiLevelType w:val="multilevel"/>
+    <w:tmpl w:val="7D9ADA10"/>
+    <w:lvl w:ilvl="0">
+      <w:start w:val="1"/>
+      <w:numFmt w:val="bullet"/>
+      <w:lvlText w:val=""/>
+      <w:lvlJc w:val="left"/>
+      <w:pPr>
+        <w:tabs>
+          <w:tab w:val="num" w:pos="720"/>
+        </w:tabs>
+        <w:ind w:left="720" w:hanging="360"/>
+      </w:pPr>
+      <w:rPr>
+        <w:rFonts w:ascii="Symbol" w:hAnsi="Symbol" w:hint="default"/>
+        <w:sz w:val="20"/>
+      </w:rPr>
+    </w:lvl>
+    <w:lvl w:ilvl="1">
+      <w:start w:val="1"/>
+      <w:numFmt w:val="bullet"/>
+      <w:lvlText w:val="o"/>
+      <w:lvlJc w:val="left"/>
+      <w:pPr>
+        <w:tabs>
+          <w:tab w:val="num" w:pos="1440"/>
+        </w:tabs>
+        <w:ind w:left="1440" w:hanging="360"/>
+      </w:pPr>
+      <w:rPr>
+        <w:rFonts w:ascii="Courier New" w:hAnsi="Courier New" w:hint="default"/>
+        <w:sz w:val="20"/>
+      </w:rPr>
+    </w:lvl>
+    <w:lvl w:ilvl="2" w:tentative="1">
+      <w:start w:val="1"/>
+      <w:numFmt w:val="bullet"/>
+      <w:lvlText w:val=""/>
+      <w:lvlJc w:val="left"/>
+      <w:pPr>
+        <w:tabs>
+          <w:tab w:val="num" w:pos="2160"/>
+        </w:tabs>
+        <w:ind w:left="2160" w:hanging="360"/>
+      </w:pPr>
+      <w:rPr>
+        <w:rFonts w:ascii="Wingdings" w:hAnsi="Wingdings" w:hint="default"/>
+        <w:sz w:val="20"/>
+      </w:rPr>
+    </w:lvl>
+    <w:lvl w:ilvl="3" w:tentative="1">
+      <w:start w:val="1"/>
+      <w:numFmt w:val="bullet"/>
+      <w:lvlText w:val=""/>
+      <w:lvlJc w:val="left"/>
+      <w:pPr>
+        <w:tabs>
+          <w:tab w:val="num" w:pos="2880"/>
+        </w:tabs>
+        <w:ind w:left="2880" w:hanging="360"/>
+      </w:pPr>
+      <w:rPr>
+        <w:rFonts w:ascii="Wingdings" w:hAnsi="Wingdings" w:hint="default"/>
+        <w:sz w:val="20"/>
+      </w:rPr>
+    </w:lvl>
+    <w:lvl w:ilvl="4" w:tentative="1">
+      <w:start w:val="1"/>
+      <w:numFmt w:val="bullet"/>
+      <w:lvlText w:val=""/>
+      <w:lvlJc w:val="left"/>
+      <w:pPr>
+        <w:tabs>
+          <w:tab w:val="num" w:pos="3600"/>
+        </w:tabs>
+        <w:ind w:left="3600" w:hanging="360"/>
+      </w:pPr>
+      <w:rPr>
+        <w:rFonts w:ascii="Wingdings" w:hAnsi="Wingdings" w:hint="default"/>
+        <w:sz w:val="20"/>
+      </w:rPr>
+    </w:lvl>
+    <w:lvl w:ilvl="5" w:tentative="1">
+      <w:start w:val="1"/>
+      <w:numFmt w:val="bullet"/>
+      <w:lvlText w:val=""/>
+      <w:lvlJc w:val="left"/>
+      <w:pPr>
+        <w:tabs>
+          <w:tab w:val="num" w:pos="4320"/>
+        </w:tabs>
+        <w:ind w:left="4320" w:hanging="360"/>
+      </w:pPr>
+      <w:rPr>
+        <w:rFonts w:ascii="Wingdings" w:hAnsi="Wingdings" w:hint="default"/>
+        <w:sz w:val="20"/>
+      </w:rPr>
+    </w:lvl>
+    <w:lvl w:ilvl="6" w:tentative="1">
+      <w:start w:val="1"/>
+      <w:numFmt w:val="bullet"/>
+      <w:lvlText w:val=""/>
+      <w:lvlJc w:val="left"/>
+      <w:pPr>
+        <w:tabs>
+          <w:tab w:val="num" w:pos="5040"/>
+        </w:tabs>
+        <w:ind w:left="5040" w:hanging="360"/>
+      </w:pPr>
+      <w:rPr>
+        <w:rFonts w:ascii="Wingdings" w:hAnsi="Wingdings" w:hint="default"/>
+        <w:sz w:val="20"/>
+      </w:rPr>
+    </w:lvl>
+    <w:lvl w:ilvl="7" w:tentative="1">
+      <w:start w:val="1"/>
+      <w:numFmt w:val="bullet"/>
+      <w:lvlText w:val=""/>
+      <w:lvlJc w:val="left"/>
+      <w:pPr>
+        <w:tabs>
+          <w:tab w:val="num" w:pos="5760"/>
+        </w:tabs>
+        <w:ind w:left="5760" w:hanging="360"/>
+      </w:pPr>
+      <w:rPr>
+        <w:rFonts w:ascii="Wingdings" w:hAnsi="Wingdings" w:hint="default"/>
+        <w:sz w:val="20"/>
+      </w:rPr>
+    </w:lvl>
+    <w:lvl w:ilvl="8" w:tentative="1">
+      <w:start w:val="1"/>
+      <w:numFmt w:val="bullet"/>
+      <w:lvlText w:val=""/>
+      <w:lvlJc w:val="left"/>
+      <w:pPr>
+        <w:tabs>
+          <w:tab w:val="num" w:pos="6480"/>
+        </w:tabs>
+        <w:ind w:left="6480" w:hanging="360"/>
+      </w:pPr>
+      <w:rPr>
+        <w:rFonts w:ascii="Wingdings" w:hAnsi="Wingdings" w:hint="default"/>
+        <w:sz w:val="20"/>
+      </w:rPr>
+    </w:lvl>
+  </w:abstractNum>
+  <w:abstractNum w:abstractNumId="20" w15:restartNumberingAfterBreak="0">
     <w:nsid w:val="6930128C"/>
     <w:multiLevelType w:val="multilevel"/>
     <w:tmpl w:val="690664C4"/>
@@ -8620,7 +9549,7 @@
       </w:rPr>
     </w:lvl>
   </w:abstractNum>
-  <w:abstractNum w:abstractNumId="18">
+  <w:abstractNum w:abstractNumId="21" w15:restartNumberingAfterBreak="0">
     <w:nsid w:val="6B0610EB"/>
     <w:multiLevelType w:val="hybridMultilevel"/>
     <w:tmpl w:val="5238B1AA"/>
@@ -8733,7 +9662,7 @@
       </w:rPr>
     </w:lvl>
   </w:abstractNum>
-  <w:abstractNum w:abstractNumId="19">
+  <w:abstractNum w:abstractNumId="22" w15:restartNumberingAfterBreak="0">
     <w:nsid w:val="7545296D"/>
     <w:multiLevelType w:val="hybridMultilevel"/>
     <w:tmpl w:val="F18E75A8"/>
@@ -8846,7 +9775,7 @@
       </w:rPr>
     </w:lvl>
   </w:abstractNum>
-  <w:abstractNum w:abstractNumId="20">
+  <w:abstractNum w:abstractNumId="23" w15:restartNumberingAfterBreak="0">
     <w:nsid w:val="784D75B2"/>
     <w:multiLevelType w:val="hybridMultilevel"/>
     <w:tmpl w:val="E174B128"/>
@@ -8959,7 +9888,7 @@
       </w:rPr>
     </w:lvl>
   </w:abstractNum>
-  <w:abstractNum w:abstractNumId="21">
+  <w:abstractNum w:abstractNumId="24" w15:restartNumberingAfterBreak="0">
     <w:nsid w:val="792424D7"/>
     <w:multiLevelType w:val="hybridMultilevel"/>
     <w:tmpl w:val="EBA233EC"/>
@@ -9072,7 +10001,7 @@
       </w:rPr>
     </w:lvl>
   </w:abstractNum>
-  <w:abstractNum w:abstractNumId="22">
+  <w:abstractNum w:abstractNumId="25" w15:restartNumberingAfterBreak="0">
     <w:nsid w:val="7D1C5EEF"/>
     <w:multiLevelType w:val="multilevel"/>
     <w:tmpl w:val="5F68A136"/>
@@ -9221,80 +10150,89 @@
       </w:rPr>
     </w:lvl>
   </w:abstractNum>
-  <w:num w:numId="1">
+  <w:num w:numId="1" w16cid:durableId="1451775273">
+    <w:abstractNumId w:val="14"/>
+  </w:num>
+  <w:num w:numId="2" w16cid:durableId="1283264123">
+    <w:abstractNumId w:val="16"/>
+  </w:num>
+  <w:num w:numId="3" w16cid:durableId="1602493876">
+    <w:abstractNumId w:val="4"/>
+  </w:num>
+  <w:num w:numId="4" w16cid:durableId="619806214">
+    <w:abstractNumId w:val="13"/>
+  </w:num>
+  <w:num w:numId="5" w16cid:durableId="2035030595">
+    <w:abstractNumId w:val="9"/>
+  </w:num>
+  <w:num w:numId="6" w16cid:durableId="278342209">
+    <w:abstractNumId w:val="23"/>
+  </w:num>
+  <w:num w:numId="7" w16cid:durableId="1144934335">
+    <w:abstractNumId w:val="24"/>
+  </w:num>
+  <w:num w:numId="8" w16cid:durableId="200633962">
+    <w:abstractNumId w:val="2"/>
+  </w:num>
+  <w:num w:numId="9" w16cid:durableId="1347557360">
+    <w:abstractNumId w:val="22"/>
+  </w:num>
+  <w:num w:numId="10" w16cid:durableId="138962463">
+    <w:abstractNumId w:val="15"/>
+  </w:num>
+  <w:num w:numId="11" w16cid:durableId="994719453">
+    <w:abstractNumId w:val="10"/>
+  </w:num>
+  <w:num w:numId="12" w16cid:durableId="812597426">
+    <w:abstractNumId w:val="5"/>
+  </w:num>
+  <w:num w:numId="13" w16cid:durableId="1205945301">
+    <w:abstractNumId w:val="1"/>
+  </w:num>
+  <w:num w:numId="14" w16cid:durableId="1346322614">
+    <w:abstractNumId w:val="20"/>
+  </w:num>
+  <w:num w:numId="15" w16cid:durableId="267853140">
+    <w:abstractNumId w:val="25"/>
+  </w:num>
+  <w:num w:numId="16" w16cid:durableId="2072844539">
+    <w:abstractNumId w:val="11"/>
+  </w:num>
+  <w:num w:numId="17" w16cid:durableId="1104770505">
+    <w:abstractNumId w:val="18"/>
+  </w:num>
+  <w:num w:numId="18" w16cid:durableId="1713536842">
     <w:abstractNumId w:val="12"/>
   </w:num>
-  <w:num w:numId="2">
-    <w:abstractNumId w:val="14"/>
+  <w:num w:numId="19" w16cid:durableId="347952593">
+    <w:abstractNumId w:val="6"/>
   </w:num>
-  <w:num w:numId="3">
+  <w:num w:numId="20" w16cid:durableId="530722545">
+    <w:abstractNumId w:val="17"/>
+  </w:num>
+  <w:num w:numId="21" w16cid:durableId="523062141">
     <w:abstractNumId w:val="3"/>
   </w:num>
-  <w:num w:numId="4">
-    <w:abstractNumId w:val="11"/>
-  </w:num>
-  <w:num w:numId="5">
-    <w:abstractNumId w:val="7"/>
-  </w:num>
-  <w:num w:numId="6">
-    <w:abstractNumId w:val="20"/>
-  </w:num>
-  <w:num w:numId="7">
+  <w:num w:numId="22" w16cid:durableId="1279683153">
     <w:abstractNumId w:val="21"/>
   </w:num>
-  <w:num w:numId="8">
-    <w:abstractNumId w:val="1"/>
+  <w:num w:numId="23" w16cid:durableId="189615523">
+    <w:abstractNumId w:val="8"/>
   </w:num>
-  <w:num w:numId="9">
+  <w:num w:numId="24" w16cid:durableId="1073964931">
+    <w:abstractNumId w:val="0"/>
+  </w:num>
+  <w:num w:numId="25" w16cid:durableId="438919048">
     <w:abstractNumId w:val="19"/>
   </w:num>
-  <w:num w:numId="10">
-    <w:abstractNumId w:val="13"/>
-  </w:num>
-  <w:num w:numId="11">
-    <w:abstractNumId w:val="8"/>
-  </w:num>
-  <w:num w:numId="12">
-    <w:abstractNumId w:val="4"/>
-  </w:num>
-  <w:num w:numId="13">
-    <w:abstractNumId w:val="0"/>
-  </w:num>
-  <w:num w:numId="14">
-    <w:abstractNumId w:val="17"/>
-  </w:num>
-  <w:num w:numId="15">
-    <w:abstractNumId w:val="22"/>
-  </w:num>
-  <w:num w:numId="16">
-    <w:abstractNumId w:val="9"/>
-  </w:num>
-  <w:num w:numId="17">
-    <w:abstractNumId w:val="16"/>
-  </w:num>
-  <w:num w:numId="18">
-    <w:abstractNumId w:val="10"/>
-  </w:num>
-  <w:num w:numId="19">
-    <w:abstractNumId w:val="5"/>
-  </w:num>
-  <w:num w:numId="20">
-    <w:abstractNumId w:val="15"/>
-  </w:num>
-  <w:num w:numId="21">
-    <w:abstractNumId w:val="2"/>
-  </w:num>
-  <w:num w:numId="22">
-    <w:abstractNumId w:val="18"/>
-  </w:num>
-  <w:num w:numId="23">
-    <w:abstractNumId w:val="6"/>
+  <w:num w:numId="26" w16cid:durableId="116336378">
+    <w:abstractNumId w:val="7"/>
   </w:num>
 </w:numbering>
 </file>
 
 <file path=word/styles.xml><?xml version="1.0" encoding="utf-8"?>
-<w:styles xmlns:mc="http://schemas.openxmlformats.org/markup-compatibility/2006" xmlns:r="http://schemas.openxmlformats.org/officeDocument/2006/relationships" xmlns:w="http://schemas.openxmlformats.org/wordprocessingml/2006/main" xmlns:w14="http://schemas.microsoft.com/office/word/2010/wordml" mc:Ignorable="w14">
+<w:styles xmlns:mc="http://schemas.openxmlformats.org/markup-compatibility/2006" xmlns:r="http://schemas.openxmlformats.org/officeDocument/2006/relationships" xmlns:w="http://schemas.openxmlformats.org/wordprocessingml/2006/main" xmlns:w14="http://schemas.microsoft.com/office/word/2010/wordml" xmlns:w15="http://schemas.microsoft.com/office/word/2012/wordml" xmlns:w16cex="http://schemas.microsoft.com/office/word/2018/wordml/cex" xmlns:w16cid="http://schemas.microsoft.com/office/word/2016/wordml/cid" xmlns:w16="http://schemas.microsoft.com/office/word/2018/wordml" xmlns:w16du="http://schemas.microsoft.com/office/word/2023/wordml/word16du" xmlns:w16sdtdh="http://schemas.microsoft.com/office/word/2020/wordml/sdtdatahash" xmlns:w16sdtfl="http://schemas.microsoft.com/office/word/2024/wordml/sdtformatlock" xmlns:w16se="http://schemas.microsoft.com/office/word/2015/wordml/symex" mc:Ignorable="w14 w15 w16se w16cid w16 w16cex w16sdtdh w16sdtfl w16du">
   <w:docDefaults>
     <w:rPrDefault>
       <w:rPr>
@@ -9310,145 +10248,383 @@
       </w:pPr>
     </w:pPrDefault>
   </w:docDefaults>
-  <w:latentStyles w:defLockedState="0" w:defUIPriority="99" w:defSemiHidden="1" w:defUnhideWhenUsed="1" w:defQFormat="0" w:count="267">
-    <w:lsdException w:name="Normal" w:semiHidden="0" w:uiPriority="0" w:unhideWhenUsed="0" w:qFormat="1"/>
-    <w:lsdException w:name="heading 1" w:semiHidden="0" w:uiPriority="9" w:unhideWhenUsed="0" w:qFormat="1"/>
-    <w:lsdException w:name="heading 2" w:uiPriority="9" w:qFormat="1"/>
-    <w:lsdException w:name="heading 3" w:uiPriority="9" w:qFormat="1"/>
-    <w:lsdException w:name="heading 4" w:uiPriority="9" w:qFormat="1"/>
-    <w:lsdException w:name="heading 5" w:uiPriority="9" w:qFormat="1"/>
-    <w:lsdException w:name="heading 6" w:uiPriority="9" w:qFormat="1"/>
-    <w:lsdException w:name="heading 7" w:uiPriority="9" w:qFormat="1"/>
-    <w:lsdException w:name="heading 8" w:uiPriority="9" w:qFormat="1"/>
-    <w:lsdException w:name="heading 9" w:uiPriority="9" w:qFormat="1"/>
-    <w:lsdException w:name="toc 1" w:uiPriority="39"/>
-    <w:lsdException w:name="toc 2" w:uiPriority="39"/>
-    <w:lsdException w:name="toc 3" w:uiPriority="39"/>
-    <w:lsdException w:name="toc 4" w:uiPriority="39"/>
-    <w:lsdException w:name="toc 5" w:uiPriority="39"/>
-    <w:lsdException w:name="toc 6" w:uiPriority="39"/>
-    <w:lsdException w:name="toc 7" w:uiPriority="39"/>
-    <w:lsdException w:name="toc 8" w:uiPriority="39"/>
-    <w:lsdException w:name="toc 9" w:uiPriority="39"/>
-    <w:lsdException w:name="caption" w:uiPriority="35" w:qFormat="1"/>
-    <w:lsdException w:name="Title" w:semiHidden="0" w:uiPriority="10" w:unhideWhenUsed="0" w:qFormat="1"/>
-    <w:lsdException w:name="Default Paragraph Font" w:uiPriority="1"/>
-    <w:lsdException w:name="Body Text" w:uiPriority="0"/>
-    <w:lsdException w:name="Subtitle" w:semiHidden="0" w:uiPriority="11" w:unhideWhenUsed="0" w:qFormat="1"/>
-    <w:lsdException w:name="Strong" w:semiHidden="0" w:uiPriority="22" w:unhideWhenUsed="0" w:qFormat="1"/>
-    <w:lsdException w:name="Emphasis" w:semiHidden="0" w:uiPriority="20" w:unhideWhenUsed="0" w:qFormat="1"/>
-    <w:lsdException w:name="Table Grid" w:semiHidden="0" w:uiPriority="59" w:unhideWhenUsed="0"/>
-    <w:lsdException w:name="Placeholder Text" w:unhideWhenUsed="0"/>
-    <w:lsdException w:name="No Spacing" w:semiHidden="0" w:uiPriority="1" w:unhideWhenUsed="0" w:qFormat="1"/>
-    <w:lsdException w:name="Light Shading" w:semiHidden="0" w:uiPriority="60" w:unhideWhenUsed="0"/>
-    <w:lsdException w:name="Light List" w:semiHidden="0" w:uiPriority="61" w:unhideWhenUsed="0"/>
-    <w:lsdException w:name="Light Grid" w:semiHidden="0" w:uiPriority="62" w:unhideWhenUsed="0"/>
-    <w:lsdException w:name="Medium Shading 1" w:semiHidden="0" w:uiPriority="63" w:unhideWhenUsed="0"/>
-    <w:lsdException w:name="Medium Shading 2" w:semiHidden="0" w:uiPriority="64" w:unhideWhenUsed="0"/>
-    <w:lsdException w:name="Medium List 1" w:semiHidden="0" w:uiPriority="65" w:unhideWhenUsed="0"/>
-    <w:lsdException w:name="Medium List 2" w:semiHidden="0" w:uiPriority="66" w:unhideWhenUsed="0"/>
-    <w:lsdException w:name="Medium Grid 1" w:semiHidden="0" w:uiPriority="67" w:unhideWhenUsed="0"/>
-    <w:lsdException w:name="Medium Grid 2" w:semiHidden="0" w:uiPriority="68" w:unhideWhenUsed="0"/>
-    <w:lsdException w:name="Medium Grid 3" w:semiHidden="0" w:uiPriority="69" w:unhideWhenUsed="0"/>
-    <w:lsdException w:name="Dark List" w:semiHidden="0" w:uiPriority="70" w:unhideWhenUsed="0"/>
-    <w:lsdException w:name="Colorful Shading" w:semiHidden="0" w:uiPriority="71" w:unhideWhenUsed="0"/>
-    <w:lsdException w:name="Colorful List" w:semiHidden="0" w:uiPriority="72" w:unhideWhenUsed="0"/>
-    <w:lsdException w:name="Colorful Grid" w:semiHidden="0" w:uiPriority="73" w:unhideWhenUsed="0"/>
-    <w:lsdException w:name="Light Shading Accent 1" w:semiHidden="0" w:uiPriority="60" w:unhideWhenUsed="0"/>
-    <w:lsdException w:name="Light List Accent 1" w:semiHidden="0" w:uiPriority="61" w:unhideWhenUsed="0"/>
-    <w:lsdException w:name="Light Grid Accent 1" w:semiHidden="0" w:uiPriority="62" w:unhideWhenUsed="0"/>
-    <w:lsdException w:name="Medium Shading 1 Accent 1" w:semiHidden="0" w:uiPriority="63" w:unhideWhenUsed="0"/>
-    <w:lsdException w:name="Medium Shading 2 Accent 1" w:semiHidden="0" w:uiPriority="64" w:unhideWhenUsed="0"/>
-    <w:lsdException w:name="Medium List 1 Accent 1" w:semiHidden="0" w:uiPriority="65" w:unhideWhenUsed="0"/>
-    <w:lsdException w:name="Revision" w:unhideWhenUsed="0"/>
-    <w:lsdException w:name="List Paragraph" w:semiHidden="0" w:uiPriority="34" w:unhideWhenUsed="0" w:qFormat="1"/>
-    <w:lsdException w:name="Quote" w:semiHidden="0" w:uiPriority="29" w:unhideWhenUsed="0" w:qFormat="1"/>
-    <w:lsdException w:name="Intense Quote" w:semiHidden="0" w:uiPriority="30" w:unhideWhenUsed="0" w:qFormat="1"/>
-    <w:lsdException w:name="Medium List 2 Accent 1" w:semiHidden="0" w:uiPriority="66" w:unhideWhenUsed="0"/>
-    <w:lsdException w:name="Medium Grid 1 Accent 1" w:semiHidden="0" w:uiPriority="67" w:unhideWhenUsed="0"/>
-    <w:lsdException w:name="Medium Grid 2 Accent 1" w:semiHidden="0" w:uiPriority="68" w:unhideWhenUsed="0"/>
-    <w:lsdException w:name="Medium Grid 3 Accent 1" w:semiHidden="0" w:uiPriority="69" w:unhideWhenUsed="0"/>
-    <w:lsdException w:name="Dark List Accent 1" w:semiHidden="0" w:uiPriority="70" w:unhideWhenUsed="0"/>
-    <w:lsdException w:name="Colorful Shading Accent 1" w:semiHidden="0" w:uiPriority="71" w:unhideWhenUsed="0"/>
-    <w:lsdException w:name="Colorful List Accent 1" w:semiHidden="0" w:uiPriority="72" w:unhideWhenUsed="0"/>
-    <w:lsdException w:name="Colorful Grid Accent 1" w:semiHidden="0" w:uiPriority="73" w:unhideWhenUsed="0"/>
-    <w:lsdException w:name="Light Shading Accent 2" w:semiHidden="0" w:uiPriority="60" w:unhideWhenUsed="0"/>
-    <w:lsdException w:name="Light List Accent 2" w:semiHidden="0" w:uiPriority="61" w:unhideWhenUsed="0"/>
-    <w:lsdException w:name="Light Grid Accent 2" w:semiHidden="0" w:uiPriority="62" w:unhideWhenUsed="0"/>
-    <w:lsdException w:name="Medium Shading 1 Accent 2" w:semiHidden="0" w:uiPriority="63" w:unhideWhenUsed="0"/>
-    <w:lsdException w:name="Medium Shading 2 Accent 2" w:semiHidden="0" w:uiPriority="64" w:unhideWhenUsed="0"/>
-    <w:lsdException w:name="Medium List 1 Accent 2" w:semiHidden="0" w:uiPriority="65" w:unhideWhenUsed="0"/>
-    <w:lsdException w:name="Medium List 2 Accent 2" w:semiHidden="0" w:uiPriority="66" w:unhideWhenUsed="0"/>
-    <w:lsdException w:name="Medium Grid 1 Accent 2" w:semiHidden="0" w:uiPriority="67" w:unhideWhenUsed="0"/>
-    <w:lsdException w:name="Medium Grid 2 Accent 2" w:semiHidden="0" w:uiPriority="68" w:unhideWhenUsed="0"/>
-    <w:lsdException w:name="Medium Grid 3 Accent 2" w:semiHidden="0" w:uiPriority="69" w:unhideWhenUsed="0"/>
-    <w:lsdException w:name="Dark List Accent 2" w:semiHidden="0" w:uiPriority="70" w:unhideWhenUsed="0"/>
-    <w:lsdException w:name="Colorful Shading Accent 2" w:semiHidden="0" w:uiPriority="71" w:unhideWhenUsed="0"/>
-    <w:lsdException w:name="Colorful List Accent 2" w:semiHidden="0" w:uiPriority="72" w:unhideWhenUsed="0"/>
-    <w:lsdException w:name="Colorful Grid Accent 2" w:semiHidden="0" w:uiPriority="73" w:unhideWhenUsed="0"/>
-    <w:lsdException w:name="Light Shading Accent 3" w:semiHidden="0" w:uiPriority="60" w:unhideWhenUsed="0"/>
-    <w:lsdException w:name="Light List Accent 3" w:semiHidden="0" w:uiPriority="61" w:unhideWhenUsed="0"/>
-    <w:lsdException w:name="Light Grid Accent 3" w:semiHidden="0" w:uiPriority="62" w:unhideWhenUsed="0"/>
-    <w:lsdException w:name="Medium Shading 1 Accent 3" w:semiHidden="0" w:uiPriority="63" w:unhideWhenUsed="0"/>
-    <w:lsdException w:name="Medium Shading 2 Accent 3" w:semiHidden="0" w:uiPriority="64" w:unhideWhenUsed="0"/>
-    <w:lsdException w:name="Medium List 1 Accent 3" w:semiHidden="0" w:uiPriority="65" w:unhideWhenUsed="0"/>
-    <w:lsdException w:name="Medium List 2 Accent 3" w:semiHidden="0" w:uiPriority="66" w:unhideWhenUsed="0"/>
-    <w:lsdException w:name="Medium Grid 1 Accent 3" w:semiHidden="0" w:uiPriority="67" w:unhideWhenUsed="0"/>
-    <w:lsdException w:name="Medium Grid 2 Accent 3" w:semiHidden="0" w:uiPriority="68" w:unhideWhenUsed="0"/>
-    <w:lsdException w:name="Medium Grid 3 Accent 3" w:semiHidden="0" w:uiPriority="69" w:unhideWhenUsed="0"/>
-    <w:lsdException w:name="Dark List Accent 3" w:semiHidden="0" w:uiPriority="70" w:unhideWhenUsed="0"/>
-    <w:lsdException w:name="Colorful Shading Accent 3" w:semiHidden="0" w:uiPriority="71" w:unhideWhenUsed="0"/>
-    <w:lsdException w:name="Colorful List Accent 3" w:semiHidden="0" w:uiPriority="72" w:unhideWhenUsed="0"/>
-    <w:lsdException w:name="Colorful Grid Accent 3" w:semiHidden="0" w:uiPriority="73" w:unhideWhenUsed="0"/>
-    <w:lsdException w:name="Light Shading Accent 4" w:semiHidden="0" w:uiPriority="60" w:unhideWhenUsed="0"/>
-    <w:lsdException w:name="Light List Accent 4" w:semiHidden="0" w:uiPriority="61" w:unhideWhenUsed="0"/>
-    <w:lsdException w:name="Light Grid Accent 4" w:semiHidden="0" w:uiPriority="62" w:unhideWhenUsed="0"/>
-    <w:lsdException w:name="Medium Shading 1 Accent 4" w:semiHidden="0" w:uiPriority="63" w:unhideWhenUsed="0"/>
-    <w:lsdException w:name="Medium Shading 2 Accent 4" w:semiHidden="0" w:uiPriority="64" w:unhideWhenUsed="0"/>
-    <w:lsdException w:name="Medium List 1 Accent 4" w:semiHidden="0" w:uiPriority="65" w:unhideWhenUsed="0"/>
-    <w:lsdException w:name="Medium List 2 Accent 4" w:semiHidden="0" w:uiPriority="66" w:unhideWhenUsed="0"/>
-    <w:lsdException w:name="Medium Grid 1 Accent 4" w:semiHidden="0" w:uiPriority="67" w:unhideWhenUsed="0"/>
-    <w:lsdException w:name="Medium Grid 2 Accent 4" w:semiHidden="0" w:uiPriority="68" w:unhideWhenUsed="0"/>
-    <w:lsdException w:name="Medium Grid 3 Accent 4" w:semiHidden="0" w:uiPriority="69" w:unhideWhenUsed="0"/>
-    <w:lsdException w:name="Dark List Accent 4" w:semiHidden="0" w:uiPriority="70" w:unhideWhenUsed="0"/>
-    <w:lsdException w:name="Colorful Shading Accent 4" w:semiHidden="0" w:uiPriority="71" w:unhideWhenUsed="0"/>
-    <w:lsdException w:name="Colorful List Accent 4" w:semiHidden="0" w:uiPriority="72" w:unhideWhenUsed="0"/>
-    <w:lsdException w:name="Colorful Grid Accent 4" w:semiHidden="0" w:uiPriority="73" w:unhideWhenUsed="0"/>
-    <w:lsdException w:name="Light Shading Accent 5" w:semiHidden="0" w:uiPriority="60" w:unhideWhenUsed="0"/>
-    <w:lsdException w:name="Light List Accent 5" w:semiHidden="0" w:uiPriority="61" w:unhideWhenUsed="0"/>
-    <w:lsdException w:name="Light Grid Accent 5" w:semiHidden="0" w:uiPriority="62" w:unhideWhenUsed="0"/>
-    <w:lsdException w:name="Medium Shading 1 Accent 5" w:semiHidden="0" w:uiPriority="63" w:unhideWhenUsed="0"/>
-    <w:lsdException w:name="Medium Shading 2 Accent 5" w:semiHidden="0" w:uiPriority="64" w:unhideWhenUsed="0"/>
-    <w:lsdException w:name="Medium List 1 Accent 5" w:semiHidden="0" w:uiPriority="65" w:unhideWhenUsed="0"/>
-    <w:lsdException w:name="Medium List 2 Accent 5" w:semiHidden="0" w:uiPriority="66" w:unhideWhenUsed="0"/>
-    <w:lsdException w:name="Medium Grid 1 Accent 5" w:semiHidden="0" w:uiPriority="67" w:unhideWhenUsed="0"/>
-    <w:lsdException w:name="Medium Grid 2 Accent 5" w:semiHidden="0" w:uiPriority="68" w:unhideWhenUsed="0"/>
-    <w:lsdException w:name="Medium Grid 3 Accent 5" w:semiHidden="0" w:uiPriority="69" w:unhideWhenUsed="0"/>
-    <w:lsdException w:name="Dark List Accent 5" w:semiHidden="0" w:uiPriority="70" w:unhideWhenUsed="0"/>
-    <w:lsdException w:name="Colorful Shading Accent 5" w:semiHidden="0" w:uiPriority="71" w:unhideWhenUsed="0"/>
-    <w:lsdException w:name="Colorful List Accent 5" w:semiHidden="0" w:uiPriority="72" w:unhideWhenUsed="0"/>
-    <w:lsdException w:name="Colorful Grid Accent 5" w:semiHidden="0" w:uiPriority="73" w:unhideWhenUsed="0"/>
-    <w:lsdException w:name="Light Shading Accent 6" w:semiHidden="0" w:uiPriority="60" w:unhideWhenUsed="0"/>
-    <w:lsdException w:name="Light List Accent 6" w:semiHidden="0" w:uiPriority="61" w:unhideWhenUsed="0"/>
-    <w:lsdException w:name="Light Grid Accent 6" w:semiHidden="0" w:uiPriority="62" w:unhideWhenUsed="0"/>
-    <w:lsdException w:name="Medium Shading 1 Accent 6" w:semiHidden="0" w:uiPriority="63" w:unhideWhenUsed="0"/>
-    <w:lsdException w:name="Medium Shading 2 Accent 6" w:semiHidden="0" w:uiPriority="64" w:unhideWhenUsed="0"/>
-    <w:lsdException w:name="Medium List 1 Accent 6" w:semiHidden="0" w:uiPriority="65" w:unhideWhenUsed="0"/>
-    <w:lsdException w:name="Medium List 2 Accent 6" w:semiHidden="0" w:uiPriority="66" w:unhideWhenUsed="0"/>
-    <w:lsdException w:name="Medium Grid 1 Accent 6" w:semiHidden="0" w:uiPriority="67" w:unhideWhenUsed="0"/>
-    <w:lsdException w:name="Medium Grid 2 Accent 6" w:semiHidden="0" w:uiPriority="68" w:unhideWhenUsed="0"/>
-    <w:lsdException w:name="Medium Grid 3 Accent 6" w:semiHidden="0" w:uiPriority="69" w:unhideWhenUsed="0"/>
-    <w:lsdException w:name="Dark List Accent 6" w:semiHidden="0" w:uiPriority="70" w:unhideWhenUsed="0"/>
-    <w:lsdException w:name="Colorful Shading Accent 6" w:semiHidden="0" w:uiPriority="71" w:unhideWhenUsed="0"/>
-    <w:lsdException w:name="Colorful List Accent 6" w:semiHidden="0" w:uiPriority="72" w:unhideWhenUsed="0"/>
-    <w:lsdException w:name="Colorful Grid Accent 6" w:semiHidden="0" w:uiPriority="73" w:unhideWhenUsed="0"/>
-    <w:lsdException w:name="Subtle Emphasis" w:semiHidden="0" w:uiPriority="19" w:unhideWhenUsed="0" w:qFormat="1"/>
-    <w:lsdException w:name="Intense Emphasis" w:semiHidden="0" w:uiPriority="21" w:unhideWhenUsed="0" w:qFormat="1"/>
-    <w:lsdException w:name="Subtle Reference" w:semiHidden="0" w:uiPriority="31" w:unhideWhenUsed="0" w:qFormat="1"/>
-    <w:lsdException w:name="Intense Reference" w:semiHidden="0" w:uiPriority="32" w:unhideWhenUsed="0" w:qFormat="1"/>
-    <w:lsdException w:name="Book Title" w:semiHidden="0" w:uiPriority="33" w:unhideWhenUsed="0" w:qFormat="1"/>
-    <w:lsdException w:name="Bibliography" w:uiPriority="37"/>
-    <w:lsdException w:name="TOC Heading" w:uiPriority="39" w:qFormat="1"/>
+  <w:latentStyles w:defLockedState="0" w:defUIPriority="99" w:defSemiHidden="0" w:defUnhideWhenUsed="0" w:defQFormat="0" w:count="376">
+    <w:lsdException w:name="Normal" w:uiPriority="0" w:qFormat="1"/>
+    <w:lsdException w:name="heading 1" w:uiPriority="9" w:qFormat="1"/>
+    <w:lsdException w:name="heading 2" w:semiHidden="1" w:uiPriority="9" w:unhideWhenUsed="1" w:qFormat="1"/>
+    <w:lsdException w:name="heading 3" w:semiHidden="1" w:uiPriority="9" w:unhideWhenUsed="1" w:qFormat="1"/>
+    <w:lsdException w:name="heading 4" w:semiHidden="1" w:uiPriority="9" w:unhideWhenUsed="1" w:qFormat="1"/>
+    <w:lsdException w:name="heading 5" w:semiHidden="1" w:uiPriority="9" w:unhideWhenUsed="1" w:qFormat="1"/>
+    <w:lsdException w:name="heading 6" w:semiHidden="1" w:uiPriority="9" w:unhideWhenUsed="1" w:qFormat="1"/>
+    <w:lsdException w:name="heading 7" w:semiHidden="1" w:uiPriority="9" w:unhideWhenUsed="1" w:qFormat="1"/>
+    <w:lsdException w:name="heading 8" w:semiHidden="1" w:uiPriority="9" w:unhideWhenUsed="1" w:qFormat="1"/>
+    <w:lsdException w:name="heading 9" w:semiHidden="1" w:uiPriority="9" w:unhideWhenUsed="1" w:qFormat="1"/>
+    <w:lsdException w:name="index 1" w:semiHidden="1" w:unhideWhenUsed="1"/>
+    <w:lsdException w:name="index 2" w:semiHidden="1" w:unhideWhenUsed="1"/>
+    <w:lsdException w:name="index 3" w:semiHidden="1" w:unhideWhenUsed="1"/>
+    <w:lsdException w:name="index 4" w:semiHidden="1" w:unhideWhenUsed="1"/>
+    <w:lsdException w:name="index 5" w:semiHidden="1" w:unhideWhenUsed="1"/>
+    <w:lsdException w:name="index 6" w:semiHidden="1" w:unhideWhenUsed="1"/>
+    <w:lsdException w:name="index 7" w:semiHidden="1" w:unhideWhenUsed="1"/>
+    <w:lsdException w:name="index 8" w:semiHidden="1" w:unhideWhenUsed="1"/>
+    <w:lsdException w:name="index 9" w:semiHidden="1" w:unhideWhenUsed="1"/>
+    <w:lsdException w:name="toc 1" w:semiHidden="1" w:uiPriority="39" w:unhideWhenUsed="1"/>
+    <w:lsdException w:name="toc 2" w:semiHidden="1" w:uiPriority="39" w:unhideWhenUsed="1"/>
+    <w:lsdException w:name="toc 3" w:semiHidden="1" w:uiPriority="39" w:unhideWhenUsed="1"/>
+    <w:lsdException w:name="toc 4" w:semiHidden="1" w:uiPriority="39" w:unhideWhenUsed="1"/>
+    <w:lsdException w:name="toc 5" w:semiHidden="1" w:uiPriority="39" w:unhideWhenUsed="1"/>
+    <w:lsdException w:name="toc 6" w:semiHidden="1" w:uiPriority="39" w:unhideWhenUsed="1"/>
+    <w:lsdException w:name="toc 7" w:semiHidden="1" w:uiPriority="39" w:unhideWhenUsed="1"/>
+    <w:lsdException w:name="toc 8" w:semiHidden="1" w:uiPriority="39" w:unhideWhenUsed="1"/>
+    <w:lsdException w:name="toc 9" w:semiHidden="1" w:uiPriority="39" w:unhideWhenUsed="1"/>
+    <w:lsdException w:name="Normal Indent" w:semiHidden="1" w:unhideWhenUsed="1"/>
+    <w:lsdException w:name="footnote text" w:semiHidden="1" w:unhideWhenUsed="1"/>
+    <w:lsdException w:name="annotation text" w:semiHidden="1" w:unhideWhenUsed="1"/>
+    <w:lsdException w:name="header" w:semiHidden="1" w:unhideWhenUsed="1"/>
+    <w:lsdException w:name="footer" w:semiHidden="1" w:unhideWhenUsed="1"/>
+    <w:lsdException w:name="index heading" w:semiHidden="1" w:unhideWhenUsed="1"/>
+    <w:lsdException w:name="caption" w:semiHidden="1" w:uiPriority="35" w:unhideWhenUsed="1" w:qFormat="1"/>
+    <w:lsdException w:name="table of figures" w:semiHidden="1" w:unhideWhenUsed="1"/>
+    <w:lsdException w:name="envelope address" w:semiHidden="1" w:unhideWhenUsed="1"/>
+    <w:lsdException w:name="envelope return" w:semiHidden="1" w:unhideWhenUsed="1"/>
+    <w:lsdException w:name="footnote reference" w:semiHidden="1" w:unhideWhenUsed="1"/>
+    <w:lsdException w:name="annotation reference" w:semiHidden="1" w:unhideWhenUsed="1"/>
+    <w:lsdException w:name="line number" w:semiHidden="1" w:unhideWhenUsed="1"/>
+    <w:lsdException w:name="page number" w:semiHidden="1" w:unhideWhenUsed="1"/>
+    <w:lsdException w:name="endnote reference" w:semiHidden="1" w:unhideWhenUsed="1"/>
+    <w:lsdException w:name="endnote text" w:semiHidden="1" w:unhideWhenUsed="1"/>
+    <w:lsdException w:name="table of authorities" w:semiHidden="1" w:unhideWhenUsed="1"/>
+    <w:lsdException w:name="macro" w:semiHidden="1" w:unhideWhenUsed="1"/>
+    <w:lsdException w:name="toa heading" w:semiHidden="1" w:unhideWhenUsed="1"/>
+    <w:lsdException w:name="List" w:semiHidden="1" w:unhideWhenUsed="1"/>
+    <w:lsdException w:name="List Bullet" w:semiHidden="1" w:unhideWhenUsed="1"/>
+    <w:lsdException w:name="List Number" w:semiHidden="1" w:unhideWhenUsed="1"/>
+    <w:lsdException w:name="List 2" w:semiHidden="1" w:unhideWhenUsed="1"/>
+    <w:lsdException w:name="List 3" w:semiHidden="1" w:unhideWhenUsed="1"/>
+    <w:lsdException w:name="List 4" w:semiHidden="1" w:unhideWhenUsed="1"/>
+    <w:lsdException w:name="List 5" w:semiHidden="1" w:unhideWhenUsed="1"/>
+    <w:lsdException w:name="List Bullet 2" w:semiHidden="1" w:unhideWhenUsed="1"/>
+    <w:lsdException w:name="List Bullet 3" w:semiHidden="1" w:unhideWhenUsed="1"/>
+    <w:lsdException w:name="List Bullet 4" w:semiHidden="1" w:unhideWhenUsed="1"/>
+    <w:lsdException w:name="List Bullet 5" w:semiHidden="1" w:unhideWhenUsed="1"/>
+    <w:lsdException w:name="List Number 2" w:semiHidden="1" w:unhideWhenUsed="1"/>
+    <w:lsdException w:name="List Number 3" w:semiHidden="1" w:unhideWhenUsed="1"/>
+    <w:lsdException w:name="List Number 4" w:semiHidden="1" w:unhideWhenUsed="1"/>
+    <w:lsdException w:name="List Number 5" w:semiHidden="1" w:unhideWhenUsed="1"/>
+    <w:lsdException w:name="Title" w:uiPriority="10" w:qFormat="1"/>
+    <w:lsdException w:name="Closing" w:semiHidden="1" w:unhideWhenUsed="1"/>
+    <w:lsdException w:name="Signature" w:semiHidden="1" w:unhideWhenUsed="1"/>
+    <w:lsdException w:name="Default Paragraph Font" w:semiHidden="1" w:uiPriority="1" w:unhideWhenUsed="1"/>
+    <w:lsdException w:name="Body Text" w:semiHidden="1" w:uiPriority="0" w:unhideWhenUsed="1"/>
+    <w:lsdException w:name="Body Text Indent" w:semiHidden="1" w:unhideWhenUsed="1"/>
+    <w:lsdException w:name="List Continue" w:semiHidden="1" w:unhideWhenUsed="1"/>
+    <w:lsdException w:name="List Continue 2" w:semiHidden="1" w:unhideWhenUsed="1"/>
+    <w:lsdException w:name="List Continue 3" w:semiHidden="1" w:unhideWhenUsed="1"/>
+    <w:lsdException w:name="List Continue 4" w:semiHidden="1" w:unhideWhenUsed="1"/>
+    <w:lsdException w:name="List Continue 5" w:semiHidden="1" w:unhideWhenUsed="1"/>
+    <w:lsdException w:name="Message Header" w:semiHidden="1" w:unhideWhenUsed="1"/>
+    <w:lsdException w:name="Subtitle" w:uiPriority="11" w:qFormat="1"/>
+    <w:lsdException w:name="Salutation" w:semiHidden="1" w:unhideWhenUsed="1"/>
+    <w:lsdException w:name="Date" w:semiHidden="1" w:unhideWhenUsed="1"/>
+    <w:lsdException w:name="Body Text First Indent" w:semiHidden="1" w:unhideWhenUsed="1"/>
+    <w:lsdException w:name="Body Text First Indent 2" w:semiHidden="1" w:unhideWhenUsed="1"/>
+    <w:lsdException w:name="Note Heading" w:semiHidden="1" w:unhideWhenUsed="1"/>
+    <w:lsdException w:name="Body Text 2" w:semiHidden="1" w:unhideWhenUsed="1"/>
+    <w:lsdException w:name="Body Text 3" w:semiHidden="1" w:unhideWhenUsed="1"/>
+    <w:lsdException w:name="Body Text Indent 2" w:semiHidden="1" w:unhideWhenUsed="1"/>
+    <w:lsdException w:name="Body Text Indent 3" w:semiHidden="1" w:unhideWhenUsed="1"/>
+    <w:lsdException w:name="Block Text" w:semiHidden="1" w:unhideWhenUsed="1"/>
+    <w:lsdException w:name="Hyperlink" w:semiHidden="1" w:unhideWhenUsed="1"/>
+    <w:lsdException w:name="FollowedHyperlink" w:semiHidden="1" w:unhideWhenUsed="1"/>
+    <w:lsdException w:name="Strong" w:uiPriority="22" w:qFormat="1"/>
+    <w:lsdException w:name="Emphasis" w:uiPriority="20" w:qFormat="1"/>
+    <w:lsdException w:name="Document Map" w:semiHidden="1" w:unhideWhenUsed="1"/>
+    <w:lsdException w:name="Plain Text" w:semiHidden="1" w:unhideWhenUsed="1"/>
+    <w:lsdException w:name="E-mail Signature" w:semiHidden="1" w:unhideWhenUsed="1"/>
+    <w:lsdException w:name="HTML Top of Form" w:semiHidden="1" w:unhideWhenUsed="1"/>
+    <w:lsdException w:name="HTML Bottom of Form" w:semiHidden="1" w:unhideWhenUsed="1"/>
+    <w:lsdException w:name="Normal (Web)" w:semiHidden="1" w:unhideWhenUsed="1"/>
+    <w:lsdException w:name="HTML Acronym" w:semiHidden="1" w:unhideWhenUsed="1"/>
+    <w:lsdException w:name="HTML Address" w:semiHidden="1" w:unhideWhenUsed="1"/>
+    <w:lsdException w:name="HTML Cite" w:semiHidden="1" w:unhideWhenUsed="1"/>
+    <w:lsdException w:name="HTML Code" w:semiHidden="1" w:unhideWhenUsed="1"/>
+    <w:lsdException w:name="HTML Definition" w:semiHidden="1" w:unhideWhenUsed="1"/>
+    <w:lsdException w:name="HTML Keyboard" w:semiHidden="1" w:unhideWhenUsed="1"/>
+    <w:lsdException w:name="HTML Preformatted" w:semiHidden="1" w:unhideWhenUsed="1"/>
+    <w:lsdException w:name="HTML Sample" w:semiHidden="1" w:unhideWhenUsed="1"/>
+    <w:lsdException w:name="HTML Typewriter" w:semiHidden="1" w:unhideWhenUsed="1"/>
+    <w:lsdException w:name="HTML Variable" w:semiHidden="1" w:unhideWhenUsed="1"/>
+    <w:lsdException w:name="Normal Table" w:semiHidden="1" w:unhideWhenUsed="1"/>
+    <w:lsdException w:name="annotation subject" w:semiHidden="1" w:unhideWhenUsed="1"/>
+    <w:lsdException w:name="No List" w:semiHidden="1" w:unhideWhenUsed="1"/>
+    <w:lsdException w:name="Outline List 1" w:semiHidden="1" w:unhideWhenUsed="1"/>
+    <w:lsdException w:name="Outline List 2" w:semiHidden="1" w:unhideWhenUsed="1"/>
+    <w:lsdException w:name="Outline List 3" w:semiHidden="1" w:unhideWhenUsed="1"/>
+    <w:lsdException w:name="Table Simple 1" w:semiHidden="1" w:unhideWhenUsed="1"/>
+    <w:lsdException w:name="Table Simple 2" w:semiHidden="1" w:unhideWhenUsed="1"/>
+    <w:lsdException w:name="Table Simple 3" w:semiHidden="1" w:unhideWhenUsed="1"/>
+    <w:lsdException w:name="Table Classic 1" w:semiHidden="1" w:unhideWhenUsed="1"/>
+    <w:lsdException w:name="Table Classic 2" w:semiHidden="1" w:unhideWhenUsed="1"/>
+    <w:lsdException w:name="Table Classic 3" w:semiHidden="1" w:unhideWhenUsed="1"/>
+    <w:lsdException w:name="Table Classic 4" w:semiHidden="1" w:unhideWhenUsed="1"/>
+    <w:lsdException w:name="Table Colorful 1" w:semiHidden="1" w:unhideWhenUsed="1"/>
+    <w:lsdException w:name="Table Colorful 2" w:semiHidden="1" w:unhideWhenUsed="1"/>
+    <w:lsdException w:name="Table Colorful 3" w:semiHidden="1" w:unhideWhenUsed="1"/>
+    <w:lsdException w:name="Table Columns 1" w:semiHidden="1" w:unhideWhenUsed="1"/>
+    <w:lsdException w:name="Table Columns 2" w:semiHidden="1" w:unhideWhenUsed="1"/>
+    <w:lsdException w:name="Table Columns 3" w:semiHidden="1" w:unhideWhenUsed="1"/>
+    <w:lsdException w:name="Table Columns 4" w:semiHidden="1" w:unhideWhenUsed="1"/>
+    <w:lsdException w:name="Table Columns 5" w:semiHidden="1" w:unhideWhenUsed="1"/>
+    <w:lsdException w:name="Table Grid 1" w:semiHidden="1" w:unhideWhenUsed="1"/>
+    <w:lsdException w:name="Table Grid 2" w:semiHidden="1" w:unhideWhenUsed="1"/>
+    <w:lsdException w:name="Table Grid 3" w:semiHidden="1" w:unhideWhenUsed="1"/>
+    <w:lsdException w:name="Table Grid 4" w:semiHidden="1" w:unhideWhenUsed="1"/>
+    <w:lsdException w:name="Table Grid 5" w:semiHidden="1" w:unhideWhenUsed="1"/>
+    <w:lsdException w:name="Table Grid 6" w:semiHidden="1" w:unhideWhenUsed="1"/>
+    <w:lsdException w:name="Table Grid 7" w:semiHidden="1" w:unhideWhenUsed="1"/>
+    <w:lsdException w:name="Table Grid 8" w:semiHidden="1" w:unhideWhenUsed="1"/>
+    <w:lsdException w:name="Table List 1" w:semiHidden="1" w:unhideWhenUsed="1"/>
+    <w:lsdException w:name="Table List 2" w:semiHidden="1" w:unhideWhenUsed="1"/>
+    <w:lsdException w:name="Table List 3" w:semiHidden="1" w:unhideWhenUsed="1"/>
+    <w:lsdException w:name="Table List 4" w:semiHidden="1" w:unhideWhenUsed="1"/>
+    <w:lsdException w:name="Table List 5" w:semiHidden="1" w:unhideWhenUsed="1"/>
+    <w:lsdException w:name="Table List 6" w:semiHidden="1" w:unhideWhenUsed="1"/>
+    <w:lsdException w:name="Table List 7" w:semiHidden="1" w:unhideWhenUsed="1"/>
+    <w:lsdException w:name="Table List 8" w:semiHidden="1" w:unhideWhenUsed="1"/>
+    <w:lsdException w:name="Table 3D effects 1" w:semiHidden="1" w:unhideWhenUsed="1"/>
+    <w:lsdException w:name="Table 3D effects 2" w:semiHidden="1" w:unhideWhenUsed="1"/>
+    <w:lsdException w:name="Table 3D effects 3" w:semiHidden="1" w:unhideWhenUsed="1"/>
+    <w:lsdException w:name="Table Contemporary" w:semiHidden="1" w:unhideWhenUsed="1"/>
+    <w:lsdException w:name="Table Elegant" w:semiHidden="1" w:unhideWhenUsed="1"/>
+    <w:lsdException w:name="Table Professional" w:semiHidden="1" w:unhideWhenUsed="1"/>
+    <w:lsdException w:name="Table Subtle 1" w:semiHidden="1" w:unhideWhenUsed="1"/>
+    <w:lsdException w:name="Table Subtle 2" w:semiHidden="1" w:unhideWhenUsed="1"/>
+    <w:lsdException w:name="Table Web 1" w:semiHidden="1" w:unhideWhenUsed="1"/>
+    <w:lsdException w:name="Table Web 2" w:semiHidden="1" w:unhideWhenUsed="1"/>
+    <w:lsdException w:name="Table Web 3" w:semiHidden="1" w:unhideWhenUsed="1"/>
+    <w:lsdException w:name="Balloon Text" w:semiHidden="1" w:unhideWhenUsed="1"/>
+    <w:lsdException w:name="Table Grid" w:uiPriority="59"/>
+    <w:lsdException w:name="Table Theme" w:semiHidden="1" w:unhideWhenUsed="1"/>
+    <w:lsdException w:name="Placeholder Text" w:semiHidden="1"/>
+    <w:lsdException w:name="No Spacing" w:uiPriority="1" w:qFormat="1"/>
+    <w:lsdException w:name="Light Shading" w:uiPriority="60"/>
+    <w:lsdException w:name="Light List" w:uiPriority="61"/>
+    <w:lsdException w:name="Light Grid" w:uiPriority="62"/>
+    <w:lsdException w:name="Medium Shading 1" w:uiPriority="63"/>
+    <w:lsdException w:name="Medium Shading 2" w:uiPriority="64"/>
+    <w:lsdException w:name="Medium List 1" w:uiPriority="65"/>
+    <w:lsdException w:name="Medium List 2" w:uiPriority="66"/>
+    <w:lsdException w:name="Medium Grid 1" w:uiPriority="67"/>
+    <w:lsdException w:name="Medium Grid 2" w:uiPriority="68"/>
+    <w:lsdException w:name="Medium Grid 3" w:uiPriority="69"/>
+    <w:lsdException w:name="Dark List" w:uiPriority="70"/>
+    <w:lsdException w:name="Colorful Shading" w:uiPriority="71"/>
+    <w:lsdException w:name="Colorful List" w:uiPriority="72"/>
+    <w:lsdException w:name="Colorful Grid" w:uiPriority="73"/>
+    <w:lsdException w:name="Light Shading Accent 1" w:uiPriority="60"/>
+    <w:lsdException w:name="Light List Accent 1" w:uiPriority="61"/>
+    <w:lsdException w:name="Light Grid Accent 1" w:uiPriority="62"/>
+    <w:lsdException w:name="Medium Shading 1 Accent 1" w:uiPriority="63"/>
+    <w:lsdException w:name="Medium Shading 2 Accent 1" w:uiPriority="64"/>
+    <w:lsdException w:name="Medium List 1 Accent 1" w:uiPriority="65"/>
+    <w:lsdException w:name="Revision" w:semiHidden="1"/>
+    <w:lsdException w:name="List Paragraph" w:uiPriority="34" w:qFormat="1"/>
+    <w:lsdException w:name="Quote" w:uiPriority="29" w:qFormat="1"/>
+    <w:lsdException w:name="Intense Quote" w:uiPriority="30" w:qFormat="1"/>
+    <w:lsdException w:name="Medium List 2 Accent 1" w:uiPriority="66"/>
+    <w:lsdException w:name="Medium Grid 1 Accent 1" w:uiPriority="67"/>
+    <w:lsdException w:name="Medium Grid 2 Accent 1" w:uiPriority="68"/>
+    <w:lsdException w:name="Medium Grid 3 Accent 1" w:uiPriority="69"/>
+    <w:lsdException w:name="Dark List Accent 1" w:uiPriority="70"/>
+    <w:lsdException w:name="Colorful Shading Accent 1" w:uiPriority="71"/>
+    <w:lsdException w:name="Colorful List Accent 1" w:uiPriority="72"/>
+    <w:lsdException w:name="Colorful Grid Accent 1" w:uiPriority="73"/>
+    <w:lsdException w:name="Light Shading Accent 2" w:uiPriority="60"/>
+    <w:lsdException w:name="Light List Accent 2" w:uiPriority="61"/>
+    <w:lsdException w:name="Light Grid Accent 2" w:uiPriority="62"/>
+    <w:lsdException w:name="Medium Shading 1 Accent 2" w:uiPriority="63"/>
+    <w:lsdException w:name="Medium Shading 2 Accent 2" w:uiPriority="64"/>
+    <w:lsdException w:name="Medium List 1 Accent 2" w:uiPriority="65"/>
+    <w:lsdException w:name="Medium List 2 Accent 2" w:uiPriority="66"/>
+    <w:lsdException w:name="Medium Grid 1 Accent 2" w:uiPriority="67"/>
+    <w:lsdException w:name="Medium Grid 2 Accent 2" w:uiPriority="68"/>
+    <w:lsdException w:name="Medium Grid 3 Accent 2" w:uiPriority="69"/>
+    <w:lsdException w:name="Dark List Accent 2" w:uiPriority="70"/>
+    <w:lsdException w:name="Colorful Shading Accent 2" w:uiPriority="71"/>
+    <w:lsdException w:name="Colorful List Accent 2" w:uiPriority="72"/>
+    <w:lsdException w:name="Colorful Grid Accent 2" w:uiPriority="73"/>
+    <w:lsdException w:name="Light Shading Accent 3" w:uiPriority="60"/>
+    <w:lsdException w:name="Light List Accent 3" w:uiPriority="61"/>
+    <w:lsdException w:name="Light Grid Accent 3" w:uiPriority="62"/>
+    <w:lsdException w:name="Medium Shading 1 Accent 3" w:uiPriority="63"/>
+    <w:lsdException w:name="Medium Shading 2 Accent 3" w:uiPriority="64"/>
+    <w:lsdException w:name="Medium List 1 Accent 3" w:uiPriority="65"/>
+    <w:lsdException w:name="Medium List 2 Accent 3" w:uiPriority="66"/>
+    <w:lsdException w:name="Medium Grid 1 Accent 3" w:uiPriority="67"/>
+    <w:lsdException w:name="Medium Grid 2 Accent 3" w:uiPriority="68"/>
+    <w:lsdException w:name="Medium Grid 3 Accent 3" w:uiPriority="69"/>
+    <w:lsdException w:name="Dark List Accent 3" w:uiPriority="70"/>
+    <w:lsdException w:name="Colorful Shading Accent 3" w:uiPriority="71"/>
+    <w:lsdException w:name="Colorful List Accent 3" w:uiPriority="72"/>
+    <w:lsdException w:name="Colorful Grid Accent 3" w:uiPriority="73"/>
+    <w:lsdException w:name="Light Shading Accent 4" w:uiPriority="60"/>
+    <w:lsdException w:name="Light List Accent 4" w:uiPriority="61"/>
+    <w:lsdException w:name="Light Grid Accent 4" w:uiPriority="62"/>
+    <w:lsdException w:name="Medium Shading 1 Accent 4" w:uiPriority="63"/>
+    <w:lsdException w:name="Medium Shading 2 Accent 4" w:uiPriority="64"/>
+    <w:lsdException w:name="Medium List 1 Accent 4" w:uiPriority="65"/>
+    <w:lsdException w:name="Medium List 2 Accent 4" w:uiPriority="66"/>
+    <w:lsdException w:name="Medium Grid 1 Accent 4" w:uiPriority="67"/>
+    <w:lsdException w:name="Medium Grid 2 Accent 4" w:uiPriority="68"/>
+    <w:lsdException w:name="Medium Grid 3 Accent 4" w:uiPriority="69"/>
+    <w:lsdException w:name="Dark List Accent 4" w:uiPriority="70"/>
+    <w:lsdException w:name="Colorful Shading Accent 4" w:uiPriority="71"/>
+    <w:lsdException w:name="Colorful List Accent 4" w:uiPriority="72"/>
+    <w:lsdException w:name="Colorful Grid Accent 4" w:uiPriority="73"/>
+    <w:lsdException w:name="Light Shading Accent 5" w:uiPriority="60"/>
+    <w:lsdException w:name="Light List Accent 5" w:uiPriority="61"/>
+    <w:lsdException w:name="Light Grid Accent 5" w:uiPriority="62"/>
+    <w:lsdException w:name="Medium Shading 1 Accent 5" w:uiPriority="63"/>
+    <w:lsdException w:name="Medium Shading 2 Accent 5" w:uiPriority="64"/>
+    <w:lsdException w:name="Medium List 1 Accent 5" w:uiPriority="65"/>
+    <w:lsdException w:name="Medium List 2 Accent 5" w:uiPriority="66"/>
+    <w:lsdException w:name="Medium Grid 1 Accent 5" w:uiPriority="67"/>
+    <w:lsdException w:name="Medium Grid 2 Accent 5" w:uiPriority="68"/>
+    <w:lsdException w:name="Medium Grid 3 Accent 5" w:uiPriority="69"/>
+    <w:lsdException w:name="Dark List Accent 5" w:uiPriority="70"/>
+    <w:lsdException w:name="Colorful Shading Accent 5" w:uiPriority="71"/>
+    <w:lsdException w:name="Colorful List Accent 5" w:uiPriority="72"/>
+    <w:lsdException w:name="Colorful Grid Accent 5" w:uiPriority="73"/>
+    <w:lsdException w:name="Light Shading Accent 6" w:uiPriority="60"/>
+    <w:lsdException w:name="Light List Accent 6" w:uiPriority="61"/>
+    <w:lsdException w:name="Light Grid Accent 6" w:uiPriority="62"/>
+    <w:lsdException w:name="Medium Shading 1 Accent 6" w:uiPriority="63"/>
+    <w:lsdException w:name="Medium Shading 2 Accent 6" w:uiPriority="64"/>
+    <w:lsdException w:name="Medium List 1 Accent 6" w:uiPriority="65"/>
+    <w:lsdException w:name="Medium List 2 Accent 6" w:uiPriority="66"/>
+    <w:lsdException w:name="Medium Grid 1 Accent 6" w:uiPriority="67"/>
+    <w:lsdException w:name="Medium Grid 2 Accent 6" w:uiPriority="68"/>
+    <w:lsdException w:name="Medium Grid 3 Accent 6" w:uiPriority="69"/>
+    <w:lsdException w:name="Dark List Accent 6" w:uiPriority="70"/>
+    <w:lsdException w:name="Colorful Shading Accent 6" w:uiPriority="71"/>
+    <w:lsdException w:name="Colorful List Accent 6" w:uiPriority="72"/>
+    <w:lsdException w:name="Colorful Grid Accent 6" w:uiPriority="73"/>
+    <w:lsdException w:name="Subtle Emphasis" w:uiPriority="19" w:qFormat="1"/>
+    <w:lsdException w:name="Intense Emphasis" w:uiPriority="21" w:qFormat="1"/>
+    <w:lsdException w:name="Subtle Reference" w:uiPriority="31" w:qFormat="1"/>
+    <w:lsdException w:name="Intense Reference" w:uiPriority="32" w:qFormat="1"/>
+    <w:lsdException w:name="Book Title" w:uiPriority="33" w:qFormat="1"/>
+    <w:lsdException w:name="Bibliography" w:semiHidden="1" w:uiPriority="37" w:unhideWhenUsed="1"/>
+    <w:lsdException w:name="TOC Heading" w:semiHidden="1" w:uiPriority="39" w:unhideWhenUsed="1" w:qFormat="1"/>
+    <w:lsdException w:name="Plain Table 1" w:uiPriority="41"/>
+    <w:lsdException w:name="Plain Table 2" w:uiPriority="42"/>
+    <w:lsdException w:name="Plain Table 3" w:uiPriority="43"/>
+    <w:lsdException w:name="Plain Table 4" w:uiPriority="44"/>
+    <w:lsdException w:name="Plain Table 5" w:uiPriority="45"/>
+    <w:lsdException w:name="Grid Table Light" w:uiPriority="40"/>
+    <w:lsdException w:name="Grid Table 1 Light" w:uiPriority="46"/>
+    <w:lsdException w:name="Grid Table 2" w:uiPriority="47"/>
+    <w:lsdException w:name="Grid Table 3" w:uiPriority="48"/>
+    <w:lsdException w:name="Grid Table 4" w:uiPriority="49"/>
+    <w:lsdException w:name="Grid Table 5 Dark" w:uiPriority="50"/>
+    <w:lsdException w:name="Grid Table 6 Colorful" w:uiPriority="51"/>
+    <w:lsdException w:name="Grid Table 7 Colorful" w:uiPriority="52"/>
+    <w:lsdException w:name="Grid Table 1 Light Accent 1" w:uiPriority="46"/>
+    <w:lsdException w:name="Grid Table 2 Accent 1" w:uiPriority="47"/>
+    <w:lsdException w:name="Grid Table 3 Accent 1" w:uiPriority="48"/>
+    <w:lsdException w:name="Grid Table 4 Accent 1" w:uiPriority="49"/>
+    <w:lsdException w:name="Grid Table 5 Dark Accent 1" w:uiPriority="50"/>
+    <w:lsdException w:name="Grid Table 6 Colorful Accent 1" w:uiPriority="51"/>
+    <w:lsdException w:name="Grid Table 7 Colorful Accent 1" w:uiPriority="52"/>
+    <w:lsdException w:name="Grid Table 1 Light Accent 2" w:uiPriority="46"/>
+    <w:lsdException w:name="Grid Table 2 Accent 2" w:uiPriority="47"/>
+    <w:lsdException w:name="Grid Table 3 Accent 2" w:uiPriority="48"/>
+    <w:lsdException w:name="Grid Table 4 Accent 2" w:uiPriority="49"/>
+    <w:lsdException w:name="Grid Table 5 Dark Accent 2" w:uiPriority="50"/>
+    <w:lsdException w:name="Grid Table 6 Colorful Accent 2" w:uiPriority="51"/>
+    <w:lsdException w:name="Grid Table 7 Colorful Accent 2" w:uiPriority="52"/>
+    <w:lsdException w:name="Grid Table 1 Light Accent 3" w:uiPriority="46"/>
+    <w:lsdException w:name="Grid Table 2 Accent 3" w:uiPriority="47"/>
+    <w:lsdException w:name="Grid Table 3 Accent 3" w:uiPriority="48"/>
+    <w:lsdException w:name="Grid Table 4 Accent 3" w:uiPriority="49"/>
+    <w:lsdException w:name="Grid Table 5 Dark Accent 3" w:uiPriority="50"/>
+    <w:lsdException w:name="Grid Table 6 Colorful Accent 3" w:uiPriority="51"/>
+    <w:lsdException w:name="Grid Table 7 Colorful Accent 3" w:uiPriority="52"/>
+    <w:lsdException w:name="Grid Table 1 Light Accent 4" w:uiPriority="46"/>
+    <w:lsdException w:name="Grid Table 2 Accent 4" w:uiPriority="47"/>
+    <w:lsdException w:name="Grid Table 3 Accent 4" w:uiPriority="48"/>
+    <w:lsdException w:name="Grid Table 4 Accent 4" w:uiPriority="49"/>
+    <w:lsdException w:name="Grid Table 5 Dark Accent 4" w:uiPriority="50"/>
+    <w:lsdException w:name="Grid Table 6 Colorful Accent 4" w:uiPriority="51"/>
+    <w:lsdException w:name="Grid Table 7 Colorful Accent 4" w:uiPriority="52"/>
+    <w:lsdException w:name="Grid Table 1 Light Accent 5" w:uiPriority="46"/>
+    <w:lsdException w:name="Grid Table 2 Accent 5" w:uiPriority="47"/>
+    <w:lsdException w:name="Grid Table 3 Accent 5" w:uiPriority="48"/>
+    <w:lsdException w:name="Grid Table 4 Accent 5" w:uiPriority="49"/>
+    <w:lsdException w:name="Grid Table 5 Dark Accent 5" w:uiPriority="50"/>
+    <w:lsdException w:name="Grid Table 6 Colorful Accent 5" w:uiPriority="51"/>
+    <w:lsdException w:name="Grid Table 7 Colorful Accent 5" w:uiPriority="52"/>
+    <w:lsdException w:name="Grid Table 1 Light Accent 6" w:uiPriority="46"/>
+    <w:lsdException w:name="Grid Table 2 Accent 6" w:uiPriority="47"/>
+    <w:lsdException w:name="Grid Table 3 Accent 6" w:uiPriority="48"/>
+    <w:lsdException w:name="Grid Table 4 Accent 6" w:uiPriority="49"/>
+    <w:lsdException w:name="Grid Table 5 Dark Accent 6" w:uiPriority="50"/>
+    <w:lsdException w:name="Grid Table 6 Colorful Accent 6" w:uiPriority="51"/>
+    <w:lsdException w:name="Grid Table 7 Colorful Accent 6" w:uiPriority="52"/>
+    <w:lsdException w:name="List Table 1 Light" w:uiPriority="46"/>
+    <w:lsdException w:name="List Table 2" w:uiPriority="47"/>
+    <w:lsdException w:name="List Table 3" w:uiPriority="48"/>
+    <w:lsdException w:name="List Table 4" w:uiPriority="49"/>
+    <w:lsdException w:name="List Table 5 Dark" w:uiPriority="50"/>
+    <w:lsdException w:name="List Table 6 Colorful" w:uiPriority="51"/>
+    <w:lsdException w:name="List Table 7 Colorful" w:uiPriority="52"/>
+    <w:lsdException w:name="List Table 1 Light Accent 1" w:uiPriority="46"/>
+    <w:lsdException w:name="List Table 2 Accent 1" w:uiPriority="47"/>
+    <w:lsdException w:name="List Table 3 Accent 1" w:uiPriority="48"/>
+    <w:lsdException w:name="List Table 4 Accent 1" w:uiPriority="49"/>
+    <w:lsdException w:name="List Table 5 Dark Accent 1" w:uiPriority="50"/>
+    <w:lsdException w:name="List Table 6 Colorful Accent 1" w:uiPriority="51"/>
+    <w:lsdException w:name="List Table 7 Colorful Accent 1" w:uiPriority="52"/>
+    <w:lsdException w:name="List Table 1 Light Accent 2" w:uiPriority="46"/>
+    <w:lsdException w:name="List Table 2 Accent 2" w:uiPriority="47"/>
+    <w:lsdException w:name="List Table 3 Accent 2" w:uiPriority="48"/>
+    <w:lsdException w:name="List Table 4 Accent 2" w:uiPriority="49"/>
+    <w:lsdException w:name="List Table 5 Dark Accent 2" w:uiPriority="50"/>
+    <w:lsdException w:name="List Table 6 Colorful Accent 2" w:uiPriority="51"/>
+    <w:lsdException w:name="List Table 7 Colorful Accent 2" w:uiPriority="52"/>
+    <w:lsdException w:name="List Table 1 Light Accent 3" w:uiPriority="46"/>
+    <w:lsdException w:name="List Table 2 Accent 3" w:uiPriority="47"/>
+    <w:lsdException w:name="List Table 3 Accent 3" w:uiPriority="48"/>
+    <w:lsdException w:name="List Table 4 Accent 3" w:uiPriority="49"/>
+    <w:lsdException w:name="List Table 5 Dark Accent 3" w:uiPriority="50"/>
+    <w:lsdException w:name="List Table 6 Colorful Accent 3" w:uiPriority="51"/>
+    <w:lsdException w:name="List Table 7 Colorful Accent 3" w:uiPriority="52"/>
+    <w:lsdException w:name="List Table 1 Light Accent 4" w:uiPriority="46"/>
+    <w:lsdException w:name="List Table 2 Accent 4" w:uiPriority="47"/>
+    <w:lsdException w:name="List Table 3 Accent 4" w:uiPriority="48"/>
+    <w:lsdException w:name="List Table 4 Accent 4" w:uiPriority="49"/>
+    <w:lsdException w:name="List Table 5 Dark Accent 4" w:uiPriority="50"/>
+    <w:lsdException w:name="List Table 6 Colorful Accent 4" w:uiPriority="51"/>
+    <w:lsdException w:name="List Table 7 Colorful Accent 4" w:uiPriority="52"/>
+    <w:lsdException w:name="List Table 1 Light Accent 5" w:uiPriority="46"/>
+    <w:lsdException w:name="List Table 2 Accent 5" w:uiPriority="47"/>
+    <w:lsdException w:name="List Table 3 Accent 5" w:uiPriority="48"/>
+    <w:lsdException w:name="List Table 4 Accent 5" w:uiPriority="49"/>
+    <w:lsdException w:name="List Table 5 Dark Accent 5" w:uiPriority="50"/>
+    <w:lsdException w:name="List Table 6 Colorful Accent 5" w:uiPriority="51"/>
+    <w:lsdException w:name="List Table 7 Colorful Accent 5" w:uiPriority="52"/>
+    <w:lsdException w:name="List Table 1 Light Accent 6" w:uiPriority="46"/>
+    <w:lsdException w:name="List Table 2 Accent 6" w:uiPriority="47"/>
+    <w:lsdException w:name="List Table 3 Accent 6" w:uiPriority="48"/>
+    <w:lsdException w:name="List Table 4 Accent 6" w:uiPriority="49"/>
+    <w:lsdException w:name="List Table 5 Dark Accent 6" w:uiPriority="50"/>
+    <w:lsdException w:name="List Table 6 Colorful Accent 6" w:uiPriority="51"/>
+    <w:lsdException w:name="List Table 7 Colorful Accent 6" w:uiPriority="52"/>
+    <w:lsdException w:name="Mention" w:semiHidden="1" w:unhideWhenUsed="1"/>
+    <w:lsdException w:name="Smart Hyperlink" w:semiHidden="1" w:unhideWhenUsed="1"/>
+    <w:lsdException w:name="Hashtag" w:semiHidden="1" w:unhideWhenUsed="1"/>
+    <w:lsdException w:name="Unresolved Mention" w:semiHidden="1" w:unhideWhenUsed="1"/>
+    <w:lsdException w:name="Smart Link" w:semiHidden="1" w:unhideWhenUsed="1"/>
   </w:latentStyles>
   <w:style w:type="paragraph" w:default="1" w:styleId="Normal">
     <w:name w:val="Normal"/>
@@ -9702,770 +10878,6 @@
   <w:style w:type="character" w:default="1" w:styleId="DefaultParagraphFont">
     <w:name w:val="Default Paragraph Font"/>
     <w:uiPriority w:val="1"/>
-    <w:semiHidden/>
-    <w:unhideWhenUsed/>
-  </w:style>
-  <w:style w:type="table" w:default="1" w:styleId="TableNormal">
-    <w:name w:val="Normal Table"/>
-    <w:uiPriority w:val="99"/>
-    <w:semiHidden/>
-    <w:unhideWhenUsed/>
-    <w:tblPr>
-      <w:tblInd w:w="0" w:type="dxa"/>
-      <w:tblCellMar>
-        <w:top w:w="0" w:type="dxa"/>
-        <w:left w:w="108" w:type="dxa"/>
-        <w:bottom w:w="0" w:type="dxa"/>
-        <w:right w:w="108" w:type="dxa"/>
-      </w:tblCellMar>
-    </w:tblPr>
-  </w:style>
-  <w:style w:type="numbering" w:default="1" w:styleId="NoList">
-    <w:name w:val="No List"/>
-    <w:uiPriority w:val="99"/>
-    <w:semiHidden/>
-    <w:unhideWhenUsed/>
-  </w:style>
-  <w:style w:type="character" w:customStyle="1" w:styleId="Heading1Char">
-    <w:name w:val="Heading 1 Char"/>
-    <w:basedOn w:val="DefaultParagraphFont"/>
-    <w:link w:val="Heading1"/>
-    <w:uiPriority w:val="9"/>
-    <w:rsid w:val="00DB1921"/>
-    <w:rPr>
-      <w:rFonts w:asciiTheme="majorHAnsi" w:eastAsiaTheme="majorEastAsia" w:hAnsiTheme="majorHAnsi" w:cstheme="majorBidi"/>
-      <w:b/>
-      <w:bCs/>
-      <w:color w:val="365F91" w:themeColor="accent1" w:themeShade="BF"/>
-      <w:sz w:val="28"/>
-      <w:szCs w:val="28"/>
-    </w:rPr>
-  </w:style>
-  <w:style w:type="character" w:customStyle="1" w:styleId="Heading2Char">
-    <w:name w:val="Heading 2 Char"/>
-    <w:basedOn w:val="DefaultParagraphFont"/>
-    <w:link w:val="Heading2"/>
-    <w:uiPriority w:val="9"/>
-    <w:rsid w:val="00DB1921"/>
-    <w:rPr>
-      <w:rFonts w:asciiTheme="majorHAnsi" w:eastAsiaTheme="majorEastAsia" w:hAnsiTheme="majorHAnsi" w:cstheme="majorBidi"/>
-      <w:b/>
-      <w:bCs/>
-      <w:color w:val="4F81BD" w:themeColor="accent1"/>
-      <w:sz w:val="26"/>
-      <w:szCs w:val="26"/>
-    </w:rPr>
-  </w:style>
-  <w:style w:type="character" w:customStyle="1" w:styleId="Heading3Char">
-    <w:name w:val="Heading 3 Char"/>
-    <w:basedOn w:val="DefaultParagraphFont"/>
-    <w:link w:val="Heading3"/>
-    <w:uiPriority w:val="9"/>
-    <w:semiHidden/>
-    <w:rsid w:val="00DB1921"/>
-    <w:rPr>
-      <w:rFonts w:asciiTheme="majorHAnsi" w:eastAsiaTheme="majorEastAsia" w:hAnsiTheme="majorHAnsi" w:cstheme="majorBidi"/>
-      <w:b/>
-      <w:bCs/>
-      <w:color w:val="4F81BD" w:themeColor="accent1"/>
-    </w:rPr>
-  </w:style>
-  <w:style w:type="character" w:customStyle="1" w:styleId="Heading4Char">
-    <w:name w:val="Heading 4 Char"/>
-    <w:basedOn w:val="DefaultParagraphFont"/>
-    <w:link w:val="Heading4"/>
-    <w:uiPriority w:val="9"/>
-    <w:semiHidden/>
-    <w:rsid w:val="00DB1921"/>
-    <w:rPr>
-      <w:rFonts w:asciiTheme="majorHAnsi" w:eastAsiaTheme="majorEastAsia" w:hAnsiTheme="majorHAnsi" w:cstheme="majorBidi"/>
-      <w:b/>
-      <w:bCs/>
-      <w:i/>
-      <w:iCs/>
-      <w:color w:val="4F81BD" w:themeColor="accent1"/>
-    </w:rPr>
-  </w:style>
-  <w:style w:type="character" w:customStyle="1" w:styleId="Heading5Char">
-    <w:name w:val="Heading 5 Char"/>
-    <w:basedOn w:val="DefaultParagraphFont"/>
-    <w:link w:val="Heading5"/>
-    <w:uiPriority w:val="9"/>
-    <w:semiHidden/>
-    <w:rsid w:val="00DB1921"/>
-    <w:rPr>
-      <w:rFonts w:asciiTheme="majorHAnsi" w:eastAsiaTheme="majorEastAsia" w:hAnsiTheme="majorHAnsi" w:cstheme="majorBidi"/>
-      <w:color w:val="243F60" w:themeColor="accent1" w:themeShade="7F"/>
-    </w:rPr>
-  </w:style>
-  <w:style w:type="character" w:customStyle="1" w:styleId="Heading6Char">
-    <w:name w:val="Heading 6 Char"/>
-    <w:basedOn w:val="DefaultParagraphFont"/>
-    <w:link w:val="Heading6"/>
-    <w:uiPriority w:val="9"/>
-    <w:semiHidden/>
-    <w:rsid w:val="00DB1921"/>
-    <w:rPr>
-      <w:rFonts w:asciiTheme="majorHAnsi" w:eastAsiaTheme="majorEastAsia" w:hAnsiTheme="majorHAnsi" w:cstheme="majorBidi"/>
-      <w:i/>
-      <w:iCs/>
-      <w:color w:val="243F60" w:themeColor="accent1" w:themeShade="7F"/>
-    </w:rPr>
-  </w:style>
-  <w:style w:type="character" w:customStyle="1" w:styleId="Heading7Char">
-    <w:name w:val="Heading 7 Char"/>
-    <w:basedOn w:val="DefaultParagraphFont"/>
-    <w:link w:val="Heading7"/>
-    <w:uiPriority w:val="9"/>
-    <w:semiHidden/>
-    <w:rsid w:val="00DB1921"/>
-    <w:rPr>
-      <w:rFonts w:asciiTheme="majorHAnsi" w:eastAsiaTheme="majorEastAsia" w:hAnsiTheme="majorHAnsi" w:cstheme="majorBidi"/>
-      <w:i/>
-      <w:iCs/>
-      <w:color w:val="404040" w:themeColor="text1" w:themeTint="BF"/>
-    </w:rPr>
-  </w:style>
-  <w:style w:type="character" w:customStyle="1" w:styleId="Heading8Char">
-    <w:name w:val="Heading 8 Char"/>
-    <w:basedOn w:val="DefaultParagraphFont"/>
-    <w:link w:val="Heading8"/>
-    <w:uiPriority w:val="9"/>
-    <w:semiHidden/>
-    <w:rsid w:val="00DB1921"/>
-    <w:rPr>
-      <w:rFonts w:asciiTheme="majorHAnsi" w:eastAsiaTheme="majorEastAsia" w:hAnsiTheme="majorHAnsi" w:cstheme="majorBidi"/>
-      <w:color w:val="404040" w:themeColor="text1" w:themeTint="BF"/>
-      <w:sz w:val="20"/>
-      <w:szCs w:val="20"/>
-    </w:rPr>
-  </w:style>
-  <w:style w:type="character" w:customStyle="1" w:styleId="Heading9Char">
-    <w:name w:val="Heading 9 Char"/>
-    <w:basedOn w:val="DefaultParagraphFont"/>
-    <w:link w:val="Heading9"/>
-    <w:uiPriority w:val="9"/>
-    <w:semiHidden/>
-    <w:rsid w:val="00DB1921"/>
-    <w:rPr>
-      <w:rFonts w:asciiTheme="majorHAnsi" w:eastAsiaTheme="majorEastAsia" w:hAnsiTheme="majorHAnsi" w:cstheme="majorBidi"/>
-      <w:i/>
-      <w:iCs/>
-      <w:color w:val="404040" w:themeColor="text1" w:themeTint="BF"/>
-      <w:sz w:val="20"/>
-      <w:szCs w:val="20"/>
-    </w:rPr>
-  </w:style>
-  <w:style w:type="paragraph" w:styleId="TOCHeading">
-    <w:name w:val="TOC Heading"/>
-    <w:basedOn w:val="Heading1"/>
-    <w:next w:val="Normal"/>
-    <w:uiPriority w:val="39"/>
-    <w:semiHidden/>
-    <w:unhideWhenUsed/>
-    <w:qFormat/>
-    <w:rsid w:val="00DB1921"/>
-    <w:pPr>
-      <w:numPr>
-        <w:numId w:val="0"/>
-      </w:numPr>
-      <w:outlineLvl w:val="9"/>
-    </w:pPr>
-    <w:rPr>
-      <w:lang w:eastAsia="ja-JP"/>
-    </w:rPr>
-  </w:style>
-  <w:style w:type="paragraph" w:styleId="TOC1">
-    <w:name w:val="toc 1"/>
-    <w:basedOn w:val="Normal"/>
-    <w:next w:val="Normal"/>
-    <w:autoRedefine/>
-    <w:uiPriority w:val="39"/>
-    <w:unhideWhenUsed/>
-    <w:rsid w:val="00DB1921"/>
-    <w:pPr>
-      <w:spacing w:after="100"/>
-    </w:pPr>
-  </w:style>
-  <w:style w:type="paragraph" w:styleId="TOC2">
-    <w:name w:val="toc 2"/>
-    <w:basedOn w:val="Normal"/>
-    <w:next w:val="Normal"/>
-    <w:autoRedefine/>
-    <w:uiPriority w:val="39"/>
-    <w:unhideWhenUsed/>
-    <w:rsid w:val="00DB1921"/>
-    <w:pPr>
-      <w:spacing w:after="100"/>
-      <w:ind w:left="220"/>
-    </w:pPr>
-  </w:style>
-  <w:style w:type="character" w:styleId="Hyperlink">
-    <w:name w:val="Hyperlink"/>
-    <w:basedOn w:val="DefaultParagraphFont"/>
-    <w:uiPriority w:val="99"/>
-    <w:unhideWhenUsed/>
-    <w:rsid w:val="00DB1921"/>
-    <w:rPr>
-      <w:color w:val="0000FF" w:themeColor="hyperlink"/>
-      <w:u w:val="single"/>
-    </w:rPr>
-  </w:style>
-  <w:style w:type="paragraph" w:styleId="BalloonText">
-    <w:name w:val="Balloon Text"/>
-    <w:basedOn w:val="Normal"/>
-    <w:link w:val="BalloonTextChar"/>
-    <w:uiPriority w:val="99"/>
-    <w:semiHidden/>
-    <w:unhideWhenUsed/>
-    <w:rsid w:val="00DB1921"/>
-    <w:pPr>
-      <w:spacing w:after="0" w:line="240" w:lineRule="auto"/>
-    </w:pPr>
-    <w:rPr>
-      <w:rFonts w:ascii="Tahoma" w:hAnsi="Tahoma" w:cs="Tahoma"/>
-      <w:sz w:val="16"/>
-      <w:szCs w:val="16"/>
-    </w:rPr>
-  </w:style>
-  <w:style w:type="character" w:customStyle="1" w:styleId="BalloonTextChar">
-    <w:name w:val="Balloon Text Char"/>
-    <w:basedOn w:val="DefaultParagraphFont"/>
-    <w:link w:val="BalloonText"/>
-    <w:uiPriority w:val="99"/>
-    <w:semiHidden/>
-    <w:rsid w:val="00DB1921"/>
-    <w:rPr>
-      <w:rFonts w:ascii="Tahoma" w:hAnsi="Tahoma" w:cs="Tahoma"/>
-      <w:sz w:val="16"/>
-      <w:szCs w:val="16"/>
-    </w:rPr>
-  </w:style>
-  <w:style w:type="paragraph" w:styleId="BodyText">
-    <w:name w:val="Body Text"/>
-    <w:basedOn w:val="Normal"/>
-    <w:link w:val="BodyTextChar"/>
-    <w:unhideWhenUsed/>
-    <w:rsid w:val="005B2E3A"/>
-    <w:pPr>
-      <w:spacing w:after="0" w:line="240" w:lineRule="auto"/>
-    </w:pPr>
-    <w:rPr>
-      <w:rFonts w:ascii="Times New Roman" w:eastAsia="Times New Roman" w:hAnsi="Times New Roman" w:cs="Times New Roman"/>
-      <w:sz w:val="24"/>
-      <w:szCs w:val="20"/>
-    </w:rPr>
-  </w:style>
-  <w:style w:type="character" w:customStyle="1" w:styleId="BodyTextChar">
-    <w:name w:val="Body Text Char"/>
-    <w:basedOn w:val="DefaultParagraphFont"/>
-    <w:link w:val="BodyText"/>
-    <w:rsid w:val="005B2E3A"/>
-    <w:rPr>
-      <w:rFonts w:ascii="Times New Roman" w:eastAsia="Times New Roman" w:hAnsi="Times New Roman" w:cs="Times New Roman"/>
-      <w:sz w:val="24"/>
-      <w:szCs w:val="20"/>
-    </w:rPr>
-  </w:style>
-  <w:style w:type="character" w:styleId="FollowedHyperlink">
-    <w:name w:val="FollowedHyperlink"/>
-    <w:basedOn w:val="DefaultParagraphFont"/>
-    <w:uiPriority w:val="99"/>
-    <w:semiHidden/>
-    <w:unhideWhenUsed/>
-    <w:rsid w:val="0058568D"/>
-    <w:rPr>
-      <w:color w:val="800080" w:themeColor="followedHyperlink"/>
-      <w:u w:val="single"/>
-    </w:rPr>
-  </w:style>
-  <w:style w:type="table" w:styleId="TableGrid">
-    <w:name w:val="Table Grid"/>
-    <w:basedOn w:val="TableNormal"/>
-    <w:uiPriority w:val="59"/>
-    <w:rsid w:val="007C5E22"/>
-    <w:pPr>
-      <w:spacing w:after="0" w:line="240" w:lineRule="auto"/>
-    </w:pPr>
-    <w:tblPr>
-      <w:tblBorders>
-        <w:top w:val="single" w:sz="4" w:space="0" w:color="auto"/>
-        <w:left w:val="single" w:sz="4" w:space="0" w:color="auto"/>
-        <w:bottom w:val="single" w:sz="4" w:space="0" w:color="auto"/>
-        <w:right w:val="single" w:sz="4" w:space="0" w:color="auto"/>
-        <w:insideH w:val="single" w:sz="4" w:space="0" w:color="auto"/>
-        <w:insideV w:val="single" w:sz="4" w:space="0" w:color="auto"/>
-      </w:tblBorders>
-    </w:tblPr>
-  </w:style>
-  <w:style w:type="paragraph" w:styleId="Header">
-    <w:name w:val="header"/>
-    <w:basedOn w:val="Normal"/>
-    <w:link w:val="HeaderChar"/>
-    <w:uiPriority w:val="99"/>
-    <w:unhideWhenUsed/>
-    <w:rsid w:val="0058459B"/>
-    <w:pPr>
-      <w:tabs>
-        <w:tab w:val="center" w:pos="4680"/>
-        <w:tab w:val="right" w:pos="9360"/>
-      </w:tabs>
-      <w:spacing w:after="0" w:line="240" w:lineRule="auto"/>
-    </w:pPr>
-  </w:style>
-  <w:style w:type="character" w:customStyle="1" w:styleId="HeaderChar">
-    <w:name w:val="Header Char"/>
-    <w:basedOn w:val="DefaultParagraphFont"/>
-    <w:link w:val="Header"/>
-    <w:uiPriority w:val="99"/>
-    <w:rsid w:val="0058459B"/>
-  </w:style>
-  <w:style w:type="paragraph" w:styleId="Footer">
-    <w:name w:val="footer"/>
-    <w:basedOn w:val="Normal"/>
-    <w:link w:val="FooterChar"/>
-    <w:uiPriority w:val="99"/>
-    <w:unhideWhenUsed/>
-    <w:rsid w:val="0058459B"/>
-    <w:pPr>
-      <w:tabs>
-        <w:tab w:val="center" w:pos="4680"/>
-        <w:tab w:val="right" w:pos="9360"/>
-      </w:tabs>
-      <w:spacing w:after="0" w:line="240" w:lineRule="auto"/>
-    </w:pPr>
-  </w:style>
-  <w:style w:type="character" w:customStyle="1" w:styleId="FooterChar">
-    <w:name w:val="Footer Char"/>
-    <w:basedOn w:val="DefaultParagraphFont"/>
-    <w:link w:val="Footer"/>
-    <w:uiPriority w:val="99"/>
-    <w:rsid w:val="0058459B"/>
-  </w:style>
-  <w:style w:type="paragraph" w:styleId="ListParagraph">
-    <w:name w:val="List Paragraph"/>
-    <w:basedOn w:val="Normal"/>
-    <w:uiPriority w:val="34"/>
-    <w:qFormat/>
-    <w:rsid w:val="00AB482E"/>
-    <w:pPr>
-      <w:ind w:left="720"/>
-      <w:contextualSpacing/>
-    </w:pPr>
-  </w:style>
-</w:styles>
-</file>
-
-<file path=word/stylesWithEffects.xml><?xml version="1.0" encoding="utf-8"?>
-<w:styles xmlns:wpc="http://schemas.microsoft.com/office/word/2010/wordprocessingCanvas" xmlns:mc="http://schemas.openxmlformats.org/markup-compatibility/2006" xmlns:o="urn:schemas-microsoft-com:office:office" xmlns:r="http://schemas.openxmlformats.org/officeDocument/2006/relationships" xmlns:m="http://schemas.openxmlformats.org/officeDocument/2006/math" xmlns:v="urn:schemas-microsoft-com:vml" xmlns:wp14="http://schemas.microsoft.com/office/word/2010/wordprocessingDrawing" xmlns:wp="http://schemas.openxmlformats.org/drawingml/2006/wordprocessingDrawing" xmlns:w10="urn:schemas-microsoft-com:office:word" xmlns:w="http://schemas.openxmlformats.org/wordprocessingml/2006/main" xmlns:w14="http://schemas.microsoft.com/office/word/2010/wordml" xmlns:wpg="http://schemas.microsoft.com/office/word/2010/wordprocessingGroup" xmlns:wpi="http://schemas.microsoft.com/office/word/2010/wordprocessingInk" xmlns:wne="http://schemas.microsoft.com/office/word/2006/wordml" xmlns:wps="http://schemas.microsoft.com/office/word/2010/wordprocessingShape" mc:Ignorable="w14 wp14">
-  <w:docDefaults>
-    <w:rPrDefault>
-      <w:rPr>
-        <w:rFonts w:asciiTheme="minorHAnsi" w:eastAsiaTheme="minorHAnsi" w:hAnsiTheme="minorHAnsi" w:cstheme="minorBidi"/>
-        <w:sz w:val="22"/>
-        <w:szCs w:val="22"/>
-        <w:lang w:val="en-US" w:eastAsia="en-US" w:bidi="ar-SA"/>
-      </w:rPr>
-    </w:rPrDefault>
-    <w:pPrDefault>
-      <w:pPr>
-        <w:spacing w:after="200" w:line="276" w:lineRule="auto"/>
-      </w:pPr>
-    </w:pPrDefault>
-  </w:docDefaults>
-  <w:latentStyles w:defLockedState="0" w:defUIPriority="99" w:defSemiHidden="1" w:defUnhideWhenUsed="1" w:defQFormat="0" w:count="267">
-    <w:lsdException w:name="Normal" w:semiHidden="0" w:uiPriority="0" w:unhideWhenUsed="0" w:qFormat="1"/>
-    <w:lsdException w:name="heading 1" w:semiHidden="0" w:uiPriority="9" w:unhideWhenUsed="0" w:qFormat="1"/>
-    <w:lsdException w:name="heading 2" w:uiPriority="9" w:qFormat="1"/>
-    <w:lsdException w:name="heading 3" w:uiPriority="9" w:qFormat="1"/>
-    <w:lsdException w:name="heading 4" w:uiPriority="9" w:qFormat="1"/>
-    <w:lsdException w:name="heading 5" w:uiPriority="9" w:qFormat="1"/>
-    <w:lsdException w:name="heading 6" w:uiPriority="9" w:qFormat="1"/>
-    <w:lsdException w:name="heading 7" w:uiPriority="9" w:qFormat="1"/>
-    <w:lsdException w:name="heading 8" w:uiPriority="9" w:qFormat="1"/>
-    <w:lsdException w:name="heading 9" w:uiPriority="9" w:qFormat="1"/>
-    <w:lsdException w:name="toc 1" w:uiPriority="39"/>
-    <w:lsdException w:name="toc 2" w:uiPriority="39"/>
-    <w:lsdException w:name="toc 3" w:uiPriority="39"/>
-    <w:lsdException w:name="toc 4" w:uiPriority="39"/>
-    <w:lsdException w:name="toc 5" w:uiPriority="39"/>
-    <w:lsdException w:name="toc 6" w:uiPriority="39"/>
-    <w:lsdException w:name="toc 7" w:uiPriority="39"/>
-    <w:lsdException w:name="toc 8" w:uiPriority="39"/>
-    <w:lsdException w:name="toc 9" w:uiPriority="39"/>
-    <w:lsdException w:name="caption" w:uiPriority="35" w:qFormat="1"/>
-    <w:lsdException w:name="Title" w:semiHidden="0" w:uiPriority="10" w:unhideWhenUsed="0" w:qFormat="1"/>
-    <w:lsdException w:name="Default Paragraph Font" w:uiPriority="1"/>
-    <w:lsdException w:name="Body Text" w:uiPriority="0"/>
-    <w:lsdException w:name="Subtitle" w:semiHidden="0" w:uiPriority="11" w:unhideWhenUsed="0" w:qFormat="1"/>
-    <w:lsdException w:name="Strong" w:semiHidden="0" w:uiPriority="22" w:unhideWhenUsed="0" w:qFormat="1"/>
-    <w:lsdException w:name="Emphasis" w:semiHidden="0" w:uiPriority="20" w:unhideWhenUsed="0" w:qFormat="1"/>
-    <w:lsdException w:name="Table Grid" w:semiHidden="0" w:uiPriority="59" w:unhideWhenUsed="0"/>
-    <w:lsdException w:name="Placeholder Text" w:unhideWhenUsed="0"/>
-    <w:lsdException w:name="No Spacing" w:semiHidden="0" w:uiPriority="1" w:unhideWhenUsed="0" w:qFormat="1"/>
-    <w:lsdException w:name="Light Shading" w:semiHidden="0" w:uiPriority="60" w:unhideWhenUsed="0"/>
-    <w:lsdException w:name="Light List" w:semiHidden="0" w:uiPriority="61" w:unhideWhenUsed="0"/>
-    <w:lsdException w:name="Light Grid" w:semiHidden="0" w:uiPriority="62" w:unhideWhenUsed="0"/>
-    <w:lsdException w:name="Medium Shading 1" w:semiHidden="0" w:uiPriority="63" w:unhideWhenUsed="0"/>
-    <w:lsdException w:name="Medium Shading 2" w:semiHidden="0" w:uiPriority="64" w:unhideWhenUsed="0"/>
-    <w:lsdException w:name="Medium List 1" w:semiHidden="0" w:uiPriority="65" w:unhideWhenUsed="0"/>
-    <w:lsdException w:name="Medium List 2" w:semiHidden="0" w:uiPriority="66" w:unhideWhenUsed="0"/>
-    <w:lsdException w:name="Medium Grid 1" w:semiHidden="0" w:uiPriority="67" w:unhideWhenUsed="0"/>
-    <w:lsdException w:name="Medium Grid 2" w:semiHidden="0" w:uiPriority="68" w:unhideWhenUsed="0"/>
-    <w:lsdException w:name="Medium Grid 3" w:semiHidden="0" w:uiPriority="69" w:unhideWhenUsed="0"/>
-    <w:lsdException w:name="Dark List" w:semiHidden="0" w:uiPriority="70" w:unhideWhenUsed="0"/>
-    <w:lsdException w:name="Colorful Shading" w:semiHidden="0" w:uiPriority="71" w:unhideWhenUsed="0"/>
-    <w:lsdException w:name="Colorful List" w:semiHidden="0" w:uiPriority="72" w:unhideWhenUsed="0"/>
-    <w:lsdException w:name="Colorful Grid" w:semiHidden="0" w:uiPriority="73" w:unhideWhenUsed="0"/>
-    <w:lsdException w:name="Light Shading Accent 1" w:semiHidden="0" w:uiPriority="60" w:unhideWhenUsed="0"/>
-    <w:lsdException w:name="Light List Accent 1" w:semiHidden="0" w:uiPriority="61" w:unhideWhenUsed="0"/>
-    <w:lsdException w:name="Light Grid Accent 1" w:semiHidden="0" w:uiPriority="62" w:unhideWhenUsed="0"/>
-    <w:lsdException w:name="Medium Shading 1 Accent 1" w:semiHidden="0" w:uiPriority="63" w:unhideWhenUsed="0"/>
-    <w:lsdException w:name="Medium Shading 2 Accent 1" w:semiHidden="0" w:uiPriority="64" w:unhideWhenUsed="0"/>
-    <w:lsdException w:name="Medium List 1 Accent 1" w:semiHidden="0" w:uiPriority="65" w:unhideWhenUsed="0"/>
-    <w:lsdException w:name="Revision" w:unhideWhenUsed="0"/>
-    <w:lsdException w:name="List Paragraph" w:semiHidden="0" w:uiPriority="34" w:unhideWhenUsed="0" w:qFormat="1"/>
-    <w:lsdException w:name="Quote" w:semiHidden="0" w:uiPriority="29" w:unhideWhenUsed="0" w:qFormat="1"/>
-    <w:lsdException w:name="Intense Quote" w:semiHidden="0" w:uiPriority="30" w:unhideWhenUsed="0" w:qFormat="1"/>
-    <w:lsdException w:name="Medium List 2 Accent 1" w:semiHidden="0" w:uiPriority="66" w:unhideWhenUsed="0"/>
-    <w:lsdException w:name="Medium Grid 1 Accent 1" w:semiHidden="0" w:uiPriority="67" w:unhideWhenUsed="0"/>
-    <w:lsdException w:name="Medium Grid 2 Accent 1" w:semiHidden="0" w:uiPriority="68" w:unhideWhenUsed="0"/>
-    <w:lsdException w:name="Medium Grid 3 Accent 1" w:semiHidden="0" w:uiPriority="69" w:unhideWhenUsed="0"/>
-    <w:lsdException w:name="Dark List Accent 1" w:semiHidden="0" w:uiPriority="70" w:unhideWhenUsed="0"/>
-    <w:lsdException w:name="Colorful Shading Accent 1" w:semiHidden="0" w:uiPriority="71" w:unhideWhenUsed="0"/>
-    <w:lsdException w:name="Colorful List Accent 1" w:semiHidden="0" w:uiPriority="72" w:unhideWhenUsed="0"/>
-    <w:lsdException w:name="Colorful Grid Accent 1" w:semiHidden="0" w:uiPriority="73" w:unhideWhenUsed="0"/>
-    <w:lsdException w:name="Light Shading Accent 2" w:semiHidden="0" w:uiPriority="60" w:unhideWhenUsed="0"/>
-    <w:lsdException w:name="Light List Accent 2" w:semiHidden="0" w:uiPriority="61" w:unhideWhenUsed="0"/>
-    <w:lsdException w:name="Light Grid Accent 2" w:semiHidden="0" w:uiPriority="62" w:unhideWhenUsed="0"/>
-    <w:lsdException w:name="Medium Shading 1 Accent 2" w:semiHidden="0" w:uiPriority="63" w:unhideWhenUsed="0"/>
-    <w:lsdException w:name="Medium Shading 2 Accent 2" w:semiHidden="0" w:uiPriority="64" w:unhideWhenUsed="0"/>
-    <w:lsdException w:name="Medium List 1 Accent 2" w:semiHidden="0" w:uiPriority="65" w:unhideWhenUsed="0"/>
-    <w:lsdException w:name="Medium List 2 Accent 2" w:semiHidden="0" w:uiPriority="66" w:unhideWhenUsed="0"/>
-    <w:lsdException w:name="Medium Grid 1 Accent 2" w:semiHidden="0" w:uiPriority="67" w:unhideWhenUsed="0"/>
-    <w:lsdException w:name="Medium Grid 2 Accent 2" w:semiHidden="0" w:uiPriority="68" w:unhideWhenUsed="0"/>
-    <w:lsdException w:name="Medium Grid 3 Accent 2" w:semiHidden="0" w:uiPriority="69" w:unhideWhenUsed="0"/>
-    <w:lsdException w:name="Dark List Accent 2" w:semiHidden="0" w:uiPriority="70" w:unhideWhenUsed="0"/>
-    <w:lsdException w:name="Colorful Shading Accent 2" w:semiHidden="0" w:uiPriority="71" w:unhideWhenUsed="0"/>
-    <w:lsdException w:name="Colorful List Accent 2" w:semiHidden="0" w:uiPriority="72" w:unhideWhenUsed="0"/>
-    <w:lsdException w:name="Colorful Grid Accent 2" w:semiHidden="0" w:uiPriority="73" w:unhideWhenUsed="0"/>
-    <w:lsdException w:name="Light Shading Accent 3" w:semiHidden="0" w:uiPriority="60" w:unhideWhenUsed="0"/>
-    <w:lsdException w:name="Light List Accent 3" w:semiHidden="0" w:uiPriority="61" w:unhideWhenUsed="0"/>
-    <w:lsdException w:name="Light Grid Accent 3" w:semiHidden="0" w:uiPriority="62" w:unhideWhenUsed="0"/>
-    <w:lsdException w:name="Medium Shading 1 Accent 3" w:semiHidden="0" w:uiPriority="63" w:unhideWhenUsed="0"/>
-    <w:lsdException w:name="Medium Shading 2 Accent 3" w:semiHidden="0" w:uiPriority="64" w:unhideWhenUsed="0"/>
-    <w:lsdException w:name="Medium List 1 Accent 3" w:semiHidden="0" w:uiPriority="65" w:unhideWhenUsed="0"/>
-    <w:lsdException w:name="Medium List 2 Accent 3" w:semiHidden="0" w:uiPriority="66" w:unhideWhenUsed="0"/>
-    <w:lsdException w:name="Medium Grid 1 Accent 3" w:semiHidden="0" w:uiPriority="67" w:unhideWhenUsed="0"/>
-    <w:lsdException w:name="Medium Grid 2 Accent 3" w:semiHidden="0" w:uiPriority="68" w:unhideWhenUsed="0"/>
-    <w:lsdException w:name="Medium Grid 3 Accent 3" w:semiHidden="0" w:uiPriority="69" w:unhideWhenUsed="0"/>
-    <w:lsdException w:name="Dark List Accent 3" w:semiHidden="0" w:uiPriority="70" w:unhideWhenUsed="0"/>
-    <w:lsdException w:name="Colorful Shading Accent 3" w:semiHidden="0" w:uiPriority="71" w:unhideWhenUsed="0"/>
-    <w:lsdException w:name="Colorful List Accent 3" w:semiHidden="0" w:uiPriority="72" w:unhideWhenUsed="0"/>
-    <w:lsdException w:name="Colorful Grid Accent 3" w:semiHidden="0" w:uiPriority="73" w:unhideWhenUsed="0"/>
-    <w:lsdException w:name="Light Shading Accent 4" w:semiHidden="0" w:uiPriority="60" w:unhideWhenUsed="0"/>
-    <w:lsdException w:name="Light List Accent 4" w:semiHidden="0" w:uiPriority="61" w:unhideWhenUsed="0"/>
-    <w:lsdException w:name="Light Grid Accent 4" w:semiHidden="0" w:uiPriority="62" w:unhideWhenUsed="0"/>
-    <w:lsdException w:name="Medium Shading 1 Accent 4" w:semiHidden="0" w:uiPriority="63" w:unhideWhenUsed="0"/>
-    <w:lsdException w:name="Medium Shading 2 Accent 4" w:semiHidden="0" w:uiPriority="64" w:unhideWhenUsed="0"/>
-    <w:lsdException w:name="Medium List 1 Accent 4" w:semiHidden="0" w:uiPriority="65" w:unhideWhenUsed="0"/>
-    <w:lsdException w:name="Medium List 2 Accent 4" w:semiHidden="0" w:uiPriority="66" w:unhideWhenUsed="0"/>
-    <w:lsdException w:name="Medium Grid 1 Accent 4" w:semiHidden="0" w:uiPriority="67" w:unhideWhenUsed="0"/>
-    <w:lsdException w:name="Medium Grid 2 Accent 4" w:semiHidden="0" w:uiPriority="68" w:unhideWhenUsed="0"/>
-    <w:lsdException w:name="Medium Grid 3 Accent 4" w:semiHidden="0" w:uiPriority="69" w:unhideWhenUsed="0"/>
-    <w:lsdException w:name="Dark List Accent 4" w:semiHidden="0" w:uiPriority="70" w:unhideWhenUsed="0"/>
-    <w:lsdException w:name="Colorful Shading Accent 4" w:semiHidden="0" w:uiPriority="71" w:unhideWhenUsed="0"/>
-    <w:lsdException w:name="Colorful List Accent 4" w:semiHidden="0" w:uiPriority="72" w:unhideWhenUsed="0"/>
-    <w:lsdException w:name="Colorful Grid Accent 4" w:semiHidden="0" w:uiPriority="73" w:unhideWhenUsed="0"/>
-    <w:lsdException w:name="Light Shading Accent 5" w:semiHidden="0" w:uiPriority="60" w:unhideWhenUsed="0"/>
-    <w:lsdException w:name="Light List Accent 5" w:semiHidden="0" w:uiPriority="61" w:unhideWhenUsed="0"/>
-    <w:lsdException w:name="Light Grid Accent 5" w:semiHidden="0" w:uiPriority="62" w:unhideWhenUsed="0"/>
-    <w:lsdException w:name="Medium Shading 1 Accent 5" w:semiHidden="0" w:uiPriority="63" w:unhideWhenUsed="0"/>
-    <w:lsdException w:name="Medium Shading 2 Accent 5" w:semiHidden="0" w:uiPriority="64" w:unhideWhenUsed="0"/>
-    <w:lsdException w:name="Medium List 1 Accent 5" w:semiHidden="0" w:uiPriority="65" w:unhideWhenUsed="0"/>
-    <w:lsdException w:name="Medium List 2 Accent 5" w:semiHidden="0" w:uiPriority="66" w:unhideWhenUsed="0"/>
-    <w:lsdException w:name="Medium Grid 1 Accent 5" w:semiHidden="0" w:uiPriority="67" w:unhideWhenUsed="0"/>
-    <w:lsdException w:name="Medium Grid 2 Accent 5" w:semiHidden="0" w:uiPriority="68" w:unhideWhenUsed="0"/>
-    <w:lsdException w:name="Medium Grid 3 Accent 5" w:semiHidden="0" w:uiPriority="69" w:unhideWhenUsed="0"/>
-    <w:lsdException w:name="Dark List Accent 5" w:semiHidden="0" w:uiPriority="70" w:unhideWhenUsed="0"/>
-    <w:lsdException w:name="Colorful Shading Accent 5" w:semiHidden="0" w:uiPriority="71" w:unhideWhenUsed="0"/>
-    <w:lsdException w:name="Colorful List Accent 5" w:semiHidden="0" w:uiPriority="72" w:unhideWhenUsed="0"/>
-    <w:lsdException w:name="Colorful Grid Accent 5" w:semiHidden="0" w:uiPriority="73" w:unhideWhenUsed="0"/>
-    <w:lsdException w:name="Light Shading Accent 6" w:semiHidden="0" w:uiPriority="60" w:unhideWhenUsed="0"/>
-    <w:lsdException w:name="Light List Accent 6" w:semiHidden="0" w:uiPriority="61" w:unhideWhenUsed="0"/>
-    <w:lsdException w:name="Light Grid Accent 6" w:semiHidden="0" w:uiPriority="62" w:unhideWhenUsed="0"/>
-    <w:lsdException w:name="Medium Shading 1 Accent 6" w:semiHidden="0" w:uiPriority="63" w:unhideWhenUsed="0"/>
-    <w:lsdException w:name="Medium Shading 2 Accent 6" w:semiHidden="0" w:uiPriority="64" w:unhideWhenUsed="0"/>
-    <w:lsdException w:name="Medium List 1 Accent 6" w:semiHidden="0" w:uiPriority="65" w:unhideWhenUsed="0"/>
-    <w:lsdException w:name="Medium List 2 Accent 6" w:semiHidden="0" w:uiPriority="66" w:unhideWhenUsed="0"/>
-    <w:lsdException w:name="Medium Grid 1 Accent 6" w:semiHidden="0" w:uiPriority="67" w:unhideWhenUsed="0"/>
-    <w:lsdException w:name="Medium Grid 2 Accent 6" w:semiHidden="0" w:uiPriority="68" w:unhideWhenUsed="0"/>
-    <w:lsdException w:name="Medium Grid 3 Accent 6" w:semiHidden="0" w:uiPriority="69" w:unhideWhenUsed="0"/>
-    <w:lsdException w:name="Dark List Accent 6" w:semiHidden="0" w:uiPriority="70" w:unhideWhenUsed="0"/>
-    <w:lsdException w:name="Colorful Shading Accent 6" w:semiHidden="0" w:uiPriority="71" w:unhideWhenUsed="0"/>
-    <w:lsdException w:name="Colorful List Accent 6" w:semiHidden="0" w:uiPriority="72" w:unhideWhenUsed="0"/>
-    <w:lsdException w:name="Colorful Grid Accent 6" w:semiHidden="0" w:uiPriority="73" w:unhideWhenUsed="0"/>
-    <w:lsdException w:name="Subtle Emphasis" w:semiHidden="0" w:uiPriority="19" w:unhideWhenUsed="0" w:qFormat="1"/>
-    <w:lsdException w:name="Intense Emphasis" w:semiHidden="0" w:uiPriority="21" w:unhideWhenUsed="0" w:qFormat="1"/>
-    <w:lsdException w:name="Subtle Reference" w:semiHidden="0" w:uiPriority="31" w:unhideWhenUsed="0" w:qFormat="1"/>
-    <w:lsdException w:name="Intense Reference" w:semiHidden="0" w:uiPriority="32" w:unhideWhenUsed="0" w:qFormat="1"/>
-    <w:lsdException w:name="Book Title" w:semiHidden="0" w:uiPriority="33" w:unhideWhenUsed="0" w:qFormat="1"/>
-    <w:lsdException w:name="Bibliography" w:uiPriority="37"/>
-    <w:lsdException w:name="TOC Heading" w:uiPriority="39" w:qFormat="1"/>
-  </w:latentStyles>
-  <w:style w:type="paragraph" w:default="1" w:styleId="Normal">
-    <w:name w:val="Normal"/>
-    <w:qFormat/>
-  </w:style>
-  <w:style w:type="paragraph" w:styleId="Heading1">
-    <w:name w:val="heading 1"/>
-    <w:basedOn w:val="Normal"/>
-    <w:next w:val="Normal"/>
-    <w:link w:val="Heading1Char"/>
-    <w:uiPriority w:val="9"/>
-    <w:qFormat/>
-    <w:rsid w:val="00DB1921"/>
-    <w:pPr>
-      <w:keepNext/>
-      <w:keepLines/>
-      <w:numPr>
-        <w:numId w:val="1"/>
-      </w:numPr>
-      <w:spacing w:before="480" w:after="0"/>
-      <w:outlineLvl w:val="0"/>
-    </w:pPr>
-    <w:rPr>
-      <w:rFonts w:asciiTheme="majorHAnsi" w:eastAsiaTheme="majorEastAsia" w:hAnsiTheme="majorHAnsi" w:cstheme="majorBidi"/>
-      <w:b/>
-      <w:bCs/>
-      <w:color w:val="365F91" w:themeColor="accent1" w:themeShade="BF"/>
-      <w:sz w:val="28"/>
-      <w:szCs w:val="28"/>
-    </w:rPr>
-  </w:style>
-  <w:style w:type="paragraph" w:styleId="Heading2">
-    <w:name w:val="heading 2"/>
-    <w:basedOn w:val="Normal"/>
-    <w:next w:val="Normal"/>
-    <w:link w:val="Heading2Char"/>
-    <w:uiPriority w:val="9"/>
-    <w:unhideWhenUsed/>
-    <w:qFormat/>
-    <w:rsid w:val="00DB1921"/>
-    <w:pPr>
-      <w:keepNext/>
-      <w:keepLines/>
-      <w:numPr>
-        <w:ilvl w:val="1"/>
-        <w:numId w:val="1"/>
-      </w:numPr>
-      <w:spacing w:before="200" w:after="0"/>
-      <w:outlineLvl w:val="1"/>
-    </w:pPr>
-    <w:rPr>
-      <w:rFonts w:asciiTheme="majorHAnsi" w:eastAsiaTheme="majorEastAsia" w:hAnsiTheme="majorHAnsi" w:cstheme="majorBidi"/>
-      <w:b/>
-      <w:bCs/>
-      <w:color w:val="4F81BD" w:themeColor="accent1"/>
-      <w:sz w:val="26"/>
-      <w:szCs w:val="26"/>
-    </w:rPr>
-  </w:style>
-  <w:style w:type="paragraph" w:styleId="Heading3">
-    <w:name w:val="heading 3"/>
-    <w:basedOn w:val="Normal"/>
-    <w:next w:val="Normal"/>
-    <w:link w:val="Heading3Char"/>
-    <w:uiPriority w:val="9"/>
-    <w:semiHidden/>
-    <w:unhideWhenUsed/>
-    <w:qFormat/>
-    <w:rsid w:val="00DB1921"/>
-    <w:pPr>
-      <w:keepNext/>
-      <w:keepLines/>
-      <w:numPr>
-        <w:ilvl w:val="2"/>
-        <w:numId w:val="1"/>
-      </w:numPr>
-      <w:spacing w:before="200" w:after="0"/>
-      <w:outlineLvl w:val="2"/>
-    </w:pPr>
-    <w:rPr>
-      <w:rFonts w:asciiTheme="majorHAnsi" w:eastAsiaTheme="majorEastAsia" w:hAnsiTheme="majorHAnsi" w:cstheme="majorBidi"/>
-      <w:b/>
-      <w:bCs/>
-      <w:color w:val="4F81BD" w:themeColor="accent1"/>
-    </w:rPr>
-  </w:style>
-  <w:style w:type="paragraph" w:styleId="Heading4">
-    <w:name w:val="heading 4"/>
-    <w:basedOn w:val="Normal"/>
-    <w:next w:val="Normal"/>
-    <w:link w:val="Heading4Char"/>
-    <w:uiPriority w:val="9"/>
-    <w:semiHidden/>
-    <w:unhideWhenUsed/>
-    <w:qFormat/>
-    <w:rsid w:val="00DB1921"/>
-    <w:pPr>
-      <w:keepNext/>
-      <w:keepLines/>
-      <w:numPr>
-        <w:ilvl w:val="3"/>
-        <w:numId w:val="1"/>
-      </w:numPr>
-      <w:spacing w:before="200" w:after="0"/>
-      <w:outlineLvl w:val="3"/>
-    </w:pPr>
-    <w:rPr>
-      <w:rFonts w:asciiTheme="majorHAnsi" w:eastAsiaTheme="majorEastAsia" w:hAnsiTheme="majorHAnsi" w:cstheme="majorBidi"/>
-      <w:b/>
-      <w:bCs/>
-      <w:i/>
-      <w:iCs/>
-      <w:color w:val="4F81BD" w:themeColor="accent1"/>
-    </w:rPr>
-  </w:style>
-  <w:style w:type="paragraph" w:styleId="Heading5">
-    <w:name w:val="heading 5"/>
-    <w:basedOn w:val="Normal"/>
-    <w:next w:val="Normal"/>
-    <w:link w:val="Heading5Char"/>
-    <w:uiPriority w:val="9"/>
-    <w:semiHidden/>
-    <w:unhideWhenUsed/>
-    <w:qFormat/>
-    <w:rsid w:val="00DB1921"/>
-    <w:pPr>
-      <w:keepNext/>
-      <w:keepLines/>
-      <w:numPr>
-        <w:ilvl w:val="4"/>
-        <w:numId w:val="1"/>
-      </w:numPr>
-      <w:spacing w:before="200" w:after="0"/>
-      <w:outlineLvl w:val="4"/>
-    </w:pPr>
-    <w:rPr>
-      <w:rFonts w:asciiTheme="majorHAnsi" w:eastAsiaTheme="majorEastAsia" w:hAnsiTheme="majorHAnsi" w:cstheme="majorBidi"/>
-      <w:color w:val="243F60" w:themeColor="accent1" w:themeShade="7F"/>
-    </w:rPr>
-  </w:style>
-  <w:style w:type="paragraph" w:styleId="Heading6">
-    <w:name w:val="heading 6"/>
-    <w:basedOn w:val="Normal"/>
-    <w:next w:val="Normal"/>
-    <w:link w:val="Heading6Char"/>
-    <w:uiPriority w:val="9"/>
-    <w:semiHidden/>
-    <w:unhideWhenUsed/>
-    <w:qFormat/>
-    <w:rsid w:val="00DB1921"/>
-    <w:pPr>
-      <w:keepNext/>
-      <w:keepLines/>
-      <w:numPr>
-        <w:ilvl w:val="5"/>
-        <w:numId w:val="1"/>
-      </w:numPr>
-      <w:spacing w:before="200" w:after="0"/>
-      <w:outlineLvl w:val="5"/>
-    </w:pPr>
-    <w:rPr>
-      <w:rFonts w:asciiTheme="majorHAnsi" w:eastAsiaTheme="majorEastAsia" w:hAnsiTheme="majorHAnsi" w:cstheme="majorBidi"/>
-      <w:i/>
-      <w:iCs/>
-      <w:color w:val="243F60" w:themeColor="accent1" w:themeShade="7F"/>
-    </w:rPr>
-  </w:style>
-  <w:style w:type="paragraph" w:styleId="Heading7">
-    <w:name w:val="heading 7"/>
-    <w:basedOn w:val="Normal"/>
-    <w:next w:val="Normal"/>
-    <w:link w:val="Heading7Char"/>
-    <w:uiPriority w:val="9"/>
-    <w:semiHidden/>
-    <w:unhideWhenUsed/>
-    <w:qFormat/>
-    <w:rsid w:val="00DB1921"/>
-    <w:pPr>
-      <w:keepNext/>
-      <w:keepLines/>
-      <w:numPr>
-        <w:ilvl w:val="6"/>
-        <w:numId w:val="1"/>
-      </w:numPr>
-      <w:spacing w:before="200" w:after="0"/>
-      <w:outlineLvl w:val="6"/>
-    </w:pPr>
-    <w:rPr>
-      <w:rFonts w:asciiTheme="majorHAnsi" w:eastAsiaTheme="majorEastAsia" w:hAnsiTheme="majorHAnsi" w:cstheme="majorBidi"/>
-      <w:i/>
-      <w:iCs/>
-      <w:color w:val="404040" w:themeColor="text1" w:themeTint="BF"/>
-    </w:rPr>
-  </w:style>
-  <w:style w:type="paragraph" w:styleId="Heading8">
-    <w:name w:val="heading 8"/>
-    <w:basedOn w:val="Normal"/>
-    <w:next w:val="Normal"/>
-    <w:link w:val="Heading8Char"/>
-    <w:uiPriority w:val="9"/>
-    <w:semiHidden/>
-    <w:unhideWhenUsed/>
-    <w:qFormat/>
-    <w:rsid w:val="00DB1921"/>
-    <w:pPr>
-      <w:keepNext/>
-      <w:keepLines/>
-      <w:numPr>
-        <w:ilvl w:val="7"/>
-        <w:numId w:val="1"/>
-      </w:numPr>
-      <w:spacing w:before="200" w:after="0"/>
-      <w:outlineLvl w:val="7"/>
-    </w:pPr>
-    <w:rPr>
-      <w:rFonts w:asciiTheme="majorHAnsi" w:eastAsiaTheme="majorEastAsia" w:hAnsiTheme="majorHAnsi" w:cstheme="majorBidi"/>
-      <w:color w:val="404040" w:themeColor="text1" w:themeTint="BF"/>
-      <w:sz w:val="20"/>
-      <w:szCs w:val="20"/>
-    </w:rPr>
-  </w:style>
-  <w:style w:type="paragraph" w:styleId="Heading9">
-    <w:name w:val="heading 9"/>
-    <w:basedOn w:val="Normal"/>
-    <w:next w:val="Normal"/>
-    <w:link w:val="Heading9Char"/>
-    <w:uiPriority w:val="9"/>
-    <w:semiHidden/>
-    <w:unhideWhenUsed/>
-    <w:qFormat/>
-    <w:rsid w:val="00DB1921"/>
-    <w:pPr>
-      <w:keepNext/>
-      <w:keepLines/>
-      <w:numPr>
-        <w:ilvl w:val="8"/>
-        <w:numId w:val="1"/>
-      </w:numPr>
-      <w:spacing w:before="200" w:after="0"/>
-      <w:outlineLvl w:val="8"/>
-    </w:pPr>
-    <w:rPr>
-      <w:rFonts w:asciiTheme="majorHAnsi" w:eastAsiaTheme="majorEastAsia" w:hAnsiTheme="majorHAnsi" w:cstheme="majorBidi"/>
-      <w:i/>
-      <w:iCs/>
-      <w:color w:val="404040" w:themeColor="text1" w:themeTint="BF"/>
-      <w:sz w:val="20"/>
-      <w:szCs w:val="20"/>
-    </w:rPr>
-  </w:style>
-  <w:style w:type="character" w:default="1" w:styleId="DefaultParagraphFont">
-    <w:name w:val="Default Paragraph Font"/>
-    <w:uiPriority w:val="1"/>
-    <w:semiHidden/>
     <w:unhideWhenUsed/>
   </w:style>
   <w:style w:type="table" w:default="1" w:styleId="TableNormal">

</xml_diff>